<commit_message>
update bao cao chuong 1, chuong 2
</commit_message>
<xml_diff>
--- a/MauBaoCaoTG2.docx
+++ b/MauBaoCaoTG2.docx
@@ -816,6 +816,8 @@
         </w:rPr>
       </w:sdtEndPr>
       <w:sdtContent>
+        <w:bookmarkStart w:id="0" w:name="_GoBack" w:displacedByCustomXml="prev"/>
+        <w:bookmarkEnd w:id="0" w:displacedByCustomXml="prev"/>
         <w:p>
           <w:pPr>
             <w:pStyle w:val="TOCHeading"/>
@@ -871,7 +873,7 @@
             </w:rPr>
             <w:fldChar w:fldCharType="separate"/>
           </w:r>
-          <w:hyperlink w:anchor="_Toc92915681" w:history="1">
+          <w:hyperlink w:anchor="_Toc92919187" w:history="1">
             <w:r>
               <w:rPr>
                 <w:rStyle w:val="Hyperlink"/>
@@ -902,7 +904,7 @@
                 <w:sz w:val="26"/>
                 <w:szCs w:val="26"/>
               </w:rPr>
-              <w:instrText xml:space="preserve"> PAGEREF _Toc92915681 \h </w:instrText>
+              <w:instrText xml:space="preserve"> PAGEREF _Toc92919187 \h </w:instrText>
             </w:r>
             <w:r>
               <w:rPr>
@@ -950,7 +952,7 @@
               <w:szCs w:val="26"/>
             </w:rPr>
           </w:pPr>
-          <w:hyperlink w:anchor="_Toc92915682" w:history="1">
+          <w:hyperlink w:anchor="_Toc92919188" w:history="1">
             <w:r>
               <w:rPr>
                 <w:rStyle w:val="Hyperlink"/>
@@ -1009,7 +1011,7 @@
                 <w:sz w:val="26"/>
                 <w:szCs w:val="26"/>
               </w:rPr>
-              <w:instrText xml:space="preserve"> PAGEREF _Toc92915682 \h </w:instrText>
+              <w:instrText xml:space="preserve"> PAGEREF _Toc92919188 \h </w:instrText>
             </w:r>
             <w:r>
               <w:rPr>
@@ -1062,7 +1064,7 @@
               <w:szCs w:val="26"/>
             </w:rPr>
           </w:pPr>
-          <w:hyperlink w:anchor="_Toc92915683" w:history="1">
+          <w:hyperlink w:anchor="_Toc92919189" w:history="1">
             <w:r>
               <w:rPr>
                 <w:rStyle w:val="Hyperlink"/>
@@ -1112,7 +1114,7 @@
                 <w:sz w:val="26"/>
                 <w:szCs w:val="26"/>
               </w:rPr>
-              <w:instrText xml:space="preserve"> PAGEREF _Toc92915683 \h </w:instrText>
+              <w:instrText xml:space="preserve"> PAGEREF _Toc92919189 \h </w:instrText>
             </w:r>
             <w:r>
               <w:rPr>
@@ -1165,7 +1167,7 @@
               <w:szCs w:val="26"/>
             </w:rPr>
           </w:pPr>
-          <w:hyperlink w:anchor="_Toc92915684" w:history="1">
+          <w:hyperlink w:anchor="_Toc92919190" w:history="1">
             <w:r>
               <w:rPr>
                 <w:rStyle w:val="Hyperlink"/>
@@ -1215,7 +1217,7 @@
                 <w:sz w:val="26"/>
                 <w:szCs w:val="26"/>
               </w:rPr>
-              <w:instrText xml:space="preserve"> PAGEREF _Toc92915684 \h </w:instrText>
+              <w:instrText xml:space="preserve"> PAGEREF _Toc92919190 \h </w:instrText>
             </w:r>
             <w:r>
               <w:rPr>
@@ -1271,7 +1273,7 @@
               <w:szCs w:val="26"/>
             </w:rPr>
           </w:pPr>
-          <w:hyperlink w:anchor="_Toc92915685" w:history="1">
+          <w:hyperlink w:anchor="_Toc92919191" w:history="1">
             <w:r>
               <w:rPr>
                 <w:rStyle w:val="Hyperlink"/>
@@ -1330,7 +1332,7 @@
                 <w:sz w:val="26"/>
                 <w:szCs w:val="26"/>
               </w:rPr>
-              <w:instrText xml:space="preserve"> PAGEREF _Toc92915685 \h </w:instrText>
+              <w:instrText xml:space="preserve"> PAGEREF _Toc92919191 \h </w:instrText>
             </w:r>
             <w:r>
               <w:rPr>
@@ -1384,7 +1386,7 @@
               <w:szCs w:val="26"/>
             </w:rPr>
           </w:pPr>
-          <w:hyperlink w:anchor="_Toc92915686" w:history="1">
+          <w:hyperlink w:anchor="_Toc92919192" w:history="1">
             <w:r>
               <w:rPr>
                 <w:rStyle w:val="Hyperlink"/>
@@ -1415,7 +1417,7 @@
                 <w:sz w:val="26"/>
                 <w:szCs w:val="26"/>
               </w:rPr>
-              <w:instrText xml:space="preserve"> PAGEREF _Toc92915686 \h </w:instrText>
+              <w:instrText xml:space="preserve"> PAGEREF _Toc92919192 \h </w:instrText>
             </w:r>
             <w:r>
               <w:rPr>
@@ -1463,7 +1465,7 @@
               <w:szCs w:val="26"/>
             </w:rPr>
           </w:pPr>
-          <w:hyperlink w:anchor="_Toc92915687" w:history="1">
+          <w:hyperlink w:anchor="_Toc92919193" w:history="1">
             <w:r>
               <w:rPr>
                 <w:rStyle w:val="Hyperlink"/>
@@ -1522,7 +1524,7 @@
                 <w:sz w:val="26"/>
                 <w:szCs w:val="26"/>
               </w:rPr>
-              <w:instrText xml:space="preserve"> PAGEREF _Toc92915687 \h </w:instrText>
+              <w:instrText xml:space="preserve"> PAGEREF _Toc92919193 \h </w:instrText>
             </w:r>
             <w:r>
               <w:rPr>
@@ -1578,7 +1580,7 @@
               <w:szCs w:val="26"/>
             </w:rPr>
           </w:pPr>
-          <w:hyperlink w:anchor="_Toc92915688" w:history="1">
+          <w:hyperlink w:anchor="_Toc92919194" w:history="1">
             <w:r>
               <w:rPr>
                 <w:rStyle w:val="Hyperlink"/>
@@ -1637,7 +1639,7 @@
                 <w:sz w:val="26"/>
                 <w:szCs w:val="26"/>
               </w:rPr>
-              <w:instrText xml:space="preserve"> PAGEREF _Toc92915688 \h </w:instrText>
+              <w:instrText xml:space="preserve"> PAGEREF _Toc92919194 \h </w:instrText>
             </w:r>
             <w:r>
               <w:rPr>
@@ -1693,7 +1695,7 @@
               <w:szCs w:val="26"/>
             </w:rPr>
           </w:pPr>
-          <w:hyperlink w:anchor="_Toc92915689" w:history="1">
+          <w:hyperlink w:anchor="_Toc92919195" w:history="1">
             <w:r>
               <w:rPr>
                 <w:rStyle w:val="Hyperlink"/>
@@ -1752,7 +1754,7 @@
                 <w:sz w:val="26"/>
                 <w:szCs w:val="26"/>
               </w:rPr>
-              <w:instrText xml:space="preserve"> PAGEREF _Toc92915689 \h </w:instrText>
+              <w:instrText xml:space="preserve"> PAGEREF _Toc92919195 \h </w:instrText>
             </w:r>
             <w:r>
               <w:rPr>
@@ -1782,6 +1784,121 @@
                 <w:szCs w:val="26"/>
               </w:rPr>
               <w:t>3</w:t>
+            </w:r>
+            <w:r>
+              <w:rPr>
+                <w:rFonts w:ascii="Times New Roman" w:hAnsi="Times New Roman" w:cs="Times New Roman"/>
+                <w:noProof/>
+                <w:webHidden/>
+                <w:sz w:val="26"/>
+                <w:szCs w:val="26"/>
+              </w:rPr>
+              <w:fldChar w:fldCharType="end"/>
+            </w:r>
+          </w:hyperlink>
+        </w:p>
+        <w:p>
+          <w:pPr>
+            <w:pStyle w:val="TOC2"/>
+            <w:tabs>
+              <w:tab w:val="left" w:pos="880"/>
+            </w:tabs>
+            <w:rPr>
+              <w:rFonts w:ascii="Times New Roman" w:eastAsiaTheme="minorEastAsia" w:hAnsi="Times New Roman" w:cs="Times New Roman"/>
+              <w:noProof/>
+              <w:sz w:val="26"/>
+              <w:szCs w:val="26"/>
+            </w:rPr>
+          </w:pPr>
+          <w:hyperlink w:anchor="_Toc92919196" w:history="1">
+            <w:r>
+              <w:rPr>
+                <w:rStyle w:val="Hyperlink"/>
+                <w:rFonts w:ascii="Times New Roman" w:hAnsi="Times New Roman" w:cs="Times New Roman"/>
+                <w:b/>
+                <w:noProof/>
+                <w:sz w:val="26"/>
+                <w:szCs w:val="26"/>
+              </w:rPr>
+              <w:t>2.4</w:t>
+            </w:r>
+            <w:r>
+              <w:rPr>
+                <w:rFonts w:ascii="Times New Roman" w:eastAsiaTheme="minorEastAsia" w:hAnsi="Times New Roman" w:cs="Times New Roman"/>
+                <w:noProof/>
+                <w:sz w:val="26"/>
+                <w:szCs w:val="26"/>
+              </w:rPr>
+              <w:t xml:space="preserve"> </w:t>
+            </w:r>
+            <w:r>
+              <w:rPr>
+                <w:rStyle w:val="Hyperlink"/>
+                <w:rFonts w:ascii="Times New Roman" w:hAnsi="Times New Roman" w:cs="Times New Roman"/>
+                <w:noProof/>
+                <w:sz w:val="26"/>
+                <w:szCs w:val="26"/>
+              </w:rPr>
+              <w:t>Chức năng hiển thị thông tin tất cả phòng trọ(File)</w:t>
+            </w:r>
+            <w:r>
+              <w:rPr>
+                <w:rFonts w:ascii="Times New Roman" w:hAnsi="Times New Roman" w:cs="Times New Roman"/>
+                <w:noProof/>
+                <w:webHidden/>
+                <w:sz w:val="26"/>
+                <w:szCs w:val="26"/>
+              </w:rPr>
+              <w:tab/>
+            </w:r>
+            <w:r>
+              <w:rPr>
+                <w:rFonts w:ascii="Times New Roman" w:hAnsi="Times New Roman" w:cs="Times New Roman"/>
+                <w:noProof/>
+                <w:webHidden/>
+                <w:sz w:val="26"/>
+                <w:szCs w:val="26"/>
+              </w:rPr>
+              <w:fldChar w:fldCharType="begin"/>
+            </w:r>
+            <w:r>
+              <w:rPr>
+                <w:rFonts w:ascii="Times New Roman" w:hAnsi="Times New Roman" w:cs="Times New Roman"/>
+                <w:noProof/>
+                <w:webHidden/>
+                <w:sz w:val="26"/>
+                <w:szCs w:val="26"/>
+              </w:rPr>
+              <w:instrText xml:space="preserve"> PAGEREF _Toc92919196 \h </w:instrText>
+            </w:r>
+            <w:r>
+              <w:rPr>
+                <w:rFonts w:ascii="Times New Roman" w:hAnsi="Times New Roman" w:cs="Times New Roman"/>
+                <w:noProof/>
+                <w:webHidden/>
+                <w:sz w:val="26"/>
+                <w:szCs w:val="26"/>
+              </w:rPr>
+            </w:r>
+            <w:r>
+              <w:rPr>
+                <w:rFonts w:ascii="Times New Roman" w:hAnsi="Times New Roman" w:cs="Times New Roman"/>
+                <w:noProof/>
+                <w:webHidden/>
+                <w:sz w:val="26"/>
+                <w:szCs w:val="26"/>
+              </w:rPr>
+              <w:fldChar w:fldCharType="separate"/>
+            </w:r>
+            <w:r>
+              <w:rPr>
+                <w:rFonts w:ascii="Times New Roman" w:hAnsi="Times New Roman" w:cs="Times New Roman"/>
+                <w:noProof/>
+                <w:webHidden/>
+                <w:sz w:val="26"/>
+                <w:szCs w:val="26"/>
+              </w:rPr>
+              <w:t>4</w:t>
             </w:r>
             <w:r>
               <w:rPr>
@@ -1805,7 +1922,7 @@
               <w:szCs w:val="26"/>
             </w:rPr>
           </w:pPr>
-          <w:hyperlink w:anchor="_Toc92915690" w:history="1">
+          <w:hyperlink w:anchor="_Toc92919197" w:history="1">
             <w:r>
               <w:rPr>
                 <w:rStyle w:val="Hyperlink"/>
@@ -1815,7 +1932,7 @@
                 <w:sz w:val="26"/>
                 <w:szCs w:val="26"/>
               </w:rPr>
-              <w:t xml:space="preserve">2.4 </w:t>
+              <w:t xml:space="preserve">2.5 </w:t>
             </w:r>
             <w:r>
               <w:rPr>
@@ -1825,7 +1942,7 @@
                 <w:sz w:val="26"/>
                 <w:szCs w:val="26"/>
               </w:rPr>
-              <w:t>Chức năng hiện thị thông tin tất cả phòng trọ(File)</w:t>
+              <w:t>Chức năng thêm 1 phòng trọ</w:t>
             </w:r>
             <w:r>
               <w:rPr>
@@ -1855,7 +1972,7 @@
                 <w:sz w:val="26"/>
                 <w:szCs w:val="26"/>
               </w:rPr>
-              <w:instrText xml:space="preserve"> PAGEREF _Toc92915690 \h </w:instrText>
+              <w:instrText xml:space="preserve"> PAGEREF _Toc92919197 \h </w:instrText>
             </w:r>
             <w:r>
               <w:rPr>
@@ -1884,7 +2001,7 @@
                 <w:sz w:val="26"/>
                 <w:szCs w:val="26"/>
               </w:rPr>
-              <w:t>3</w:t>
+              <w:t>4</w:t>
             </w:r>
             <w:r>
               <w:rPr>
@@ -1908,7 +2025,7 @@
               <w:szCs w:val="26"/>
             </w:rPr>
           </w:pPr>
-          <w:hyperlink w:anchor="_Toc92915691" w:history="1">
+          <w:hyperlink w:anchor="_Toc92919198" w:history="1">
             <w:r>
               <w:rPr>
                 <w:rStyle w:val="Hyperlink"/>
@@ -1918,7 +2035,7 @@
                 <w:sz w:val="26"/>
                 <w:szCs w:val="26"/>
               </w:rPr>
-              <w:t xml:space="preserve">2.5  </w:t>
+              <w:t xml:space="preserve">2.6 </w:t>
             </w:r>
             <w:r>
               <w:rPr>
@@ -1928,7 +2045,7 @@
                 <w:sz w:val="26"/>
                 <w:szCs w:val="26"/>
               </w:rPr>
-              <w:t>Chức năng thêm 1 phòng trọ</w:t>
+              <w:t>Chức năng xóa 1 phòng trọ</w:t>
             </w:r>
             <w:r>
               <w:rPr>
@@ -1958,7 +2075,7 @@
                 <w:sz w:val="26"/>
                 <w:szCs w:val="26"/>
               </w:rPr>
-              <w:instrText xml:space="preserve"> PAGEREF _Toc92915691 \h </w:instrText>
+              <w:instrText xml:space="preserve"> PAGEREF _Toc92919198 \h </w:instrText>
             </w:r>
             <w:r>
               <w:rPr>
@@ -1987,7 +2104,7 @@
                 <w:sz w:val="26"/>
                 <w:szCs w:val="26"/>
               </w:rPr>
-              <w:t>3</w:t>
+              <w:t>5</w:t>
             </w:r>
             <w:r>
               <w:rPr>
@@ -2011,7 +2128,7 @@
               <w:szCs w:val="26"/>
             </w:rPr>
           </w:pPr>
-          <w:hyperlink w:anchor="_Toc92915692" w:history="1">
+          <w:hyperlink w:anchor="_Toc92919199" w:history="1">
             <w:r>
               <w:rPr>
                 <w:rStyle w:val="Hyperlink"/>
@@ -2021,7 +2138,7 @@
                 <w:sz w:val="26"/>
                 <w:szCs w:val="26"/>
               </w:rPr>
-              <w:t xml:space="preserve">2.6  </w:t>
+              <w:t xml:space="preserve">2.7 </w:t>
             </w:r>
             <w:r>
               <w:rPr>
@@ -2031,7 +2148,7 @@
                 <w:sz w:val="26"/>
                 <w:szCs w:val="26"/>
               </w:rPr>
-              <w:t>Chức năng xóa 1 phòng trọ</w:t>
+              <w:t>Chức năng phòng trọ có chỉ số điện cao nhất</w:t>
             </w:r>
             <w:r>
               <w:rPr>
@@ -2061,7 +2178,7 @@
                 <w:sz w:val="26"/>
                 <w:szCs w:val="26"/>
               </w:rPr>
-              <w:instrText xml:space="preserve"> PAGEREF _Toc92915692 \h </w:instrText>
+              <w:instrText xml:space="preserve"> PAGEREF _Toc92919199 \h </w:instrText>
             </w:r>
             <w:r>
               <w:rPr>
@@ -2090,7 +2207,7 @@
                 <w:sz w:val="26"/>
                 <w:szCs w:val="26"/>
               </w:rPr>
-              <w:t>3</w:t>
+              <w:t>6</w:t>
             </w:r>
             <w:r>
               <w:rPr>
@@ -2114,7 +2231,7 @@
               <w:szCs w:val="26"/>
             </w:rPr>
           </w:pPr>
-          <w:hyperlink w:anchor="_Toc92915693" w:history="1">
+          <w:hyperlink w:anchor="_Toc92919200" w:history="1">
             <w:r>
               <w:rPr>
                 <w:rStyle w:val="Hyperlink"/>
@@ -2124,7 +2241,7 @@
                 <w:sz w:val="26"/>
                 <w:szCs w:val="26"/>
               </w:rPr>
-              <w:t xml:space="preserve">2.7  </w:t>
+              <w:t>2.8</w:t>
             </w:r>
             <w:r>
               <w:rPr>
@@ -2134,7 +2251,7 @@
                 <w:sz w:val="26"/>
                 <w:szCs w:val="26"/>
               </w:rPr>
-              <w:t>Chức năng phòng trọ có chỉ số điện cao nhất</w:t>
+              <w:t xml:space="preserve"> Chức năng tìm người trong phòng trọ</w:t>
             </w:r>
             <w:r>
               <w:rPr>
@@ -2164,7 +2281,7 @@
                 <w:sz w:val="26"/>
                 <w:szCs w:val="26"/>
               </w:rPr>
-              <w:instrText xml:space="preserve"> PAGEREF _Toc92915693 \h </w:instrText>
+              <w:instrText xml:space="preserve"> PAGEREF _Toc92919200 \h </w:instrText>
             </w:r>
             <w:r>
               <w:rPr>
@@ -2193,7 +2310,7 @@
                 <w:sz w:val="26"/>
                 <w:szCs w:val="26"/>
               </w:rPr>
-              <w:t>4</w:t>
+              <w:t>6</w:t>
             </w:r>
             <w:r>
               <w:rPr>
@@ -2217,7 +2334,7 @@
               <w:szCs w:val="26"/>
             </w:rPr>
           </w:pPr>
-          <w:hyperlink w:anchor="_Toc92915694" w:history="1">
+          <w:hyperlink w:anchor="_Toc92919201" w:history="1">
             <w:r>
               <w:rPr>
                 <w:rStyle w:val="Hyperlink"/>
@@ -2227,7 +2344,7 @@
                 <w:sz w:val="26"/>
                 <w:szCs w:val="26"/>
               </w:rPr>
-              <w:t>2.8</w:t>
+              <w:t xml:space="preserve">2.9 </w:t>
             </w:r>
             <w:r>
               <w:rPr>
@@ -2237,7 +2354,7 @@
                 <w:sz w:val="26"/>
                 <w:szCs w:val="26"/>
               </w:rPr>
-              <w:t xml:space="preserve"> Chức năng tìm người trong phòng trọ</w:t>
+              <w:t>Chức năng đếm số phòng trọ có đơn giá phòng cao nhất</w:t>
             </w:r>
             <w:r>
               <w:rPr>
@@ -2267,7 +2384,7 @@
                 <w:sz w:val="26"/>
                 <w:szCs w:val="26"/>
               </w:rPr>
-              <w:instrText xml:space="preserve"> PAGEREF _Toc92915694 \h </w:instrText>
+              <w:instrText xml:space="preserve"> PAGEREF _Toc92919201 \h </w:instrText>
             </w:r>
             <w:r>
               <w:rPr>
@@ -2296,7 +2413,7 @@
                 <w:sz w:val="26"/>
                 <w:szCs w:val="26"/>
               </w:rPr>
-              <w:t>4</w:t>
+              <w:t>7</w:t>
             </w:r>
             <w:r>
               <w:rPr>
@@ -2320,7 +2437,7 @@
               <w:szCs w:val="26"/>
             </w:rPr>
           </w:pPr>
-          <w:hyperlink w:anchor="_Toc92915695" w:history="1">
+          <w:hyperlink w:anchor="_Toc92919202" w:history="1">
             <w:r>
               <w:rPr>
                 <w:rStyle w:val="Hyperlink"/>
@@ -2330,7 +2447,7 @@
                 <w:sz w:val="26"/>
                 <w:szCs w:val="26"/>
               </w:rPr>
-              <w:t xml:space="preserve">2.9 </w:t>
+              <w:t xml:space="preserve">2.10 </w:t>
             </w:r>
             <w:r>
               <w:rPr>
@@ -2340,7 +2457,7 @@
                 <w:sz w:val="26"/>
                 <w:szCs w:val="26"/>
               </w:rPr>
-              <w:t>Chức năng đếm số phòng trọ có đơn giá phòng cao nhất</w:t>
+              <w:t>Chức năng đếm số phòng trọ có người thuê có năm sinh &lt; 2002</w:t>
             </w:r>
             <w:r>
               <w:rPr>
@@ -2370,7 +2487,7 @@
                 <w:sz w:val="26"/>
                 <w:szCs w:val="26"/>
               </w:rPr>
-              <w:instrText xml:space="preserve"> PAGEREF _Toc92915695 \h </w:instrText>
+              <w:instrText xml:space="preserve"> PAGEREF _Toc92919202 \h </w:instrText>
             </w:r>
             <w:r>
               <w:rPr>
@@ -2399,7 +2516,7 @@
                 <w:sz w:val="26"/>
                 <w:szCs w:val="26"/>
               </w:rPr>
-              <w:t>5</w:t>
+              <w:t>8</w:t>
             </w:r>
             <w:r>
               <w:rPr>
@@ -2423,7 +2540,7 @@
               <w:szCs w:val="26"/>
             </w:rPr>
           </w:pPr>
-          <w:hyperlink w:anchor="_Toc92915696" w:history="1">
+          <w:hyperlink w:anchor="_Toc92919203" w:history="1">
             <w:r>
               <w:rPr>
                 <w:rStyle w:val="Hyperlink"/>
@@ -2433,7 +2550,7 @@
                 <w:sz w:val="26"/>
                 <w:szCs w:val="26"/>
               </w:rPr>
-              <w:t xml:space="preserve">2.10 </w:t>
+              <w:t xml:space="preserve">2.11 </w:t>
             </w:r>
             <w:r>
               <w:rPr>
@@ -2443,7 +2560,7 @@
                 <w:sz w:val="26"/>
                 <w:szCs w:val="26"/>
               </w:rPr>
-              <w:t>Chức năng đếm số phòng trọ có người thuê có năm sinh &lt; 2002</w:t>
+              <w:t>Chức năng tính tổng chỉ số điện</w:t>
             </w:r>
             <w:r>
               <w:rPr>
@@ -2473,7 +2590,7 @@
                 <w:sz w:val="26"/>
                 <w:szCs w:val="26"/>
               </w:rPr>
-              <w:instrText xml:space="preserve"> PAGEREF _Toc92915696 \h </w:instrText>
+              <w:instrText xml:space="preserve"> PAGEREF _Toc92919203 \h </w:instrText>
             </w:r>
             <w:r>
               <w:rPr>
@@ -2502,7 +2619,7 @@
                 <w:sz w:val="26"/>
                 <w:szCs w:val="26"/>
               </w:rPr>
-              <w:t>5</w:t>
+              <w:t>8</w:t>
             </w:r>
             <w:r>
               <w:rPr>
@@ -2526,7 +2643,7 @@
               <w:szCs w:val="26"/>
             </w:rPr>
           </w:pPr>
-          <w:hyperlink w:anchor="_Toc92915697" w:history="1">
+          <w:hyperlink w:anchor="_Toc92919204" w:history="1">
             <w:r>
               <w:rPr>
                 <w:rStyle w:val="Hyperlink"/>
@@ -2536,7 +2653,7 @@
                 <w:sz w:val="26"/>
                 <w:szCs w:val="26"/>
               </w:rPr>
-              <w:t xml:space="preserve">2.11 </w:t>
+              <w:t xml:space="preserve">2.12 </w:t>
             </w:r>
             <w:r>
               <w:rPr>
@@ -2546,7 +2663,7 @@
                 <w:sz w:val="26"/>
                 <w:szCs w:val="26"/>
               </w:rPr>
-              <w:t>Chức năng tính tổng chỉ số điện</w:t>
+              <w:t>Chức năng BFS nhập từ bàn phím</w:t>
             </w:r>
             <w:r>
               <w:rPr>
@@ -2576,7 +2693,7 @@
                 <w:sz w:val="26"/>
                 <w:szCs w:val="26"/>
               </w:rPr>
-              <w:instrText xml:space="preserve"> PAGEREF _Toc92915697 \h </w:instrText>
+              <w:instrText xml:space="preserve"> PAGEREF _Toc92919204 \h </w:instrText>
             </w:r>
             <w:r>
               <w:rPr>
@@ -2605,110 +2722,7 @@
                 <w:sz w:val="26"/>
                 <w:szCs w:val="26"/>
               </w:rPr>
-              <w:t>5</w:t>
-            </w:r>
-            <w:r>
-              <w:rPr>
-                <w:rFonts w:ascii="Times New Roman" w:hAnsi="Times New Roman" w:cs="Times New Roman"/>
-                <w:noProof/>
-                <w:webHidden/>
-                <w:sz w:val="26"/>
-                <w:szCs w:val="26"/>
-              </w:rPr>
-              <w:fldChar w:fldCharType="end"/>
-            </w:r>
-          </w:hyperlink>
-        </w:p>
-        <w:p>
-          <w:pPr>
-            <w:pStyle w:val="TOC2"/>
-            <w:rPr>
-              <w:rFonts w:ascii="Times New Roman" w:eastAsiaTheme="minorEastAsia" w:hAnsi="Times New Roman" w:cs="Times New Roman"/>
-              <w:noProof/>
-              <w:sz w:val="26"/>
-              <w:szCs w:val="26"/>
-            </w:rPr>
-          </w:pPr>
-          <w:hyperlink w:anchor="_Toc92915698" w:history="1">
-            <w:r>
-              <w:rPr>
-                <w:rStyle w:val="Hyperlink"/>
-                <w:rFonts w:ascii="Times New Roman" w:hAnsi="Times New Roman" w:cs="Times New Roman"/>
-                <w:b/>
-                <w:noProof/>
-                <w:sz w:val="26"/>
-                <w:szCs w:val="26"/>
-              </w:rPr>
-              <w:t xml:space="preserve">2.12 </w:t>
-            </w:r>
-            <w:r>
-              <w:rPr>
-                <w:rStyle w:val="Hyperlink"/>
-                <w:rFonts w:ascii="Times New Roman" w:hAnsi="Times New Roman" w:cs="Times New Roman"/>
-                <w:noProof/>
-                <w:sz w:val="26"/>
-                <w:szCs w:val="26"/>
-              </w:rPr>
-              <w:t>Chức năng BFS nhập từ bàn phím</w:t>
-            </w:r>
-            <w:r>
-              <w:rPr>
-                <w:rFonts w:ascii="Times New Roman" w:hAnsi="Times New Roman" w:cs="Times New Roman"/>
-                <w:noProof/>
-                <w:webHidden/>
-                <w:sz w:val="26"/>
-                <w:szCs w:val="26"/>
-              </w:rPr>
-              <w:tab/>
-            </w:r>
-            <w:r>
-              <w:rPr>
-                <w:rFonts w:ascii="Times New Roman" w:hAnsi="Times New Roman" w:cs="Times New Roman"/>
-                <w:noProof/>
-                <w:webHidden/>
-                <w:sz w:val="26"/>
-                <w:szCs w:val="26"/>
-              </w:rPr>
-              <w:fldChar w:fldCharType="begin"/>
-            </w:r>
-            <w:r>
-              <w:rPr>
-                <w:rFonts w:ascii="Times New Roman" w:hAnsi="Times New Roman" w:cs="Times New Roman"/>
-                <w:noProof/>
-                <w:webHidden/>
-                <w:sz w:val="26"/>
-                <w:szCs w:val="26"/>
-              </w:rPr>
-              <w:instrText xml:space="preserve"> PAGEREF _Toc92915698 \h </w:instrText>
-            </w:r>
-            <w:r>
-              <w:rPr>
-                <w:rFonts w:ascii="Times New Roman" w:hAnsi="Times New Roman" w:cs="Times New Roman"/>
-                <w:noProof/>
-                <w:webHidden/>
-                <w:sz w:val="26"/>
-                <w:szCs w:val="26"/>
-              </w:rPr>
-            </w:r>
-            <w:r>
-              <w:rPr>
-                <w:rFonts w:ascii="Times New Roman" w:hAnsi="Times New Roman" w:cs="Times New Roman"/>
-                <w:noProof/>
-                <w:webHidden/>
-                <w:sz w:val="26"/>
-                <w:szCs w:val="26"/>
-              </w:rPr>
-              <w:fldChar w:fldCharType="separate"/>
-            </w:r>
-            <w:r>
-              <w:rPr>
-                <w:rFonts w:ascii="Times New Roman" w:hAnsi="Times New Roman" w:cs="Times New Roman"/>
-                <w:noProof/>
-                <w:webHidden/>
-                <w:sz w:val="26"/>
-                <w:szCs w:val="26"/>
-              </w:rPr>
-              <w:t>5</w:t>
+              <w:t>8</w:t>
             </w:r>
             <w:r>
               <w:rPr>
@@ -2733,7 +2747,7 @@
               <w:szCs w:val="26"/>
             </w:rPr>
           </w:pPr>
-          <w:hyperlink w:anchor="_Toc92915699" w:history="1">
+          <w:hyperlink w:anchor="_Toc92919205" w:history="1">
             <w:r>
               <w:rPr>
                 <w:rStyle w:val="Hyperlink"/>
@@ -2764,7 +2778,7 @@
                 <w:sz w:val="26"/>
                 <w:szCs w:val="26"/>
               </w:rPr>
-              <w:instrText xml:space="preserve"> PAGEREF _Toc92915699 \h </w:instrText>
+              <w:instrText xml:space="preserve"> PAGEREF _Toc92919205 \h </w:instrText>
             </w:r>
             <w:r>
               <w:rPr>
@@ -2787,7 +2801,7 @@
                 <w:sz w:val="26"/>
                 <w:szCs w:val="26"/>
               </w:rPr>
-              <w:t>6</w:t>
+              <w:t>10</w:t>
             </w:r>
             <w:r>
               <w:rPr>
@@ -2809,7 +2823,7 @@
               <w:szCs w:val="26"/>
             </w:rPr>
           </w:pPr>
-          <w:hyperlink w:anchor="_Toc92915700" w:history="1">
+          <w:hyperlink w:anchor="_Toc92919206" w:history="1">
             <w:r>
               <w:rPr>
                 <w:rStyle w:val="Hyperlink"/>
@@ -2859,7 +2873,7 @@
                 <w:sz w:val="26"/>
                 <w:szCs w:val="26"/>
               </w:rPr>
-              <w:instrText xml:space="preserve"> PAGEREF _Toc92915700 \h </w:instrText>
+              <w:instrText xml:space="preserve"> PAGEREF _Toc92919206 \h </w:instrText>
             </w:r>
             <w:r>
               <w:rPr>
@@ -2888,7 +2902,7 @@
                 <w:sz w:val="26"/>
                 <w:szCs w:val="26"/>
               </w:rPr>
-              <w:t>6</w:t>
+              <w:t>10</w:t>
             </w:r>
             <w:r>
               <w:rPr>
@@ -2912,7 +2926,7 @@
               <w:szCs w:val="26"/>
             </w:rPr>
           </w:pPr>
-          <w:hyperlink w:anchor="_Toc92915701" w:history="1">
+          <w:hyperlink w:anchor="_Toc92919207" w:history="1">
             <w:r>
               <w:rPr>
                 <w:rStyle w:val="Hyperlink"/>
@@ -2962,7 +2976,7 @@
                 <w:sz w:val="26"/>
                 <w:szCs w:val="26"/>
               </w:rPr>
-              <w:instrText xml:space="preserve"> PAGEREF _Toc92915701 \h </w:instrText>
+              <w:instrText xml:space="preserve"> PAGEREF _Toc92919207 \h </w:instrText>
             </w:r>
             <w:r>
               <w:rPr>
@@ -2991,7 +3005,7 @@
                 <w:sz w:val="26"/>
                 <w:szCs w:val="26"/>
               </w:rPr>
-              <w:t>6</w:t>
+              <w:t>10</w:t>
             </w:r>
             <w:r>
               <w:rPr>
@@ -3015,7 +3029,7 @@
               <w:szCs w:val="26"/>
             </w:rPr>
           </w:pPr>
-          <w:hyperlink w:anchor="_Toc92915702" w:history="1">
+          <w:hyperlink w:anchor="_Toc92919208" w:history="1">
             <w:r>
               <w:rPr>
                 <w:rStyle w:val="Hyperlink"/>
@@ -3065,7 +3079,7 @@
                 <w:sz w:val="26"/>
                 <w:szCs w:val="26"/>
               </w:rPr>
-              <w:instrText xml:space="preserve"> PAGEREF _Toc92915702 \h </w:instrText>
+              <w:instrText xml:space="preserve"> PAGEREF _Toc92919208 \h </w:instrText>
             </w:r>
             <w:r>
               <w:rPr>
@@ -3094,7 +3108,7 @@
                 <w:sz w:val="26"/>
                 <w:szCs w:val="26"/>
               </w:rPr>
-              <w:t>6</w:t>
+              <w:t>10</w:t>
             </w:r>
             <w:r>
               <w:rPr>
@@ -3118,7 +3132,7 @@
               <w:szCs w:val="26"/>
             </w:rPr>
           </w:pPr>
-          <w:hyperlink w:anchor="_Toc92915703" w:history="1">
+          <w:hyperlink w:anchor="_Toc92919209" w:history="1">
             <w:r>
               <w:rPr>
                 <w:rStyle w:val="Hyperlink"/>
@@ -3168,7 +3182,7 @@
                 <w:sz w:val="26"/>
                 <w:szCs w:val="26"/>
               </w:rPr>
-              <w:instrText xml:space="preserve"> PAGEREF _Toc92915703 \h </w:instrText>
+              <w:instrText xml:space="preserve"> PAGEREF _Toc92919209 \h </w:instrText>
             </w:r>
             <w:r>
               <w:rPr>
@@ -3197,7 +3211,7 @@
                 <w:sz w:val="26"/>
                 <w:szCs w:val="26"/>
               </w:rPr>
-              <w:t>6</w:t>
+              <w:t>10</w:t>
             </w:r>
             <w:r>
               <w:rPr>
@@ -3246,6 +3260,7 @@
     </w:p>
     <w:p>
       <w:pPr>
+        <w:jc w:val="center"/>
         <w:rPr>
           <w:rFonts w:ascii="Times New Roman" w:hAnsi="Times New Roman"/>
           <w:b/>
@@ -3253,26 +3268,581 @@
           <w:szCs w:val="32"/>
         </w:rPr>
       </w:pPr>
-    </w:p>
-    <w:p>
-      <w:pPr>
-        <w:jc w:val="center"/>
+      <w:r>
         <w:rPr>
           <w:rFonts w:ascii="Times New Roman" w:hAnsi="Times New Roman"/>
           <w:b/>
           <w:sz w:val="32"/>
           <w:szCs w:val="32"/>
         </w:rPr>
-      </w:pPr>
-      <w:r>
+        <w:lastRenderedPageBreak/>
+        <w:t>DANH MỤC HÌNH ẢNH</w:t>
+      </w:r>
+    </w:p>
+    <w:p>
+      <w:pPr>
+        <w:jc w:val="center"/>
         <w:rPr>
           <w:rFonts w:ascii="Times New Roman" w:hAnsi="Times New Roman"/>
           <w:b/>
           <w:sz w:val="32"/>
           <w:szCs w:val="32"/>
         </w:rPr>
-        <w:t>DANH MỤC HÌNH ẢNH</w:t>
-      </w:r>
+      </w:pPr>
+    </w:p>
+    <w:p>
+      <w:pPr>
+        <w:spacing w:line="360" w:lineRule="auto"/>
+        <w:rPr>
+          <w:rFonts w:ascii="Times New Roman" w:hAnsi="Times New Roman"/>
+          <w:sz w:val="26"/>
+          <w:szCs w:val="26"/>
+        </w:rPr>
+      </w:pPr>
+      <w:r>
+        <w:rPr>
+          <w:rFonts w:ascii="Times New Roman" w:hAnsi="Times New Roman"/>
+          <w:sz w:val="26"/>
+          <w:szCs w:val="26"/>
+        </w:rPr>
+        <w:t>Hình 1.1 Nhập dữ liệu từ bàn phím</w:t>
+      </w:r>
+      <w:r>
+        <w:rPr>
+          <w:rFonts w:ascii="Times New Roman" w:hAnsi="Times New Roman"/>
+          <w:sz w:val="26"/>
+          <w:szCs w:val="26"/>
+        </w:rPr>
+        <w:t xml:space="preserve"> …………………………………………… trang 2</w:t>
+      </w:r>
+    </w:p>
+    <w:p>
+      <w:pPr>
+        <w:spacing w:line="360" w:lineRule="auto"/>
+        <w:rPr>
+          <w:rFonts w:ascii="Times New Roman" w:hAnsi="Times New Roman"/>
+          <w:sz w:val="26"/>
+          <w:szCs w:val="26"/>
+        </w:rPr>
+      </w:pPr>
+      <w:r>
+        <w:rPr>
+          <w:rFonts w:ascii="Times New Roman" w:hAnsi="Times New Roman"/>
+          <w:sz w:val="26"/>
+          <w:szCs w:val="26"/>
+        </w:rPr>
+        <w:t>Hình 1.2 Nhập sai số lượ</w:t>
+      </w:r>
+      <w:r>
+        <w:rPr>
+          <w:rFonts w:ascii="Times New Roman" w:hAnsi="Times New Roman"/>
+          <w:sz w:val="26"/>
+          <w:szCs w:val="26"/>
+        </w:rPr>
+        <w:t>n</w:t>
+      </w:r>
+      <w:r>
+        <w:rPr>
+          <w:rFonts w:ascii="Times New Roman" w:hAnsi="Times New Roman"/>
+          <w:sz w:val="26"/>
+          <w:szCs w:val="26"/>
+        </w:rPr>
+        <w:t>g phòng tro phép …………………………………….</w:t>
+      </w:r>
+      <w:r>
+        <w:rPr>
+          <w:rFonts w:ascii="Times New Roman" w:hAnsi="Times New Roman"/>
+          <w:sz w:val="26"/>
+          <w:szCs w:val="26"/>
+        </w:rPr>
+        <w:t>trang 2</w:t>
+      </w:r>
+    </w:p>
+    <w:p>
+      <w:pPr>
+        <w:spacing w:line="360" w:lineRule="auto"/>
+        <w:rPr>
+          <w:rFonts w:ascii="Times New Roman" w:hAnsi="Times New Roman"/>
+          <w:sz w:val="26"/>
+          <w:szCs w:val="26"/>
+        </w:rPr>
+      </w:pPr>
+      <w:r>
+        <w:rPr>
+          <w:rFonts w:ascii="Times New Roman" w:hAnsi="Times New Roman"/>
+          <w:sz w:val="26"/>
+          <w:szCs w:val="26"/>
+        </w:rPr>
+        <w:t xml:space="preserve">Hình 2.1 </w:t>
+      </w:r>
+      <w:r>
+        <w:rPr>
+          <w:rFonts w:ascii="Times New Roman" w:hAnsi="Times New Roman" w:cs="Times New Roman"/>
+          <w:sz w:val="26"/>
+          <w:szCs w:val="26"/>
+        </w:rPr>
+        <w:t>Nhập dữ liệu từ file</w:t>
+      </w:r>
+      <w:r>
+        <w:rPr>
+          <w:rFonts w:ascii="Times New Roman" w:hAnsi="Times New Roman" w:cs="Times New Roman"/>
+          <w:sz w:val="26"/>
+          <w:szCs w:val="26"/>
+        </w:rPr>
+        <w:t xml:space="preserve"> …………</w:t>
+      </w:r>
+      <w:r>
+        <w:rPr>
+          <w:rFonts w:ascii="Times New Roman" w:hAnsi="Times New Roman" w:cs="Times New Roman"/>
+          <w:sz w:val="26"/>
+          <w:szCs w:val="26"/>
+        </w:rPr>
+        <w:t>…………………………………………</w:t>
+      </w:r>
+      <w:r>
+        <w:rPr>
+          <w:rFonts w:ascii="Times New Roman" w:hAnsi="Times New Roman" w:cs="Times New Roman"/>
+          <w:sz w:val="26"/>
+          <w:szCs w:val="26"/>
+        </w:rPr>
+        <w:t>trang 2</w:t>
+      </w:r>
+    </w:p>
+    <w:p>
+      <w:pPr>
+        <w:spacing w:line="360" w:lineRule="auto"/>
+        <w:rPr>
+          <w:rFonts w:ascii="Times New Roman" w:hAnsi="Times New Roman"/>
+          <w:sz w:val="26"/>
+          <w:szCs w:val="26"/>
+        </w:rPr>
+      </w:pPr>
+      <w:r>
+        <w:rPr>
+          <w:rFonts w:ascii="Times New Roman" w:hAnsi="Times New Roman"/>
+          <w:sz w:val="26"/>
+          <w:szCs w:val="26"/>
+        </w:rPr>
+        <w:t xml:space="preserve">Hình 2.2 </w:t>
+      </w:r>
+      <w:r>
+        <w:rPr>
+          <w:rFonts w:ascii="Times New Roman" w:hAnsi="Times New Roman" w:cs="Times New Roman"/>
+          <w:sz w:val="26"/>
+          <w:szCs w:val="26"/>
+        </w:rPr>
+        <w:t>Nhập sai tên dữ liệu từ file</w:t>
+      </w:r>
+      <w:r>
+        <w:rPr>
+          <w:rFonts w:ascii="Times New Roman" w:hAnsi="Times New Roman" w:cs="Times New Roman"/>
+          <w:sz w:val="26"/>
+          <w:szCs w:val="26"/>
+        </w:rPr>
+        <w:t xml:space="preserve"> ……………………</w:t>
+      </w:r>
+      <w:r>
+        <w:rPr>
+          <w:rFonts w:ascii="Times New Roman" w:hAnsi="Times New Roman" w:cs="Times New Roman"/>
+          <w:sz w:val="26"/>
+          <w:szCs w:val="26"/>
+        </w:rPr>
+        <w:t>……………………….</w:t>
+      </w:r>
+      <w:r>
+        <w:rPr>
+          <w:rFonts w:ascii="Times New Roman" w:hAnsi="Times New Roman" w:cs="Times New Roman"/>
+          <w:sz w:val="26"/>
+          <w:szCs w:val="26"/>
+        </w:rPr>
+        <w:t>trang 3</w:t>
+      </w:r>
+    </w:p>
+    <w:p>
+      <w:pPr>
+        <w:spacing w:line="360" w:lineRule="auto"/>
+        <w:rPr>
+          <w:rFonts w:ascii="Times New Roman" w:hAnsi="Times New Roman"/>
+          <w:sz w:val="26"/>
+        </w:rPr>
+      </w:pPr>
+      <w:r>
+        <w:rPr>
+          <w:rFonts w:ascii="Times New Roman" w:hAnsi="Times New Roman"/>
+          <w:sz w:val="26"/>
+          <w:szCs w:val="26"/>
+        </w:rPr>
+        <w:t xml:space="preserve">Hình 3.1 </w:t>
+      </w:r>
+      <w:r>
+        <w:rPr>
+          <w:rFonts w:ascii="Times New Roman" w:hAnsi="Times New Roman"/>
+          <w:sz w:val="26"/>
+        </w:rPr>
+        <w:t>Hiển thị thông tin tất cả phòng trọ (Console)</w:t>
+      </w:r>
+      <w:r>
+        <w:rPr>
+          <w:rFonts w:ascii="Times New Roman" w:hAnsi="Times New Roman"/>
+          <w:sz w:val="26"/>
+        </w:rPr>
+        <w:t xml:space="preserve"> ………………………….</w:t>
+      </w:r>
+      <w:r>
+        <w:rPr>
+          <w:rFonts w:ascii="Times New Roman" w:hAnsi="Times New Roman"/>
+          <w:sz w:val="26"/>
+        </w:rPr>
+        <w:t>trang 3</w:t>
+      </w:r>
+    </w:p>
+    <w:p>
+      <w:pPr>
+        <w:spacing w:line="360" w:lineRule="auto"/>
+        <w:rPr>
+          <w:rFonts w:ascii="Times New Roman" w:hAnsi="Times New Roman"/>
+          <w:sz w:val="26"/>
+        </w:rPr>
+      </w:pPr>
+      <w:r>
+        <w:rPr>
+          <w:rFonts w:ascii="Times New Roman" w:hAnsi="Times New Roman"/>
+          <w:sz w:val="26"/>
+        </w:rPr>
+        <w:t>Hình 4.1 Thông báo ghi file thành công …………………………………………trang 4</w:t>
+      </w:r>
+    </w:p>
+    <w:p>
+      <w:pPr>
+        <w:spacing w:line="360" w:lineRule="auto"/>
+        <w:rPr>
+          <w:rFonts w:ascii="Times New Roman" w:hAnsi="Times New Roman"/>
+          <w:sz w:val="26"/>
+        </w:rPr>
+      </w:pPr>
+      <w:r>
+        <w:rPr>
+          <w:rFonts w:ascii="Times New Roman" w:hAnsi="Times New Roman"/>
+          <w:sz w:val="26"/>
+        </w:rPr>
+        <w:t>Hình 5.1 Thêm 1 phòng trọ</w:t>
+      </w:r>
+      <w:r>
+        <w:rPr>
+          <w:rFonts w:ascii="Times New Roman" w:hAnsi="Times New Roman"/>
+          <w:sz w:val="26"/>
+        </w:rPr>
+        <w:t xml:space="preserve"> ……………………………………………………...</w:t>
+      </w:r>
+      <w:r>
+        <w:rPr>
+          <w:rFonts w:ascii="Times New Roman" w:hAnsi="Times New Roman"/>
+          <w:sz w:val="26"/>
+        </w:rPr>
+        <w:t>trang 4</w:t>
+      </w:r>
+    </w:p>
+    <w:p>
+      <w:pPr>
+        <w:spacing w:line="360" w:lineRule="auto"/>
+        <w:rPr>
+          <w:rFonts w:ascii="Times New Roman" w:hAnsi="Times New Roman" w:cs="Times New Roman"/>
+          <w:sz w:val="26"/>
+          <w:szCs w:val="26"/>
+        </w:rPr>
+      </w:pPr>
+      <w:r>
+        <w:rPr>
+          <w:rFonts w:ascii="Times New Roman" w:hAnsi="Times New Roman" w:cs="Times New Roman"/>
+          <w:sz w:val="26"/>
+          <w:szCs w:val="26"/>
+        </w:rPr>
+        <w:t>Hình 6.1 Menu chức năng</w:t>
+      </w:r>
+      <w:r>
+        <w:rPr>
+          <w:rFonts w:ascii="Times New Roman" w:hAnsi="Times New Roman" w:cs="Times New Roman"/>
+          <w:sz w:val="26"/>
+          <w:szCs w:val="26"/>
+        </w:rPr>
+        <w:t xml:space="preserve"> ……………………………………………………….</w:t>
+      </w:r>
+      <w:r>
+        <w:rPr>
+          <w:rFonts w:ascii="Times New Roman" w:hAnsi="Times New Roman" w:cs="Times New Roman"/>
+          <w:sz w:val="26"/>
+          <w:szCs w:val="26"/>
+        </w:rPr>
+        <w:t>trang 5</w:t>
+      </w:r>
+    </w:p>
+    <w:p>
+      <w:pPr>
+        <w:spacing w:line="360" w:lineRule="auto"/>
+        <w:rPr>
+          <w:rFonts w:ascii="Times New Roman" w:hAnsi="Times New Roman"/>
+          <w:sz w:val="26"/>
+        </w:rPr>
+      </w:pPr>
+      <w:r>
+        <w:rPr>
+          <w:rFonts w:ascii="Times New Roman" w:hAnsi="Times New Roman"/>
+          <w:sz w:val="26"/>
+        </w:rPr>
+        <w:t>Hình 6.2 Xóa 1 phòng trọ</w:t>
+      </w:r>
+      <w:r>
+        <w:rPr>
+          <w:rFonts w:ascii="Times New Roman" w:hAnsi="Times New Roman"/>
+          <w:sz w:val="26"/>
+        </w:rPr>
+        <w:t xml:space="preserve"> ………………………………………………………..</w:t>
+      </w:r>
+      <w:r>
+        <w:rPr>
+          <w:rFonts w:ascii="Times New Roman" w:hAnsi="Times New Roman"/>
+          <w:sz w:val="26"/>
+        </w:rPr>
+        <w:t>trang 5</w:t>
+      </w:r>
+    </w:p>
+    <w:p>
+      <w:pPr>
+        <w:spacing w:line="360" w:lineRule="auto"/>
+        <w:rPr>
+          <w:rFonts w:ascii="Times New Roman" w:hAnsi="Times New Roman" w:cs="Times New Roman"/>
+          <w:sz w:val="26"/>
+          <w:szCs w:val="26"/>
+        </w:rPr>
+      </w:pPr>
+      <w:r>
+        <w:rPr>
+          <w:rFonts w:ascii="Times New Roman" w:hAnsi="Times New Roman" w:cs="Times New Roman"/>
+          <w:sz w:val="26"/>
+          <w:szCs w:val="26"/>
+        </w:rPr>
+        <w:t>Hình 7.1 Phòng trọ có chỉ số điện cao nhất</w:t>
+      </w:r>
+      <w:r>
+        <w:rPr>
+          <w:rFonts w:ascii="Times New Roman" w:hAnsi="Times New Roman" w:cs="Times New Roman"/>
+          <w:sz w:val="26"/>
+          <w:szCs w:val="26"/>
+        </w:rPr>
+        <w:t xml:space="preserve"> …………………………………...…</w:t>
+      </w:r>
+      <w:r>
+        <w:rPr>
+          <w:rFonts w:ascii="Times New Roman" w:hAnsi="Times New Roman" w:cs="Times New Roman"/>
+          <w:sz w:val="26"/>
+          <w:szCs w:val="26"/>
+        </w:rPr>
+        <w:t>trang 6</w:t>
+      </w:r>
+    </w:p>
+    <w:p>
+      <w:pPr>
+        <w:spacing w:line="360" w:lineRule="auto"/>
+        <w:rPr>
+          <w:rFonts w:ascii="Times New Roman" w:hAnsi="Times New Roman"/>
+          <w:sz w:val="26"/>
+        </w:rPr>
+      </w:pPr>
+      <w:r>
+        <w:rPr>
+          <w:rFonts w:ascii="Times New Roman" w:hAnsi="Times New Roman"/>
+          <w:sz w:val="26"/>
+        </w:rPr>
+        <w:t>Hình 8.1 Tìm người trong phòng trọ</w:t>
+      </w:r>
+      <w:r>
+        <w:rPr>
+          <w:rFonts w:ascii="Times New Roman" w:hAnsi="Times New Roman"/>
+          <w:sz w:val="26"/>
+        </w:rPr>
+        <w:t xml:space="preserve"> …………………………………………….</w:t>
+      </w:r>
+      <w:r>
+        <w:rPr>
+          <w:rFonts w:ascii="Times New Roman" w:hAnsi="Times New Roman"/>
+          <w:sz w:val="26"/>
+        </w:rPr>
+        <w:t>trang 6</w:t>
+      </w:r>
+    </w:p>
+    <w:p>
+      <w:pPr>
+        <w:spacing w:line="360" w:lineRule="auto"/>
+        <w:rPr>
+          <w:rFonts w:ascii="Times New Roman" w:hAnsi="Times New Roman"/>
+          <w:sz w:val="26"/>
+        </w:rPr>
+      </w:pPr>
+      <w:r>
+        <w:rPr>
+          <w:rFonts w:ascii="Times New Roman" w:hAnsi="Times New Roman"/>
+          <w:sz w:val="26"/>
+        </w:rPr>
+        <w:t>Hình 8.2 Tìm sai tên người trong phòng t</w:t>
+      </w:r>
+      <w:r>
+        <w:rPr>
+          <w:rFonts w:ascii="Times New Roman" w:hAnsi="Times New Roman"/>
+          <w:sz w:val="26"/>
+        </w:rPr>
+        <w:t>rọ</w:t>
+      </w:r>
+      <w:r>
+        <w:rPr>
+          <w:rFonts w:ascii="Times New Roman" w:hAnsi="Times New Roman"/>
+          <w:sz w:val="26"/>
+        </w:rPr>
+        <w:t xml:space="preserve"> ……………………………………..</w:t>
+      </w:r>
+      <w:r>
+        <w:rPr>
+          <w:rFonts w:ascii="Times New Roman" w:hAnsi="Times New Roman"/>
+          <w:sz w:val="26"/>
+        </w:rPr>
+        <w:t>trang 7</w:t>
+      </w:r>
+    </w:p>
+    <w:p>
+      <w:pPr>
+        <w:spacing w:line="360" w:lineRule="auto"/>
+        <w:rPr>
+          <w:rFonts w:ascii="Times New Roman" w:hAnsi="Times New Roman" w:cs="Times New Roman"/>
+          <w:sz w:val="26"/>
+          <w:szCs w:val="26"/>
+        </w:rPr>
+      </w:pPr>
+      <w:r>
+        <w:rPr>
+          <w:rFonts w:ascii="Times New Roman" w:hAnsi="Times New Roman" w:cs="Times New Roman"/>
+          <w:sz w:val="26"/>
+          <w:szCs w:val="26"/>
+        </w:rPr>
+        <w:t>Hình 9.1 Đếm số phòng trọ có đơn giá phòng cao nhất</w:t>
+      </w:r>
+      <w:r>
+        <w:rPr>
+          <w:rFonts w:ascii="Times New Roman" w:hAnsi="Times New Roman" w:cs="Times New Roman"/>
+          <w:sz w:val="26"/>
+          <w:szCs w:val="26"/>
+        </w:rPr>
+        <w:t xml:space="preserve"> ………………………....</w:t>
+      </w:r>
+      <w:r>
+        <w:rPr>
+          <w:rFonts w:ascii="Times New Roman" w:hAnsi="Times New Roman" w:cs="Times New Roman"/>
+          <w:sz w:val="26"/>
+          <w:szCs w:val="26"/>
+        </w:rPr>
+        <w:t>trang 7</w:t>
+      </w:r>
+    </w:p>
+    <w:p>
+      <w:pPr>
+        <w:spacing w:line="360" w:lineRule="auto"/>
+        <w:rPr>
+          <w:rFonts w:ascii="Times New Roman" w:hAnsi="Times New Roman"/>
+          <w:sz w:val="26"/>
+        </w:rPr>
+      </w:pPr>
+      <w:r>
+        <w:rPr>
+          <w:rFonts w:ascii="Times New Roman" w:hAnsi="Times New Roman"/>
+          <w:sz w:val="26"/>
+        </w:rPr>
+        <w:t>Hình 10.1 Đếm số phòng trọ có ngườ</w:t>
+      </w:r>
+      <w:r>
+        <w:rPr>
+          <w:rFonts w:ascii="Times New Roman" w:hAnsi="Times New Roman"/>
+          <w:sz w:val="26"/>
+        </w:rPr>
+        <w:t>i thuê có năm sinh &lt; 2002 ……………….</w:t>
+      </w:r>
+      <w:r>
+        <w:rPr>
+          <w:rFonts w:ascii="Times New Roman" w:hAnsi="Times New Roman"/>
+          <w:sz w:val="26"/>
+        </w:rPr>
+        <w:t>trang 8</w:t>
+      </w:r>
+    </w:p>
+    <w:p>
+      <w:pPr>
+        <w:spacing w:line="360" w:lineRule="auto"/>
+        <w:rPr>
+          <w:rFonts w:ascii="Times New Roman" w:hAnsi="Times New Roman"/>
+          <w:sz w:val="26"/>
+        </w:rPr>
+      </w:pPr>
+      <w:r>
+        <w:rPr>
+          <w:rFonts w:ascii="Times New Roman" w:hAnsi="Times New Roman"/>
+          <w:sz w:val="26"/>
+        </w:rPr>
+        <w:t>Hình 11.1 Tính tổng chỉ số điện …………………………………………………trang 8</w:t>
+      </w:r>
+    </w:p>
+    <w:p>
+      <w:pPr>
+        <w:spacing w:line="360" w:lineRule="auto"/>
+        <w:rPr>
+          <w:rFonts w:ascii="Times New Roman" w:hAnsi="Times New Roman"/>
+          <w:sz w:val="26"/>
+        </w:rPr>
+      </w:pPr>
+    </w:p>
+    <w:p>
+      <w:pPr>
+        <w:spacing w:line="360" w:lineRule="auto"/>
+        <w:rPr>
+          <w:rFonts w:ascii="Times New Roman" w:hAnsi="Times New Roman" w:cs="Times New Roman"/>
+          <w:sz w:val="26"/>
+          <w:szCs w:val="26"/>
+        </w:rPr>
+      </w:pPr>
+    </w:p>
+    <w:p>
+      <w:pPr>
+        <w:spacing w:line="360" w:lineRule="auto"/>
+        <w:rPr>
+          <w:rFonts w:ascii="Times New Roman" w:hAnsi="Times New Roman"/>
+          <w:sz w:val="26"/>
+        </w:rPr>
+      </w:pPr>
+    </w:p>
+    <w:p>
+      <w:pPr>
+        <w:spacing w:line="360" w:lineRule="auto"/>
+        <w:rPr>
+          <w:rFonts w:ascii="Times New Roman" w:hAnsi="Times New Roman" w:cs="Times New Roman"/>
+          <w:sz w:val="26"/>
+          <w:szCs w:val="26"/>
+        </w:rPr>
+      </w:pPr>
+    </w:p>
+    <w:p>
+      <w:pPr>
+        <w:spacing w:line="360" w:lineRule="auto"/>
+        <w:rPr>
+          <w:rFonts w:ascii="Times New Roman" w:hAnsi="Times New Roman"/>
+          <w:sz w:val="26"/>
+        </w:rPr>
+      </w:pPr>
+    </w:p>
+    <w:p>
+      <w:pPr>
+        <w:spacing w:line="360" w:lineRule="auto"/>
+        <w:rPr>
+          <w:rFonts w:ascii="Times New Roman" w:hAnsi="Times New Roman" w:cs="Times New Roman"/>
+          <w:sz w:val="26"/>
+          <w:szCs w:val="26"/>
+        </w:rPr>
+      </w:pPr>
     </w:p>
     <w:p>
       <w:pPr>
@@ -3283,15 +3853,6 @@
           <w:szCs w:val="32"/>
         </w:rPr>
       </w:pPr>
-      <w:r>
-        <w:rPr>
-          <w:rFonts w:ascii="Times New Roman" w:hAnsi="Times New Roman"/>
-          <w:b/>
-          <w:sz w:val="32"/>
-          <w:szCs w:val="32"/>
-        </w:rPr>
-        <w:br w:type="page"/>
-      </w:r>
     </w:p>
     <w:p>
       <w:pPr>
@@ -3343,7 +3904,7 @@
           <w:sz w:val="32"/>
         </w:rPr>
       </w:pPr>
-      <w:bookmarkStart w:id="0" w:name="_Toc92915681"/>
+      <w:bookmarkStart w:id="1" w:name="_Toc92919187"/>
       <w:r>
         <w:rPr>
           <w:sz w:val="32"/>
@@ -3351,7 +3912,7 @@
         <w:lastRenderedPageBreak/>
         <w:t>CHƯƠNG 1: GIỚI THIỆU</w:t>
       </w:r>
-      <w:bookmarkEnd w:id="0"/>
+      <w:bookmarkEnd w:id="1"/>
     </w:p>
     <w:p/>
     <w:p>
@@ -3362,11 +3923,11 @@
           <w:numId w:val="12"/>
         </w:numPr>
       </w:pPr>
-      <w:bookmarkStart w:id="1" w:name="_Toc92915682"/>
+      <w:bookmarkStart w:id="2" w:name="_Toc92919188"/>
       <w:r>
         <w:t>Giới thiệu đề tài</w:t>
       </w:r>
-      <w:bookmarkEnd w:id="1"/>
+      <w:bookmarkEnd w:id="2"/>
     </w:p>
     <w:p>
       <w:pPr>
@@ -3382,6 +3943,20 @@
           <w:rFonts w:ascii="Times New Roman" w:hAnsi="Times New Roman"/>
           <w:sz w:val="26"/>
         </w:rPr>
+        <w:t>-</w:t>
+      </w:r>
+      <w:r>
+        <w:rPr>
+          <w:rFonts w:ascii="Times New Roman" w:hAnsi="Times New Roman"/>
+          <w:sz w:val="26"/>
+        </w:rPr>
+        <w:t xml:space="preserve"> </w:t>
+      </w:r>
+      <w:r>
+        <w:rPr>
+          <w:rFonts w:ascii="Times New Roman" w:hAnsi="Times New Roman"/>
+          <w:sz w:val="26"/>
+        </w:rPr>
         <w:t xml:space="preserve">Ngày nay với nhu cầu về nhà trọ ngày càng cao. Theo thông thường thì chủ trọ vừa và nhỏ sẽ quản lý nhà trọ của mình bằng sổ sách, mà phương pháp này sẽ khá tốn thời gian. </w:t>
       </w:r>
     </w:p>
@@ -3399,6 +3974,13 @@
           <w:rFonts w:ascii="Times New Roman" w:hAnsi="Times New Roman"/>
           <w:sz w:val="26"/>
         </w:rPr>
+        <w:t xml:space="preserve">- </w:t>
+      </w:r>
+      <w:r>
+        <w:rPr>
+          <w:rFonts w:ascii="Times New Roman" w:hAnsi="Times New Roman"/>
+          <w:sz w:val="26"/>
+        </w:rPr>
         <w:t>Vì thế để nâng cao hiệu quả và nhanh chóng thì ứng dụng này sẽ giúp tiết kiệm khá nhiều thời gian, công sức cho chủ trọ</w:t>
       </w:r>
     </w:p>
@@ -3406,7 +3988,7 @@
       <w:pPr>
         <w:pStyle w:val="Heading2"/>
       </w:pPr>
-      <w:bookmarkStart w:id="2" w:name="_Toc92915683"/>
+      <w:bookmarkStart w:id="3" w:name="_Toc92919189"/>
       <w:r>
         <w:rPr>
           <w:b/>
@@ -3419,7 +4001,7 @@
       <w:r>
         <w:t>Mục tiêu đề tài</w:t>
       </w:r>
-      <w:bookmarkEnd w:id="2"/>
+      <w:bookmarkEnd w:id="3"/>
     </w:p>
     <w:p>
       <w:pPr>
@@ -3470,7 +4052,7 @@
       <w:pPr>
         <w:pStyle w:val="Heading2"/>
       </w:pPr>
-      <w:bookmarkStart w:id="3" w:name="_Toc92915684"/>
+      <w:bookmarkStart w:id="4" w:name="_Toc92919190"/>
       <w:r>
         <w:rPr>
           <w:b/>
@@ -3483,7 +4065,7 @@
       <w:r>
         <w:t>Giới hạn đề tài</w:t>
       </w:r>
-      <w:bookmarkEnd w:id="3"/>
+      <w:bookmarkEnd w:id="4"/>
     </w:p>
     <w:p>
       <w:pPr>
@@ -3544,14 +4126,14 @@
           <w:numId w:val="14"/>
         </w:numPr>
       </w:pPr>
-      <w:bookmarkStart w:id="4" w:name="_Toc92915685"/>
       <w:r>
         <w:t xml:space="preserve"> </w:t>
       </w:r>
+      <w:bookmarkStart w:id="5" w:name="_Toc92919191"/>
       <w:r>
         <w:t>Bố cục báo cáo</w:t>
       </w:r>
-      <w:bookmarkEnd w:id="4"/>
+      <w:bookmarkEnd w:id="5"/>
     </w:p>
     <w:p>
       <w:pPr>
@@ -3679,7 +4261,7 @@
           <w:sz w:val="32"/>
         </w:rPr>
       </w:pPr>
-      <w:bookmarkStart w:id="5" w:name="_Toc92915686"/>
+      <w:bookmarkStart w:id="6" w:name="_Toc92919192"/>
       <w:r>
         <w:rPr>
           <w:sz w:val="32"/>
@@ -3693,7 +4275,7 @@
         </w:rPr>
         <w:t>XÂY DỰNG ỨNG DỤNG CHỨA THÔNG TIN NHÀ TRỌ VỚI C/C++</w:t>
       </w:r>
-      <w:bookmarkEnd w:id="5"/>
+      <w:bookmarkEnd w:id="6"/>
     </w:p>
     <w:p/>
     <w:p>
@@ -3704,7 +4286,7 @@
           <w:numId w:val="11"/>
         </w:numPr>
       </w:pPr>
-      <w:bookmarkStart w:id="6" w:name="_Toc92915687"/>
+      <w:bookmarkStart w:id="7" w:name="_Toc92919193"/>
       <w:r>
         <w:t xml:space="preserve">Chức năng </w:t>
       </w:r>
@@ -3714,15 +4296,16 @@
       <w:r>
         <w:t>hập dữ liệu từ bàn phím</w:t>
       </w:r>
-      <w:bookmarkEnd w:id="6"/>
-    </w:p>
+      <w:bookmarkEnd w:id="7"/>
+    </w:p>
+    <w:p/>
     <w:p>
       <w:r>
         <w:rPr>
           <w:noProof/>
         </w:rPr>
         <w:drawing>
-          <wp:inline distT="0" distB="0" distL="0" distR="0" wp14:anchorId="268AB7D2" wp14:editId="4125F623">
+          <wp:inline distT="0" distB="0" distL="0" distR="0" wp14:anchorId="223A07D6" wp14:editId="274B6400">
             <wp:extent cx="5391902" cy="2343477"/>
             <wp:effectExtent l="0" t="0" r="0" b="0"/>
             <wp:docPr id="4" name="Picture 4"/>
@@ -3861,57 +4444,39 @@
           <w:sz w:val="26"/>
           <w:szCs w:val="26"/>
         </w:rPr>
-        <w:t>Sau khi nhập dữ liệu xong sẽ hiện ra thông báo “ Nhập dữ liệu thành công! ”</w:t>
-      </w:r>
-    </w:p>
-    <w:p>
-      <w:pPr>
-        <w:spacing w:line="360" w:lineRule="auto"/>
-        <w:rPr>
-          <w:rFonts w:ascii="Times New Roman" w:hAnsi="Times New Roman" w:cs="Times New Roman"/>
-          <w:sz w:val="26"/>
-          <w:szCs w:val="26"/>
-        </w:rPr>
-      </w:pPr>
-      <w:r>
-        <w:rPr>
-          <w:rFonts w:ascii="Times New Roman" w:hAnsi="Times New Roman" w:cs="Times New Roman"/>
-          <w:sz w:val="24"/>
-          <w:szCs w:val="24"/>
-        </w:rPr>
-        <w:sym w:font="Wingdings" w:char="F09F"/>
-      </w:r>
-      <w:r>
-        <w:rPr>
-          <w:rFonts w:ascii="Times New Roman" w:hAnsi="Times New Roman" w:cs="Times New Roman"/>
-          <w:sz w:val="24"/>
-          <w:szCs w:val="24"/>
-        </w:rPr>
-        <w:t xml:space="preserve"> </w:t>
-      </w:r>
-      <w:r>
-        <w:rPr>
-          <w:rFonts w:ascii="Times New Roman" w:hAnsi="Times New Roman" w:cs="Times New Roman"/>
-          <w:sz w:val="26"/>
-          <w:szCs w:val="26"/>
-        </w:rPr>
-        <w:t>Số lượng phòng trọ nhập vào phải lớn hơn 0 và nhỏ hơn 100. Nế</w:t>
-      </w:r>
-      <w:r>
-        <w:rPr>
-          <w:rFonts w:ascii="Times New Roman" w:hAnsi="Times New Roman" w:cs="Times New Roman"/>
-          <w:sz w:val="26"/>
-          <w:szCs w:val="26"/>
-        </w:rPr>
-        <w:t>u sai</w:t>
-      </w:r>
-      <w:r>
-        <w:rPr>
-          <w:rFonts w:ascii="Times New Roman" w:hAnsi="Times New Roman" w:cs="Times New Roman"/>
-          <w:sz w:val="26"/>
-          <w:szCs w:val="26"/>
-        </w:rPr>
-        <w:t xml:space="preserve"> sẽ hiện ra thông báo và yêu cầu nhập lại:</w:t>
+        <w:t>Sau khi nhập dữ liệu xong sẽ hiện ra</w:t>
+      </w:r>
+      <w:r>
+        <w:rPr>
+          <w:rFonts w:ascii="Times New Roman" w:hAnsi="Times New Roman" w:cs="Times New Roman"/>
+          <w:sz w:val="26"/>
+          <w:szCs w:val="26"/>
+        </w:rPr>
+        <w:t xml:space="preserve"> console thông báo </w:t>
+      </w:r>
+      <w:r>
+        <w:rPr>
+          <w:rFonts w:ascii="Times New Roman" w:hAnsi="Times New Roman" w:cs="Times New Roman"/>
+          <w:sz w:val="26"/>
+          <w:szCs w:val="26"/>
+        </w:rPr>
+        <w:t>“ Nhập dữ liệ</w:t>
+      </w:r>
+      <w:r>
+        <w:rPr>
+          <w:rFonts w:ascii="Times New Roman" w:hAnsi="Times New Roman" w:cs="Times New Roman"/>
+          <w:sz w:val="26"/>
+          <w:szCs w:val="26"/>
+        </w:rPr>
+        <w:t>u thành công!</w:t>
+      </w:r>
+      <w:r>
+        <w:rPr>
+          <w:rFonts w:ascii="Times New Roman" w:hAnsi="Times New Roman" w:cs="Times New Roman"/>
+          <w:sz w:val="26"/>
+          <w:szCs w:val="26"/>
+        </w:rPr>
+        <w:t>”</w:t>
       </w:r>
     </w:p>
     <w:p>
@@ -3924,7 +4489,7 @@
           <w:noProof/>
         </w:rPr>
         <w:drawing>
-          <wp:inline distT="0" distB="0" distL="0" distR="0" wp14:anchorId="4B2D1AC7" wp14:editId="3D1DC9B0">
+          <wp:inline distT="0" distB="0" distL="0" distR="0" wp14:anchorId="124823E0" wp14:editId="749513FA">
             <wp:extent cx="3515216" cy="704948"/>
             <wp:effectExtent l="0" t="0" r="9525" b="0"/>
             <wp:docPr id="5" name="Picture 5"/>
@@ -4012,13 +4577,87 @@
     </w:p>
     <w:p>
       <w:pPr>
+        <w:spacing w:line="360" w:lineRule="auto"/>
+        <w:rPr>
+          <w:rFonts w:ascii="Times New Roman" w:hAnsi="Times New Roman" w:cs="Times New Roman"/>
+          <w:sz w:val="26"/>
+          <w:szCs w:val="26"/>
+        </w:rPr>
+      </w:pPr>
+      <w:r>
+        <w:rPr>
+          <w:rFonts w:ascii="Times New Roman" w:hAnsi="Times New Roman" w:cs="Times New Roman"/>
+          <w:sz w:val="24"/>
+          <w:szCs w:val="24"/>
+        </w:rPr>
+        <w:sym w:font="Wingdings" w:char="F09F"/>
+      </w:r>
+      <w:r>
+        <w:rPr>
+          <w:rFonts w:ascii="Times New Roman" w:hAnsi="Times New Roman" w:cs="Times New Roman"/>
+          <w:sz w:val="24"/>
+          <w:szCs w:val="24"/>
+        </w:rPr>
+        <w:t xml:space="preserve"> </w:t>
+      </w:r>
+      <w:r>
+        <w:rPr>
+          <w:rFonts w:ascii="Times New Roman" w:hAnsi="Times New Roman" w:cs="Times New Roman"/>
+          <w:sz w:val="26"/>
+          <w:szCs w:val="26"/>
+        </w:rPr>
+        <w:t>Số lượng phòng trọ nhập vào phải lớn hơn 0 và nhỏ hơn 100. Nế</w:t>
+      </w:r>
+      <w:r>
+        <w:rPr>
+          <w:rFonts w:ascii="Times New Roman" w:hAnsi="Times New Roman" w:cs="Times New Roman"/>
+          <w:sz w:val="26"/>
+          <w:szCs w:val="26"/>
+        </w:rPr>
+        <w:t>u sai</w:t>
+      </w:r>
+      <w:r>
+        <w:rPr>
+          <w:rFonts w:ascii="Times New Roman" w:hAnsi="Times New Roman" w:cs="Times New Roman"/>
+          <w:sz w:val="26"/>
+          <w:szCs w:val="26"/>
+        </w:rPr>
+        <w:t xml:space="preserve"> sẽ hiện ra</w:t>
+      </w:r>
+      <w:r>
+        <w:rPr>
+          <w:rFonts w:ascii="Times New Roman" w:hAnsi="Times New Roman" w:cs="Times New Roman"/>
+          <w:sz w:val="26"/>
+          <w:szCs w:val="26"/>
+        </w:rPr>
+        <w:t xml:space="preserve"> console</w:t>
+      </w:r>
+      <w:r>
+        <w:rPr>
+          <w:rFonts w:ascii="Times New Roman" w:hAnsi="Times New Roman" w:cs="Times New Roman"/>
+          <w:sz w:val="26"/>
+          <w:szCs w:val="26"/>
+        </w:rPr>
+        <w:t xml:space="preserve"> thông báo và yêu cầu nhập lạ</w:t>
+      </w:r>
+      <w:r>
+        <w:rPr>
+          <w:rFonts w:ascii="Times New Roman" w:hAnsi="Times New Roman" w:cs="Times New Roman"/>
+          <w:sz w:val="26"/>
+          <w:szCs w:val="26"/>
+        </w:rPr>
+        <w:t>i</w:t>
+      </w:r>
+    </w:p>
+    <w:p>
+      <w:pPr>
         <w:pStyle w:val="Heading2"/>
         <w:numPr>
           <w:ilvl w:val="1"/>
           <w:numId w:val="11"/>
         </w:numPr>
       </w:pPr>
-      <w:bookmarkStart w:id="7" w:name="_Toc92915688"/>
+      <w:bookmarkStart w:id="8" w:name="_Toc92919194"/>
       <w:r>
         <w:t xml:space="preserve">Chức năng </w:t>
       </w:r>
@@ -4028,12 +4667,12 @@
       <w:r>
         <w:t>hập dữ liệu từ file</w:t>
       </w:r>
-      <w:bookmarkEnd w:id="7"/>
+      <w:bookmarkEnd w:id="8"/>
     </w:p>
     <w:p>
       <w:pPr>
         <w:spacing w:line="360" w:lineRule="auto"/>
-        <w:ind w:left="720" w:firstLine="720"/>
+        <w:ind w:left="1440" w:firstLine="720"/>
         <w:rPr>
           <w:rFonts w:ascii="Times New Roman" w:hAnsi="Times New Roman" w:cs="Times New Roman"/>
           <w:sz w:val="26"/>
@@ -4048,7 +4687,7 @@
           <w:szCs w:val="26"/>
         </w:rPr>
         <w:drawing>
-          <wp:inline distT="0" distB="0" distL="0" distR="0" wp14:anchorId="61DAAF67" wp14:editId="01BA6EE6">
+          <wp:inline distT="0" distB="0" distL="0" distR="0" wp14:anchorId="162C423A" wp14:editId="3AF56DD5">
             <wp:extent cx="2638793" cy="685896"/>
             <wp:effectExtent l="0" t="0" r="0" b="0"/>
             <wp:docPr id="2" name="Picture 2"/>
@@ -4087,7 +4726,7 @@
     <w:p>
       <w:pPr>
         <w:spacing w:line="360" w:lineRule="auto"/>
-        <w:ind w:left="720" w:firstLine="720"/>
+        <w:ind w:left="1440" w:firstLine="720"/>
         <w:rPr>
           <w:rFonts w:ascii="Times New Roman" w:hAnsi="Times New Roman" w:cs="Times New Roman"/>
           <w:sz w:val="26"/>
@@ -4134,6 +4773,7 @@
           <w:sz w:val="26"/>
           <w:szCs w:val="26"/>
         </w:rPr>
+        <w:lastRenderedPageBreak/>
         <w:sym w:font="Wingdings" w:char="F09F"/>
       </w:r>
       <w:r>
@@ -4150,7 +4790,15 @@
           <w:sz w:val="26"/>
           <w:szCs w:val="26"/>
         </w:rPr>
-        <w:t>Tiến hành n</w:t>
+        <w:t>Sau khi tạo file đã có sẵn dữ liệu thì t</w:t>
+      </w:r>
+      <w:r>
+        <w:rPr>
+          <w:rFonts w:ascii="Times New Roman" w:hAnsi="Times New Roman" w:cs="Times New Roman"/>
+          <w:sz w:val="26"/>
+          <w:szCs w:val="26"/>
+        </w:rPr>
+        <w:t>iến hành n</w:t>
       </w:r>
       <w:r>
         <w:rPr>
@@ -4176,6 +4824,14 @@
         </w:rPr>
         <w:t xml:space="preserve"> </w:t>
       </w:r>
+      <w:r>
+        <w:rPr>
+          <w:rFonts w:ascii="Times New Roman" w:hAnsi="Times New Roman" w:cs="Times New Roman"/>
+          <w:sz w:val="26"/>
+          <w:szCs w:val="26"/>
+        </w:rPr>
+        <w:t>đã tạo trc đó</w:t>
+      </w:r>
     </w:p>
     <w:p>
       <w:pPr>
@@ -4190,7 +4846,6 @@
         <w:rPr>
           <w:rFonts w:ascii="Times New Roman" w:hAnsi="Times New Roman" w:cs="Times New Roman"/>
         </w:rPr>
-        <w:lastRenderedPageBreak/>
         <w:sym w:font="Wingdings" w:char="F0E8"/>
       </w:r>
       <w:r>
@@ -4205,7 +4860,15 @@
           <w:sz w:val="26"/>
           <w:szCs w:val="26"/>
         </w:rPr>
-        <w:t>Sau khi nhập tên file</w:t>
+        <w:t>Và nếu</w:t>
+      </w:r>
+      <w:r>
+        <w:rPr>
+          <w:rFonts w:ascii="Times New Roman" w:hAnsi="Times New Roman" w:cs="Times New Roman"/>
+          <w:sz w:val="26"/>
+          <w:szCs w:val="26"/>
+        </w:rPr>
+        <w:t xml:space="preserve"> nhập tên file</w:t>
       </w:r>
       <w:r>
         <w:rPr>
@@ -4221,7 +4884,31 @@
           <w:sz w:val="26"/>
           <w:szCs w:val="26"/>
         </w:rPr>
-        <w:t xml:space="preserve"> sẽ hiện ra thông báo “ Nhập file thành công! ”</w:t>
+        <w:t xml:space="preserve"> thì</w:t>
+      </w:r>
+      <w:r>
+        <w:rPr>
+          <w:rFonts w:ascii="Times New Roman" w:hAnsi="Times New Roman" w:cs="Times New Roman"/>
+          <w:sz w:val="26"/>
+          <w:szCs w:val="26"/>
+        </w:rPr>
+        <w:t xml:space="preserve"> sẽ hiện ra</w:t>
+      </w:r>
+      <w:r>
+        <w:rPr>
+          <w:rFonts w:ascii="Times New Roman" w:hAnsi="Times New Roman" w:cs="Times New Roman"/>
+          <w:sz w:val="26"/>
+          <w:szCs w:val="26"/>
+        </w:rPr>
+        <w:t xml:space="preserve"> console</w:t>
+      </w:r>
+      <w:r>
+        <w:rPr>
+          <w:rFonts w:ascii="Times New Roman" w:hAnsi="Times New Roman" w:cs="Times New Roman"/>
+          <w:sz w:val="26"/>
+          <w:szCs w:val="26"/>
+        </w:rPr>
+        <w:t xml:space="preserve"> thông báo “ Nhập file thành công! ”</w:t>
       </w:r>
     </w:p>
     <w:p>
@@ -4247,7 +4934,23 @@
           <w:sz w:val="26"/>
           <w:szCs w:val="26"/>
         </w:rPr>
-        <w:t xml:space="preserve"> Nếu nhập tên file không đúng sẽ hiện ra </w:t>
+        <w:t xml:space="preserve"> Nếu nhập tên file không đúng sẽ hiện ra</w:t>
+      </w:r>
+      <w:r>
+        <w:rPr>
+          <w:rFonts w:ascii="Times New Roman" w:hAnsi="Times New Roman" w:cs="Times New Roman"/>
+          <w:sz w:val="26"/>
+          <w:szCs w:val="26"/>
+        </w:rPr>
+        <w:t xml:space="preserve"> console</w:t>
+      </w:r>
+      <w:r>
+        <w:rPr>
+          <w:rFonts w:ascii="Times New Roman" w:hAnsi="Times New Roman" w:cs="Times New Roman"/>
+          <w:sz w:val="26"/>
+          <w:szCs w:val="26"/>
+        </w:rPr>
+        <w:t xml:space="preserve"> </w:t>
       </w:r>
       <w:r>
         <w:rPr>
@@ -4283,7 +4986,7 @@
           <w:szCs w:val="26"/>
         </w:rPr>
         <w:drawing>
-          <wp:inline distT="0" distB="0" distL="0" distR="0" wp14:anchorId="17635248" wp14:editId="30F30A4B">
+          <wp:inline distT="0" distB="0" distL="0" distR="0" wp14:anchorId="74835825" wp14:editId="6DD9867D">
             <wp:extent cx="5325218" cy="724001"/>
             <wp:effectExtent l="0" t="0" r="8890" b="0"/>
             <wp:docPr id="8" name="Picture 8"/>
@@ -4354,10 +5057,7 @@
           <w:numId w:val="11"/>
         </w:numPr>
       </w:pPr>
-      <w:r>
-        <w:t xml:space="preserve"> </w:t>
-      </w:r>
-      <w:bookmarkStart w:id="8" w:name="_Toc92915689"/>
+      <w:bookmarkStart w:id="9" w:name="_Toc92919195"/>
       <w:r>
         <w:t>Chức năng hi</w:t>
       </w:r>
@@ -4367,119 +5067,18 @@
       <w:r>
         <w:t>n thị thông tin tất cả phòng trọ (Console)</w:t>
       </w:r>
-      <w:bookmarkEnd w:id="8"/>
-    </w:p>
-    <w:p>
-      <w:pPr>
-        <w:spacing w:line="360" w:lineRule="auto"/>
-        <w:ind w:firstLine="360"/>
-        <w:rPr>
-          <w:rFonts w:ascii="Times New Roman" w:hAnsi="Times New Roman"/>
-          <w:sz w:val="26"/>
-        </w:rPr>
-      </w:pPr>
-      <w:r>
-        <w:rPr>
-          <w:rFonts w:ascii="Times New Roman" w:hAnsi="Times New Roman"/>
-          <w:sz w:val="26"/>
-        </w:rPr>
-        <w:sym w:font="Wingdings" w:char="F09F"/>
-      </w:r>
-      <w:r>
-        <w:rPr>
-          <w:rFonts w:ascii="Times New Roman" w:hAnsi="Times New Roman"/>
-          <w:sz w:val="26"/>
-        </w:rPr>
-        <w:t xml:space="preserve"> Sau khi nhập thông tin phòng trọ thì toàn bộ thông tin p</w:t>
-      </w:r>
-      <w:r>
-        <w:rPr>
-          <w:rFonts w:ascii="Times New Roman" w:hAnsi="Times New Roman"/>
-          <w:sz w:val="26"/>
-        </w:rPr>
-        <w:t>hòng sẽ sẽ được đưa vào đây khi nào cần biết thông tin gì về khách hàng</w:t>
-      </w:r>
-      <w:r>
-        <w:rPr>
-          <w:rFonts w:ascii="Times New Roman" w:hAnsi="Times New Roman"/>
-          <w:sz w:val="26"/>
-        </w:rPr>
-        <w:t xml:space="preserve"> </w:t>
-      </w:r>
-      <w:r>
-        <w:rPr>
-          <w:rFonts w:ascii="Times New Roman" w:hAnsi="Times New Roman"/>
-          <w:sz w:val="26"/>
-        </w:rPr>
-        <w:t>thì người chủ trọ chỉ cần vào đây để xem</w:t>
-      </w:r>
-    </w:p>
-    <w:p>
-      <w:pPr>
-        <w:pStyle w:val="Heading2"/>
-        <w:rPr>
-          <w:b/>
-        </w:rPr>
-      </w:pPr>
-      <w:bookmarkStart w:id="9" w:name="_Toc92915690"/>
-      <w:r>
-        <w:rPr>
-          <w:b/>
-        </w:rPr>
-        <w:t>2.4</w:t>
-      </w:r>
-      <w:r>
-        <w:rPr>
-          <w:b/>
-        </w:rPr>
-        <w:t xml:space="preserve"> </w:t>
-      </w:r>
-      <w:r>
-        <w:t>Chức năng hiện thị thông tin tất cả phòng trọ(File)</w:t>
-      </w:r>
       <w:bookmarkEnd w:id="9"/>
     </w:p>
     <w:p>
-      <w:pPr>
-        <w:pStyle w:val="Heading2"/>
-      </w:pPr>
-      <w:bookmarkStart w:id="10" w:name="_Toc92915691"/>
-      <w:r>
-        <w:rPr>
-          <w:b/>
-        </w:rPr>
-        <w:t>2.5</w:t>
-      </w:r>
-      <w:r>
-        <w:rPr>
-          <w:b/>
-        </w:rPr>
-        <w:t xml:space="preserve"> </w:t>
-      </w:r>
-      <w:r>
-        <w:rPr>
-          <w:b/>
-        </w:rPr>
-        <w:t xml:space="preserve"> </w:t>
-      </w:r>
-      <w:r>
-        <w:t>Chức năng thêm 1 phòng trọ</w:t>
-      </w:r>
-      <w:bookmarkEnd w:id="10"/>
-    </w:p>
-    <w:p>
-      <w:pPr>
-        <w:ind w:firstLine="720"/>
-      </w:pPr>
       <w:r>
         <w:rPr>
           <w:noProof/>
         </w:rPr>
         <w:drawing>
-          <wp:inline distT="0" distB="0" distL="0" distR="0" wp14:anchorId="1A507412" wp14:editId="1691138C">
-            <wp:extent cx="4286848" cy="1876687"/>
-            <wp:effectExtent l="0" t="0" r="0" b="9525"/>
-            <wp:docPr id="10" name="Picture 10"/>
+          <wp:inline distT="0" distB="0" distL="0" distR="0" wp14:anchorId="4D095DC6" wp14:editId="7B5F5236">
+            <wp:extent cx="5620534" cy="5677692"/>
+            <wp:effectExtent l="0" t="0" r="0" b="0"/>
+            <wp:docPr id="7" name="Picture 7"/>
             <wp:cNvGraphicFramePr>
               <a:graphicFrameLocks xmlns:a="http://schemas.openxmlformats.org/drawingml/2006/main" noChangeAspect="1"/>
             </wp:cNvGraphicFramePr>
@@ -4499,7 +5098,7 @@
                   <pic:spPr>
                     <a:xfrm>
                       <a:off x="0" y="0"/>
-                      <a:ext cx="4286848" cy="1876687"/>
+                      <a:ext cx="5620534" cy="5677692"/>
                     </a:xfrm>
                     <a:prstGeom prst="rect">
                       <a:avLst/>
@@ -4515,40 +5114,55 @@
     <w:p>
       <w:pPr>
         <w:spacing w:line="360" w:lineRule="auto"/>
-        <w:ind w:left="1440" w:firstLine="720"/>
-        <w:rPr>
-          <w:rFonts w:ascii="Times New Roman" w:hAnsi="Times New Roman"/>
-          <w:sz w:val="26"/>
-        </w:rPr>
-      </w:pPr>
-      <w:r>
-        <w:rPr>
-          <w:rFonts w:ascii="Times New Roman" w:hAnsi="Times New Roman"/>
-          <w:sz w:val="26"/>
-        </w:rPr>
-        <w:t>Hình 5.1 Thêm 1 phòng trọ</w:t>
-      </w:r>
-    </w:p>
+        <w:ind w:left="720" w:firstLine="720"/>
+        <w:rPr>
+          <w:rFonts w:ascii="Times New Roman" w:hAnsi="Times New Roman"/>
+          <w:sz w:val="26"/>
+        </w:rPr>
+      </w:pPr>
+      <w:r>
+        <w:rPr>
+          <w:rFonts w:ascii="Times New Roman" w:hAnsi="Times New Roman"/>
+          <w:sz w:val="26"/>
+        </w:rPr>
+        <w:t>Hình 3.1 Hiển thị thông tin tất cả phòng trọ (Console)</w:t>
+      </w:r>
+    </w:p>
+    <w:p/>
     <w:p>
       <w:pPr>
         <w:spacing w:line="360" w:lineRule="auto"/>
-        <w:ind w:firstLine="426"/>
-        <w:rPr>
-          <w:rFonts w:ascii="Times New Roman" w:hAnsi="Times New Roman"/>
-          <w:sz w:val="26"/>
-        </w:rPr>
-      </w:pPr>
-      <w:r>
-        <w:rPr>
-          <w:rFonts w:ascii="Times New Roman" w:hAnsi="Times New Roman"/>
-          <w:sz w:val="26"/>
-          <w:szCs w:val="26"/>
+        <w:ind w:firstLine="360"/>
+        <w:rPr>
+          <w:rFonts w:ascii="Times New Roman" w:hAnsi="Times New Roman"/>
+          <w:sz w:val="26"/>
+        </w:rPr>
+      </w:pPr>
+      <w:r>
+        <w:rPr>
+          <w:rFonts w:ascii="Times New Roman" w:hAnsi="Times New Roman"/>
+          <w:sz w:val="26"/>
         </w:rPr>
         <w:sym w:font="Wingdings" w:char="F09F"/>
       </w:r>
       <w:r>
         <w:rPr>
           <w:rFonts w:ascii="Times New Roman" w:hAnsi="Times New Roman"/>
+          <w:sz w:val="26"/>
+        </w:rPr>
+        <w:t xml:space="preserve"> Sau khi nhập thông tin phòng trọ thì toàn bộ thông tin p</w:t>
+      </w:r>
+      <w:r>
+        <w:rPr>
+          <w:rFonts w:ascii="Times New Roman" w:hAnsi="Times New Roman"/>
+          <w:sz w:val="26"/>
+        </w:rPr>
+        <w:t>hòng sẽ sẽ được đưa vào đây khi nào cần biết thông tin gì về khách hàng</w:t>
+      </w:r>
+      <w:r>
+        <w:rPr>
+          <w:rFonts w:ascii="Times New Roman" w:hAnsi="Times New Roman"/>
+          <w:sz w:val="26"/>
         </w:rPr>
         <w:t xml:space="preserve"> </w:t>
       </w:r>
@@ -4556,154 +5170,44 @@
         <w:rPr>
           <w:rFonts w:ascii="Times New Roman" w:hAnsi="Times New Roman"/>
           <w:sz w:val="26"/>
-          <w:szCs w:val="26"/>
-        </w:rPr>
-        <w:t>Nhập thông tin phòng trọ</w:t>
-      </w:r>
-      <w:r>
-        <w:rPr>
-          <w:rFonts w:ascii="Times New Roman" w:hAnsi="Times New Roman"/>
-          <w:sz w:val="26"/>
-          <w:szCs w:val="26"/>
-        </w:rPr>
-        <w:t xml:space="preserve"> cần</w:t>
-      </w:r>
-      <w:r>
-        <w:rPr>
-          <w:rFonts w:ascii="Times New Roman" w:hAnsi="Times New Roman"/>
-          <w:sz w:val="26"/>
-          <w:szCs w:val="26"/>
-        </w:rPr>
-        <w:t xml:space="preserve"> thêm vào </w:t>
-      </w:r>
-    </w:p>
-    <w:p>
-      <w:pPr>
-        <w:spacing w:line="360" w:lineRule="auto"/>
-        <w:rPr>
-          <w:rFonts w:ascii="Times New Roman" w:hAnsi="Times New Roman"/>
-          <w:sz w:val="26"/>
-        </w:rPr>
-      </w:pPr>
-      <w:r>
-        <w:rPr>
-          <w:rFonts w:ascii="Times New Roman" w:hAnsi="Times New Roman"/>
-        </w:rPr>
-        <w:sym w:font="Wingdings" w:char="F0E8"/>
-      </w:r>
-      <w:r>
-        <w:rPr>
-          <w:rFonts w:ascii="Times New Roman" w:hAnsi="Times New Roman"/>
-          <w:sz w:val="26"/>
-        </w:rPr>
-        <w:t xml:space="preserve"> Sau khi nhập xong thông tin phòng trọ sẽ hiện ra thông báo “ Thêm thành công! ”</w:t>
+        </w:rPr>
+        <w:t>thì người chủ trọ chỉ cần vào đây để xem</w:t>
       </w:r>
     </w:p>
     <w:p>
       <w:pPr>
         <w:pStyle w:val="Heading2"/>
-      </w:pPr>
-      <w:bookmarkStart w:id="11" w:name="_Toc92915692"/>
-      <w:r>
-        <w:rPr>
-          <w:b/>
-        </w:rPr>
-        <w:t>2.6</w:t>
-      </w:r>
-      <w:r>
-        <w:rPr>
-          <w:b/>
-        </w:rPr>
-        <w:t xml:space="preserve"> </w:t>
-      </w:r>
-      <w:r>
-        <w:rPr>
-          <w:b/>
-        </w:rPr>
-        <w:t xml:space="preserve"> </w:t>
-      </w:r>
-      <w:r>
-        <w:t>Chức năng xóa 1 phòng tr</w:t>
-      </w:r>
-      <w:bookmarkStart w:id="12" w:name="_GoBack"/>
-      <w:bookmarkEnd w:id="12"/>
-      <w:r>
-        <w:t>ọ</w:t>
-      </w:r>
-      <w:bookmarkEnd w:id="11"/>
-    </w:p>
-    <w:p>
-      <w:pPr>
-        <w:spacing w:line="360" w:lineRule="auto"/>
-        <w:ind w:firstLine="426"/>
-        <w:rPr>
-          <w:rFonts w:ascii="Times New Roman" w:hAnsi="Times New Roman"/>
-          <w:sz w:val="26"/>
-        </w:rPr>
-      </w:pPr>
-      <w:r>
-        <w:rPr>
-          <w:rFonts w:ascii="Times New Roman" w:hAnsi="Times New Roman"/>
-          <w:sz w:val="26"/>
-        </w:rPr>
-        <w:sym w:font="Wingdings" w:char="F09F"/>
-      </w:r>
-      <w:r>
-        <w:rPr>
-          <w:rFonts w:ascii="Times New Roman" w:hAnsi="Times New Roman"/>
-          <w:sz w:val="26"/>
-        </w:rPr>
-        <w:t xml:space="preserve"> Chọn chức năng xóa phòng trọ</w:t>
-      </w:r>
-      <w:r>
-        <w:rPr>
-          <w:rFonts w:ascii="Times New Roman" w:hAnsi="Times New Roman"/>
-          <w:sz w:val="26"/>
-        </w:rPr>
-        <w:t xml:space="preserve"> trong menu sau đó</w:t>
-      </w:r>
-      <w:r>
-        <w:rPr>
-          <w:rFonts w:ascii="Times New Roman" w:hAnsi="Times New Roman"/>
-          <w:sz w:val="26"/>
-        </w:rPr>
-        <w:t xml:space="preserve"> hệ thống</w:t>
-      </w:r>
-      <w:r>
-        <w:rPr>
-          <w:rFonts w:ascii="Times New Roman" w:hAnsi="Times New Roman"/>
-          <w:sz w:val="26"/>
-        </w:rPr>
-        <w:t xml:space="preserve"> sẽ hiện ra thông báo: </w:t>
-      </w:r>
-      <w:r>
-        <w:rPr>
-          <w:rFonts w:ascii="Times New Roman" w:hAnsi="Times New Roman"/>
-          <w:sz w:val="26"/>
-        </w:rPr>
-        <w:t>“ Xóa thành công! ”</w:t>
-      </w:r>
-    </w:p>
-    <w:p>
-      <w:pPr>
-        <w:spacing w:line="360" w:lineRule="auto"/>
-        <w:ind w:left="1440" w:firstLine="720"/>
-        <w:rPr>
-          <w:rFonts w:ascii="Times New Roman" w:hAnsi="Times New Roman"/>
-          <w:sz w:val="26"/>
-        </w:rPr>
-      </w:pPr>
-      <w:r>
-        <w:rPr>
-          <w:rFonts w:ascii="Times New Roman" w:hAnsi="Times New Roman"/>
+        <w:numPr>
+          <w:ilvl w:val="1"/>
+          <w:numId w:val="11"/>
+        </w:numPr>
+      </w:pPr>
+      <w:bookmarkStart w:id="10" w:name="_Toc92919196"/>
+      <w:r>
+        <w:t>Chức năng hi</w:t>
+      </w:r>
+      <w:r>
+        <w:t>ể</w:t>
+      </w:r>
+      <w:r>
+        <w:t>n thị thông tin tất cả phòng trọ(File)</w:t>
+      </w:r>
+      <w:bookmarkEnd w:id="10"/>
+    </w:p>
+    <w:p/>
+    <w:p>
+      <w:pPr>
+        <w:ind w:left="720" w:firstLine="720"/>
+      </w:pPr>
+      <w:r>
+        <w:rPr>
           <w:noProof/>
-          <w:sz w:val="26"/>
         </w:rPr>
         <w:drawing>
-          <wp:inline distT="0" distB="0" distL="0" distR="0" wp14:anchorId="7ABA719D" wp14:editId="3479B6CE">
-            <wp:extent cx="1638529" cy="438211"/>
-            <wp:effectExtent l="0" t="0" r="0" b="0"/>
-            <wp:docPr id="12" name="Picture 12"/>
+          <wp:inline distT="0" distB="0" distL="0" distR="0" wp14:anchorId="5C04DB51" wp14:editId="04BD223A">
+            <wp:extent cx="3286584" cy="962159"/>
+            <wp:effectExtent l="0" t="0" r="9525" b="9525"/>
+            <wp:docPr id="16" name="Picture 16"/>
             <wp:cNvGraphicFramePr>
               <a:graphicFrameLocks xmlns:a="http://schemas.openxmlformats.org/drawingml/2006/main" noChangeAspect="1"/>
             </wp:cNvGraphicFramePr>
@@ -4723,7 +5227,7 @@
                   <pic:spPr>
                     <a:xfrm>
                       <a:off x="0" y="0"/>
-                      <a:ext cx="1638529" cy="438211"/>
+                      <a:ext cx="3286584" cy="962159"/>
                     </a:xfrm>
                     <a:prstGeom prst="rect">
                       <a:avLst/>
@@ -4750,42 +5254,72 @@
           <w:rFonts w:ascii="Times New Roman" w:hAnsi="Times New Roman"/>
           <w:sz w:val="26"/>
         </w:rPr>
-        <w:t>Hình 3 Xóa 1 phòng trọ</w:t>
+        <w:t>Hình 4.1 Thông báo ghi file thành công</w:t>
+      </w:r>
+    </w:p>
+    <w:p>
+      <w:pPr>
+        <w:pStyle w:val="ListParagraph"/>
+        <w:spacing w:line="360" w:lineRule="auto"/>
+        <w:ind w:left="360"/>
+        <w:rPr>
+          <w:rFonts w:ascii="Times New Roman" w:hAnsi="Times New Roman"/>
+          <w:sz w:val="26"/>
+        </w:rPr>
+      </w:pPr>
+      <w:r>
+        <w:sym w:font="Wingdings" w:char="F09F"/>
+      </w:r>
+      <w:r>
+        <w:rPr>
+          <w:rFonts w:ascii="Times New Roman" w:hAnsi="Times New Roman"/>
+          <w:sz w:val="26"/>
+        </w:rPr>
+        <w:t xml:space="preserve"> Sau khi nhập thông tin phòng trọ thì toàn bộ thông tin sẽ được</w:t>
+      </w:r>
+      <w:r>
+        <w:rPr>
+          <w:rFonts w:ascii="Times New Roman" w:hAnsi="Times New Roman"/>
+          <w:sz w:val="26"/>
+        </w:rPr>
+        <w:t xml:space="preserve"> hệ thống</w:t>
+      </w:r>
+      <w:r>
+        <w:rPr>
+          <w:rFonts w:ascii="Times New Roman" w:hAnsi="Times New Roman"/>
+          <w:sz w:val="26"/>
+        </w:rPr>
+        <w:t xml:space="preserve"> ghi nhận ghi file thành công và xuất ra ngoài thành một file riêng</w:t>
       </w:r>
     </w:p>
     <w:p>
       <w:pPr>
         <w:pStyle w:val="Heading2"/>
-      </w:pPr>
-      <w:bookmarkStart w:id="13" w:name="_Toc92915693"/>
-      <w:r>
-        <w:rPr>
-          <w:b/>
-        </w:rPr>
-        <w:lastRenderedPageBreak/>
-        <w:t>2.7</w:t>
-      </w:r>
-      <w:r>
-        <w:rPr>
-          <w:b/>
-        </w:rPr>
-        <w:t xml:space="preserve">  </w:t>
-      </w:r>
-      <w:r>
-        <w:t>Chức năng phòng trọ có chỉ số điện cao nhất</w:t>
-      </w:r>
-      <w:bookmarkEnd w:id="13"/>
-    </w:p>
-    <w:p>
+        <w:numPr>
+          <w:ilvl w:val="1"/>
+          <w:numId w:val="11"/>
+        </w:numPr>
+      </w:pPr>
+      <w:bookmarkStart w:id="11" w:name="_Toc92919197"/>
+      <w:r>
+        <w:t>Chức năng thêm 1 phòng trọ</w:t>
+      </w:r>
+      <w:bookmarkEnd w:id="11"/>
+    </w:p>
+    <w:p/>
+    <w:p>
+      <w:pPr>
+        <w:ind w:firstLine="720"/>
+      </w:pPr>
       <w:r>
         <w:rPr>
           <w:noProof/>
         </w:rPr>
         <w:drawing>
-          <wp:inline distT="0" distB="0" distL="0" distR="0" wp14:anchorId="6127237A" wp14:editId="50423E0B">
-            <wp:extent cx="5563376" cy="4220164"/>
+          <wp:inline distT="0" distB="0" distL="0" distR="0" wp14:anchorId="12E1E74B" wp14:editId="7F72DD84">
+            <wp:extent cx="4286848" cy="1876687"/>
             <wp:effectExtent l="0" t="0" r="0" b="9525"/>
-            <wp:docPr id="13" name="Picture 13"/>
+            <wp:docPr id="10" name="Picture 10"/>
             <wp:cNvGraphicFramePr>
               <a:graphicFrameLocks xmlns:a="http://schemas.openxmlformats.org/drawingml/2006/main" noChangeAspect="1"/>
             </wp:cNvGraphicFramePr>
@@ -4805,7 +5339,7 @@
                   <pic:spPr>
                     <a:xfrm>
                       <a:off x="0" y="0"/>
-                      <a:ext cx="5563376" cy="4220164"/>
+                      <a:ext cx="4286848" cy="1876687"/>
                     </a:xfrm>
                     <a:prstGeom prst="rect">
                       <a:avLst/>
@@ -4821,6 +5355,23 @@
     <w:p>
       <w:pPr>
         <w:spacing w:line="360" w:lineRule="auto"/>
+        <w:ind w:left="1440" w:firstLine="720"/>
+        <w:rPr>
+          <w:rFonts w:ascii="Times New Roman" w:hAnsi="Times New Roman"/>
+          <w:sz w:val="26"/>
+        </w:rPr>
+      </w:pPr>
+      <w:r>
+        <w:rPr>
+          <w:rFonts w:ascii="Times New Roman" w:hAnsi="Times New Roman"/>
+          <w:sz w:val="26"/>
+        </w:rPr>
+        <w:t>Hình 5.1 Thêm 1 phòng trọ</w:t>
+      </w:r>
+    </w:p>
+    <w:p>
+      <w:pPr>
+        <w:spacing w:line="360" w:lineRule="auto"/>
         <w:ind w:firstLine="426"/>
         <w:rPr>
           <w:rFonts w:ascii="Times New Roman" w:hAnsi="Times New Roman"/>
@@ -4831,13 +5382,13 @@
         <w:rPr>
           <w:rFonts w:ascii="Times New Roman" w:hAnsi="Times New Roman"/>
           <w:sz w:val="26"/>
+          <w:szCs w:val="26"/>
         </w:rPr>
         <w:sym w:font="Wingdings" w:char="F09F"/>
       </w:r>
       <w:r>
         <w:rPr>
           <w:rFonts w:ascii="Times New Roman" w:hAnsi="Times New Roman"/>
-          <w:sz w:val="26"/>
         </w:rPr>
         <w:t xml:space="preserve"> </w:t>
       </w:r>
@@ -4845,36 +5396,85 @@
         <w:rPr>
           <w:rFonts w:ascii="Times New Roman" w:hAnsi="Times New Roman"/>
           <w:sz w:val="26"/>
-        </w:rPr>
-        <w:t>Tại đây hệ thống sẽ xét tất cả thông tin phòng trọ hiện đang có và lấy ra phòng trọ có chỉ số điện cao nhất</w:t>
+          <w:szCs w:val="26"/>
+        </w:rPr>
+        <w:t>Nhập thông tin phòng trọ</w:t>
+      </w:r>
+      <w:r>
+        <w:rPr>
+          <w:rFonts w:ascii="Times New Roman" w:hAnsi="Times New Roman"/>
+          <w:sz w:val="26"/>
+          <w:szCs w:val="26"/>
+        </w:rPr>
+        <w:t xml:space="preserve"> cần</w:t>
+      </w:r>
+      <w:r>
+        <w:rPr>
+          <w:rFonts w:ascii="Times New Roman" w:hAnsi="Times New Roman"/>
+          <w:sz w:val="26"/>
+          <w:szCs w:val="26"/>
+        </w:rPr>
+        <w:t xml:space="preserve"> thêm vào </w:t>
+      </w:r>
+    </w:p>
+    <w:p>
+      <w:pPr>
+        <w:spacing w:line="360" w:lineRule="auto"/>
+        <w:rPr>
+          <w:rFonts w:ascii="Times New Roman" w:hAnsi="Times New Roman"/>
+          <w:sz w:val="26"/>
+        </w:rPr>
+      </w:pPr>
+      <w:r>
+        <w:rPr>
+          <w:rFonts w:ascii="Times New Roman" w:hAnsi="Times New Roman"/>
+        </w:rPr>
+        <w:sym w:font="Wingdings" w:char="F0E8"/>
+      </w:r>
+      <w:r>
+        <w:rPr>
+          <w:rFonts w:ascii="Times New Roman" w:hAnsi="Times New Roman"/>
+          <w:sz w:val="26"/>
+        </w:rPr>
+        <w:t xml:space="preserve"> Sau khi nhập xong thông tin phòng trọ sẽ hiện ra thông báo “ Thêm thành công! ”</w:t>
       </w:r>
     </w:p>
     <w:p>
       <w:pPr>
         <w:pStyle w:val="Heading2"/>
       </w:pPr>
-      <w:bookmarkStart w:id="14" w:name="_Toc92915694"/>
       <w:r>
         <w:rPr>
           <w:b/>
         </w:rPr>
-        <w:t>2.8</w:t>
-      </w:r>
-      <w:r>
-        <w:t xml:space="preserve"> Chức năng tìm người trong phòng trọ</w:t>
-      </w:r>
-      <w:bookmarkEnd w:id="14"/>
-    </w:p>
-    <w:p>
-      <w:pPr>
-        <w:spacing w:line="360" w:lineRule="auto"/>
-      </w:pPr>
-      <w:r>
+        <w:lastRenderedPageBreak/>
+        <w:t>2.6</w:t>
+      </w:r>
+      <w:r>
+        <w:rPr>
+          <w:b/>
+        </w:rPr>
+        <w:t xml:space="preserve"> </w:t>
+      </w:r>
+      <w:bookmarkStart w:id="12" w:name="_Toc92919198"/>
+      <w:r>
+        <w:t>Chức năng xóa 1 phòng trọ</w:t>
+      </w:r>
+      <w:bookmarkEnd w:id="12"/>
+    </w:p>
+    <w:p>
+      <w:pPr>
+        <w:ind w:firstLine="720"/>
+      </w:pPr>
+      <w:r>
+        <w:rPr>
+          <w:noProof/>
+        </w:rPr>
         <w:drawing>
-          <wp:inline distT="0" distB="0" distL="0" distR="0" wp14:anchorId="38CE43D9" wp14:editId="20E70EA5">
-            <wp:extent cx="5468113" cy="2448267"/>
+          <wp:inline distT="0" distB="0" distL="0" distR="0" wp14:anchorId="7DB73E62" wp14:editId="79E12757">
+            <wp:extent cx="4867954" cy="2943636"/>
             <wp:effectExtent l="0" t="0" r="0" b="9525"/>
-            <wp:docPr id="3" name="Picture 3"/>
+            <wp:docPr id="15" name="Picture 15"/>
             <wp:cNvGraphicFramePr>
               <a:graphicFrameLocks xmlns:a="http://schemas.openxmlformats.org/drawingml/2006/main" noChangeAspect="1"/>
             </wp:cNvGraphicFramePr>
@@ -4894,7 +5494,7 @@
                   <pic:spPr>
                     <a:xfrm>
                       <a:off x="0" y="0"/>
-                      <a:ext cx="5468113" cy="2448267"/>
+                      <a:ext cx="4867954" cy="2943636"/>
                     </a:xfrm>
                     <a:prstGeom prst="rect">
                       <a:avLst/>
@@ -4910,40 +5510,69 @@
     <w:p>
       <w:pPr>
         <w:spacing w:line="360" w:lineRule="auto"/>
-        <w:ind w:left="1440" w:firstLine="720"/>
-        <w:rPr>
-          <w:rFonts w:ascii="Times New Roman" w:hAnsi="Times New Roman"/>
-          <w:sz w:val="26"/>
-        </w:rPr>
-      </w:pPr>
-      <w:r>
-        <w:rPr>
-          <w:rFonts w:ascii="Times New Roman" w:hAnsi="Times New Roman"/>
-          <w:sz w:val="26"/>
-        </w:rPr>
-        <w:t>Hình 8.1 Tìm người trong phòng trọ</w:t>
+        <w:ind w:left="2160" w:firstLine="720"/>
+        <w:rPr>
+          <w:rFonts w:ascii="Times New Roman" w:hAnsi="Times New Roman" w:cs="Times New Roman"/>
+          <w:sz w:val="26"/>
+          <w:szCs w:val="26"/>
+        </w:rPr>
+      </w:pPr>
+      <w:r>
+        <w:rPr>
+          <w:rFonts w:ascii="Times New Roman" w:hAnsi="Times New Roman" w:cs="Times New Roman"/>
+          <w:sz w:val="26"/>
+          <w:szCs w:val="26"/>
+        </w:rPr>
+        <w:t>Hình 6</w:t>
+      </w:r>
+      <w:r>
+        <w:rPr>
+          <w:rFonts w:ascii="Times New Roman" w:hAnsi="Times New Roman" w:cs="Times New Roman"/>
+          <w:sz w:val="26"/>
+          <w:szCs w:val="26"/>
+        </w:rPr>
+        <w:t xml:space="preserve">.1 Menu </w:t>
+      </w:r>
+      <w:r>
+        <w:rPr>
+          <w:rFonts w:ascii="Times New Roman" w:hAnsi="Times New Roman" w:cs="Times New Roman"/>
+          <w:sz w:val="26"/>
+          <w:szCs w:val="26"/>
+        </w:rPr>
+        <w:t>chức năng</w:t>
       </w:r>
     </w:p>
     <w:p>
       <w:pPr>
         <w:spacing w:line="360" w:lineRule="auto"/>
-        <w:ind w:left="1440" w:firstLine="720"/>
-        <w:rPr>
-          <w:rFonts w:ascii="Times New Roman" w:hAnsi="Times New Roman"/>
-          <w:sz w:val="26"/>
-        </w:rPr>
-      </w:pPr>
-      <w:r>
-        <w:rPr>
-          <w:rFonts w:ascii="Times New Roman" w:hAnsi="Times New Roman"/>
-          <w:sz w:val="26"/>
-        </w:rPr>
-        <w:lastRenderedPageBreak/>
+        <w:ind w:left="2160" w:firstLine="720"/>
+        <w:rPr>
+          <w:rFonts w:ascii="Times New Roman" w:hAnsi="Times New Roman" w:cs="Times New Roman"/>
+          <w:sz w:val="26"/>
+          <w:szCs w:val="26"/>
+        </w:rPr>
+      </w:pPr>
+    </w:p>
+    <w:p>
+      <w:pPr>
+        <w:spacing w:line="360" w:lineRule="auto"/>
+        <w:ind w:left="2160" w:firstLine="720"/>
+        <w:rPr>
+          <w:rFonts w:ascii="Times New Roman" w:hAnsi="Times New Roman"/>
+          <w:sz w:val="26"/>
+        </w:rPr>
+      </w:pPr>
+      <w:r>
+        <w:rPr>
+          <w:rFonts w:ascii="Times New Roman" w:hAnsi="Times New Roman"/>
+          <w:noProof/>
+          <w:sz w:val="26"/>
+        </w:rPr>
         <w:drawing>
-          <wp:inline distT="0" distB="0" distL="0" distR="0" wp14:anchorId="71344E4E" wp14:editId="5DAD1D6A">
-            <wp:extent cx="2219635" cy="733527"/>
-            <wp:effectExtent l="0" t="0" r="9525" b="9525"/>
-            <wp:docPr id="6" name="Picture 6"/>
+          <wp:inline distT="0" distB="0" distL="0" distR="0" wp14:anchorId="23BC52E6" wp14:editId="0AC5043F">
+            <wp:extent cx="1638529" cy="438211"/>
+            <wp:effectExtent l="0" t="0" r="0" b="0"/>
+            <wp:docPr id="12" name="Picture 12"/>
             <wp:cNvGraphicFramePr>
               <a:graphicFrameLocks xmlns:a="http://schemas.openxmlformats.org/drawingml/2006/main" noChangeAspect="1"/>
             </wp:cNvGraphicFramePr>
@@ -4963,6 +5592,371 @@
                   <pic:spPr>
                     <a:xfrm>
                       <a:off x="0" y="0"/>
+                      <a:ext cx="1638529" cy="438211"/>
+                    </a:xfrm>
+                    <a:prstGeom prst="rect">
+                      <a:avLst/>
+                    </a:prstGeom>
+                  </pic:spPr>
+                </pic:pic>
+              </a:graphicData>
+            </a:graphic>
+          </wp:inline>
+        </w:drawing>
+      </w:r>
+    </w:p>
+    <w:p>
+      <w:pPr>
+        <w:spacing w:line="360" w:lineRule="auto"/>
+        <w:ind w:left="2160" w:firstLine="720"/>
+        <w:rPr>
+          <w:rFonts w:ascii="Times New Roman" w:hAnsi="Times New Roman"/>
+          <w:sz w:val="26"/>
+        </w:rPr>
+      </w:pPr>
+      <w:r>
+        <w:rPr>
+          <w:rFonts w:ascii="Times New Roman" w:hAnsi="Times New Roman"/>
+          <w:sz w:val="26"/>
+        </w:rPr>
+        <w:t xml:space="preserve">Hình 6.2 </w:t>
+      </w:r>
+      <w:r>
+        <w:rPr>
+          <w:rFonts w:ascii="Times New Roman" w:hAnsi="Times New Roman"/>
+          <w:sz w:val="26"/>
+        </w:rPr>
+        <w:t>Xóa 1 phòng trọ</w:t>
+      </w:r>
+    </w:p>
+    <w:p>
+      <w:pPr>
+        <w:spacing w:line="360" w:lineRule="auto"/>
+        <w:ind w:firstLine="426"/>
+        <w:rPr>
+          <w:rFonts w:ascii="Times New Roman" w:hAnsi="Times New Roman"/>
+          <w:sz w:val="26"/>
+        </w:rPr>
+      </w:pPr>
+      <w:r>
+        <w:rPr>
+          <w:rFonts w:ascii="Times New Roman" w:hAnsi="Times New Roman"/>
+          <w:sz w:val="26"/>
+        </w:rPr>
+        <w:sym w:font="Wingdings" w:char="F09F"/>
+      </w:r>
+      <w:r>
+        <w:rPr>
+          <w:rFonts w:ascii="Times New Roman" w:hAnsi="Times New Roman"/>
+          <w:sz w:val="26"/>
+        </w:rPr>
+        <w:t xml:space="preserve"> </w:t>
+      </w:r>
+      <w:r>
+        <w:rPr>
+          <w:rFonts w:ascii="Times New Roman" w:hAnsi="Times New Roman"/>
+          <w:sz w:val="26"/>
+        </w:rPr>
+        <w:t>Sau khi thêm 1 phòng trọ mà chủ trọ muốn xóa phòng trọ đã thêm trước đó thì c</w:t>
+      </w:r>
+      <w:r>
+        <w:rPr>
+          <w:rFonts w:ascii="Times New Roman" w:hAnsi="Times New Roman"/>
+          <w:sz w:val="26"/>
+        </w:rPr>
+        <w:t xml:space="preserve">họn chức năng xóa </w:t>
+      </w:r>
+      <w:r>
+        <w:rPr>
+          <w:rFonts w:ascii="Times New Roman" w:hAnsi="Times New Roman"/>
+          <w:sz w:val="26"/>
+        </w:rPr>
+        <w:t xml:space="preserve">1 </w:t>
+      </w:r>
+      <w:r>
+        <w:rPr>
+          <w:rFonts w:ascii="Times New Roman" w:hAnsi="Times New Roman"/>
+          <w:sz w:val="26"/>
+        </w:rPr>
+        <w:t>phòng trọ trong menu</w:t>
+      </w:r>
+      <w:r>
+        <w:rPr>
+          <w:rFonts w:ascii="Times New Roman" w:hAnsi="Times New Roman"/>
+          <w:sz w:val="26"/>
+        </w:rPr>
+        <w:t xml:space="preserve"> chức năng</w:t>
+      </w:r>
+      <w:r>
+        <w:rPr>
+          <w:rFonts w:ascii="Times New Roman" w:hAnsi="Times New Roman"/>
+          <w:sz w:val="26"/>
+        </w:rPr>
+        <w:t xml:space="preserve"> để</w:t>
+      </w:r>
+      <w:r>
+        <w:rPr>
+          <w:rFonts w:ascii="Times New Roman" w:hAnsi="Times New Roman"/>
+          <w:sz w:val="26"/>
+        </w:rPr>
+        <w:t xml:space="preserve"> xóa</w:t>
+      </w:r>
+      <w:r>
+        <w:rPr>
+          <w:rFonts w:ascii="Times New Roman" w:hAnsi="Times New Roman"/>
+          <w:sz w:val="26"/>
+        </w:rPr>
+        <w:t xml:space="preserve"> và </w:t>
+      </w:r>
+      <w:r>
+        <w:rPr>
+          <w:rFonts w:ascii="Times New Roman" w:hAnsi="Times New Roman"/>
+          <w:sz w:val="26"/>
+        </w:rPr>
+        <w:t xml:space="preserve">hệ thống sẽ hiện ra </w:t>
+      </w:r>
+      <w:r>
+        <w:rPr>
+          <w:rFonts w:ascii="Times New Roman" w:hAnsi="Times New Roman"/>
+          <w:sz w:val="26"/>
+        </w:rPr>
+        <w:t xml:space="preserve">console </w:t>
+      </w:r>
+      <w:r>
+        <w:rPr>
+          <w:rFonts w:ascii="Times New Roman" w:hAnsi="Times New Roman"/>
+          <w:sz w:val="26"/>
+        </w:rPr>
+        <w:t>thông báo: “ Xóa thành công! ”</w:t>
+      </w:r>
+    </w:p>
+    <w:p>
+      <w:pPr>
+        <w:pStyle w:val="Heading2"/>
+      </w:pPr>
+      <w:r>
+        <w:rPr>
+          <w:b/>
+        </w:rPr>
+        <w:lastRenderedPageBreak/>
+        <w:t>2.7</w:t>
+      </w:r>
+      <w:r>
+        <w:rPr>
+          <w:b/>
+        </w:rPr>
+        <w:t xml:space="preserve"> </w:t>
+      </w:r>
+      <w:bookmarkStart w:id="13" w:name="_Toc92919199"/>
+      <w:r>
+        <w:t>Chức năng phòng trọ có chỉ số điện cao nhất</w:t>
+      </w:r>
+      <w:bookmarkEnd w:id="13"/>
+    </w:p>
+    <w:p>
+      <w:r>
+        <w:rPr>
+          <w:noProof/>
+        </w:rPr>
+        <w:drawing>
+          <wp:inline distT="0" distB="0" distL="0" distR="0" wp14:anchorId="43408B53" wp14:editId="1E2DCFF6">
+            <wp:extent cx="5563376" cy="4220164"/>
+            <wp:effectExtent l="0" t="0" r="0" b="9525"/>
+            <wp:docPr id="13" name="Picture 13"/>
+            <wp:cNvGraphicFramePr>
+              <a:graphicFrameLocks xmlns:a="http://schemas.openxmlformats.org/drawingml/2006/main" noChangeAspect="1"/>
+            </wp:cNvGraphicFramePr>
+            <a:graphic xmlns:a="http://schemas.openxmlformats.org/drawingml/2006/main">
+              <a:graphicData uri="http://schemas.openxmlformats.org/drawingml/2006/picture">
+                <pic:pic xmlns:pic="http://schemas.openxmlformats.org/drawingml/2006/picture">
+                  <pic:nvPicPr>
+                    <pic:cNvPr id="1" name=""/>
+                    <pic:cNvPicPr/>
+                  </pic:nvPicPr>
+                  <pic:blipFill>
+                    <a:blip r:embed="rId18"/>
+                    <a:stretch>
+                      <a:fillRect/>
+                    </a:stretch>
+                  </pic:blipFill>
+                  <pic:spPr>
+                    <a:xfrm>
+                      <a:off x="0" y="0"/>
+                      <a:ext cx="5563376" cy="4220164"/>
+                    </a:xfrm>
+                    <a:prstGeom prst="rect">
+                      <a:avLst/>
+                    </a:prstGeom>
+                  </pic:spPr>
+                </pic:pic>
+              </a:graphicData>
+            </a:graphic>
+          </wp:inline>
+        </w:drawing>
+      </w:r>
+    </w:p>
+    <w:p>
+      <w:pPr>
+        <w:spacing w:line="360" w:lineRule="auto"/>
+        <w:ind w:left="1440" w:firstLine="720"/>
+        <w:rPr>
+          <w:rFonts w:ascii="Times New Roman" w:hAnsi="Times New Roman" w:cs="Times New Roman"/>
+          <w:sz w:val="26"/>
+          <w:szCs w:val="26"/>
+        </w:rPr>
+      </w:pPr>
+      <w:r>
+        <w:rPr>
+          <w:rFonts w:ascii="Times New Roman" w:hAnsi="Times New Roman" w:cs="Times New Roman"/>
+          <w:sz w:val="26"/>
+          <w:szCs w:val="26"/>
+        </w:rPr>
+        <w:t>Hình 7.1 Phòng trọ có chỉ số điện cao nhất</w:t>
+      </w:r>
+    </w:p>
+    <w:p>
+      <w:pPr>
+        <w:spacing w:line="360" w:lineRule="auto"/>
+        <w:ind w:firstLine="426"/>
+        <w:rPr>
+          <w:rFonts w:ascii="Times New Roman" w:hAnsi="Times New Roman"/>
+          <w:sz w:val="26"/>
+        </w:rPr>
+      </w:pPr>
+      <w:r>
+        <w:rPr>
+          <w:rFonts w:ascii="Times New Roman" w:hAnsi="Times New Roman"/>
+          <w:sz w:val="26"/>
+        </w:rPr>
+        <w:sym w:font="Wingdings" w:char="F09F"/>
+      </w:r>
+      <w:r>
+        <w:rPr>
+          <w:rFonts w:ascii="Times New Roman" w:hAnsi="Times New Roman"/>
+          <w:sz w:val="26"/>
+        </w:rPr>
+        <w:t xml:space="preserve"> Tại đây hệ thống sẽ dựa vào thông tin phòng trọ hiện đang có và xuất ra console những phòng trọ có chỉ số điện cao nhất</w:t>
+      </w:r>
+    </w:p>
+    <w:p>
+      <w:pPr>
+        <w:pStyle w:val="Heading2"/>
+      </w:pPr>
+      <w:bookmarkStart w:id="14" w:name="_Toc92919200"/>
+      <w:r>
+        <w:rPr>
+          <w:b/>
+        </w:rPr>
+        <w:t>2.8</w:t>
+      </w:r>
+      <w:r>
+        <w:t xml:space="preserve"> Chức năng tìm người trong phòng trọ</w:t>
+      </w:r>
+      <w:bookmarkEnd w:id="14"/>
+    </w:p>
+    <w:p/>
+    <w:p>
+      <w:pPr>
+        <w:spacing w:line="360" w:lineRule="auto"/>
+      </w:pPr>
+      <w:r>
+        <w:rPr>
+          <w:noProof/>
+        </w:rPr>
+        <w:drawing>
+          <wp:inline distT="0" distB="0" distL="0" distR="0" wp14:anchorId="5E8FDDEB" wp14:editId="50415A22">
+            <wp:extent cx="5468113" cy="2448267"/>
+            <wp:effectExtent l="0" t="0" r="0" b="9525"/>
+            <wp:docPr id="3" name="Picture 3"/>
+            <wp:cNvGraphicFramePr>
+              <a:graphicFrameLocks xmlns:a="http://schemas.openxmlformats.org/drawingml/2006/main" noChangeAspect="1"/>
+            </wp:cNvGraphicFramePr>
+            <a:graphic xmlns:a="http://schemas.openxmlformats.org/drawingml/2006/main">
+              <a:graphicData uri="http://schemas.openxmlformats.org/drawingml/2006/picture">
+                <pic:pic xmlns:pic="http://schemas.openxmlformats.org/drawingml/2006/picture">
+                  <pic:nvPicPr>
+                    <pic:cNvPr id="1" name=""/>
+                    <pic:cNvPicPr/>
+                  </pic:nvPicPr>
+                  <pic:blipFill>
+                    <a:blip r:embed="rId19"/>
+                    <a:stretch>
+                      <a:fillRect/>
+                    </a:stretch>
+                  </pic:blipFill>
+                  <pic:spPr>
+                    <a:xfrm>
+                      <a:off x="0" y="0"/>
+                      <a:ext cx="5468113" cy="2448267"/>
+                    </a:xfrm>
+                    <a:prstGeom prst="rect">
+                      <a:avLst/>
+                    </a:prstGeom>
+                  </pic:spPr>
+                </pic:pic>
+              </a:graphicData>
+            </a:graphic>
+          </wp:inline>
+        </w:drawing>
+      </w:r>
+    </w:p>
+    <w:p>
+      <w:pPr>
+        <w:spacing w:line="360" w:lineRule="auto"/>
+        <w:ind w:left="1440" w:firstLine="720"/>
+        <w:rPr>
+          <w:rFonts w:ascii="Times New Roman" w:hAnsi="Times New Roman"/>
+          <w:sz w:val="26"/>
+        </w:rPr>
+      </w:pPr>
+      <w:r>
+        <w:rPr>
+          <w:rFonts w:ascii="Times New Roman" w:hAnsi="Times New Roman"/>
+          <w:sz w:val="26"/>
+        </w:rPr>
+        <w:t>Hình 8.1 Tìm người trong phòng trọ</w:t>
+      </w:r>
+    </w:p>
+    <w:p>
+      <w:pPr>
+        <w:spacing w:line="360" w:lineRule="auto"/>
+        <w:ind w:left="1440" w:firstLine="720"/>
+        <w:rPr>
+          <w:rFonts w:ascii="Times New Roman" w:hAnsi="Times New Roman"/>
+          <w:sz w:val="26"/>
+        </w:rPr>
+      </w:pPr>
+      <w:r>
+        <w:rPr>
+          <w:rFonts w:ascii="Times New Roman" w:hAnsi="Times New Roman"/>
+          <w:noProof/>
+          <w:sz w:val="26"/>
+        </w:rPr>
+        <w:lastRenderedPageBreak/>
+        <w:drawing>
+          <wp:inline distT="0" distB="0" distL="0" distR="0" wp14:anchorId="762BBB6A" wp14:editId="06C1D563">
+            <wp:extent cx="2219635" cy="733527"/>
+            <wp:effectExtent l="0" t="0" r="9525" b="9525"/>
+            <wp:docPr id="6" name="Picture 6"/>
+            <wp:cNvGraphicFramePr>
+              <a:graphicFrameLocks xmlns:a="http://schemas.openxmlformats.org/drawingml/2006/main" noChangeAspect="1"/>
+            </wp:cNvGraphicFramePr>
+            <a:graphic xmlns:a="http://schemas.openxmlformats.org/drawingml/2006/main">
+              <a:graphicData uri="http://schemas.openxmlformats.org/drawingml/2006/picture">
+                <pic:pic xmlns:pic="http://schemas.openxmlformats.org/drawingml/2006/picture">
+                  <pic:nvPicPr>
+                    <pic:cNvPr id="1" name=""/>
+                    <pic:cNvPicPr/>
+                  </pic:nvPicPr>
+                  <pic:blipFill>
+                    <a:blip r:embed="rId20"/>
+                    <a:stretch>
+                      <a:fillRect/>
+                    </a:stretch>
+                  </pic:blipFill>
+                  <pic:spPr>
+                    <a:xfrm>
+                      <a:off x="0" y="0"/>
                       <a:ext cx="2219635" cy="733527"/>
                     </a:xfrm>
                     <a:prstGeom prst="rect">
@@ -5038,7 +6032,21 @@
           <w:rFonts w:ascii="Times New Roman" w:hAnsi="Times New Roman"/>
           <w:sz w:val="26"/>
         </w:rPr>
-        <w:t xml:space="preserve"> Nhập tên người thuê trọ cần tìm, nếu đúng tên thì hệ thống sẽ hiện ra thông tin </w:t>
+        <w:t xml:space="preserve"> Nhập tên người thuê trọ cần tìm, nếu đúng tên thì hệ thống sẽ hiện ra </w:t>
+      </w:r>
+      <w:r>
+        <w:rPr>
+          <w:rFonts w:ascii="Times New Roman" w:hAnsi="Times New Roman"/>
+          <w:sz w:val="26"/>
+        </w:rPr>
+        <w:t xml:space="preserve">console </w:t>
+      </w:r>
+      <w:r>
+        <w:rPr>
+          <w:rFonts w:ascii="Times New Roman" w:hAnsi="Times New Roman"/>
+          <w:sz w:val="26"/>
+        </w:rPr>
+        <w:t xml:space="preserve">thông tin </w:t>
       </w:r>
       <w:r>
         <w:rPr>
@@ -5059,7 +6067,7 @@
       <w:pPr>
         <w:pStyle w:val="Heading2"/>
       </w:pPr>
-      <w:bookmarkStart w:id="15" w:name="_Toc92915695"/>
+      <w:bookmarkStart w:id="15" w:name="_Toc92919201"/>
       <w:r>
         <w:rPr>
           <w:b/>
@@ -5076,6 +6084,67 @@
         <w:t>Chức năng đếm số phòng trọ có đơn giá phòng cao nhất</w:t>
       </w:r>
       <w:bookmarkEnd w:id="15"/>
+    </w:p>
+    <w:p>
+      <w:r>
+        <w:rPr>
+          <w:noProof/>
+        </w:rPr>
+        <w:drawing>
+          <wp:inline distT="0" distB="0" distL="0" distR="0" wp14:anchorId="5523DE73" wp14:editId="5C19D76A">
+            <wp:extent cx="5760720" cy="2407920"/>
+            <wp:effectExtent l="0" t="0" r="0" b="0"/>
+            <wp:docPr id="9" name="Picture 9"/>
+            <wp:cNvGraphicFramePr>
+              <a:graphicFrameLocks xmlns:a="http://schemas.openxmlformats.org/drawingml/2006/main" noChangeAspect="1"/>
+            </wp:cNvGraphicFramePr>
+            <a:graphic xmlns:a="http://schemas.openxmlformats.org/drawingml/2006/main">
+              <a:graphicData uri="http://schemas.openxmlformats.org/drawingml/2006/picture">
+                <pic:pic xmlns:pic="http://schemas.openxmlformats.org/drawingml/2006/picture">
+                  <pic:nvPicPr>
+                    <pic:cNvPr id="1" name=""/>
+                    <pic:cNvPicPr/>
+                  </pic:nvPicPr>
+                  <pic:blipFill>
+                    <a:blip r:embed="rId21"/>
+                    <a:stretch>
+                      <a:fillRect/>
+                    </a:stretch>
+                  </pic:blipFill>
+                  <pic:spPr>
+                    <a:xfrm>
+                      <a:off x="0" y="0"/>
+                      <a:ext cx="5760720" cy="2407920"/>
+                    </a:xfrm>
+                    <a:prstGeom prst="rect">
+                      <a:avLst/>
+                    </a:prstGeom>
+                  </pic:spPr>
+                </pic:pic>
+              </a:graphicData>
+            </a:graphic>
+          </wp:inline>
+        </w:drawing>
+      </w:r>
+    </w:p>
+    <w:p>
+      <w:pPr>
+        <w:spacing w:line="360" w:lineRule="auto"/>
+        <w:ind w:left="720" w:firstLine="720"/>
+        <w:rPr>
+          <w:rFonts w:ascii="Times New Roman" w:hAnsi="Times New Roman" w:cs="Times New Roman"/>
+          <w:sz w:val="26"/>
+          <w:szCs w:val="26"/>
+        </w:rPr>
+      </w:pPr>
+      <w:r>
+        <w:rPr>
+          <w:rFonts w:ascii="Times New Roman" w:hAnsi="Times New Roman" w:cs="Times New Roman"/>
+          <w:sz w:val="26"/>
+          <w:szCs w:val="26"/>
+        </w:rPr>
+        <w:t>Hình 9.1 Đếm số phòng trọ có đơn giá phòng cao nhất</w:t>
+      </w:r>
     </w:p>
     <w:p>
       <w:pPr>
@@ -5098,44 +6167,114 @@
           <w:rFonts w:ascii="Times New Roman" w:hAnsi="Times New Roman"/>
           <w:sz w:val="26"/>
         </w:rPr>
+        <w:t xml:space="preserve"> Dựa vào danh sách thông tin các phòng trọ đang hiện có, đếm số lượng phòng trọ có đơn giá cao nhất và xuất ra console</w:t>
+      </w:r>
+      <w:r>
+        <w:rPr>
+          <w:rFonts w:ascii="Times New Roman" w:hAnsi="Times New Roman"/>
+          <w:sz w:val="26"/>
+        </w:rPr>
+        <w:t xml:space="preserve"> số lượng phòng trọ có đơn giá cao nhất,</w:t>
+      </w:r>
+      <w:r>
+        <w:rPr>
+          <w:rFonts w:ascii="Times New Roman" w:hAnsi="Times New Roman"/>
+          <w:sz w:val="26"/>
+        </w:rPr>
+        <w:t xml:space="preserve"> thông tin ngườ</w:t>
+      </w:r>
+      <w:r>
+        <w:rPr>
+          <w:rFonts w:ascii="Times New Roman" w:hAnsi="Times New Roman"/>
+          <w:sz w:val="26"/>
+        </w:rPr>
+        <w:t>i thuê đó</w:t>
+      </w:r>
+    </w:p>
+    <w:p>
+      <w:pPr>
+        <w:pStyle w:val="Heading2"/>
+      </w:pPr>
+      <w:bookmarkStart w:id="16" w:name="_Toc92919202"/>
+      <w:r>
+        <w:rPr>
+          <w:b/>
+        </w:rPr>
+        <w:lastRenderedPageBreak/>
+        <w:t>2.10</w:t>
+      </w:r>
+      <w:r>
+        <w:rPr>
+          <w:b/>
+        </w:rPr>
         <w:t xml:space="preserve"> </w:t>
       </w:r>
       <w:r>
-        <w:rPr>
-          <w:rFonts w:ascii="Times New Roman" w:hAnsi="Times New Roman"/>
-          <w:sz w:val="26"/>
-        </w:rPr>
-        <w:t xml:space="preserve">Dựa vào danh sách </w:t>
-      </w:r>
-      <w:r>
-        <w:rPr>
-          <w:rFonts w:ascii="Times New Roman" w:hAnsi="Times New Roman"/>
-          <w:sz w:val="26"/>
-        </w:rPr>
-        <w:t>thông tin các phòng trọ đang hiện có, đếm số lượng phòng trọ có đơn giá cao nhất và xuất ra thông tin người thuê đó</w:t>
-      </w:r>
-    </w:p>
-    <w:p>
-      <w:pPr>
-        <w:pStyle w:val="Heading2"/>
-      </w:pPr>
-      <w:bookmarkStart w:id="16" w:name="_Toc92915696"/>
-      <w:r>
-        <w:rPr>
-          <w:b/>
-        </w:rPr>
-        <w:t>2.10</w:t>
-      </w:r>
-      <w:r>
-        <w:rPr>
-          <w:b/>
-        </w:rPr>
-        <w:t xml:space="preserve"> </w:t>
-      </w:r>
-      <w:r>
-        <w:t>Chức năng đếm số phòng trọ có người thuê có năm sinh &lt; 2002</w:t>
+        <w:t>Chức năng đếm số phòng trọ có người thuê có năm sinh &lt; 200</w:t>
       </w:r>
       <w:bookmarkEnd w:id="16"/>
+      <w:r>
+        <w:t>2</w:t>
+      </w:r>
+    </w:p>
+    <w:p>
+      <w:r>
+        <w:rPr>
+          <w:noProof/>
+        </w:rPr>
+        <w:drawing>
+          <wp:inline distT="0" distB="0" distL="0" distR="0" wp14:anchorId="53491D17" wp14:editId="36EDE9BA">
+            <wp:extent cx="5410955" cy="2467319"/>
+            <wp:effectExtent l="0" t="0" r="0" b="9525"/>
+            <wp:docPr id="11" name="Picture 11"/>
+            <wp:cNvGraphicFramePr>
+              <a:graphicFrameLocks xmlns:a="http://schemas.openxmlformats.org/drawingml/2006/main" noChangeAspect="1"/>
+            </wp:cNvGraphicFramePr>
+            <a:graphic xmlns:a="http://schemas.openxmlformats.org/drawingml/2006/main">
+              <a:graphicData uri="http://schemas.openxmlformats.org/drawingml/2006/picture">
+                <pic:pic xmlns:pic="http://schemas.openxmlformats.org/drawingml/2006/picture">
+                  <pic:nvPicPr>
+                    <pic:cNvPr id="1" name=""/>
+                    <pic:cNvPicPr/>
+                  </pic:nvPicPr>
+                  <pic:blipFill>
+                    <a:blip r:embed="rId22"/>
+                    <a:stretch>
+                      <a:fillRect/>
+                    </a:stretch>
+                  </pic:blipFill>
+                  <pic:spPr>
+                    <a:xfrm>
+                      <a:off x="0" y="0"/>
+                      <a:ext cx="5410955" cy="2467319"/>
+                    </a:xfrm>
+                    <a:prstGeom prst="rect">
+                      <a:avLst/>
+                    </a:prstGeom>
+                  </pic:spPr>
+                </pic:pic>
+              </a:graphicData>
+            </a:graphic>
+          </wp:inline>
+        </w:drawing>
+      </w:r>
+    </w:p>
+    <w:p>
+      <w:pPr>
+        <w:spacing w:line="360" w:lineRule="auto"/>
+        <w:ind w:firstLine="720"/>
+        <w:rPr>
+          <w:rFonts w:ascii="Times New Roman" w:hAnsi="Times New Roman"/>
+          <w:sz w:val="26"/>
+        </w:rPr>
+      </w:pPr>
+      <w:r>
+        <w:rPr>
+          <w:rFonts w:ascii="Times New Roman" w:hAnsi="Times New Roman"/>
+          <w:sz w:val="26"/>
+        </w:rPr>
+        <w:t>Hình 10.1 Đếm số phòng trọ có người thuê có năm sinh &lt; 2002</w:t>
+      </w:r>
     </w:p>
     <w:p>
       <w:pPr>
@@ -5158,28 +6297,14 @@
           <w:rFonts w:ascii="Times New Roman" w:hAnsi="Times New Roman"/>
           <w:sz w:val="26"/>
         </w:rPr>
-        <w:t xml:space="preserve"> </w:t>
-      </w:r>
-      <w:r>
-        <w:rPr>
-          <w:rFonts w:ascii="Times New Roman" w:hAnsi="Times New Roman"/>
-          <w:sz w:val="26"/>
-        </w:rPr>
-        <w:t>Dựa vào danh sách thông tin</w:t>
-      </w:r>
-      <w:r>
-        <w:rPr>
-          <w:rFonts w:ascii="Times New Roman" w:hAnsi="Times New Roman"/>
-          <w:sz w:val="26"/>
-        </w:rPr>
-        <w:t xml:space="preserve"> phòng trọ đang hiện có, đếm số phòng trọ có người thuê có năm sinh &lt; 2002 và xuất ra thông tin người thuê đó</w:t>
+        <w:t xml:space="preserve"> Dựa vào danh sách thông tin phòng trọ đang hiện có, đếm số phòng trọ có người thuê có năm sinh &lt; 2002 và xuất ra console thông tin người thuê đó</w:t>
       </w:r>
     </w:p>
     <w:p>
       <w:pPr>
         <w:pStyle w:val="Heading2"/>
       </w:pPr>
-      <w:bookmarkStart w:id="17" w:name="_Toc92915697"/>
+      <w:bookmarkStart w:id="17" w:name="_Toc92919203"/>
       <w:r>
         <w:rPr>
           <w:b/>
@@ -5190,6 +6315,68 @@
         <w:t>Chức năng tính tổng chỉ số điện</w:t>
       </w:r>
       <w:bookmarkEnd w:id="17"/>
+    </w:p>
+    <w:p>
+      <w:pPr>
+        <w:ind w:left="720" w:firstLine="720"/>
+      </w:pPr>
+      <w:r>
+        <w:rPr>
+          <w:noProof/>
+        </w:rPr>
+        <w:drawing>
+          <wp:inline distT="0" distB="0" distL="0" distR="0" wp14:anchorId="443525FA" wp14:editId="14831E70">
+            <wp:extent cx="3200847" cy="1019317"/>
+            <wp:effectExtent l="0" t="0" r="0" b="9525"/>
+            <wp:docPr id="14" name="Picture 14"/>
+            <wp:cNvGraphicFramePr>
+              <a:graphicFrameLocks xmlns:a="http://schemas.openxmlformats.org/drawingml/2006/main" noChangeAspect="1"/>
+            </wp:cNvGraphicFramePr>
+            <a:graphic xmlns:a="http://schemas.openxmlformats.org/drawingml/2006/main">
+              <a:graphicData uri="http://schemas.openxmlformats.org/drawingml/2006/picture">
+                <pic:pic xmlns:pic="http://schemas.openxmlformats.org/drawingml/2006/picture">
+                  <pic:nvPicPr>
+                    <pic:cNvPr id="1" name=""/>
+                    <pic:cNvPicPr/>
+                  </pic:nvPicPr>
+                  <pic:blipFill>
+                    <a:blip r:embed="rId23"/>
+                    <a:stretch>
+                      <a:fillRect/>
+                    </a:stretch>
+                  </pic:blipFill>
+                  <pic:spPr>
+                    <a:xfrm>
+                      <a:off x="0" y="0"/>
+                      <a:ext cx="3200847" cy="1019317"/>
+                    </a:xfrm>
+                    <a:prstGeom prst="rect">
+                      <a:avLst/>
+                    </a:prstGeom>
+                  </pic:spPr>
+                </pic:pic>
+              </a:graphicData>
+            </a:graphic>
+          </wp:inline>
+        </w:drawing>
+      </w:r>
+    </w:p>
+    <w:p>
+      <w:pPr>
+        <w:spacing w:line="360" w:lineRule="auto"/>
+        <w:ind w:left="1440" w:firstLine="720"/>
+        <w:rPr>
+          <w:rFonts w:ascii="Times New Roman" w:hAnsi="Times New Roman"/>
+          <w:sz w:val="26"/>
+        </w:rPr>
+      </w:pPr>
+      <w:r>
+        <w:rPr>
+          <w:rFonts w:ascii="Times New Roman" w:hAnsi="Times New Roman"/>
+          <w:sz w:val="26"/>
+        </w:rPr>
+        <w:t>Hình 11.1 Tính tổng chỉ số điện</w:t>
+      </w:r>
     </w:p>
     <w:p>
       <w:pPr>
@@ -5226,14 +6413,28 @@
           <w:rFonts w:ascii="Times New Roman" w:hAnsi="Times New Roman"/>
           <w:sz w:val="26"/>
         </w:rPr>
-        <w:t xml:space="preserve"> thông tin người thuê phòng, hệ thống sẽ tính tổng số điện các phòng và xuất ra tổng chỉ số điện </w:t>
+        <w:t xml:space="preserve"> thông tin người thuê phòng, hệ thống sẽ tính tổng số điện các phòng và xuất ra </w:t>
+      </w:r>
+      <w:r>
+        <w:rPr>
+          <w:rFonts w:ascii="Times New Roman" w:hAnsi="Times New Roman"/>
+          <w:sz w:val="26"/>
+        </w:rPr>
+        <w:t xml:space="preserve">console </w:t>
+      </w:r>
+      <w:r>
+        <w:rPr>
+          <w:rFonts w:ascii="Times New Roman" w:hAnsi="Times New Roman"/>
+          <w:sz w:val="26"/>
+        </w:rPr>
+        <w:t xml:space="preserve">tổng chỉ số điện </w:t>
       </w:r>
     </w:p>
     <w:p>
       <w:pPr>
         <w:pStyle w:val="Heading2"/>
       </w:pPr>
-      <w:bookmarkStart w:id="18" w:name="_Toc92915698"/>
+      <w:bookmarkStart w:id="18" w:name="_Toc92919204"/>
       <w:r>
         <w:rPr>
           <w:b/>
@@ -5252,6 +6453,45 @@
       <w:bookmarkEnd w:id="18"/>
     </w:p>
     <w:p>
+      <w:r>
+        <w:drawing>
+          <wp:inline distT="0" distB="0" distL="0" distR="0" wp14:anchorId="5F1E709A" wp14:editId="213F1DE9">
+            <wp:extent cx="5420481" cy="2219635"/>
+            <wp:effectExtent l="0" t="0" r="0" b="9525"/>
+            <wp:docPr id="17" name="Picture 17"/>
+            <wp:cNvGraphicFramePr>
+              <a:graphicFrameLocks xmlns:a="http://schemas.openxmlformats.org/drawingml/2006/main" noChangeAspect="1"/>
+            </wp:cNvGraphicFramePr>
+            <a:graphic xmlns:a="http://schemas.openxmlformats.org/drawingml/2006/main">
+              <a:graphicData uri="http://schemas.openxmlformats.org/drawingml/2006/picture">
+                <pic:pic xmlns:pic="http://schemas.openxmlformats.org/drawingml/2006/picture">
+                  <pic:nvPicPr>
+                    <pic:cNvPr id="1" name=""/>
+                    <pic:cNvPicPr/>
+                  </pic:nvPicPr>
+                  <pic:blipFill>
+                    <a:blip r:embed="rId24"/>
+                    <a:stretch>
+                      <a:fillRect/>
+                    </a:stretch>
+                  </pic:blipFill>
+                  <pic:spPr>
+                    <a:xfrm>
+                      <a:off x="0" y="0"/>
+                      <a:ext cx="5420481" cy="2219635"/>
+                    </a:xfrm>
+                    <a:prstGeom prst="rect">
+                      <a:avLst/>
+                    </a:prstGeom>
+                  </pic:spPr>
+                </pic:pic>
+              </a:graphicData>
+            </a:graphic>
+          </wp:inline>
+        </w:drawing>
+      </w:r>
+    </w:p>
+    <w:p>
       <w:pPr>
         <w:pStyle w:val="Heading2"/>
         <w:rPr>
@@ -5262,6 +6502,7 @@
         <w:rPr>
           <w:b/>
         </w:rPr>
+        <w:lastRenderedPageBreak/>
         <w:br w:type="page"/>
       </w:r>
     </w:p>
@@ -5273,7 +6514,7 @@
           <w:sz w:val="32"/>
         </w:rPr>
       </w:pPr>
-      <w:bookmarkStart w:id="19" w:name="_Toc92915699"/>
+      <w:bookmarkStart w:id="19" w:name="_Toc92919205"/>
       <w:r>
         <w:rPr>
           <w:sz w:val="32"/>
@@ -5287,7 +6528,7 @@
       <w:pPr>
         <w:pStyle w:val="Heading2"/>
       </w:pPr>
-      <w:bookmarkStart w:id="20" w:name="_Toc92915700"/>
+      <w:bookmarkStart w:id="20" w:name="_Toc92919206"/>
       <w:r>
         <w:rPr>
           <w:b/>
@@ -5303,7 +6544,7 @@
       <w:pPr>
         <w:pStyle w:val="Heading2"/>
       </w:pPr>
-      <w:bookmarkStart w:id="21" w:name="_Toc92915701"/>
+      <w:bookmarkStart w:id="21" w:name="_Toc92919207"/>
       <w:r>
         <w:rPr>
           <w:b/>
@@ -5319,7 +6560,7 @@
       <w:pPr>
         <w:pStyle w:val="Heading2"/>
       </w:pPr>
-      <w:bookmarkStart w:id="22" w:name="_Toc92915702"/>
+      <w:bookmarkStart w:id="22" w:name="_Toc92919208"/>
       <w:r>
         <w:rPr>
           <w:b/>
@@ -5335,7 +6576,7 @@
       <w:pPr>
         <w:pStyle w:val="Heading2"/>
       </w:pPr>
-      <w:bookmarkStart w:id="23" w:name="_Toc92915703"/>
+      <w:bookmarkStart w:id="23" w:name="_Toc92919209"/>
       <w:r>
         <w:rPr>
           <w:b/>
@@ -5582,7 +6823,7 @@
       </w:pPr>
     </w:p>
     <w:sectPr>
-      <w:footerReference w:type="default" r:id="rId18"/>
+      <w:footerReference w:type="default" r:id="rId25"/>
       <w:type w:val="continuous"/>
       <w:pgSz w:w="11907" w:h="16839" w:code="9"/>
       <w:pgMar w:top="1134" w:right="1134" w:bottom="1134" w:left="1701" w:header="720" w:footer="720" w:gutter="0"/>
@@ -5653,7 +6894,7 @@
           <w:rPr>
             <w:noProof/>
           </w:rPr>
-          <w:t>7</w:t>
+          <w:t>11</w:t>
         </w:r>
         <w:r>
           <w:rPr>
@@ -7145,6 +8386,119 @@
     </w:lvl>
   </w:abstractNum>
   <w:abstractNum w:abstractNumId="13">
+    <w:nsid w:val="5BE530CF"/>
+    <w:multiLevelType w:val="hybridMultilevel"/>
+    <w:tmpl w:val="487E8AA2"/>
+    <w:lvl w:ilvl="0" w:tplc="F3DC0176">
+      <w:start w:val="3"/>
+      <w:numFmt w:val="bullet"/>
+      <w:lvlText w:val="-"/>
+      <w:lvlJc w:val="left"/>
+      <w:pPr>
+        <w:ind w:left="1080" w:hanging="360"/>
+      </w:pPr>
+      <w:rPr>
+        <w:rFonts w:ascii="Times New Roman" w:eastAsiaTheme="minorHAnsi" w:hAnsi="Times New Roman" w:cs="Times New Roman" w:hint="default"/>
+      </w:rPr>
+    </w:lvl>
+    <w:lvl w:ilvl="1" w:tplc="04090003" w:tentative="1">
+      <w:start w:val="1"/>
+      <w:numFmt w:val="bullet"/>
+      <w:lvlText w:val="o"/>
+      <w:lvlJc w:val="left"/>
+      <w:pPr>
+        <w:ind w:left="1800" w:hanging="360"/>
+      </w:pPr>
+      <w:rPr>
+        <w:rFonts w:ascii="Courier New" w:hAnsi="Courier New" w:cs="Courier New" w:hint="default"/>
+      </w:rPr>
+    </w:lvl>
+    <w:lvl w:ilvl="2" w:tplc="04090005" w:tentative="1">
+      <w:start w:val="1"/>
+      <w:numFmt w:val="bullet"/>
+      <w:lvlText w:val=""/>
+      <w:lvlJc w:val="left"/>
+      <w:pPr>
+        <w:ind w:left="2520" w:hanging="360"/>
+      </w:pPr>
+      <w:rPr>
+        <w:rFonts w:ascii="Wingdings" w:hAnsi="Wingdings" w:hint="default"/>
+      </w:rPr>
+    </w:lvl>
+    <w:lvl w:ilvl="3" w:tplc="04090001" w:tentative="1">
+      <w:start w:val="1"/>
+      <w:numFmt w:val="bullet"/>
+      <w:lvlText w:val=""/>
+      <w:lvlJc w:val="left"/>
+      <w:pPr>
+        <w:ind w:left="3240" w:hanging="360"/>
+      </w:pPr>
+      <w:rPr>
+        <w:rFonts w:ascii="Symbol" w:hAnsi="Symbol" w:hint="default"/>
+      </w:rPr>
+    </w:lvl>
+    <w:lvl w:ilvl="4" w:tplc="04090003" w:tentative="1">
+      <w:start w:val="1"/>
+      <w:numFmt w:val="bullet"/>
+      <w:lvlText w:val="o"/>
+      <w:lvlJc w:val="left"/>
+      <w:pPr>
+        <w:ind w:left="3960" w:hanging="360"/>
+      </w:pPr>
+      <w:rPr>
+        <w:rFonts w:ascii="Courier New" w:hAnsi="Courier New" w:cs="Courier New" w:hint="default"/>
+      </w:rPr>
+    </w:lvl>
+    <w:lvl w:ilvl="5" w:tplc="04090005" w:tentative="1">
+      <w:start w:val="1"/>
+      <w:numFmt w:val="bullet"/>
+      <w:lvlText w:val=""/>
+      <w:lvlJc w:val="left"/>
+      <w:pPr>
+        <w:ind w:left="4680" w:hanging="360"/>
+      </w:pPr>
+      <w:rPr>
+        <w:rFonts w:ascii="Wingdings" w:hAnsi="Wingdings" w:hint="default"/>
+      </w:rPr>
+    </w:lvl>
+    <w:lvl w:ilvl="6" w:tplc="04090001" w:tentative="1">
+      <w:start w:val="1"/>
+      <w:numFmt w:val="bullet"/>
+      <w:lvlText w:val=""/>
+      <w:lvlJc w:val="left"/>
+      <w:pPr>
+        <w:ind w:left="5400" w:hanging="360"/>
+      </w:pPr>
+      <w:rPr>
+        <w:rFonts w:ascii="Symbol" w:hAnsi="Symbol" w:hint="default"/>
+      </w:rPr>
+    </w:lvl>
+    <w:lvl w:ilvl="7" w:tplc="04090003" w:tentative="1">
+      <w:start w:val="1"/>
+      <w:numFmt w:val="bullet"/>
+      <w:lvlText w:val="o"/>
+      <w:lvlJc w:val="left"/>
+      <w:pPr>
+        <w:ind w:left="6120" w:hanging="360"/>
+      </w:pPr>
+      <w:rPr>
+        <w:rFonts w:ascii="Courier New" w:hAnsi="Courier New" w:cs="Courier New" w:hint="default"/>
+      </w:rPr>
+    </w:lvl>
+    <w:lvl w:ilvl="8" w:tplc="04090005" w:tentative="1">
+      <w:start w:val="1"/>
+      <w:numFmt w:val="bullet"/>
+      <w:lvlText w:val=""/>
+      <w:lvlJc w:val="left"/>
+      <w:pPr>
+        <w:ind w:left="6840" w:hanging="360"/>
+      </w:pPr>
+      <w:rPr>
+        <w:rFonts w:ascii="Wingdings" w:hAnsi="Wingdings" w:hint="default"/>
+      </w:rPr>
+    </w:lvl>
+  </w:abstractNum>
+  <w:abstractNum w:abstractNumId="14">
     <w:nsid w:val="5F8A7C6E"/>
     <w:multiLevelType w:val="hybridMultilevel"/>
     <w:tmpl w:val="244E1EF2"/>
@@ -7257,7 +8611,7 @@
       </w:rPr>
     </w:lvl>
   </w:abstractNum>
-  <w:abstractNum w:abstractNumId="14">
+  <w:abstractNum w:abstractNumId="15">
     <w:nsid w:val="69651C90"/>
     <w:multiLevelType w:val="multilevel"/>
     <w:tmpl w:val="570820C4"/>
@@ -7370,7 +8724,7 @@
       </w:rPr>
     </w:lvl>
   </w:abstractNum>
-  <w:abstractNum w:abstractNumId="15">
+  <w:abstractNum w:abstractNumId="16">
     <w:nsid w:val="7DD77C77"/>
     <w:multiLevelType w:val="hybridMultilevel"/>
     <w:tmpl w:val="62EEE168"/>
@@ -7490,7 +8844,7 @@
     <w:abstractNumId w:val="8"/>
   </w:num>
   <w:num w:numId="3">
-    <w:abstractNumId w:val="14"/>
+    <w:abstractNumId w:val="15"/>
   </w:num>
   <w:num w:numId="4">
     <w:abstractNumId w:val="6"/>
@@ -7502,7 +8856,7 @@
     <w:abstractNumId w:val="2"/>
   </w:num>
   <w:num w:numId="7">
-    <w:abstractNumId w:val="13"/>
+    <w:abstractNumId w:val="14"/>
   </w:num>
   <w:num w:numId="8">
     <w:abstractNumId w:val="3"/>
@@ -7520,7 +8874,7 @@
     <w:abstractNumId w:val="10"/>
   </w:num>
   <w:num w:numId="13">
-    <w:abstractNumId w:val="15"/>
+    <w:abstractNumId w:val="16"/>
   </w:num>
   <w:num w:numId="14">
     <w:abstractNumId w:val="12"/>
@@ -7530,6 +8884,9 @@
   </w:num>
   <w:num w:numId="16">
     <w:abstractNumId w:val="5"/>
+  </w:num>
+  <w:num w:numId="17">
+    <w:abstractNumId w:val="13"/>
   </w:num>
 </w:numbering>
 </file>
@@ -7927,6 +9284,7 @@
   <w:style w:type="paragraph" w:default="1" w:styleId="Normal">
     <w:name w:val="Normal"/>
     <w:qFormat/>
+    <w:rsid w:val="007D0339"/>
   </w:style>
   <w:style w:type="paragraph" w:styleId="Heading1">
     <w:name w:val="heading 1"/>
@@ -8414,7 +9772,7 @@
 </file>
 
 <file path=customXml/itemProps1.xml><?xml version="1.0" encoding="utf-8"?>
-<ds:datastoreItem xmlns:ds="http://schemas.openxmlformats.org/officeDocument/2006/customXml" ds:itemID="{B8270677-FA4D-463C-8B4A-70FE090DA068}">
+<ds:datastoreItem xmlns:ds="http://schemas.openxmlformats.org/officeDocument/2006/customXml" ds:itemID="{7C2723D9-2963-42A5-8436-A77C0F50DF3E}">
   <ds:schemaRefs>
     <ds:schemaRef ds:uri="http://schemas.openxmlformats.org/officeDocument/2006/bibliography"/>
   </ds:schemaRefs>

</xml_diff>

<commit_message>
update tai lieu tham khao
</commit_message>
<xml_diff>
--- a/MauBaoCaoTG2.docx
+++ b/MauBaoCaoTG2.docx
@@ -1,6 +1,6 @@
 
 <file path=word/document.xml><?xml version="1.0" encoding="utf-8"?>
-<w:document xmlns:wpc="http://schemas.microsoft.com/office/word/2010/wordprocessingCanvas" xmlns:mc="http://schemas.openxmlformats.org/markup-compatibility/2006" xmlns:o="urn:schemas-microsoft-com:office:office" xmlns:r="http://schemas.openxmlformats.org/officeDocument/2006/relationships" xmlns:m="http://schemas.openxmlformats.org/officeDocument/2006/math" xmlns:v="urn:schemas-microsoft-com:vml" xmlns:wp14="http://schemas.microsoft.com/office/word/2010/wordprocessingDrawing" xmlns:wp="http://schemas.openxmlformats.org/drawingml/2006/wordprocessingDrawing" xmlns:w10="urn:schemas-microsoft-com:office:word" xmlns:w="http://schemas.openxmlformats.org/wordprocessingml/2006/main" xmlns:w14="http://schemas.microsoft.com/office/word/2010/wordml" xmlns:w15="http://schemas.microsoft.com/office/word/2012/wordml" xmlns:wpg="http://schemas.microsoft.com/office/word/2010/wordprocessingGroup" xmlns:wpi="http://schemas.microsoft.com/office/word/2010/wordprocessingInk" xmlns:wne="http://schemas.microsoft.com/office/word/2006/wordml" xmlns:wps="http://schemas.microsoft.com/office/word/2010/wordprocessingShape" mc:Ignorable="w14 w15 wp14">
+<w:document xmlns:wpc="http://schemas.microsoft.com/office/word/2010/wordprocessingCanvas" xmlns:cx="http://schemas.microsoft.com/office/drawing/2014/chartex" xmlns:cx1="http://schemas.microsoft.com/office/drawing/2015/9/8/chartex" xmlns:cx2="http://schemas.microsoft.com/office/drawing/2015/10/21/chartex" xmlns:cx3="http://schemas.microsoft.com/office/drawing/2016/5/9/chartex" xmlns:cx4="http://schemas.microsoft.com/office/drawing/2016/5/10/chartex" xmlns:cx5="http://schemas.microsoft.com/office/drawing/2016/5/11/chartex" xmlns:cx6="http://schemas.microsoft.com/office/drawing/2016/5/12/chartex" xmlns:cx7="http://schemas.microsoft.com/office/drawing/2016/5/13/chartex" xmlns:cx8="http://schemas.microsoft.com/office/drawing/2016/5/14/chartex" xmlns:mc="http://schemas.openxmlformats.org/markup-compatibility/2006" xmlns:aink="http://schemas.microsoft.com/office/drawing/2016/ink" xmlns:am3d="http://schemas.microsoft.com/office/drawing/2017/model3d" xmlns:o="urn:schemas-microsoft-com:office:office" xmlns:r="http://schemas.openxmlformats.org/officeDocument/2006/relationships" xmlns:m="http://schemas.openxmlformats.org/officeDocument/2006/math" xmlns:v="urn:schemas-microsoft-com:vml" xmlns:wp14="http://schemas.microsoft.com/office/word/2010/wordprocessingDrawing" xmlns:wp="http://schemas.openxmlformats.org/drawingml/2006/wordprocessingDrawing" xmlns:w10="urn:schemas-microsoft-com:office:word" xmlns:w="http://schemas.openxmlformats.org/wordprocessingml/2006/main" xmlns:w14="http://schemas.microsoft.com/office/word/2010/wordml" xmlns:w15="http://schemas.microsoft.com/office/word/2012/wordml" xmlns:w16cex="http://schemas.microsoft.com/office/word/2018/wordml/cex" xmlns:w16cid="http://schemas.microsoft.com/office/word/2016/wordml/cid" xmlns:w16="http://schemas.microsoft.com/office/word/2018/wordml" xmlns:w16se="http://schemas.microsoft.com/office/word/2015/wordml/symex" xmlns:wpg="http://schemas.microsoft.com/office/word/2010/wordprocessingGroup" xmlns:wpi="http://schemas.microsoft.com/office/word/2010/wordprocessingInk" xmlns:wne="http://schemas.microsoft.com/office/word/2006/wordml" xmlns:wps="http://schemas.microsoft.com/office/word/2010/wordprocessingShape" mc:Ignorable="w14 w15 w16se w16cid w16 w16cex wp14">
   <w:body>
     <w:p>
       <w:pPr>
@@ -4237,8 +4237,6 @@
               </w:rPr>
               <w:t>2</w:t>
             </w:r>
-            <w:bookmarkStart w:id="0" w:name="_GoBack"/>
-            <w:bookmarkEnd w:id="0"/>
           </w:p>
         </w:tc>
         <w:tc>
@@ -4331,7 +4329,7 @@
           <w:sz w:val="32"/>
         </w:rPr>
       </w:pPr>
-      <w:bookmarkStart w:id="1" w:name="_Toc93085868"/>
+      <w:bookmarkStart w:id="0" w:name="_Toc93085868"/>
       <w:r>
         <w:rPr>
           <w:sz w:val="32"/>
@@ -4339,7 +4337,7 @@
         <w:lastRenderedPageBreak/>
         <w:t>CHƯƠNG 1: GIỚI THIỆU</w:t>
       </w:r>
-      <w:bookmarkEnd w:id="1"/>
+      <w:bookmarkEnd w:id="0"/>
     </w:p>
     <w:p/>
     <w:p>
@@ -4353,14 +4351,14 @@
           <w:b/>
         </w:rPr>
       </w:pPr>
-      <w:bookmarkStart w:id="2" w:name="_Toc93085869"/>
+      <w:bookmarkStart w:id="1" w:name="_Toc93085869"/>
       <w:r>
         <w:rPr>
           <w:b/>
         </w:rPr>
         <w:t>Giới thiệu đề tài</w:t>
       </w:r>
-      <w:bookmarkEnd w:id="2"/>
+      <w:bookmarkEnd w:id="1"/>
     </w:p>
     <w:p>
       <w:pPr>
@@ -4433,7 +4431,7 @@
           <w:b/>
         </w:rPr>
       </w:pPr>
-      <w:bookmarkStart w:id="3" w:name="_Toc93085870"/>
+      <w:bookmarkStart w:id="2" w:name="_Toc93085870"/>
       <w:r>
         <w:rPr>
           <w:b/>
@@ -4446,7 +4444,7 @@
         </w:rPr>
         <w:t>Mục tiêu đề tài</w:t>
       </w:r>
-      <w:bookmarkEnd w:id="3"/>
+      <w:bookmarkEnd w:id="2"/>
     </w:p>
     <w:p>
       <w:pPr>
@@ -4501,7 +4499,7 @@
           <w:b/>
         </w:rPr>
       </w:pPr>
-      <w:bookmarkStart w:id="4" w:name="_Toc93085871"/>
+      <w:bookmarkStart w:id="3" w:name="_Toc93085871"/>
       <w:r>
         <w:rPr>
           <w:b/>
@@ -4514,7 +4512,7 @@
         </w:rPr>
         <w:t>Giới hạn đề tài</w:t>
       </w:r>
-      <w:bookmarkEnd w:id="4"/>
+      <w:bookmarkEnd w:id="3"/>
     </w:p>
     <w:p>
       <w:pPr>
@@ -4608,14 +4606,14 @@
         </w:rPr>
         <w:t xml:space="preserve"> </w:t>
       </w:r>
-      <w:bookmarkStart w:id="5" w:name="_Toc93085872"/>
+      <w:bookmarkStart w:id="4" w:name="_Toc93085872"/>
       <w:r>
         <w:rPr>
           <w:b/>
         </w:rPr>
         <w:t>Bố cục báo cáo</w:t>
       </w:r>
-      <w:bookmarkEnd w:id="5"/>
+      <w:bookmarkEnd w:id="4"/>
     </w:p>
     <w:p>
       <w:pPr>
@@ -4740,7 +4738,7 @@
           <w:sz w:val="32"/>
         </w:rPr>
       </w:pPr>
-      <w:bookmarkStart w:id="6" w:name="_Toc93085873"/>
+      <w:bookmarkStart w:id="5" w:name="_Toc93085873"/>
       <w:r>
         <w:rPr>
           <w:sz w:val="32"/>
@@ -4754,7 +4752,7 @@
         </w:rPr>
         <w:t>XÂY DỰNG ỨNG DỤNG CHỨA THÔNG TIN NHÀ TRỌ VỚI C/C++</w:t>
       </w:r>
-      <w:bookmarkEnd w:id="6"/>
+      <w:bookmarkEnd w:id="5"/>
     </w:p>
     <w:p/>
     <w:p>
@@ -4775,7 +4773,7 @@
         </w:rPr>
         <w:t xml:space="preserve"> </w:t>
       </w:r>
-      <w:bookmarkStart w:id="7" w:name="_Toc93085874"/>
+      <w:bookmarkStart w:id="6" w:name="_Toc93085874"/>
       <w:r>
         <w:rPr>
           <w:b/>
@@ -4794,7 +4792,7 @@
         </w:rPr>
         <w:t>hập dữ liệu từ bàn phím</w:t>
       </w:r>
-      <w:bookmarkEnd w:id="7"/>
+      <w:bookmarkEnd w:id="6"/>
     </w:p>
     <w:p>
       <w:r>
@@ -5160,7 +5158,7 @@
         </w:rPr>
         <w:t xml:space="preserve"> </w:t>
       </w:r>
-      <w:bookmarkStart w:id="8" w:name="_Toc93085875"/>
+      <w:bookmarkStart w:id="7" w:name="_Toc93085875"/>
       <w:r>
         <w:rPr>
           <w:b/>
@@ -5179,7 +5177,7 @@
         </w:rPr>
         <w:t>hập dữ liệu từ file</w:t>
       </w:r>
-      <w:bookmarkEnd w:id="8"/>
+      <w:bookmarkEnd w:id="7"/>
     </w:p>
     <w:p>
       <w:pPr>
@@ -5638,7 +5636,7 @@
         </w:rPr>
         <w:t xml:space="preserve"> </w:t>
       </w:r>
-      <w:bookmarkStart w:id="9" w:name="_Toc93085876"/>
+      <w:bookmarkStart w:id="8" w:name="_Toc93085876"/>
       <w:r>
         <w:rPr>
           <w:b/>
@@ -5657,7 +5655,7 @@
         </w:rPr>
         <w:t>n thị thông tin tất cả phòng trọ (Console)</w:t>
       </w:r>
-      <w:bookmarkEnd w:id="9"/>
+      <w:bookmarkEnd w:id="8"/>
     </w:p>
     <w:p>
       <w:r>
@@ -5784,7 +5782,7 @@
         </w:rPr>
         <w:t xml:space="preserve"> </w:t>
       </w:r>
-      <w:bookmarkStart w:id="10" w:name="_Toc93085877"/>
+      <w:bookmarkStart w:id="9" w:name="_Toc93085877"/>
       <w:r>
         <w:rPr>
           <w:b/>
@@ -5815,7 +5813,7 @@
         </w:rPr>
         <w:t>(File)</w:t>
       </w:r>
-      <w:bookmarkEnd w:id="10"/>
+      <w:bookmarkEnd w:id="9"/>
     </w:p>
     <w:p>
       <w:pPr>
@@ -5933,14 +5931,14 @@
         </w:rPr>
         <w:t xml:space="preserve"> </w:t>
       </w:r>
-      <w:bookmarkStart w:id="11" w:name="_Toc93085878"/>
+      <w:bookmarkStart w:id="10" w:name="_Toc93085878"/>
       <w:r>
         <w:rPr>
           <w:b/>
         </w:rPr>
         <w:t>Chức năng thêm 1 phòng trọ</w:t>
       </w:r>
-      <w:bookmarkEnd w:id="11"/>
+      <w:bookmarkEnd w:id="10"/>
     </w:p>
     <w:p>
       <w:pPr>
@@ -6082,7 +6080,7 @@
           <w:sz w:val="28"/>
         </w:rPr>
       </w:pPr>
-      <w:bookmarkStart w:id="12" w:name="_Toc93085879"/>
+      <w:bookmarkStart w:id="11" w:name="_Toc93085879"/>
       <w:r>
         <w:rPr>
           <w:b/>
@@ -6097,7 +6095,7 @@
         </w:rPr>
         <w:t>Chức năng xóa 1 phòng trọ</w:t>
       </w:r>
-      <w:bookmarkEnd w:id="12"/>
+      <w:bookmarkEnd w:id="11"/>
     </w:p>
     <w:p>
       <w:pPr>
@@ -6365,7 +6363,7 @@
           <w:sz w:val="28"/>
         </w:rPr>
       </w:pPr>
-      <w:bookmarkStart w:id="13" w:name="_Toc93085880"/>
+      <w:bookmarkStart w:id="12" w:name="_Toc93085880"/>
       <w:r>
         <w:rPr>
           <w:b/>
@@ -6392,7 +6390,7 @@
         </w:rPr>
         <w:t>Chức năng phòng trọ có chỉ số điện cao nhất</w:t>
       </w:r>
-      <w:bookmarkEnd w:id="13"/>
+      <w:bookmarkEnd w:id="12"/>
     </w:p>
     <w:p>
       <w:r>
@@ -6488,7 +6486,7 @@
           <w:sz w:val="28"/>
         </w:rPr>
       </w:pPr>
-      <w:bookmarkStart w:id="14" w:name="_Toc93085881"/>
+      <w:bookmarkStart w:id="13" w:name="_Toc93085881"/>
       <w:r>
         <w:rPr>
           <w:b/>
@@ -6509,7 +6507,7 @@
         </w:rPr>
         <w:t>Chức năng tìm người trong phòng trọ</w:t>
       </w:r>
-      <w:bookmarkEnd w:id="14"/>
+      <w:bookmarkEnd w:id="13"/>
     </w:p>
     <w:p>
       <w:pPr>
@@ -6728,7 +6726,7 @@
           <w:b/>
         </w:rPr>
       </w:pPr>
-      <w:bookmarkStart w:id="15" w:name="_Toc93085882"/>
+      <w:bookmarkStart w:id="14" w:name="_Toc93085882"/>
       <w:r>
         <w:rPr>
           <w:b/>
@@ -6741,7 +6739,7 @@
         </w:rPr>
         <w:t>Chức năng đếm số phòng trọ có đơn giá phòng cao nhất</w:t>
       </w:r>
-      <w:bookmarkEnd w:id="15"/>
+      <w:bookmarkEnd w:id="14"/>
     </w:p>
     <w:p>
       <w:r>
@@ -6857,7 +6855,7 @@
           <w:b/>
         </w:rPr>
       </w:pPr>
-      <w:bookmarkStart w:id="16" w:name="_Toc93085883"/>
+      <w:bookmarkStart w:id="15" w:name="_Toc93085883"/>
       <w:r>
         <w:rPr>
           <w:b/>
@@ -6877,7 +6875,7 @@
         </w:rPr>
         <w:t>2</w:t>
       </w:r>
-      <w:bookmarkEnd w:id="16"/>
+      <w:bookmarkEnd w:id="15"/>
     </w:p>
     <w:p>
       <w:r>
@@ -6971,7 +6969,7 @@
           <w:sz w:val="28"/>
         </w:rPr>
       </w:pPr>
-      <w:bookmarkStart w:id="17" w:name="_Toc93085884"/>
+      <w:bookmarkStart w:id="16" w:name="_Toc93085884"/>
       <w:r>
         <w:rPr>
           <w:b/>
@@ -6986,7 +6984,7 @@
         </w:rPr>
         <w:t>Chức năng tính tổng chỉ số điện</w:t>
       </w:r>
-      <w:bookmarkEnd w:id="17"/>
+      <w:bookmarkEnd w:id="16"/>
     </w:p>
     <w:p>
       <w:pPr>
@@ -7111,14 +7109,14 @@
           <w:b/>
         </w:rPr>
       </w:pPr>
-      <w:bookmarkStart w:id="18" w:name="_Toc93085885"/>
+      <w:bookmarkStart w:id="17" w:name="_Toc93085885"/>
       <w:r>
         <w:rPr>
           <w:b/>
         </w:rPr>
         <w:t>2.12 Chức năng BFS nhập từ bàn phím</w:t>
       </w:r>
-      <w:bookmarkEnd w:id="18"/>
+      <w:bookmarkEnd w:id="17"/>
     </w:p>
     <w:p/>
     <w:p>
@@ -7390,7 +7388,7 @@
           <w:sz w:val="32"/>
         </w:rPr>
       </w:pPr>
-      <w:bookmarkStart w:id="19" w:name="_Toc93085886"/>
+      <w:bookmarkStart w:id="18" w:name="_Toc93085886"/>
       <w:r>
         <w:rPr>
           <w:sz w:val="32"/>
@@ -7398,24 +7396,24 @@
         <w:lastRenderedPageBreak/>
         <w:t>CHƯƠNG 3: KẾT LUẬN</w:t>
       </w:r>
+      <w:bookmarkEnd w:id="18"/>
+    </w:p>
+    <w:p/>
+    <w:p>
+      <w:pPr>
+        <w:pStyle w:val="Heading2"/>
+        <w:rPr>
+          <w:b/>
+        </w:rPr>
+      </w:pPr>
+      <w:bookmarkStart w:id="19" w:name="_Toc93085887"/>
+      <w:r>
+        <w:rPr>
+          <w:b/>
+        </w:rPr>
+        <w:t>3.1 Những kết quả đạt được</w:t>
+      </w:r>
       <w:bookmarkEnd w:id="19"/>
-    </w:p>
-    <w:p/>
-    <w:p>
-      <w:pPr>
-        <w:pStyle w:val="Heading2"/>
-        <w:rPr>
-          <w:b/>
-        </w:rPr>
-      </w:pPr>
-      <w:bookmarkStart w:id="20" w:name="_Toc93085887"/>
-      <w:r>
-        <w:rPr>
-          <w:b/>
-        </w:rPr>
-        <w:t>3.1 Những kết quả đạt được</w:t>
-      </w:r>
-      <w:bookmarkEnd w:id="20"/>
     </w:p>
     <w:p>
       <w:pPr>
@@ -7777,14 +7775,14 @@
           <w:b/>
         </w:rPr>
       </w:pPr>
-      <w:bookmarkStart w:id="21" w:name="_Toc93085888"/>
+      <w:bookmarkStart w:id="20" w:name="_Toc93085888"/>
       <w:r>
         <w:rPr>
           <w:b/>
         </w:rPr>
         <w:t>3.2 Ưu điểm</w:t>
       </w:r>
-      <w:bookmarkEnd w:id="21"/>
+      <w:bookmarkEnd w:id="20"/>
     </w:p>
     <w:p>
       <w:pPr>
@@ -7868,14 +7866,14 @@
         </w:rPr>
         <w:t xml:space="preserve"> </w:t>
       </w:r>
-      <w:bookmarkStart w:id="22" w:name="_Toc93085889"/>
+      <w:bookmarkStart w:id="21" w:name="_Toc93085889"/>
       <w:r>
         <w:rPr>
           <w:b/>
         </w:rPr>
         <w:t>Nhược điểm</w:t>
       </w:r>
-      <w:bookmarkEnd w:id="22"/>
+      <w:bookmarkEnd w:id="21"/>
     </w:p>
     <w:p>
       <w:pPr>
@@ -7988,7 +7986,7 @@
           <w:b/>
         </w:rPr>
       </w:pPr>
-      <w:bookmarkStart w:id="23" w:name="_Toc93085890"/>
+      <w:bookmarkStart w:id="22" w:name="_Toc93085890"/>
       <w:r>
         <w:rPr>
           <w:b/>
@@ -8001,7 +7999,7 @@
         </w:rPr>
         <w:t xml:space="preserve"> đề tài</w:t>
       </w:r>
-      <w:bookmarkEnd w:id="23"/>
+      <w:bookmarkEnd w:id="22"/>
     </w:p>
     <w:p>
       <w:pPr>
@@ -8295,90 +8293,238 @@
       <w:pPr>
         <w:pStyle w:val="Heading1"/>
       </w:pPr>
-      <w:bookmarkStart w:id="24" w:name="_Toc93085891"/>
+      <w:bookmarkStart w:id="23" w:name="_Toc93085891"/>
       <w:r>
         <w:lastRenderedPageBreak/>
         <w:t>TÀI LIỆU THAM KHẢO</w:t>
       </w:r>
-      <w:bookmarkEnd w:id="24"/>
-    </w:p>
+      <w:bookmarkEnd w:id="23"/>
+    </w:p>
+    <w:p/>
     <w:p>
       <w:pPr>
         <w:spacing w:line="360" w:lineRule="auto"/>
         <w:jc w:val="both"/>
         <w:rPr>
           <w:rFonts w:ascii="Times New Roman" w:hAnsi="Times New Roman"/>
-          <w:sz w:val="26"/>
-          <w:szCs w:val="32"/>
-        </w:rPr>
-      </w:pPr>
-      <w:r>
-        <w:rPr>
-          <w:rFonts w:ascii="Times New Roman" w:hAnsi="Times New Roman"/>
-          <w:sz w:val="26"/>
-          <w:szCs w:val="32"/>
-        </w:rPr>
-        <w:t xml:space="preserve"> </w:t>
-      </w:r>
-      <w:r>
-        <w:rPr>
-          <w:rFonts w:ascii="Times New Roman" w:hAnsi="Times New Roman"/>
-          <w:sz w:val="26"/>
-          <w:szCs w:val="32"/>
-        </w:rPr>
-        <w:t xml:space="preserve">- </w:t>
-      </w:r>
-      <w:r>
-        <w:rPr>
-          <w:rFonts w:ascii="Times New Roman" w:hAnsi="Times New Roman"/>
-          <w:sz w:val="26"/>
-          <w:szCs w:val="32"/>
-        </w:rPr>
-        <w:t>Trình bày dưới dạng: tên tác giả. Tên sách (hoặc bài báo). Nhà xuất bản, Năm xuất bả</w:t>
-      </w:r>
-      <w:r>
-        <w:rPr>
-          <w:rFonts w:ascii="Times New Roman" w:hAnsi="Times New Roman"/>
-          <w:sz w:val="26"/>
-          <w:szCs w:val="32"/>
-        </w:rPr>
-        <w:t xml:space="preserve">n. </w:t>
-      </w:r>
-    </w:p>
-    <w:p>
-      <w:pPr>
-        <w:spacing w:line="360" w:lineRule="auto"/>
-        <w:jc w:val="both"/>
-        <w:rPr>
-          <w:rFonts w:ascii="Times New Roman" w:hAnsi="Times New Roman"/>
-          <w:sz w:val="26"/>
-          <w:szCs w:val="32"/>
-        </w:rPr>
-      </w:pPr>
-      <w:r>
-        <w:rPr>
-          <w:rFonts w:ascii="Times New Roman" w:hAnsi="Times New Roman"/>
-          <w:sz w:val="26"/>
-          <w:szCs w:val="32"/>
+          <w:sz w:val="28"/>
+          <w:szCs w:val="28"/>
+        </w:rPr>
+      </w:pPr>
+      <w:r>
+        <w:rPr>
+          <w:rFonts w:ascii="Times New Roman" w:hAnsi="Times New Roman"/>
+          <w:sz w:val="28"/>
+          <w:szCs w:val="28"/>
+        </w:rPr>
+        <w:t>-Video tham khảo cài đặt queue bằng danh sách đặc:</w:t>
+      </w:r>
+    </w:p>
+    <w:p>
+      <w:pPr>
+        <w:rPr>
+          <w:rFonts w:ascii="Times New Roman" w:hAnsi="Times New Roman"/>
+          <w:sz w:val="26"/>
+          <w:szCs w:val="26"/>
+        </w:rPr>
+      </w:pPr>
+      <w:hyperlink r:id="rId26" w:history="1">
+        <w:r>
+          <w:rPr>
+            <w:rStyle w:val="Hyperlink"/>
+            <w:rFonts w:ascii="Times New Roman" w:hAnsi="Times New Roman"/>
+            <w:sz w:val="26"/>
+            <w:szCs w:val="26"/>
+          </w:rPr>
+          <w:t>http</w:t>
+        </w:r>
+        <w:r>
+          <w:rPr>
+            <w:rStyle w:val="Hyperlink"/>
+            <w:rFonts w:ascii="Times New Roman" w:hAnsi="Times New Roman"/>
+            <w:sz w:val="26"/>
+            <w:szCs w:val="26"/>
+          </w:rPr>
+          <w:t>s</w:t>
+        </w:r>
+        <w:r>
+          <w:rPr>
+            <w:rStyle w:val="Hyperlink"/>
+            <w:rFonts w:ascii="Times New Roman" w:hAnsi="Times New Roman"/>
+            <w:sz w:val="26"/>
+            <w:szCs w:val="26"/>
+          </w:rPr>
+          <w:t>://www.youtube.com/watch?v=IlLDwqOGn8E&amp;ab_channel=VoThiHongTuyet</w:t>
+        </w:r>
+      </w:hyperlink>
+    </w:p>
+    <w:p>
+      <w:pPr>
+        <w:rPr>
+          <w:rFonts w:ascii="Times New Roman" w:hAnsi="Times New Roman"/>
+          <w:sz w:val="28"/>
+          <w:szCs w:val="28"/>
+        </w:rPr>
+      </w:pPr>
+      <w:r>
+        <w:rPr>
+          <w:rFonts w:ascii="Times New Roman" w:hAnsi="Times New Roman"/>
+          <w:sz w:val="28"/>
+          <w:szCs w:val="28"/>
+        </w:rPr>
+        <w:t>-Video tham khảo hiển thị đồ thị bằng ma trận kề và danh sách kề:</w:t>
+      </w:r>
+    </w:p>
+    <w:p>
+      <w:pPr>
+        <w:rPr>
+          <w:rFonts w:ascii="Times New Roman" w:hAnsi="Times New Roman"/>
+          <w:sz w:val="26"/>
+          <w:szCs w:val="26"/>
+        </w:rPr>
+      </w:pPr>
+      <w:hyperlink r:id="rId27" w:history="1">
+        <w:r>
+          <w:rPr>
+            <w:rStyle w:val="Hyperlink"/>
+            <w:rFonts w:ascii="Times New Roman" w:hAnsi="Times New Roman"/>
+            <w:sz w:val="26"/>
+            <w:szCs w:val="26"/>
+          </w:rPr>
+          <w:t>https://www.youtube.com/watch?v=_TxrWd63EPk&amp;ab_channel=VoThiHongTuyet</w:t>
+        </w:r>
+      </w:hyperlink>
+    </w:p>
+    <w:p>
+      <w:pPr>
+        <w:rPr>
+          <w:rFonts w:ascii="Times New Roman" w:hAnsi="Times New Roman"/>
+          <w:sz w:val="28"/>
+          <w:szCs w:val="28"/>
+        </w:rPr>
+      </w:pPr>
+      <w:r>
+        <w:rPr>
+          <w:rFonts w:ascii="Times New Roman" w:hAnsi="Times New Roman"/>
+          <w:sz w:val="28"/>
+          <w:szCs w:val="28"/>
         </w:rPr>
         <w:t>-</w:t>
       </w:r>
       <w:r>
         <w:rPr>
           <w:rFonts w:ascii="Times New Roman" w:hAnsi="Times New Roman"/>
-          <w:sz w:val="26"/>
-          <w:szCs w:val="32"/>
-        </w:rPr>
-        <w:t xml:space="preserve"> </w:t>
-      </w:r>
-      <w:r>
-        <w:rPr>
-          <w:rFonts w:ascii="Times New Roman" w:hAnsi="Times New Roman"/>
-          <w:sz w:val="26"/>
-          <w:szCs w:val="32"/>
-        </w:rPr>
-        <w:t>Nếu là đường link: đường link (ngày truy cập gần nhất)</w:t>
-      </w:r>
+          <w:sz w:val="28"/>
+          <w:szCs w:val="28"/>
+        </w:rPr>
+        <w:t xml:space="preserve"> GVGD: ThS.NCS. Võ Thị Hồng Tuyết</w:t>
+      </w:r>
+    </w:p>
+    <w:p>
+      <w:pPr>
+        <w:rPr>
+          <w:rFonts w:ascii="Times New Roman" w:hAnsi="Times New Roman"/>
+          <w:sz w:val="28"/>
+          <w:szCs w:val="28"/>
+        </w:rPr>
+      </w:pPr>
+      <w:r>
+        <w:rPr>
+          <w:rFonts w:ascii="Times New Roman" w:hAnsi="Times New Roman"/>
+          <w:sz w:val="28"/>
+          <w:szCs w:val="28"/>
+        </w:rPr>
+        <w:t>Video học lý thuyết buổi 5 môn Cấu trúc dữ liệu và thuật giải 2</w:t>
+      </w:r>
+      <w:r>
+        <w:rPr>
+          <w:rFonts w:ascii="Times New Roman" w:hAnsi="Times New Roman"/>
+          <w:sz w:val="28"/>
+          <w:szCs w:val="28"/>
+        </w:rPr>
+        <w:t>:</w:t>
+      </w:r>
+    </w:p>
+    <w:p>
+      <w:pPr>
+        <w:rPr>
+          <w:rFonts w:ascii="Times New Roman" w:hAnsi="Times New Roman"/>
+          <w:sz w:val="26"/>
+          <w:szCs w:val="26"/>
+        </w:rPr>
+      </w:pPr>
+      <w:hyperlink r:id="rId28" w:history="1">
+        <w:r>
+          <w:rPr>
+            <w:rStyle w:val="Hyperlink"/>
+            <w:rFonts w:ascii="Times New Roman" w:hAnsi="Times New Roman"/>
+            <w:sz w:val="26"/>
+            <w:szCs w:val="26"/>
+          </w:rPr>
+          <w:t>https://www.youtube.com/watch?v=OBIHar99KeE&amp;ab_channel=VoThiHongTuyet</w:t>
+        </w:r>
+      </w:hyperlink>
+    </w:p>
+    <w:p>
+      <w:pPr>
+        <w:rPr>
+          <w:rFonts w:ascii="Times New Roman" w:hAnsi="Times New Roman"/>
+          <w:sz w:val="28"/>
+          <w:szCs w:val="28"/>
+        </w:rPr>
+      </w:pPr>
+      <w:r>
+        <w:rPr>
+          <w:rFonts w:ascii="Times New Roman" w:hAnsi="Times New Roman"/>
+          <w:sz w:val="28"/>
+          <w:szCs w:val="28"/>
+        </w:rPr>
+        <w:t xml:space="preserve">Video học lý thuyết buổi </w:t>
+      </w:r>
+      <w:r>
+        <w:rPr>
+          <w:rFonts w:ascii="Times New Roman" w:hAnsi="Times New Roman"/>
+          <w:sz w:val="28"/>
+          <w:szCs w:val="28"/>
+        </w:rPr>
+        <w:t>6</w:t>
+      </w:r>
+      <w:r>
+        <w:rPr>
+          <w:rFonts w:ascii="Times New Roman" w:hAnsi="Times New Roman"/>
+          <w:sz w:val="28"/>
+          <w:szCs w:val="28"/>
+        </w:rPr>
+        <w:t xml:space="preserve"> môn Cấu trúc dữ liệu và thuật giải 2</w:t>
+      </w:r>
+      <w:r>
+        <w:rPr>
+          <w:rFonts w:ascii="Times New Roman" w:hAnsi="Times New Roman"/>
+          <w:sz w:val="28"/>
+          <w:szCs w:val="28"/>
+        </w:rPr>
+        <w:t>:</w:t>
+      </w:r>
+    </w:p>
+    <w:p>
+      <w:pPr>
+        <w:rPr>
+          <w:rFonts w:ascii="Times New Roman" w:hAnsi="Times New Roman"/>
+          <w:sz w:val="26"/>
+          <w:szCs w:val="26"/>
+        </w:rPr>
+      </w:pPr>
+      <w:hyperlink r:id="rId29" w:history="1">
+        <w:r>
+          <w:rPr>
+            <w:rStyle w:val="Hyperlink"/>
+            <w:rFonts w:ascii="Times New Roman" w:hAnsi="Times New Roman"/>
+            <w:sz w:val="26"/>
+            <w:szCs w:val="26"/>
+          </w:rPr>
+          <w:t>https://www.youtube.com/watch?v=fvS4p6q83vY&amp;ab_channel=VoThiHongTuyet</w:t>
+        </w:r>
+      </w:hyperlink>
     </w:p>
     <w:p>
       <w:pPr>
@@ -8406,15 +8552,14 @@
           <w:szCs w:val="32"/>
         </w:rPr>
       </w:pPr>
-    </w:p>
-    <w:p>
-      <w:pPr>
+      <w:r>
         <w:rPr>
           <w:rFonts w:ascii="Times New Roman" w:hAnsi="Times New Roman"/>
           <w:sz w:val="32"/>
           <w:szCs w:val="32"/>
         </w:rPr>
-      </w:pPr>
+        <w:t>S</w:t>
+      </w:r>
     </w:p>
     <w:p>
       <w:pPr>
@@ -8445,6 +8590,7 @@
     </w:p>
     <w:p>
       <w:pPr>
+        <w:jc w:val="right"/>
         <w:rPr>
           <w:rFonts w:ascii="Times New Roman" w:hAnsi="Times New Roman"/>
           <w:sz w:val="32"/>
@@ -8452,27 +8598,8 @@
         </w:rPr>
       </w:pPr>
     </w:p>
-    <w:p>
-      <w:pPr>
-        <w:rPr>
-          <w:rFonts w:ascii="Times New Roman" w:hAnsi="Times New Roman"/>
-          <w:sz w:val="32"/>
-          <w:szCs w:val="32"/>
-        </w:rPr>
-      </w:pPr>
-    </w:p>
-    <w:p>
-      <w:pPr>
-        <w:jc w:val="right"/>
-        <w:rPr>
-          <w:rFonts w:ascii="Times New Roman" w:hAnsi="Times New Roman"/>
-          <w:sz w:val="32"/>
-          <w:szCs w:val="32"/>
-        </w:rPr>
-      </w:pPr>
-    </w:p>
     <w:sectPr>
-      <w:footerReference w:type="default" r:id="rId26"/>
+      <w:footerReference w:type="default" r:id="rId30"/>
       <w:type w:val="continuous"/>
       <w:pgSz w:w="11907" w:h="16839" w:code="9"/>
       <w:pgMar w:top="1134" w:right="1134" w:bottom="1134" w:left="1701" w:header="720" w:footer="720" w:gutter="0"/>
@@ -8485,7 +8612,7 @@
 </file>
 
 <file path=word/endnotes.xml><?xml version="1.0" encoding="utf-8"?>
-<w:endnotes xmlns:wpc="http://schemas.microsoft.com/office/word/2010/wordprocessingCanvas" xmlns:mc="http://schemas.openxmlformats.org/markup-compatibility/2006" xmlns:o="urn:schemas-microsoft-com:office:office" xmlns:r="http://schemas.openxmlformats.org/officeDocument/2006/relationships" xmlns:m="http://schemas.openxmlformats.org/officeDocument/2006/math" xmlns:v="urn:schemas-microsoft-com:vml" xmlns:wp14="http://schemas.microsoft.com/office/word/2010/wordprocessingDrawing" xmlns:wp="http://schemas.openxmlformats.org/drawingml/2006/wordprocessingDrawing" xmlns:w10="urn:schemas-microsoft-com:office:word" xmlns:w="http://schemas.openxmlformats.org/wordprocessingml/2006/main" xmlns:w14="http://schemas.microsoft.com/office/word/2010/wordml" xmlns:w15="http://schemas.microsoft.com/office/word/2012/wordml" xmlns:wpg="http://schemas.microsoft.com/office/word/2010/wordprocessingGroup" xmlns:wpi="http://schemas.microsoft.com/office/word/2010/wordprocessingInk" xmlns:wne="http://schemas.microsoft.com/office/word/2006/wordml" xmlns:wps="http://schemas.microsoft.com/office/word/2010/wordprocessingShape" mc:Ignorable="w14 w15 wp14">
+<w:endnotes xmlns:wpc="http://schemas.microsoft.com/office/word/2010/wordprocessingCanvas" xmlns:cx="http://schemas.microsoft.com/office/drawing/2014/chartex" xmlns:cx1="http://schemas.microsoft.com/office/drawing/2015/9/8/chartex" xmlns:cx2="http://schemas.microsoft.com/office/drawing/2015/10/21/chartex" xmlns:cx3="http://schemas.microsoft.com/office/drawing/2016/5/9/chartex" xmlns:cx4="http://schemas.microsoft.com/office/drawing/2016/5/10/chartex" xmlns:cx5="http://schemas.microsoft.com/office/drawing/2016/5/11/chartex" xmlns:cx6="http://schemas.microsoft.com/office/drawing/2016/5/12/chartex" xmlns:cx7="http://schemas.microsoft.com/office/drawing/2016/5/13/chartex" xmlns:cx8="http://schemas.microsoft.com/office/drawing/2016/5/14/chartex" xmlns:mc="http://schemas.openxmlformats.org/markup-compatibility/2006" xmlns:aink="http://schemas.microsoft.com/office/drawing/2016/ink" xmlns:am3d="http://schemas.microsoft.com/office/drawing/2017/model3d" xmlns:o="urn:schemas-microsoft-com:office:office" xmlns:r="http://schemas.openxmlformats.org/officeDocument/2006/relationships" xmlns:m="http://schemas.openxmlformats.org/officeDocument/2006/math" xmlns:v="urn:schemas-microsoft-com:vml" xmlns:wp14="http://schemas.microsoft.com/office/word/2010/wordprocessingDrawing" xmlns:wp="http://schemas.openxmlformats.org/drawingml/2006/wordprocessingDrawing" xmlns:w10="urn:schemas-microsoft-com:office:word" xmlns:w="http://schemas.openxmlformats.org/wordprocessingml/2006/main" xmlns:w14="http://schemas.microsoft.com/office/word/2010/wordml" xmlns:w15="http://schemas.microsoft.com/office/word/2012/wordml" xmlns:w16cex="http://schemas.microsoft.com/office/word/2018/wordml/cex" xmlns:w16cid="http://schemas.microsoft.com/office/word/2016/wordml/cid" xmlns:w16="http://schemas.microsoft.com/office/word/2018/wordml" xmlns:w16se="http://schemas.microsoft.com/office/word/2015/wordml/symex" xmlns:wpg="http://schemas.microsoft.com/office/word/2010/wordprocessingGroup" xmlns:wpi="http://schemas.microsoft.com/office/word/2010/wordprocessingInk" xmlns:wne="http://schemas.microsoft.com/office/word/2006/wordml" xmlns:wps="http://schemas.microsoft.com/office/word/2010/wordprocessingShape" mc:Ignorable="w14 w15 w16se w16cid w16 w16cex wp14">
   <w:endnote w:type="separator" w:id="-1">
     <w:p>
       <w:pPr>
@@ -8510,7 +8637,7 @@
 </file>
 
 <file path=word/footer1.xml><?xml version="1.0" encoding="utf-8"?>
-<w:ftr xmlns:wpc="http://schemas.microsoft.com/office/word/2010/wordprocessingCanvas" xmlns:mc="http://schemas.openxmlformats.org/markup-compatibility/2006" xmlns:o="urn:schemas-microsoft-com:office:office" xmlns:r="http://schemas.openxmlformats.org/officeDocument/2006/relationships" xmlns:m="http://schemas.openxmlformats.org/officeDocument/2006/math" xmlns:v="urn:schemas-microsoft-com:vml" xmlns:wp14="http://schemas.microsoft.com/office/word/2010/wordprocessingDrawing" xmlns:wp="http://schemas.openxmlformats.org/drawingml/2006/wordprocessingDrawing" xmlns:w10="urn:schemas-microsoft-com:office:word" xmlns:w="http://schemas.openxmlformats.org/wordprocessingml/2006/main" xmlns:w14="http://schemas.microsoft.com/office/word/2010/wordml" xmlns:w15="http://schemas.microsoft.com/office/word/2012/wordml" xmlns:wpg="http://schemas.microsoft.com/office/word/2010/wordprocessingGroup" xmlns:wpi="http://schemas.microsoft.com/office/word/2010/wordprocessingInk" xmlns:wne="http://schemas.microsoft.com/office/word/2006/wordml" xmlns:wps="http://schemas.microsoft.com/office/word/2010/wordprocessingShape" mc:Ignorable="w14 w15 wp14">
+<w:ftr xmlns:wpc="http://schemas.microsoft.com/office/word/2010/wordprocessingCanvas" xmlns:cx="http://schemas.microsoft.com/office/drawing/2014/chartex" xmlns:cx1="http://schemas.microsoft.com/office/drawing/2015/9/8/chartex" xmlns:cx2="http://schemas.microsoft.com/office/drawing/2015/10/21/chartex" xmlns:cx3="http://schemas.microsoft.com/office/drawing/2016/5/9/chartex" xmlns:cx4="http://schemas.microsoft.com/office/drawing/2016/5/10/chartex" xmlns:cx5="http://schemas.microsoft.com/office/drawing/2016/5/11/chartex" xmlns:cx6="http://schemas.microsoft.com/office/drawing/2016/5/12/chartex" xmlns:cx7="http://schemas.microsoft.com/office/drawing/2016/5/13/chartex" xmlns:cx8="http://schemas.microsoft.com/office/drawing/2016/5/14/chartex" xmlns:mc="http://schemas.openxmlformats.org/markup-compatibility/2006" xmlns:aink="http://schemas.microsoft.com/office/drawing/2016/ink" xmlns:am3d="http://schemas.microsoft.com/office/drawing/2017/model3d" xmlns:o="urn:schemas-microsoft-com:office:office" xmlns:r="http://schemas.openxmlformats.org/officeDocument/2006/relationships" xmlns:m="http://schemas.openxmlformats.org/officeDocument/2006/math" xmlns:v="urn:schemas-microsoft-com:vml" xmlns:wp14="http://schemas.microsoft.com/office/word/2010/wordprocessingDrawing" xmlns:wp="http://schemas.openxmlformats.org/drawingml/2006/wordprocessingDrawing" xmlns:w10="urn:schemas-microsoft-com:office:word" xmlns:w="http://schemas.openxmlformats.org/wordprocessingml/2006/main" xmlns:w14="http://schemas.microsoft.com/office/word/2010/wordml" xmlns:w15="http://schemas.microsoft.com/office/word/2012/wordml" xmlns:w16cex="http://schemas.microsoft.com/office/word/2018/wordml/cex" xmlns:w16cid="http://schemas.microsoft.com/office/word/2016/wordml/cid" xmlns:w16="http://schemas.microsoft.com/office/word/2018/wordml" xmlns:w16se="http://schemas.microsoft.com/office/word/2015/wordml/symex" xmlns:wpg="http://schemas.microsoft.com/office/word/2010/wordprocessingGroup" xmlns:wpi="http://schemas.microsoft.com/office/word/2010/wordprocessingInk" xmlns:wne="http://schemas.microsoft.com/office/word/2006/wordml" xmlns:wps="http://schemas.microsoft.com/office/word/2010/wordprocessingShape" mc:Ignorable="w14 w15 w16se w16cid w16 w16cex wp14">
   <w:sdt>
     <w:sdtPr>
       <w:id w:val="-810782668"/>
@@ -8563,7 +8690,7 @@
 </file>
 
 <file path=word/footnotes.xml><?xml version="1.0" encoding="utf-8"?>
-<w:footnotes xmlns:wpc="http://schemas.microsoft.com/office/word/2010/wordprocessingCanvas" xmlns:mc="http://schemas.openxmlformats.org/markup-compatibility/2006" xmlns:o="urn:schemas-microsoft-com:office:office" xmlns:r="http://schemas.openxmlformats.org/officeDocument/2006/relationships" xmlns:m="http://schemas.openxmlformats.org/officeDocument/2006/math" xmlns:v="urn:schemas-microsoft-com:vml" xmlns:wp14="http://schemas.microsoft.com/office/word/2010/wordprocessingDrawing" xmlns:wp="http://schemas.openxmlformats.org/drawingml/2006/wordprocessingDrawing" xmlns:w10="urn:schemas-microsoft-com:office:word" xmlns:w="http://schemas.openxmlformats.org/wordprocessingml/2006/main" xmlns:w14="http://schemas.microsoft.com/office/word/2010/wordml" xmlns:w15="http://schemas.microsoft.com/office/word/2012/wordml" xmlns:wpg="http://schemas.microsoft.com/office/word/2010/wordprocessingGroup" xmlns:wpi="http://schemas.microsoft.com/office/word/2010/wordprocessingInk" xmlns:wne="http://schemas.microsoft.com/office/word/2006/wordml" xmlns:wps="http://schemas.microsoft.com/office/word/2010/wordprocessingShape" mc:Ignorable="w14 w15 wp14">
+<w:footnotes xmlns:wpc="http://schemas.microsoft.com/office/word/2010/wordprocessingCanvas" xmlns:cx="http://schemas.microsoft.com/office/drawing/2014/chartex" xmlns:cx1="http://schemas.microsoft.com/office/drawing/2015/9/8/chartex" xmlns:cx2="http://schemas.microsoft.com/office/drawing/2015/10/21/chartex" xmlns:cx3="http://schemas.microsoft.com/office/drawing/2016/5/9/chartex" xmlns:cx4="http://schemas.microsoft.com/office/drawing/2016/5/10/chartex" xmlns:cx5="http://schemas.microsoft.com/office/drawing/2016/5/11/chartex" xmlns:cx6="http://schemas.microsoft.com/office/drawing/2016/5/12/chartex" xmlns:cx7="http://schemas.microsoft.com/office/drawing/2016/5/13/chartex" xmlns:cx8="http://schemas.microsoft.com/office/drawing/2016/5/14/chartex" xmlns:mc="http://schemas.openxmlformats.org/markup-compatibility/2006" xmlns:aink="http://schemas.microsoft.com/office/drawing/2016/ink" xmlns:am3d="http://schemas.microsoft.com/office/drawing/2017/model3d" xmlns:o="urn:schemas-microsoft-com:office:office" xmlns:r="http://schemas.openxmlformats.org/officeDocument/2006/relationships" xmlns:m="http://schemas.openxmlformats.org/officeDocument/2006/math" xmlns:v="urn:schemas-microsoft-com:vml" xmlns:wp14="http://schemas.microsoft.com/office/word/2010/wordprocessingDrawing" xmlns:wp="http://schemas.openxmlformats.org/drawingml/2006/wordprocessingDrawing" xmlns:w10="urn:schemas-microsoft-com:office:word" xmlns:w="http://schemas.openxmlformats.org/wordprocessingml/2006/main" xmlns:w14="http://schemas.microsoft.com/office/word/2010/wordml" xmlns:w15="http://schemas.microsoft.com/office/word/2012/wordml" xmlns:w16cex="http://schemas.microsoft.com/office/word/2018/wordml/cex" xmlns:w16cid="http://schemas.microsoft.com/office/word/2016/wordml/cid" xmlns:w16="http://schemas.microsoft.com/office/word/2018/wordml" xmlns:w16se="http://schemas.microsoft.com/office/word/2015/wordml/symex" xmlns:wpg="http://schemas.microsoft.com/office/word/2010/wordprocessingGroup" xmlns:wpi="http://schemas.microsoft.com/office/word/2010/wordprocessingInk" xmlns:wne="http://schemas.microsoft.com/office/word/2006/wordml" xmlns:wps="http://schemas.microsoft.com/office/word/2010/wordprocessingShape" mc:Ignorable="w14 w15 w16se w16cid w16 w16cex wp14">
   <w:footnote w:type="separator" w:id="-1">
     <w:p>
       <w:pPr>
@@ -8588,8 +8715,8 @@
 </file>
 
 <file path=word/numbering.xml><?xml version="1.0" encoding="utf-8"?>
-<w:numbering xmlns:wpc="http://schemas.microsoft.com/office/word/2010/wordprocessingCanvas" xmlns:mc="http://schemas.openxmlformats.org/markup-compatibility/2006" xmlns:o="urn:schemas-microsoft-com:office:office" xmlns:r="http://schemas.openxmlformats.org/officeDocument/2006/relationships" xmlns:m="http://schemas.openxmlformats.org/officeDocument/2006/math" xmlns:v="urn:schemas-microsoft-com:vml" xmlns:wp14="http://schemas.microsoft.com/office/word/2010/wordprocessingDrawing" xmlns:wp="http://schemas.openxmlformats.org/drawingml/2006/wordprocessingDrawing" xmlns:w10="urn:schemas-microsoft-com:office:word" xmlns:w="http://schemas.openxmlformats.org/wordprocessingml/2006/main" xmlns:w14="http://schemas.microsoft.com/office/word/2010/wordml" xmlns:w15="http://schemas.microsoft.com/office/word/2012/wordml" xmlns:wpg="http://schemas.microsoft.com/office/word/2010/wordprocessingGroup" xmlns:wpi="http://schemas.microsoft.com/office/word/2010/wordprocessingInk" xmlns:wne="http://schemas.microsoft.com/office/word/2006/wordml" xmlns:wps="http://schemas.microsoft.com/office/word/2010/wordprocessingShape" mc:Ignorable="w14 w15 wp14">
-  <w:abstractNum w:abstractNumId="0">
+<w:numbering xmlns:wpc="http://schemas.microsoft.com/office/word/2010/wordprocessingCanvas" xmlns:cx="http://schemas.microsoft.com/office/drawing/2014/chartex" xmlns:cx1="http://schemas.microsoft.com/office/drawing/2015/9/8/chartex" xmlns:cx2="http://schemas.microsoft.com/office/drawing/2015/10/21/chartex" xmlns:cx3="http://schemas.microsoft.com/office/drawing/2016/5/9/chartex" xmlns:cx4="http://schemas.microsoft.com/office/drawing/2016/5/10/chartex" xmlns:cx5="http://schemas.microsoft.com/office/drawing/2016/5/11/chartex" xmlns:cx6="http://schemas.microsoft.com/office/drawing/2016/5/12/chartex" xmlns:cx7="http://schemas.microsoft.com/office/drawing/2016/5/13/chartex" xmlns:cx8="http://schemas.microsoft.com/office/drawing/2016/5/14/chartex" xmlns:mc="http://schemas.openxmlformats.org/markup-compatibility/2006" xmlns:aink="http://schemas.microsoft.com/office/drawing/2016/ink" xmlns:am3d="http://schemas.microsoft.com/office/drawing/2017/model3d" xmlns:o="urn:schemas-microsoft-com:office:office" xmlns:r="http://schemas.openxmlformats.org/officeDocument/2006/relationships" xmlns:m="http://schemas.openxmlformats.org/officeDocument/2006/math" xmlns:v="urn:schemas-microsoft-com:vml" xmlns:wp14="http://schemas.microsoft.com/office/word/2010/wordprocessingDrawing" xmlns:wp="http://schemas.openxmlformats.org/drawingml/2006/wordprocessingDrawing" xmlns:w10="urn:schemas-microsoft-com:office:word" xmlns:w="http://schemas.openxmlformats.org/wordprocessingml/2006/main" xmlns:w14="http://schemas.microsoft.com/office/word/2010/wordml" xmlns:w15="http://schemas.microsoft.com/office/word/2012/wordml" xmlns:w16cex="http://schemas.microsoft.com/office/word/2018/wordml/cex" xmlns:w16cid="http://schemas.microsoft.com/office/word/2016/wordml/cid" xmlns:w16="http://schemas.microsoft.com/office/word/2018/wordml" xmlns:w16se="http://schemas.microsoft.com/office/word/2015/wordml/symex" xmlns:wpg="http://schemas.microsoft.com/office/word/2010/wordprocessingGroup" xmlns:wpi="http://schemas.microsoft.com/office/word/2010/wordprocessingInk" xmlns:wne="http://schemas.microsoft.com/office/word/2006/wordml" xmlns:wps="http://schemas.microsoft.com/office/word/2010/wordprocessingShape" mc:Ignorable="w14 w15 w16se w16cid w16 w16cex wp14">
+  <w:abstractNum w:abstractNumId="0" w15:restartNumberingAfterBreak="0">
     <w:nsid w:val="00336585"/>
     <w:multiLevelType w:val="multilevel"/>
     <w:tmpl w:val="EBC20502"/>
@@ -8711,7 +8838,7 @@
       </w:rPr>
     </w:lvl>
   </w:abstractNum>
-  <w:abstractNum w:abstractNumId="1">
+  <w:abstractNum w:abstractNumId="1" w15:restartNumberingAfterBreak="0">
     <w:nsid w:val="0294205F"/>
     <w:multiLevelType w:val="hybridMultilevel"/>
     <w:tmpl w:val="DD12A3AC"/>
@@ -8824,7 +8951,7 @@
       </w:rPr>
     </w:lvl>
   </w:abstractNum>
-  <w:abstractNum w:abstractNumId="2">
+  <w:abstractNum w:abstractNumId="2" w15:restartNumberingAfterBreak="0">
     <w:nsid w:val="042A5BFF"/>
     <w:multiLevelType w:val="hybridMultilevel"/>
     <w:tmpl w:val="1C8EC136"/>
@@ -8910,7 +9037,119 @@
       </w:pPr>
     </w:lvl>
   </w:abstractNum>
-  <w:abstractNum w:abstractNumId="3">
+  <w:abstractNum w:abstractNumId="3" w15:restartNumberingAfterBreak="0">
+    <w:nsid w:val="049276CC"/>
+    <w:multiLevelType w:val="hybridMultilevel"/>
+    <w:tmpl w:val="D49299AE"/>
+    <w:lvl w:ilvl="0" w:tplc="A9A0FC3A">
+      <w:numFmt w:val="bullet"/>
+      <w:lvlText w:val="-"/>
+      <w:lvlJc w:val="left"/>
+      <w:pPr>
+        <w:ind w:left="720" w:hanging="360"/>
+      </w:pPr>
+      <w:rPr>
+        <w:rFonts w:ascii="Times New Roman" w:eastAsiaTheme="minorHAnsi" w:hAnsi="Times New Roman" w:cs="Times New Roman" w:hint="default"/>
+      </w:rPr>
+    </w:lvl>
+    <w:lvl w:ilvl="1" w:tplc="04090003" w:tentative="1">
+      <w:start w:val="1"/>
+      <w:numFmt w:val="bullet"/>
+      <w:lvlText w:val="o"/>
+      <w:lvlJc w:val="left"/>
+      <w:pPr>
+        <w:ind w:left="1440" w:hanging="360"/>
+      </w:pPr>
+      <w:rPr>
+        <w:rFonts w:ascii="Courier New" w:hAnsi="Courier New" w:cs="Courier New" w:hint="default"/>
+      </w:rPr>
+    </w:lvl>
+    <w:lvl w:ilvl="2" w:tplc="04090005" w:tentative="1">
+      <w:start w:val="1"/>
+      <w:numFmt w:val="bullet"/>
+      <w:lvlText w:val=""/>
+      <w:lvlJc w:val="left"/>
+      <w:pPr>
+        <w:ind w:left="2160" w:hanging="360"/>
+      </w:pPr>
+      <w:rPr>
+        <w:rFonts w:ascii="Wingdings" w:hAnsi="Wingdings" w:hint="default"/>
+      </w:rPr>
+    </w:lvl>
+    <w:lvl w:ilvl="3" w:tplc="04090001" w:tentative="1">
+      <w:start w:val="1"/>
+      <w:numFmt w:val="bullet"/>
+      <w:lvlText w:val=""/>
+      <w:lvlJc w:val="left"/>
+      <w:pPr>
+        <w:ind w:left="2880" w:hanging="360"/>
+      </w:pPr>
+      <w:rPr>
+        <w:rFonts w:ascii="Symbol" w:hAnsi="Symbol" w:hint="default"/>
+      </w:rPr>
+    </w:lvl>
+    <w:lvl w:ilvl="4" w:tplc="04090003" w:tentative="1">
+      <w:start w:val="1"/>
+      <w:numFmt w:val="bullet"/>
+      <w:lvlText w:val="o"/>
+      <w:lvlJc w:val="left"/>
+      <w:pPr>
+        <w:ind w:left="3600" w:hanging="360"/>
+      </w:pPr>
+      <w:rPr>
+        <w:rFonts w:ascii="Courier New" w:hAnsi="Courier New" w:cs="Courier New" w:hint="default"/>
+      </w:rPr>
+    </w:lvl>
+    <w:lvl w:ilvl="5" w:tplc="04090005" w:tentative="1">
+      <w:start w:val="1"/>
+      <w:numFmt w:val="bullet"/>
+      <w:lvlText w:val=""/>
+      <w:lvlJc w:val="left"/>
+      <w:pPr>
+        <w:ind w:left="4320" w:hanging="360"/>
+      </w:pPr>
+      <w:rPr>
+        <w:rFonts w:ascii="Wingdings" w:hAnsi="Wingdings" w:hint="default"/>
+      </w:rPr>
+    </w:lvl>
+    <w:lvl w:ilvl="6" w:tplc="04090001" w:tentative="1">
+      <w:start w:val="1"/>
+      <w:numFmt w:val="bullet"/>
+      <w:lvlText w:val=""/>
+      <w:lvlJc w:val="left"/>
+      <w:pPr>
+        <w:ind w:left="5040" w:hanging="360"/>
+      </w:pPr>
+      <w:rPr>
+        <w:rFonts w:ascii="Symbol" w:hAnsi="Symbol" w:hint="default"/>
+      </w:rPr>
+    </w:lvl>
+    <w:lvl w:ilvl="7" w:tplc="04090003" w:tentative="1">
+      <w:start w:val="1"/>
+      <w:numFmt w:val="bullet"/>
+      <w:lvlText w:val="o"/>
+      <w:lvlJc w:val="left"/>
+      <w:pPr>
+        <w:ind w:left="5760" w:hanging="360"/>
+      </w:pPr>
+      <w:rPr>
+        <w:rFonts w:ascii="Courier New" w:hAnsi="Courier New" w:cs="Courier New" w:hint="default"/>
+      </w:rPr>
+    </w:lvl>
+    <w:lvl w:ilvl="8" w:tplc="04090005" w:tentative="1">
+      <w:start w:val="1"/>
+      <w:numFmt w:val="bullet"/>
+      <w:lvlText w:val=""/>
+      <w:lvlJc w:val="left"/>
+      <w:pPr>
+        <w:ind w:left="6480" w:hanging="360"/>
+      </w:pPr>
+      <w:rPr>
+        <w:rFonts w:ascii="Wingdings" w:hAnsi="Wingdings" w:hint="default"/>
+      </w:rPr>
+    </w:lvl>
+  </w:abstractNum>
+  <w:abstractNum w:abstractNumId="4" w15:restartNumberingAfterBreak="0">
     <w:nsid w:val="14E427C1"/>
     <w:multiLevelType w:val="hybridMultilevel"/>
     <w:tmpl w:val="87E0418C"/>
@@ -9023,7 +9262,119 @@
       </w:rPr>
     </w:lvl>
   </w:abstractNum>
-  <w:abstractNum w:abstractNumId="4">
+  <w:abstractNum w:abstractNumId="5" w15:restartNumberingAfterBreak="0">
+    <w:nsid w:val="15EC39D3"/>
+    <w:multiLevelType w:val="hybridMultilevel"/>
+    <w:tmpl w:val="45E6DA3E"/>
+    <w:lvl w:ilvl="0" w:tplc="DE46DABE">
+      <w:numFmt w:val="bullet"/>
+      <w:lvlText w:val="-"/>
+      <w:lvlJc w:val="left"/>
+      <w:pPr>
+        <w:ind w:left="720" w:hanging="360"/>
+      </w:pPr>
+      <w:rPr>
+        <w:rFonts w:ascii="Times New Roman" w:eastAsiaTheme="minorHAnsi" w:hAnsi="Times New Roman" w:cs="Times New Roman" w:hint="default"/>
+      </w:rPr>
+    </w:lvl>
+    <w:lvl w:ilvl="1" w:tplc="04090003" w:tentative="1">
+      <w:start w:val="1"/>
+      <w:numFmt w:val="bullet"/>
+      <w:lvlText w:val="o"/>
+      <w:lvlJc w:val="left"/>
+      <w:pPr>
+        <w:ind w:left="1440" w:hanging="360"/>
+      </w:pPr>
+      <w:rPr>
+        <w:rFonts w:ascii="Courier New" w:hAnsi="Courier New" w:cs="Courier New" w:hint="default"/>
+      </w:rPr>
+    </w:lvl>
+    <w:lvl w:ilvl="2" w:tplc="04090005" w:tentative="1">
+      <w:start w:val="1"/>
+      <w:numFmt w:val="bullet"/>
+      <w:lvlText w:val=""/>
+      <w:lvlJc w:val="left"/>
+      <w:pPr>
+        <w:ind w:left="2160" w:hanging="360"/>
+      </w:pPr>
+      <w:rPr>
+        <w:rFonts w:ascii="Wingdings" w:hAnsi="Wingdings" w:hint="default"/>
+      </w:rPr>
+    </w:lvl>
+    <w:lvl w:ilvl="3" w:tplc="04090001" w:tentative="1">
+      <w:start w:val="1"/>
+      <w:numFmt w:val="bullet"/>
+      <w:lvlText w:val=""/>
+      <w:lvlJc w:val="left"/>
+      <w:pPr>
+        <w:ind w:left="2880" w:hanging="360"/>
+      </w:pPr>
+      <w:rPr>
+        <w:rFonts w:ascii="Symbol" w:hAnsi="Symbol" w:hint="default"/>
+      </w:rPr>
+    </w:lvl>
+    <w:lvl w:ilvl="4" w:tplc="04090003" w:tentative="1">
+      <w:start w:val="1"/>
+      <w:numFmt w:val="bullet"/>
+      <w:lvlText w:val="o"/>
+      <w:lvlJc w:val="left"/>
+      <w:pPr>
+        <w:ind w:left="3600" w:hanging="360"/>
+      </w:pPr>
+      <w:rPr>
+        <w:rFonts w:ascii="Courier New" w:hAnsi="Courier New" w:cs="Courier New" w:hint="default"/>
+      </w:rPr>
+    </w:lvl>
+    <w:lvl w:ilvl="5" w:tplc="04090005" w:tentative="1">
+      <w:start w:val="1"/>
+      <w:numFmt w:val="bullet"/>
+      <w:lvlText w:val=""/>
+      <w:lvlJc w:val="left"/>
+      <w:pPr>
+        <w:ind w:left="4320" w:hanging="360"/>
+      </w:pPr>
+      <w:rPr>
+        <w:rFonts w:ascii="Wingdings" w:hAnsi="Wingdings" w:hint="default"/>
+      </w:rPr>
+    </w:lvl>
+    <w:lvl w:ilvl="6" w:tplc="04090001" w:tentative="1">
+      <w:start w:val="1"/>
+      <w:numFmt w:val="bullet"/>
+      <w:lvlText w:val=""/>
+      <w:lvlJc w:val="left"/>
+      <w:pPr>
+        <w:ind w:left="5040" w:hanging="360"/>
+      </w:pPr>
+      <w:rPr>
+        <w:rFonts w:ascii="Symbol" w:hAnsi="Symbol" w:hint="default"/>
+      </w:rPr>
+    </w:lvl>
+    <w:lvl w:ilvl="7" w:tplc="04090003" w:tentative="1">
+      <w:start w:val="1"/>
+      <w:numFmt w:val="bullet"/>
+      <w:lvlText w:val="o"/>
+      <w:lvlJc w:val="left"/>
+      <w:pPr>
+        <w:ind w:left="5760" w:hanging="360"/>
+      </w:pPr>
+      <w:rPr>
+        <w:rFonts w:ascii="Courier New" w:hAnsi="Courier New" w:cs="Courier New" w:hint="default"/>
+      </w:rPr>
+    </w:lvl>
+    <w:lvl w:ilvl="8" w:tplc="04090005" w:tentative="1">
+      <w:start w:val="1"/>
+      <w:numFmt w:val="bullet"/>
+      <w:lvlText w:val=""/>
+      <w:lvlJc w:val="left"/>
+      <w:pPr>
+        <w:ind w:left="6480" w:hanging="360"/>
+      </w:pPr>
+      <w:rPr>
+        <w:rFonts w:ascii="Wingdings" w:hAnsi="Wingdings" w:hint="default"/>
+      </w:rPr>
+    </w:lvl>
+  </w:abstractNum>
+  <w:abstractNum w:abstractNumId="6" w15:restartNumberingAfterBreak="0">
     <w:nsid w:val="1AC476B8"/>
     <w:multiLevelType w:val="hybridMultilevel"/>
     <w:tmpl w:val="9F341A50"/>
@@ -9109,7 +9460,7 @@
       </w:pPr>
     </w:lvl>
   </w:abstractNum>
-  <w:abstractNum w:abstractNumId="5">
+  <w:abstractNum w:abstractNumId="7" w15:restartNumberingAfterBreak="0">
     <w:nsid w:val="1DF451E1"/>
     <w:multiLevelType w:val="hybridMultilevel"/>
     <w:tmpl w:val="153AB07C"/>
@@ -9222,7 +9573,7 @@
       </w:rPr>
     </w:lvl>
   </w:abstractNum>
-  <w:abstractNum w:abstractNumId="6">
+  <w:abstractNum w:abstractNumId="8" w15:restartNumberingAfterBreak="0">
     <w:nsid w:val="215E513F"/>
     <w:multiLevelType w:val="hybridMultilevel"/>
     <w:tmpl w:val="76309E24"/>
@@ -9335,7 +9686,7 @@
       </w:rPr>
     </w:lvl>
   </w:abstractNum>
-  <w:abstractNum w:abstractNumId="7">
+  <w:abstractNum w:abstractNumId="9" w15:restartNumberingAfterBreak="0">
     <w:nsid w:val="28434CFA"/>
     <w:multiLevelType w:val="hybridMultilevel"/>
     <w:tmpl w:val="251C1336"/>
@@ -9448,7 +9799,7 @@
       </w:rPr>
     </w:lvl>
   </w:abstractNum>
-  <w:abstractNum w:abstractNumId="8">
+  <w:abstractNum w:abstractNumId="10" w15:restartNumberingAfterBreak="0">
     <w:nsid w:val="305203DE"/>
     <w:multiLevelType w:val="hybridMultilevel"/>
     <w:tmpl w:val="BCEE667E"/>
@@ -9562,7 +9913,7 @@
       </w:rPr>
     </w:lvl>
   </w:abstractNum>
-  <w:abstractNum w:abstractNumId="9">
+  <w:abstractNum w:abstractNumId="11" w15:restartNumberingAfterBreak="0">
     <w:nsid w:val="3065601B"/>
     <w:multiLevelType w:val="multilevel"/>
     <w:tmpl w:val="570820C4"/>
@@ -9675,7 +10026,7 @@
       </w:rPr>
     </w:lvl>
   </w:abstractNum>
-  <w:abstractNum w:abstractNumId="10">
+  <w:abstractNum w:abstractNumId="12" w15:restartNumberingAfterBreak="0">
     <w:nsid w:val="34916DDB"/>
     <w:multiLevelType w:val="multilevel"/>
     <w:tmpl w:val="570820C4"/>
@@ -9788,7 +10139,7 @@
       </w:rPr>
     </w:lvl>
   </w:abstractNum>
-  <w:abstractNum w:abstractNumId="11">
+  <w:abstractNum w:abstractNumId="13" w15:restartNumberingAfterBreak="0">
     <w:nsid w:val="3DD84C02"/>
     <w:multiLevelType w:val="multilevel"/>
     <w:tmpl w:val="570820C4"/>
@@ -9901,7 +10252,7 @@
       </w:rPr>
     </w:lvl>
   </w:abstractNum>
-  <w:abstractNum w:abstractNumId="12">
+  <w:abstractNum w:abstractNumId="14" w15:restartNumberingAfterBreak="0">
     <w:nsid w:val="3F600B9C"/>
     <w:multiLevelType w:val="hybridMultilevel"/>
     <w:tmpl w:val="87E8355A"/>
@@ -10013,7 +10364,7 @@
       </w:rPr>
     </w:lvl>
   </w:abstractNum>
-  <w:abstractNum w:abstractNumId="13">
+  <w:abstractNum w:abstractNumId="15" w15:restartNumberingAfterBreak="0">
     <w:nsid w:val="3F6661E3"/>
     <w:multiLevelType w:val="hybridMultilevel"/>
     <w:tmpl w:val="AD2CEB44"/>
@@ -10126,7 +10477,7 @@
       </w:rPr>
     </w:lvl>
   </w:abstractNum>
-  <w:abstractNum w:abstractNumId="14">
+  <w:abstractNum w:abstractNumId="16" w15:restartNumberingAfterBreak="0">
     <w:nsid w:val="3FED282D"/>
     <w:multiLevelType w:val="multilevel"/>
     <w:tmpl w:val="E020A5E6"/>
@@ -10248,7 +10599,7 @@
       </w:rPr>
     </w:lvl>
   </w:abstractNum>
-  <w:abstractNum w:abstractNumId="15">
+  <w:abstractNum w:abstractNumId="17" w15:restartNumberingAfterBreak="0">
     <w:nsid w:val="4BD7442C"/>
     <w:multiLevelType w:val="hybridMultilevel"/>
     <w:tmpl w:val="8BEA261C"/>
@@ -10361,7 +10712,119 @@
       </w:rPr>
     </w:lvl>
   </w:abstractNum>
-  <w:abstractNum w:abstractNumId="16">
+  <w:abstractNum w:abstractNumId="18" w15:restartNumberingAfterBreak="0">
+    <w:nsid w:val="4F721277"/>
+    <w:multiLevelType w:val="hybridMultilevel"/>
+    <w:tmpl w:val="CE7C1CB6"/>
+    <w:lvl w:ilvl="0" w:tplc="2C4CBB6C">
+      <w:numFmt w:val="bullet"/>
+      <w:lvlText w:val="-"/>
+      <w:lvlJc w:val="left"/>
+      <w:pPr>
+        <w:ind w:left="720" w:hanging="360"/>
+      </w:pPr>
+      <w:rPr>
+        <w:rFonts w:ascii="Times New Roman" w:eastAsiaTheme="minorHAnsi" w:hAnsi="Times New Roman" w:cs="Times New Roman" w:hint="default"/>
+      </w:rPr>
+    </w:lvl>
+    <w:lvl w:ilvl="1" w:tplc="04090003" w:tentative="1">
+      <w:start w:val="1"/>
+      <w:numFmt w:val="bullet"/>
+      <w:lvlText w:val="o"/>
+      <w:lvlJc w:val="left"/>
+      <w:pPr>
+        <w:ind w:left="1440" w:hanging="360"/>
+      </w:pPr>
+      <w:rPr>
+        <w:rFonts w:ascii="Courier New" w:hAnsi="Courier New" w:cs="Courier New" w:hint="default"/>
+      </w:rPr>
+    </w:lvl>
+    <w:lvl w:ilvl="2" w:tplc="04090005" w:tentative="1">
+      <w:start w:val="1"/>
+      <w:numFmt w:val="bullet"/>
+      <w:lvlText w:val=""/>
+      <w:lvlJc w:val="left"/>
+      <w:pPr>
+        <w:ind w:left="2160" w:hanging="360"/>
+      </w:pPr>
+      <w:rPr>
+        <w:rFonts w:ascii="Wingdings" w:hAnsi="Wingdings" w:hint="default"/>
+      </w:rPr>
+    </w:lvl>
+    <w:lvl w:ilvl="3" w:tplc="04090001" w:tentative="1">
+      <w:start w:val="1"/>
+      <w:numFmt w:val="bullet"/>
+      <w:lvlText w:val=""/>
+      <w:lvlJc w:val="left"/>
+      <w:pPr>
+        <w:ind w:left="2880" w:hanging="360"/>
+      </w:pPr>
+      <w:rPr>
+        <w:rFonts w:ascii="Symbol" w:hAnsi="Symbol" w:hint="default"/>
+      </w:rPr>
+    </w:lvl>
+    <w:lvl w:ilvl="4" w:tplc="04090003" w:tentative="1">
+      <w:start w:val="1"/>
+      <w:numFmt w:val="bullet"/>
+      <w:lvlText w:val="o"/>
+      <w:lvlJc w:val="left"/>
+      <w:pPr>
+        <w:ind w:left="3600" w:hanging="360"/>
+      </w:pPr>
+      <w:rPr>
+        <w:rFonts w:ascii="Courier New" w:hAnsi="Courier New" w:cs="Courier New" w:hint="default"/>
+      </w:rPr>
+    </w:lvl>
+    <w:lvl w:ilvl="5" w:tplc="04090005" w:tentative="1">
+      <w:start w:val="1"/>
+      <w:numFmt w:val="bullet"/>
+      <w:lvlText w:val=""/>
+      <w:lvlJc w:val="left"/>
+      <w:pPr>
+        <w:ind w:left="4320" w:hanging="360"/>
+      </w:pPr>
+      <w:rPr>
+        <w:rFonts w:ascii="Wingdings" w:hAnsi="Wingdings" w:hint="default"/>
+      </w:rPr>
+    </w:lvl>
+    <w:lvl w:ilvl="6" w:tplc="04090001" w:tentative="1">
+      <w:start w:val="1"/>
+      <w:numFmt w:val="bullet"/>
+      <w:lvlText w:val=""/>
+      <w:lvlJc w:val="left"/>
+      <w:pPr>
+        <w:ind w:left="5040" w:hanging="360"/>
+      </w:pPr>
+      <w:rPr>
+        <w:rFonts w:ascii="Symbol" w:hAnsi="Symbol" w:hint="default"/>
+      </w:rPr>
+    </w:lvl>
+    <w:lvl w:ilvl="7" w:tplc="04090003" w:tentative="1">
+      <w:start w:val="1"/>
+      <w:numFmt w:val="bullet"/>
+      <w:lvlText w:val="o"/>
+      <w:lvlJc w:val="left"/>
+      <w:pPr>
+        <w:ind w:left="5760" w:hanging="360"/>
+      </w:pPr>
+      <w:rPr>
+        <w:rFonts w:ascii="Courier New" w:hAnsi="Courier New" w:cs="Courier New" w:hint="default"/>
+      </w:rPr>
+    </w:lvl>
+    <w:lvl w:ilvl="8" w:tplc="04090005" w:tentative="1">
+      <w:start w:val="1"/>
+      <w:numFmt w:val="bullet"/>
+      <w:lvlText w:val=""/>
+      <w:lvlJc w:val="left"/>
+      <w:pPr>
+        <w:ind w:left="6480" w:hanging="360"/>
+      </w:pPr>
+      <w:rPr>
+        <w:rFonts w:ascii="Wingdings" w:hAnsi="Wingdings" w:hint="default"/>
+      </w:rPr>
+    </w:lvl>
+  </w:abstractNum>
+  <w:abstractNum w:abstractNumId="19" w15:restartNumberingAfterBreak="0">
     <w:nsid w:val="53C33637"/>
     <w:multiLevelType w:val="hybridMultilevel"/>
     <w:tmpl w:val="A0B26DB0"/>
@@ -10473,7 +10936,7 @@
       </w:rPr>
     </w:lvl>
   </w:abstractNum>
-  <w:abstractNum w:abstractNumId="17">
+  <w:abstractNum w:abstractNumId="20" w15:restartNumberingAfterBreak="0">
     <w:nsid w:val="555270F0"/>
     <w:multiLevelType w:val="hybridMultilevel"/>
     <w:tmpl w:val="C9486870"/>
@@ -10588,7 +11051,7 @@
       </w:rPr>
     </w:lvl>
   </w:abstractNum>
-  <w:abstractNum w:abstractNumId="18">
+  <w:abstractNum w:abstractNumId="21" w15:restartNumberingAfterBreak="0">
     <w:nsid w:val="59723564"/>
     <w:multiLevelType w:val="multilevel"/>
     <w:tmpl w:val="D0E20FE2"/>
@@ -10710,7 +11173,7 @@
       </w:rPr>
     </w:lvl>
   </w:abstractNum>
-  <w:abstractNum w:abstractNumId="19">
+  <w:abstractNum w:abstractNumId="22" w15:restartNumberingAfterBreak="0">
     <w:nsid w:val="5BE530CF"/>
     <w:multiLevelType w:val="hybridMultilevel"/>
     <w:tmpl w:val="487E8AA2"/>
@@ -10823,7 +11286,7 @@
       </w:rPr>
     </w:lvl>
   </w:abstractNum>
-  <w:abstractNum w:abstractNumId="20">
+  <w:abstractNum w:abstractNumId="23" w15:restartNumberingAfterBreak="0">
     <w:nsid w:val="5F807BBE"/>
     <w:multiLevelType w:val="hybridMultilevel"/>
     <w:tmpl w:val="1F44FE52"/>
@@ -10936,7 +11399,7 @@
       </w:rPr>
     </w:lvl>
   </w:abstractNum>
-  <w:abstractNum w:abstractNumId="21">
+  <w:abstractNum w:abstractNumId="24" w15:restartNumberingAfterBreak="0">
     <w:nsid w:val="5F8A7C6E"/>
     <w:multiLevelType w:val="hybridMultilevel"/>
     <w:tmpl w:val="244E1EF2"/>
@@ -11049,7 +11512,7 @@
       </w:rPr>
     </w:lvl>
   </w:abstractNum>
-  <w:abstractNum w:abstractNumId="22">
+  <w:abstractNum w:abstractNumId="25" w15:restartNumberingAfterBreak="0">
     <w:nsid w:val="5FA9296D"/>
     <w:multiLevelType w:val="multilevel"/>
     <w:tmpl w:val="FBD2387E"/>
@@ -11162,7 +11625,7 @@
       </w:rPr>
     </w:lvl>
   </w:abstractNum>
-  <w:abstractNum w:abstractNumId="23">
+  <w:abstractNum w:abstractNumId="26" w15:restartNumberingAfterBreak="0">
     <w:nsid w:val="69651C90"/>
     <w:multiLevelType w:val="multilevel"/>
     <w:tmpl w:val="570820C4"/>
@@ -11275,7 +11738,7 @@
       </w:rPr>
     </w:lvl>
   </w:abstractNum>
-  <w:abstractNum w:abstractNumId="24">
+  <w:abstractNum w:abstractNumId="27" w15:restartNumberingAfterBreak="0">
     <w:nsid w:val="6B64252D"/>
     <w:multiLevelType w:val="hybridMultilevel"/>
     <w:tmpl w:val="E3388246"/>
@@ -11388,7 +11851,119 @@
       </w:rPr>
     </w:lvl>
   </w:abstractNum>
-  <w:abstractNum w:abstractNumId="25">
+  <w:abstractNum w:abstractNumId="28" w15:restartNumberingAfterBreak="0">
+    <w:nsid w:val="740238D7"/>
+    <w:multiLevelType w:val="hybridMultilevel"/>
+    <w:tmpl w:val="6D12AE4E"/>
+    <w:lvl w:ilvl="0" w:tplc="CD1651F4">
+      <w:numFmt w:val="bullet"/>
+      <w:lvlText w:val="-"/>
+      <w:lvlJc w:val="left"/>
+      <w:pPr>
+        <w:ind w:left="720" w:hanging="360"/>
+      </w:pPr>
+      <w:rPr>
+        <w:rFonts w:ascii="Times New Roman" w:eastAsiaTheme="minorHAnsi" w:hAnsi="Times New Roman" w:cs="Times New Roman" w:hint="default"/>
+      </w:rPr>
+    </w:lvl>
+    <w:lvl w:ilvl="1" w:tplc="04090003" w:tentative="1">
+      <w:start w:val="1"/>
+      <w:numFmt w:val="bullet"/>
+      <w:lvlText w:val="o"/>
+      <w:lvlJc w:val="left"/>
+      <w:pPr>
+        <w:ind w:left="1440" w:hanging="360"/>
+      </w:pPr>
+      <w:rPr>
+        <w:rFonts w:ascii="Courier New" w:hAnsi="Courier New" w:cs="Courier New" w:hint="default"/>
+      </w:rPr>
+    </w:lvl>
+    <w:lvl w:ilvl="2" w:tplc="04090005" w:tentative="1">
+      <w:start w:val="1"/>
+      <w:numFmt w:val="bullet"/>
+      <w:lvlText w:val=""/>
+      <w:lvlJc w:val="left"/>
+      <w:pPr>
+        <w:ind w:left="2160" w:hanging="360"/>
+      </w:pPr>
+      <w:rPr>
+        <w:rFonts w:ascii="Wingdings" w:hAnsi="Wingdings" w:hint="default"/>
+      </w:rPr>
+    </w:lvl>
+    <w:lvl w:ilvl="3" w:tplc="04090001" w:tentative="1">
+      <w:start w:val="1"/>
+      <w:numFmt w:val="bullet"/>
+      <w:lvlText w:val=""/>
+      <w:lvlJc w:val="left"/>
+      <w:pPr>
+        <w:ind w:left="2880" w:hanging="360"/>
+      </w:pPr>
+      <w:rPr>
+        <w:rFonts w:ascii="Symbol" w:hAnsi="Symbol" w:hint="default"/>
+      </w:rPr>
+    </w:lvl>
+    <w:lvl w:ilvl="4" w:tplc="04090003" w:tentative="1">
+      <w:start w:val="1"/>
+      <w:numFmt w:val="bullet"/>
+      <w:lvlText w:val="o"/>
+      <w:lvlJc w:val="left"/>
+      <w:pPr>
+        <w:ind w:left="3600" w:hanging="360"/>
+      </w:pPr>
+      <w:rPr>
+        <w:rFonts w:ascii="Courier New" w:hAnsi="Courier New" w:cs="Courier New" w:hint="default"/>
+      </w:rPr>
+    </w:lvl>
+    <w:lvl w:ilvl="5" w:tplc="04090005" w:tentative="1">
+      <w:start w:val="1"/>
+      <w:numFmt w:val="bullet"/>
+      <w:lvlText w:val=""/>
+      <w:lvlJc w:val="left"/>
+      <w:pPr>
+        <w:ind w:left="4320" w:hanging="360"/>
+      </w:pPr>
+      <w:rPr>
+        <w:rFonts w:ascii="Wingdings" w:hAnsi="Wingdings" w:hint="default"/>
+      </w:rPr>
+    </w:lvl>
+    <w:lvl w:ilvl="6" w:tplc="04090001" w:tentative="1">
+      <w:start w:val="1"/>
+      <w:numFmt w:val="bullet"/>
+      <w:lvlText w:val=""/>
+      <w:lvlJc w:val="left"/>
+      <w:pPr>
+        <w:ind w:left="5040" w:hanging="360"/>
+      </w:pPr>
+      <w:rPr>
+        <w:rFonts w:ascii="Symbol" w:hAnsi="Symbol" w:hint="default"/>
+      </w:rPr>
+    </w:lvl>
+    <w:lvl w:ilvl="7" w:tplc="04090003" w:tentative="1">
+      <w:start w:val="1"/>
+      <w:numFmt w:val="bullet"/>
+      <w:lvlText w:val="o"/>
+      <w:lvlJc w:val="left"/>
+      <w:pPr>
+        <w:ind w:left="5760" w:hanging="360"/>
+      </w:pPr>
+      <w:rPr>
+        <w:rFonts w:ascii="Courier New" w:hAnsi="Courier New" w:cs="Courier New" w:hint="default"/>
+      </w:rPr>
+    </w:lvl>
+    <w:lvl w:ilvl="8" w:tplc="04090005" w:tentative="1">
+      <w:start w:val="1"/>
+      <w:numFmt w:val="bullet"/>
+      <w:lvlText w:val=""/>
+      <w:lvlJc w:val="left"/>
+      <w:pPr>
+        <w:ind w:left="6480" w:hanging="360"/>
+      </w:pPr>
+      <w:rPr>
+        <w:rFonts w:ascii="Wingdings" w:hAnsi="Wingdings" w:hint="default"/>
+      </w:rPr>
+    </w:lvl>
+  </w:abstractNum>
+  <w:abstractNum w:abstractNumId="29" w15:restartNumberingAfterBreak="0">
     <w:nsid w:val="7DD77C77"/>
     <w:multiLevelType w:val="hybridMultilevel"/>
     <w:tmpl w:val="62EEE168"/>
@@ -11502,88 +12077,100 @@
     </w:lvl>
   </w:abstractNum>
   <w:num w:numId="1">
-    <w:abstractNumId w:val="10"/>
+    <w:abstractNumId w:val="12"/>
   </w:num>
   <w:num w:numId="2">
-    <w:abstractNumId w:val="11"/>
+    <w:abstractNumId w:val="13"/>
   </w:num>
   <w:num w:numId="3">
-    <w:abstractNumId w:val="23"/>
+    <w:abstractNumId w:val="26"/>
   </w:num>
   <w:num w:numId="4">
-    <w:abstractNumId w:val="9"/>
+    <w:abstractNumId w:val="11"/>
   </w:num>
   <w:num w:numId="5">
     <w:abstractNumId w:val="2"/>
   </w:num>
   <w:num w:numId="6">
-    <w:abstractNumId w:val="4"/>
+    <w:abstractNumId w:val="6"/>
   </w:num>
   <w:num w:numId="7">
-    <w:abstractNumId w:val="21"/>
+    <w:abstractNumId w:val="24"/>
   </w:num>
   <w:num w:numId="8">
-    <w:abstractNumId w:val="6"/>
+    <w:abstractNumId w:val="8"/>
   </w:num>
   <w:num w:numId="9">
-    <w:abstractNumId w:val="7"/>
+    <w:abstractNumId w:val="9"/>
   </w:num>
   <w:num w:numId="10">
-    <w:abstractNumId w:val="17"/>
+    <w:abstractNumId w:val="20"/>
   </w:num>
   <w:num w:numId="11">
     <w:abstractNumId w:val="0"/>
   </w:num>
   <w:num w:numId="12">
-    <w:abstractNumId w:val="14"/>
+    <w:abstractNumId w:val="16"/>
   </w:num>
   <w:num w:numId="13">
-    <w:abstractNumId w:val="25"/>
+    <w:abstractNumId w:val="29"/>
   </w:num>
   <w:num w:numId="14">
-    <w:abstractNumId w:val="18"/>
+    <w:abstractNumId w:val="21"/>
   </w:num>
   <w:num w:numId="15">
-    <w:abstractNumId w:val="13"/>
+    <w:abstractNumId w:val="15"/>
   </w:num>
   <w:num w:numId="16">
-    <w:abstractNumId w:val="8"/>
+    <w:abstractNumId w:val="10"/>
   </w:num>
   <w:num w:numId="17">
-    <w:abstractNumId w:val="19"/>
+    <w:abstractNumId w:val="22"/>
   </w:num>
   <w:num w:numId="18">
-    <w:abstractNumId w:val="5"/>
+    <w:abstractNumId w:val="7"/>
   </w:num>
   <w:num w:numId="19">
-    <w:abstractNumId w:val="24"/>
+    <w:abstractNumId w:val="27"/>
   </w:num>
   <w:num w:numId="20">
-    <w:abstractNumId w:val="15"/>
+    <w:abstractNumId w:val="17"/>
   </w:num>
   <w:num w:numId="21">
-    <w:abstractNumId w:val="3"/>
+    <w:abstractNumId w:val="4"/>
   </w:num>
   <w:num w:numId="22">
-    <w:abstractNumId w:val="22"/>
+    <w:abstractNumId w:val="25"/>
   </w:num>
   <w:num w:numId="23">
     <w:abstractNumId w:val="1"/>
   </w:num>
   <w:num w:numId="24">
-    <w:abstractNumId w:val="20"/>
+    <w:abstractNumId w:val="23"/>
   </w:num>
   <w:num w:numId="25">
-    <w:abstractNumId w:val="12"/>
+    <w:abstractNumId w:val="14"/>
   </w:num>
   <w:num w:numId="26">
-    <w:abstractNumId w:val="16"/>
+    <w:abstractNumId w:val="19"/>
+  </w:num>
+  <w:num w:numId="27">
+    <w:abstractNumId w:val="18"/>
+  </w:num>
+  <w:num w:numId="28">
+    <w:abstractNumId w:val="5"/>
+  </w:num>
+  <w:num w:numId="29">
+    <w:abstractNumId w:val="28"/>
+  </w:num>
+  <w:num w:numId="30">
+    <w:abstractNumId w:val="3"/>
   </w:num>
 </w:numbering>
 </file>
 
 <file path=word/styles.xml><?xml version="1.0" encoding="utf-8"?>
-<w:styles xmlns:mc="http://schemas.openxmlformats.org/markup-compatibility/2006" xmlns:r="http://schemas.openxmlformats.org/officeDocument/2006/relationships" xmlns:w="http://schemas.openxmlformats.org/wordprocessingml/2006/main" xmlns:w14="http://schemas.microsoft.com/office/word/2010/wordml" xmlns:w15="http://schemas.microsoft.com/office/word/2012/wordml" mc:Ignorable="w14 w15">
+<w:styles xmlns:mc="http://schemas.openxmlformats.org/markup-compatibility/2006" xmlns:r="http://schemas.openxmlformats.org/officeDocument/2006/relationships" xmlns:w="http://schemas.openxmlformats.org/wordprocessingml/2006/main" xmlns:w14="http://schemas.microsoft.com/office/word/2010/wordml" xmlns:w15="http://schemas.microsoft.com/office/word/2012/wordml" xmlns:w16cex="http://schemas.microsoft.com/office/word/2018/wordml/cex" xmlns:w16cid="http://schemas.microsoft.com/office/word/2016/wordml/cid" xmlns:w16="http://schemas.microsoft.com/office/word/2018/wordml" xmlns:w16se="http://schemas.microsoft.com/office/word/2015/wordml/symex" mc:Ignorable="w14 w15 w16se w16cid w16 w16cex">
   <w:docDefaults>
     <w:rPrDefault>
       <w:rPr>
@@ -11599,7 +12186,7 @@
       </w:pPr>
     </w:pPrDefault>
   </w:docDefaults>
-  <w:latentStyles w:defLockedState="0" w:defUIPriority="99" w:defSemiHidden="0" w:defUnhideWhenUsed="0" w:defQFormat="0" w:count="371">
+  <w:latentStyles w:defLockedState="0" w:defUIPriority="99" w:defSemiHidden="0" w:defUnhideWhenUsed="0" w:defQFormat="0" w:count="376">
     <w:lsdException w:name="Normal" w:uiPriority="0" w:qFormat="1"/>
     <w:lsdException w:name="heading 1" w:uiPriority="9" w:qFormat="1"/>
     <w:lsdException w:name="heading 2" w:semiHidden="1" w:uiPriority="9" w:unhideWhenUsed="1" w:qFormat="1"/>
@@ -11705,7 +12292,6 @@
     <w:lsdException w:name="HTML Sample" w:semiHidden="1" w:unhideWhenUsed="1"/>
     <w:lsdException w:name="HTML Typewriter" w:semiHidden="1" w:unhideWhenUsed="1"/>
     <w:lsdException w:name="HTML Variable" w:semiHidden="1" w:unhideWhenUsed="1"/>
-    <w:lsdException w:name="Normal Table" w:semiHidden="1" w:unhideWhenUsed="1"/>
     <w:lsdException w:name="annotation subject" w:semiHidden="1" w:unhideWhenUsed="1"/>
     <w:lsdException w:name="No List" w:semiHidden="1" w:unhideWhenUsed="1"/>
     <w:lsdException w:name="Outline List 1" w:semiHidden="1" w:unhideWhenUsed="1"/>
@@ -11748,11 +12334,8 @@
     <w:lsdException w:name="Table Contemporary" w:semiHidden="1" w:unhideWhenUsed="1"/>
     <w:lsdException w:name="Table Elegant" w:semiHidden="1" w:unhideWhenUsed="1"/>
     <w:lsdException w:name="Table Professional" w:semiHidden="1" w:unhideWhenUsed="1"/>
-    <w:lsdException w:name="Table Subtle 1" w:semiHidden="1" w:unhideWhenUsed="1"/>
     <w:lsdException w:name="Table Subtle 2" w:semiHidden="1" w:unhideWhenUsed="1"/>
     <w:lsdException w:name="Table Web 1" w:semiHidden="1" w:unhideWhenUsed="1"/>
-    <w:lsdException w:name="Table Web 2" w:semiHidden="1" w:unhideWhenUsed="1"/>
-    <w:lsdException w:name="Table Web 3" w:semiHidden="1" w:unhideWhenUsed="1"/>
     <w:lsdException w:name="Balloon Text" w:semiHidden="1" w:unhideWhenUsed="1"/>
     <w:lsdException w:name="Table Grid" w:uiPriority="39"/>
     <w:lsdException w:name="Table Theme" w:semiHidden="1" w:unhideWhenUsed="1"/>
@@ -11971,6 +12554,11 @@
     <w:lsdException w:name="List Table 5 Dark Accent 6" w:uiPriority="50"/>
     <w:lsdException w:name="List Table 6 Colorful Accent 6" w:uiPriority="51"/>
     <w:lsdException w:name="List Table 7 Colorful Accent 6" w:uiPriority="52"/>
+    <w:lsdException w:name="Mention" w:semiHidden="1" w:unhideWhenUsed="1"/>
+    <w:lsdException w:name="Smart Hyperlink" w:semiHidden="1" w:unhideWhenUsed="1"/>
+    <w:lsdException w:name="Hashtag" w:semiHidden="1" w:unhideWhenUsed="1"/>
+    <w:lsdException w:name="Unresolved Mention" w:semiHidden="1" w:unhideWhenUsed="1"/>
+    <w:lsdException w:name="Smart Link" w:semiHidden="1" w:unhideWhenUsed="1"/>
   </w:latentStyles>
   <w:style w:type="paragraph" w:default="1" w:styleId="Normal">
     <w:name w:val="Normal"/>
@@ -12203,7 +12791,6 @@
       <w:spacing w:after="0" w:line="240" w:lineRule="auto"/>
     </w:pPr>
     <w:tblPr>
-      <w:tblInd w:w="0" w:type="dxa"/>
       <w:tblBorders>
         <w:top w:val="single" w:sz="4" w:space="0" w:color="auto"/>
         <w:left w:val="single" w:sz="4" w:space="0" w:color="auto"/>
@@ -12212,13 +12799,31 @@
         <w:insideH w:val="single" w:sz="4" w:space="0" w:color="auto"/>
         <w:insideV w:val="single" w:sz="4" w:space="0" w:color="auto"/>
       </w:tblBorders>
-      <w:tblCellMar>
-        <w:top w:w="0" w:type="dxa"/>
-        <w:left w:w="108" w:type="dxa"/>
-        <w:bottom w:w="0" w:type="dxa"/>
-        <w:right w:w="108" w:type="dxa"/>
-      </w:tblCellMar>
     </w:tblPr>
+  </w:style>
+  <w:style w:type="character" w:styleId="UnresolvedMention">
+    <w:name w:val="Unresolved Mention"/>
+    <w:basedOn w:val="DefaultParagraphFont"/>
+    <w:uiPriority w:val="99"/>
+    <w:semiHidden/>
+    <w:unhideWhenUsed/>
+    <w:rsid w:val="007E4442"/>
+    <w:rPr>
+      <w:color w:val="605E5C"/>
+      <w:shd w:val="clear" w:color="auto" w:fill="E1DFDD"/>
+    </w:rPr>
+  </w:style>
+  <w:style w:type="character" w:styleId="FollowedHyperlink">
+    <w:name w:val="FollowedHyperlink"/>
+    <w:basedOn w:val="DefaultParagraphFont"/>
+    <w:uiPriority w:val="99"/>
+    <w:semiHidden/>
+    <w:unhideWhenUsed/>
+    <w:rsid w:val="007E4442"/>
+    <w:rPr>
+      <w:color w:val="954F72" w:themeColor="followedHyperlink"/>
+      <w:u w:val="single"/>
+    </w:rPr>
   </w:style>
 </w:styles>
 </file>

</xml_diff>

<commit_message>
chinh sua lai bao cao 1 chut
</commit_message>
<xml_diff>
--- a/MauBaoCaoTG2.docx
+++ b/MauBaoCaoTG2.docx
@@ -8336,25 +8336,7 @@
             <w:sz w:val="26"/>
             <w:szCs w:val="26"/>
           </w:rPr>
-          <w:t>http</w:t>
-        </w:r>
-        <w:r>
-          <w:rPr>
-            <w:rStyle w:val="Hyperlink"/>
-            <w:rFonts w:ascii="Times New Roman" w:hAnsi="Times New Roman"/>
-            <w:sz w:val="26"/>
-            <w:szCs w:val="26"/>
-          </w:rPr>
-          <w:t>s</w:t>
-        </w:r>
-        <w:r>
-          <w:rPr>
-            <w:rStyle w:val="Hyperlink"/>
-            <w:rFonts w:ascii="Times New Roman" w:hAnsi="Times New Roman"/>
-            <w:sz w:val="26"/>
-            <w:szCs w:val="26"/>
-          </w:rPr>
-          <w:t>://www.youtube.com/watch?v=IlLDwqOGn8E&amp;ab_channel=VoThiHongTuyet</w:t>
+          <w:t>https://www.youtube.com/watch?v=IlLDwqOGn8E&amp;ab_channel=VoThiHongTuyet</w:t>
         </w:r>
       </w:hyperlink>
     </w:p>
@@ -8372,7 +8354,7 @@
           <w:sz w:val="28"/>
           <w:szCs w:val="28"/>
         </w:rPr>
-        <w:t>-Video tham khảo hiển thị đồ thị bằng ma trận kề và danh sách kề:</w:t>
+        <w:t>-Video tham khảo hiển thị đồ thị bằng ma trận kề:</w:t>
       </w:r>
     </w:p>
     <w:p>
@@ -8417,32 +8399,40 @@
           <w:sz w:val="28"/>
           <w:szCs w:val="28"/>
         </w:rPr>
-        <w:t xml:space="preserve"> GVGD: ThS.NCS. Võ Thị Hồng Tuyết</w:t>
-      </w:r>
-    </w:p>
-    <w:p>
-      <w:pPr>
+        <w:t xml:space="preserve"> </w:t>
+      </w:r>
+      <w:r>
         <w:rPr>
           <w:rFonts w:ascii="Times New Roman" w:hAnsi="Times New Roman"/>
           <w:sz w:val="28"/>
           <w:szCs w:val="28"/>
         </w:rPr>
-      </w:pPr>
+        <w:t>Giáo viên giảng dạy</w:t>
+      </w:r>
       <w:r>
         <w:rPr>
           <w:rFonts w:ascii="Times New Roman" w:hAnsi="Times New Roman"/>
           <w:sz w:val="28"/>
           <w:szCs w:val="28"/>
         </w:rPr>
-        <w:t>Video học lý thuyết buổi 5 môn Cấu trúc dữ liệu và thuật giải 2</w:t>
-      </w:r>
-      <w:r>
+        <w:t>: Võ Thị Hồng Tuyết</w:t>
+      </w:r>
+    </w:p>
+    <w:p>
+      <w:pPr>
         <w:rPr>
           <w:rFonts w:ascii="Times New Roman" w:hAnsi="Times New Roman"/>
           <w:sz w:val="28"/>
           <w:szCs w:val="28"/>
         </w:rPr>
-        <w:t>:</w:t>
+      </w:pPr>
+      <w:r>
+        <w:rPr>
+          <w:rFonts w:ascii="Times New Roman" w:hAnsi="Times New Roman"/>
+          <w:sz w:val="28"/>
+          <w:szCs w:val="28"/>
+        </w:rPr>
+        <w:t>Video học lý thuyết buổi 5 môn Cấu trúc dữ liệu và thuật giải 2:</w:t>
       </w:r>
     </w:p>
     <w:p>
@@ -8479,31 +8469,7 @@
           <w:sz w:val="28"/>
           <w:szCs w:val="28"/>
         </w:rPr>
-        <w:t xml:space="preserve">Video học lý thuyết buổi </w:t>
-      </w:r>
-      <w:r>
-        <w:rPr>
-          <w:rFonts w:ascii="Times New Roman" w:hAnsi="Times New Roman"/>
-          <w:sz w:val="28"/>
-          <w:szCs w:val="28"/>
-        </w:rPr>
-        <w:t>6</w:t>
-      </w:r>
-      <w:r>
-        <w:rPr>
-          <w:rFonts w:ascii="Times New Roman" w:hAnsi="Times New Roman"/>
-          <w:sz w:val="28"/>
-          <w:szCs w:val="28"/>
-        </w:rPr>
-        <w:t xml:space="preserve"> môn Cấu trúc dữ liệu và thuật giải 2</w:t>
-      </w:r>
-      <w:r>
-        <w:rPr>
-          <w:rFonts w:ascii="Times New Roman" w:hAnsi="Times New Roman"/>
-          <w:sz w:val="28"/>
-          <w:szCs w:val="28"/>
-        </w:rPr>
-        <w:t>:</w:t>
+        <w:t>Video học lý thuyết buổi 6 môn Cấu trúc dữ liệu và thuật giải 2:</w:t>
       </w:r>
     </w:p>
     <w:p>
@@ -12292,6 +12258,7 @@
     <w:lsdException w:name="HTML Sample" w:semiHidden="1" w:unhideWhenUsed="1"/>
     <w:lsdException w:name="HTML Typewriter" w:semiHidden="1" w:unhideWhenUsed="1"/>
     <w:lsdException w:name="HTML Variable" w:semiHidden="1" w:unhideWhenUsed="1"/>
+    <w:lsdException w:name="Normal Table" w:semiHidden="1" w:unhideWhenUsed="1"/>
     <w:lsdException w:name="annotation subject" w:semiHidden="1" w:unhideWhenUsed="1"/>
     <w:lsdException w:name="No List" w:semiHidden="1" w:unhideWhenUsed="1"/>
     <w:lsdException w:name="Outline List 1" w:semiHidden="1" w:unhideWhenUsed="1"/>
@@ -12334,8 +12301,11 @@
     <w:lsdException w:name="Table Contemporary" w:semiHidden="1" w:unhideWhenUsed="1"/>
     <w:lsdException w:name="Table Elegant" w:semiHidden="1" w:unhideWhenUsed="1"/>
     <w:lsdException w:name="Table Professional" w:semiHidden="1" w:unhideWhenUsed="1"/>
+    <w:lsdException w:name="Table Subtle 1" w:semiHidden="1" w:unhideWhenUsed="1"/>
     <w:lsdException w:name="Table Subtle 2" w:semiHidden="1" w:unhideWhenUsed="1"/>
     <w:lsdException w:name="Table Web 1" w:semiHidden="1" w:unhideWhenUsed="1"/>
+    <w:lsdException w:name="Table Web 2" w:semiHidden="1" w:unhideWhenUsed="1"/>
+    <w:lsdException w:name="Table Web 3" w:semiHidden="1" w:unhideWhenUsed="1"/>
     <w:lsdException w:name="Balloon Text" w:semiHidden="1" w:unhideWhenUsed="1"/>
     <w:lsdException w:name="Table Grid" w:uiPriority="39"/>
     <w:lsdException w:name="Table Theme" w:semiHidden="1" w:unhideWhenUsed="1"/>

</xml_diff>

<commit_message>
update bao cao lan cuoi
</commit_message>
<xml_diff>
--- a/MauBaoCaoTG2.docx
+++ b/MauBaoCaoTG2.docx
@@ -3446,38 +3446,37 @@
       </w:pPr>
       <w:r>
         <w:rPr>
-          <w:rFonts w:ascii="Times New Roman" w:hAnsi="Times New Roman"/>
-          <w:b/>
-          <w:sz w:val="32"/>
-          <w:szCs w:val="32"/>
+          <w:rFonts w:ascii="Times New Roman" w:hAnsi="Times New Roman" w:cs="Times New Roman"/>
+          <w:b/>
+          <w:sz w:val="26"/>
+          <w:szCs w:val="26"/>
         </w:rPr>
         <w:fldChar w:fldCharType="begin"/>
       </w:r>
       <w:r>
         <w:rPr>
-          <w:rFonts w:ascii="Times New Roman" w:hAnsi="Times New Roman"/>
-          <w:b/>
-          <w:sz w:val="32"/>
-          <w:szCs w:val="32"/>
-        </w:rPr>
-        <w:instrText xml:space="preserve"> TOC \f F \h \z \t "Caption" \c </w:instrText>
-      </w:r>
-      <w:r>
-        <w:rPr>
-          <w:rFonts w:ascii="Times New Roman" w:hAnsi="Times New Roman"/>
-          <w:b/>
-          <w:sz w:val="32"/>
-          <w:szCs w:val="32"/>
+          <w:rFonts w:ascii="Times New Roman" w:hAnsi="Times New Roman" w:cs="Times New Roman"/>
+          <w:b/>
+          <w:sz w:val="26"/>
+          <w:szCs w:val="26"/>
+        </w:rPr>
+        <w:instrText xml:space="preserve"> TOC \f f \h \z \t "Caption,1" \c "Hình" </w:instrText>
+      </w:r>
+      <w:r>
+        <w:rPr>
+          <w:rFonts w:ascii="Times New Roman" w:hAnsi="Times New Roman" w:cs="Times New Roman"/>
+          <w:b/>
+          <w:sz w:val="26"/>
+          <w:szCs w:val="26"/>
         </w:rPr>
         <w:fldChar w:fldCharType="separate"/>
       </w:r>
-      <w:hyperlink w:anchor="_Toc93149033" w:history="1">
+      <w:hyperlink w:anchor="_Toc93153621" w:history="1">
         <w:r>
           <w:rPr>
             <w:rStyle w:val="Hyperlink"/>
             <w:rFonts w:ascii="Times New Roman" w:hAnsi="Times New Roman" w:cs="Times New Roman"/>
             <w:noProof/>
-            <w:color w:val="auto"/>
             <w:sz w:val="26"/>
             <w:szCs w:val="26"/>
           </w:rPr>
@@ -3511,7 +3510,7 @@
             <w:sz w:val="26"/>
             <w:szCs w:val="26"/>
           </w:rPr>
-          <w:instrText xml:space="preserve"> PAGEREF _Toc93149033 \h </w:instrText>
+          <w:instrText xml:space="preserve"> PAGEREF _Toc93153621 \h </w:instrText>
         </w:r>
         <w:r>
           <w:rPr>
@@ -3568,13 +3567,12 @@
           <w:szCs w:val="26"/>
         </w:rPr>
       </w:pPr>
-      <w:hyperlink w:anchor="_Toc93149034" w:history="1">
+      <w:hyperlink w:anchor="_Toc93153622" w:history="1">
         <w:r>
           <w:rPr>
             <w:rStyle w:val="Hyperlink"/>
             <w:rFonts w:ascii="Times New Roman" w:hAnsi="Times New Roman" w:cs="Times New Roman"/>
             <w:noProof/>
-            <w:color w:val="auto"/>
             <w:sz w:val="26"/>
             <w:szCs w:val="26"/>
           </w:rPr>
@@ -3608,7 +3606,7 @@
             <w:sz w:val="26"/>
             <w:szCs w:val="26"/>
           </w:rPr>
-          <w:instrText xml:space="preserve"> PAGEREF _Toc93149034 \h </w:instrText>
+          <w:instrText xml:space="preserve"> PAGEREF _Toc93153622 \h </w:instrText>
         </w:r>
         <w:r>
           <w:rPr>
@@ -3665,13 +3663,12 @@
           <w:szCs w:val="26"/>
         </w:rPr>
       </w:pPr>
-      <w:hyperlink w:anchor="_Toc93149035" w:history="1">
+      <w:hyperlink w:anchor="_Toc93153623" w:history="1">
         <w:r>
           <w:rPr>
             <w:rStyle w:val="Hyperlink"/>
             <w:rFonts w:ascii="Times New Roman" w:hAnsi="Times New Roman" w:cs="Times New Roman"/>
             <w:noProof/>
-            <w:color w:val="auto"/>
             <w:sz w:val="26"/>
             <w:szCs w:val="26"/>
           </w:rPr>
@@ -3705,7 +3702,7 @@
             <w:sz w:val="26"/>
             <w:szCs w:val="26"/>
           </w:rPr>
-          <w:instrText xml:space="preserve"> PAGEREF _Toc93149035 \h </w:instrText>
+          <w:instrText xml:space="preserve"> PAGEREF _Toc93153623 \h </w:instrText>
         </w:r>
         <w:r>
           <w:rPr>
@@ -3762,13 +3759,12 @@
           <w:szCs w:val="26"/>
         </w:rPr>
       </w:pPr>
-      <w:hyperlink w:anchor="_Toc93149036" w:history="1">
+      <w:hyperlink w:anchor="_Toc93153624" w:history="1">
         <w:r>
           <w:rPr>
             <w:rStyle w:val="Hyperlink"/>
             <w:rFonts w:ascii="Times New Roman" w:hAnsi="Times New Roman" w:cs="Times New Roman"/>
             <w:noProof/>
-            <w:color w:val="auto"/>
             <w:sz w:val="26"/>
             <w:szCs w:val="26"/>
           </w:rPr>
@@ -3802,7 +3798,7 @@
             <w:sz w:val="26"/>
             <w:szCs w:val="26"/>
           </w:rPr>
-          <w:instrText xml:space="preserve"> PAGEREF _Toc93149036 \h </w:instrText>
+          <w:instrText xml:space="preserve"> PAGEREF _Toc93153624 \h </w:instrText>
         </w:r>
         <w:r>
           <w:rPr>
@@ -3859,13 +3855,108 @@
           <w:szCs w:val="26"/>
         </w:rPr>
       </w:pPr>
-      <w:hyperlink w:anchor="_Toc93149037" w:history="1">
+      <w:hyperlink w:anchor="_Toc93153625" w:history="1">
         <w:r>
           <w:rPr>
             <w:rStyle w:val="Hyperlink"/>
             <w:rFonts w:ascii="Times New Roman" w:hAnsi="Times New Roman" w:cs="Times New Roman"/>
             <w:noProof/>
-            <w:color w:val="auto"/>
+            <w:sz w:val="26"/>
+            <w:szCs w:val="26"/>
+          </w:rPr>
+          <w:t>Hình 3.1 Hiển thị thông tin tất cả phòng trọ (Console)</w:t>
+        </w:r>
+        <w:r>
+          <w:rPr>
+            <w:rFonts w:ascii="Times New Roman" w:hAnsi="Times New Roman" w:cs="Times New Roman"/>
+            <w:noProof/>
+            <w:webHidden/>
+            <w:sz w:val="26"/>
+            <w:szCs w:val="26"/>
+          </w:rPr>
+          <w:tab/>
+        </w:r>
+        <w:r>
+          <w:rPr>
+            <w:rFonts w:ascii="Times New Roman" w:hAnsi="Times New Roman" w:cs="Times New Roman"/>
+            <w:noProof/>
+            <w:webHidden/>
+            <w:sz w:val="26"/>
+            <w:szCs w:val="26"/>
+          </w:rPr>
+          <w:fldChar w:fldCharType="begin"/>
+        </w:r>
+        <w:r>
+          <w:rPr>
+            <w:rFonts w:ascii="Times New Roman" w:hAnsi="Times New Roman" w:cs="Times New Roman"/>
+            <w:noProof/>
+            <w:webHidden/>
+            <w:sz w:val="26"/>
+            <w:szCs w:val="26"/>
+          </w:rPr>
+          <w:instrText xml:space="preserve"> PAGEREF _Toc93153625 \h </w:instrText>
+        </w:r>
+        <w:r>
+          <w:rPr>
+            <w:rFonts w:ascii="Times New Roman" w:hAnsi="Times New Roman" w:cs="Times New Roman"/>
+            <w:noProof/>
+            <w:webHidden/>
+            <w:sz w:val="26"/>
+            <w:szCs w:val="26"/>
+          </w:rPr>
+        </w:r>
+        <w:r>
+          <w:rPr>
+            <w:rFonts w:ascii="Times New Roman" w:hAnsi="Times New Roman" w:cs="Times New Roman"/>
+            <w:noProof/>
+            <w:webHidden/>
+            <w:sz w:val="26"/>
+            <w:szCs w:val="26"/>
+          </w:rPr>
+          <w:fldChar w:fldCharType="separate"/>
+        </w:r>
+        <w:r>
+          <w:rPr>
+            <w:rFonts w:ascii="Times New Roman" w:hAnsi="Times New Roman" w:cs="Times New Roman"/>
+            <w:noProof/>
+            <w:webHidden/>
+            <w:sz w:val="26"/>
+            <w:szCs w:val="26"/>
+          </w:rPr>
+          <w:t>3</w:t>
+        </w:r>
+        <w:r>
+          <w:rPr>
+            <w:rFonts w:ascii="Times New Roman" w:hAnsi="Times New Roman" w:cs="Times New Roman"/>
+            <w:noProof/>
+            <w:webHidden/>
+            <w:sz w:val="26"/>
+            <w:szCs w:val="26"/>
+          </w:rPr>
+          <w:fldChar w:fldCharType="end"/>
+        </w:r>
+      </w:hyperlink>
+    </w:p>
+    <w:p>
+      <w:pPr>
+        <w:pStyle w:val="TableofFigures"/>
+        <w:tabs>
+          <w:tab w:val="right" w:leader="dot" w:pos="9062"/>
+        </w:tabs>
+        <w:spacing w:line="360" w:lineRule="auto"/>
+        <w:rPr>
+          <w:rFonts w:ascii="Times New Roman" w:eastAsiaTheme="minorEastAsia" w:hAnsi="Times New Roman" w:cs="Times New Roman"/>
+          <w:noProof/>
+          <w:sz w:val="26"/>
+          <w:szCs w:val="26"/>
+        </w:rPr>
+      </w:pPr>
+      <w:hyperlink w:anchor="_Toc93153626" w:history="1">
+        <w:r>
+          <w:rPr>
+            <w:rStyle w:val="Hyperlink"/>
+            <w:rFonts w:ascii="Times New Roman" w:hAnsi="Times New Roman" w:cs="Times New Roman"/>
+            <w:noProof/>
             <w:sz w:val="26"/>
             <w:szCs w:val="26"/>
           </w:rPr>
@@ -3899,7 +3990,7 @@
             <w:sz w:val="26"/>
             <w:szCs w:val="26"/>
           </w:rPr>
-          <w:instrText xml:space="preserve"> PAGEREF _Toc93149037 \h </w:instrText>
+          <w:instrText xml:space="preserve"> PAGEREF _Toc93153626 \h </w:instrText>
         </w:r>
         <w:r>
           <w:rPr>
@@ -3956,13 +4047,12 @@
           <w:szCs w:val="26"/>
         </w:rPr>
       </w:pPr>
-      <w:hyperlink w:anchor="_Toc93149038" w:history="1">
+      <w:hyperlink w:anchor="_Toc93153627" w:history="1">
         <w:r>
           <w:rPr>
             <w:rStyle w:val="Hyperlink"/>
             <w:rFonts w:ascii="Times New Roman" w:hAnsi="Times New Roman" w:cs="Times New Roman"/>
             <w:noProof/>
-            <w:color w:val="auto"/>
             <w:sz w:val="26"/>
             <w:szCs w:val="26"/>
           </w:rPr>
@@ -3996,7 +4086,7 @@
             <w:sz w:val="26"/>
             <w:szCs w:val="26"/>
           </w:rPr>
-          <w:instrText xml:space="preserve"> PAGEREF _Toc93149038 \h </w:instrText>
+          <w:instrText xml:space="preserve"> PAGEREF _Toc93153627 \h </w:instrText>
         </w:r>
         <w:r>
           <w:rPr>
@@ -4053,13 +4143,12 @@
           <w:szCs w:val="26"/>
         </w:rPr>
       </w:pPr>
-      <w:hyperlink w:anchor="_Toc93149039" w:history="1">
+      <w:hyperlink w:anchor="_Toc93153628" w:history="1">
         <w:r>
           <w:rPr>
             <w:rStyle w:val="Hyperlink"/>
             <w:rFonts w:ascii="Times New Roman" w:hAnsi="Times New Roman" w:cs="Times New Roman"/>
             <w:noProof/>
-            <w:color w:val="auto"/>
             <w:sz w:val="26"/>
             <w:szCs w:val="26"/>
           </w:rPr>
@@ -4093,7 +4182,7 @@
             <w:sz w:val="26"/>
             <w:szCs w:val="26"/>
           </w:rPr>
-          <w:instrText xml:space="preserve"> PAGEREF _Toc93149039 \h </w:instrText>
+          <w:instrText xml:space="preserve"> PAGEREF _Toc93153628 \h </w:instrText>
         </w:r>
         <w:r>
           <w:rPr>
@@ -4150,13 +4239,12 @@
           <w:szCs w:val="26"/>
         </w:rPr>
       </w:pPr>
-      <w:hyperlink w:anchor="_Toc93149040" w:history="1">
+      <w:hyperlink w:anchor="_Toc93153629" w:history="1">
         <w:r>
           <w:rPr>
             <w:rStyle w:val="Hyperlink"/>
             <w:rFonts w:ascii="Times New Roman" w:hAnsi="Times New Roman" w:cs="Times New Roman"/>
             <w:noProof/>
-            <w:color w:val="auto"/>
             <w:sz w:val="26"/>
             <w:szCs w:val="26"/>
           </w:rPr>
@@ -4190,7 +4278,7 @@
             <w:sz w:val="26"/>
             <w:szCs w:val="26"/>
           </w:rPr>
-          <w:instrText xml:space="preserve"> PAGEREF _Toc93149040 \h </w:instrText>
+          <w:instrText xml:space="preserve"> PAGEREF _Toc93153629 \h </w:instrText>
         </w:r>
         <w:r>
           <w:rPr>
@@ -4247,13 +4335,12 @@
           <w:szCs w:val="26"/>
         </w:rPr>
       </w:pPr>
-      <w:hyperlink w:anchor="_Toc93149041" w:history="1">
+      <w:hyperlink w:anchor="_Toc93153630" w:history="1">
         <w:r>
           <w:rPr>
             <w:rStyle w:val="Hyperlink"/>
             <w:rFonts w:ascii="Times New Roman" w:hAnsi="Times New Roman" w:cs="Times New Roman"/>
             <w:noProof/>
-            <w:color w:val="auto"/>
             <w:sz w:val="26"/>
             <w:szCs w:val="26"/>
           </w:rPr>
@@ -4287,7 +4374,7 @@
             <w:sz w:val="26"/>
             <w:szCs w:val="26"/>
           </w:rPr>
-          <w:instrText xml:space="preserve"> PAGEREF _Toc93149041 \h </w:instrText>
+          <w:instrText xml:space="preserve"> PAGEREF _Toc93153630 \h </w:instrText>
         </w:r>
         <w:r>
           <w:rPr>
@@ -4344,13 +4431,12 @@
           <w:szCs w:val="26"/>
         </w:rPr>
       </w:pPr>
-      <w:hyperlink w:anchor="_Toc93149042" w:history="1">
+      <w:hyperlink w:anchor="_Toc93153631" w:history="1">
         <w:r>
           <w:rPr>
             <w:rStyle w:val="Hyperlink"/>
             <w:rFonts w:ascii="Times New Roman" w:hAnsi="Times New Roman" w:cs="Times New Roman"/>
             <w:noProof/>
-            <w:color w:val="auto"/>
             <w:sz w:val="26"/>
             <w:szCs w:val="26"/>
           </w:rPr>
@@ -4384,7 +4470,7 @@
             <w:sz w:val="26"/>
             <w:szCs w:val="26"/>
           </w:rPr>
-          <w:instrText xml:space="preserve"> PAGEREF _Toc93149042 \h </w:instrText>
+          <w:instrText xml:space="preserve"> PAGEREF _Toc93153631 \h </w:instrText>
         </w:r>
         <w:r>
           <w:rPr>
@@ -4441,13 +4527,12 @@
           <w:szCs w:val="26"/>
         </w:rPr>
       </w:pPr>
-      <w:hyperlink w:anchor="_Toc93149043" w:history="1">
+      <w:hyperlink w:anchor="_Toc93153632" w:history="1">
         <w:r>
           <w:rPr>
             <w:rStyle w:val="Hyperlink"/>
             <w:rFonts w:ascii="Times New Roman" w:hAnsi="Times New Roman" w:cs="Times New Roman"/>
             <w:noProof/>
-            <w:color w:val="auto"/>
             <w:sz w:val="26"/>
             <w:szCs w:val="26"/>
           </w:rPr>
@@ -4481,7 +4566,7 @@
             <w:sz w:val="26"/>
             <w:szCs w:val="26"/>
           </w:rPr>
-          <w:instrText xml:space="preserve"> PAGEREF _Toc93149043 \h </w:instrText>
+          <w:instrText xml:space="preserve"> PAGEREF _Toc93153632 \h </w:instrText>
         </w:r>
         <w:r>
           <w:rPr>
@@ -4538,13 +4623,12 @@
           <w:szCs w:val="26"/>
         </w:rPr>
       </w:pPr>
-      <w:hyperlink w:anchor="_Toc93149044" w:history="1">
+      <w:hyperlink w:anchor="_Toc93153633" w:history="1">
         <w:r>
           <w:rPr>
             <w:rStyle w:val="Hyperlink"/>
             <w:rFonts w:ascii="Times New Roman" w:hAnsi="Times New Roman" w:cs="Times New Roman"/>
             <w:noProof/>
-            <w:color w:val="auto"/>
             <w:sz w:val="26"/>
             <w:szCs w:val="26"/>
           </w:rPr>
@@ -4578,7 +4662,7 @@
             <w:sz w:val="26"/>
             <w:szCs w:val="26"/>
           </w:rPr>
-          <w:instrText xml:space="preserve"> PAGEREF _Toc93149044 \h </w:instrText>
+          <w:instrText xml:space="preserve"> PAGEREF _Toc93153633 \h </w:instrText>
         </w:r>
         <w:r>
           <w:rPr>
@@ -4635,13 +4719,12 @@
           <w:szCs w:val="26"/>
         </w:rPr>
       </w:pPr>
-      <w:hyperlink w:anchor="_Toc93149045" w:history="1">
+      <w:hyperlink w:anchor="_Toc93153634" w:history="1">
         <w:r>
           <w:rPr>
             <w:rStyle w:val="Hyperlink"/>
             <w:rFonts w:ascii="Times New Roman" w:hAnsi="Times New Roman" w:cs="Times New Roman"/>
             <w:noProof/>
-            <w:color w:val="auto"/>
             <w:sz w:val="26"/>
             <w:szCs w:val="26"/>
           </w:rPr>
@@ -4675,7 +4758,7 @@
             <w:sz w:val="26"/>
             <w:szCs w:val="26"/>
           </w:rPr>
-          <w:instrText xml:space="preserve"> PAGEREF _Toc93149045 \h </w:instrText>
+          <w:instrText xml:space="preserve"> PAGEREF _Toc93153634 \h </w:instrText>
         </w:r>
         <w:r>
           <w:rPr>
@@ -4732,13 +4815,12 @@
           <w:szCs w:val="26"/>
         </w:rPr>
       </w:pPr>
-      <w:hyperlink w:anchor="_Toc93149046" w:history="1">
+      <w:hyperlink w:anchor="_Toc93153635" w:history="1">
         <w:r>
           <w:rPr>
             <w:rStyle w:val="Hyperlink"/>
             <w:rFonts w:ascii="Times New Roman" w:hAnsi="Times New Roman" w:cs="Times New Roman"/>
             <w:noProof/>
-            <w:color w:val="auto"/>
             <w:sz w:val="26"/>
             <w:szCs w:val="26"/>
           </w:rPr>
@@ -4772,7 +4854,7 @@
             <w:sz w:val="26"/>
             <w:szCs w:val="26"/>
           </w:rPr>
-          <w:instrText xml:space="preserve"> PAGEREF _Toc93149046 \h </w:instrText>
+          <w:instrText xml:space="preserve"> PAGEREF _Toc93153635 \h </w:instrText>
         </w:r>
         <w:r>
           <w:rPr>
@@ -4829,13 +4911,12 @@
           <w:szCs w:val="26"/>
         </w:rPr>
       </w:pPr>
-      <w:hyperlink w:anchor="_Toc93149047" w:history="1">
+      <w:hyperlink w:anchor="_Toc93153636" w:history="1">
         <w:r>
           <w:rPr>
             <w:rStyle w:val="Hyperlink"/>
             <w:rFonts w:ascii="Times New Roman" w:hAnsi="Times New Roman" w:cs="Times New Roman"/>
             <w:noProof/>
-            <w:color w:val="auto"/>
             <w:sz w:val="26"/>
             <w:szCs w:val="26"/>
           </w:rPr>
@@ -4869,7 +4950,7 @@
             <w:sz w:val="26"/>
             <w:szCs w:val="26"/>
           </w:rPr>
-          <w:instrText xml:space="preserve"> PAGEREF _Toc93149047 \h </w:instrText>
+          <w:instrText xml:space="preserve"> PAGEREF _Toc93153636 \h </w:instrText>
         </w:r>
         <w:r>
           <w:rPr>
@@ -4920,17 +5001,18 @@
         </w:tabs>
         <w:spacing w:line="360" w:lineRule="auto"/>
         <w:rPr>
-          <w:rFonts w:eastAsiaTheme="minorEastAsia"/>
+          <w:rFonts w:ascii="Times New Roman" w:eastAsiaTheme="minorEastAsia" w:hAnsi="Times New Roman" w:cs="Times New Roman"/>
           <w:noProof/>
-        </w:rPr>
-      </w:pPr>
-      <w:hyperlink w:anchor="_Toc93149048" w:history="1">
+          <w:sz w:val="26"/>
+          <w:szCs w:val="26"/>
+        </w:rPr>
+      </w:pPr>
+      <w:hyperlink w:anchor="_Toc93153637" w:history="1">
         <w:r>
           <w:rPr>
             <w:rStyle w:val="Hyperlink"/>
             <w:rFonts w:ascii="Times New Roman" w:hAnsi="Times New Roman" w:cs="Times New Roman"/>
             <w:noProof/>
-            <w:color w:val="auto"/>
             <w:sz w:val="26"/>
             <w:szCs w:val="26"/>
           </w:rPr>
@@ -4964,7 +5046,7 @@
             <w:sz w:val="26"/>
             <w:szCs w:val="26"/>
           </w:rPr>
-          <w:instrText xml:space="preserve"> PAGEREF _Toc93149048 \h </w:instrText>
+          <w:instrText xml:space="preserve"> PAGEREF _Toc93153637 \h </w:instrText>
         </w:r>
         <w:r>
           <w:rPr>
@@ -5009,20 +5091,21 @@
     </w:p>
     <w:p>
       <w:pPr>
+        <w:spacing w:line="360" w:lineRule="auto"/>
         <w:jc w:val="center"/>
         <w:rPr>
-          <w:rFonts w:ascii="Times New Roman" w:hAnsi="Times New Roman"/>
-          <w:b/>
-          <w:sz w:val="32"/>
-          <w:szCs w:val="32"/>
-        </w:rPr>
-      </w:pPr>
-      <w:r>
-        <w:rPr>
-          <w:rFonts w:ascii="Times New Roman" w:hAnsi="Times New Roman"/>
-          <w:b/>
-          <w:sz w:val="32"/>
-          <w:szCs w:val="32"/>
+          <w:rFonts w:ascii="Times New Roman" w:hAnsi="Times New Roman" w:cs="Times New Roman"/>
+          <w:b/>
+          <w:sz w:val="26"/>
+          <w:szCs w:val="26"/>
+        </w:rPr>
+      </w:pPr>
+      <w:r>
+        <w:rPr>
+          <w:rFonts w:ascii="Times New Roman" w:hAnsi="Times New Roman" w:cs="Times New Roman"/>
+          <w:b/>
+          <w:sz w:val="26"/>
+          <w:szCs w:val="26"/>
         </w:rPr>
         <w:fldChar w:fldCharType="end"/>
       </w:r>
@@ -5055,8 +5138,6 @@
         </w:rPr>
         <w:tab/>
       </w:r>
-      <w:bookmarkStart w:id="0" w:name="_GoBack"/>
-      <w:bookmarkEnd w:id="0"/>
     </w:p>
     <w:p>
       <w:pPr>
@@ -5074,15 +5155,6 @@
           <w:rFonts w:ascii="Times New Roman" w:hAnsi="Times New Roman" w:cs="Times New Roman"/>
           <w:sz w:val="26"/>
           <w:szCs w:val="26"/>
-        </w:rPr>
-      </w:pPr>
-    </w:p>
-    <w:p>
-      <w:pPr>
-        <w:spacing w:line="360" w:lineRule="auto"/>
-        <w:rPr>
-          <w:rFonts w:ascii="Times New Roman" w:hAnsi="Times New Roman"/>
-          <w:sz w:val="26"/>
         </w:rPr>
       </w:pPr>
     </w:p>
@@ -5458,7 +5530,7 @@
           <w:sz w:val="32"/>
         </w:rPr>
       </w:pPr>
-      <w:bookmarkStart w:id="1" w:name="_Toc93085868"/>
+      <w:bookmarkStart w:id="0" w:name="_Toc93085868"/>
       <w:r>
         <w:rPr>
           <w:sz w:val="32"/>
@@ -5466,7 +5538,7 @@
         <w:lastRenderedPageBreak/>
         <w:t>CHƯƠNG 1: GIỚI THIỆU</w:t>
       </w:r>
-      <w:bookmarkEnd w:id="1"/>
+      <w:bookmarkEnd w:id="0"/>
     </w:p>
     <w:p/>
     <w:p>
@@ -5480,14 +5552,14 @@
           <w:b/>
         </w:rPr>
       </w:pPr>
-      <w:bookmarkStart w:id="2" w:name="_Toc93085869"/>
+      <w:bookmarkStart w:id="1" w:name="_Toc93085869"/>
       <w:r>
         <w:rPr>
           <w:b/>
         </w:rPr>
         <w:t>Giới thiệu đề tài</w:t>
       </w:r>
-      <w:bookmarkEnd w:id="2"/>
+      <w:bookmarkEnd w:id="1"/>
     </w:p>
     <w:p>
       <w:pPr>
@@ -5560,7 +5632,7 @@
           <w:b/>
         </w:rPr>
       </w:pPr>
-      <w:bookmarkStart w:id="3" w:name="_Toc93085870"/>
+      <w:bookmarkStart w:id="2" w:name="_Toc93085870"/>
       <w:r>
         <w:rPr>
           <w:b/>
@@ -5573,7 +5645,7 @@
         </w:rPr>
         <w:t>Mục tiêu đề tài</w:t>
       </w:r>
-      <w:bookmarkEnd w:id="3"/>
+      <w:bookmarkEnd w:id="2"/>
     </w:p>
     <w:p>
       <w:pPr>
@@ -5628,7 +5700,7 @@
           <w:b/>
         </w:rPr>
       </w:pPr>
-      <w:bookmarkStart w:id="4" w:name="_Toc93085871"/>
+      <w:bookmarkStart w:id="3" w:name="_Toc93085871"/>
       <w:r>
         <w:rPr>
           <w:b/>
@@ -5641,7 +5713,7 @@
         </w:rPr>
         <w:t>Giới hạn đề tài</w:t>
       </w:r>
-      <w:bookmarkEnd w:id="4"/>
+      <w:bookmarkEnd w:id="3"/>
     </w:p>
     <w:p>
       <w:pPr>
@@ -5735,14 +5807,14 @@
         </w:rPr>
         <w:t xml:space="preserve"> </w:t>
       </w:r>
-      <w:bookmarkStart w:id="5" w:name="_Toc93085872"/>
+      <w:bookmarkStart w:id="4" w:name="_Toc93085872"/>
       <w:r>
         <w:rPr>
           <w:b/>
         </w:rPr>
         <w:t>Bố cục báo cáo</w:t>
       </w:r>
-      <w:bookmarkEnd w:id="5"/>
+      <w:bookmarkEnd w:id="4"/>
     </w:p>
     <w:p>
       <w:pPr>
@@ -5867,7 +5939,7 @@
           <w:sz w:val="32"/>
         </w:rPr>
       </w:pPr>
-      <w:bookmarkStart w:id="6" w:name="_Toc93085873"/>
+      <w:bookmarkStart w:id="5" w:name="_Toc93085873"/>
       <w:r>
         <w:rPr>
           <w:sz w:val="32"/>
@@ -5881,7 +5953,7 @@
         </w:rPr>
         <w:t>XÂY DỰNG ỨNG DỤNG CHỨA THÔNG TIN NHÀ TRỌ VỚI C/C++</w:t>
       </w:r>
-      <w:bookmarkEnd w:id="6"/>
+      <w:bookmarkEnd w:id="5"/>
     </w:p>
     <w:p/>
     <w:p>
@@ -5902,7 +5974,7 @@
         </w:rPr>
         <w:t xml:space="preserve"> </w:t>
       </w:r>
-      <w:bookmarkStart w:id="7" w:name="_Toc93085874"/>
+      <w:bookmarkStart w:id="6" w:name="_Toc93085874"/>
       <w:r>
         <w:rPr>
           <w:b/>
@@ -5921,7 +5993,7 @@
         </w:rPr>
         <w:t>hập dữ liệu từ bàn phím</w:t>
       </w:r>
-      <w:bookmarkEnd w:id="7"/>
+      <w:bookmarkEnd w:id="6"/>
     </w:p>
     <w:p>
       <w:pPr>
@@ -6014,8 +6086,9 @@
         </w:rPr>
         <w:tab/>
       </w:r>
-      <w:bookmarkStart w:id="8" w:name="_Toc93148718"/>
-      <w:bookmarkStart w:id="9" w:name="_Toc93149033"/>
+      <w:bookmarkStart w:id="7" w:name="_Toc93148718"/>
+      <w:bookmarkStart w:id="8" w:name="_Toc93149033"/>
+      <w:bookmarkStart w:id="9" w:name="_Toc93153621"/>
       <w:r>
         <w:rPr>
           <w:rFonts w:ascii="Times New Roman" w:hAnsi="Times New Roman" w:cs="Times New Roman"/>
@@ -6098,6 +6171,7 @@
         </w:rPr>
         <w:t xml:space="preserve"> Nhập dữ liệu từ bàn phím</w:t>
       </w:r>
+      <w:bookmarkEnd w:id="7"/>
       <w:bookmarkEnd w:id="8"/>
       <w:bookmarkEnd w:id="9"/>
     </w:p>
@@ -6293,6 +6367,7 @@
       </w:r>
       <w:bookmarkStart w:id="10" w:name="_Toc93148719"/>
       <w:bookmarkStart w:id="11" w:name="_Toc93149034"/>
+      <w:bookmarkStart w:id="12" w:name="_Toc93153622"/>
       <w:r>
         <w:rPr>
           <w:rFonts w:ascii="Times New Roman" w:hAnsi="Times New Roman" w:cs="Times New Roman"/>
@@ -6368,6 +6443,7 @@
       </w:r>
       <w:bookmarkEnd w:id="10"/>
       <w:bookmarkEnd w:id="11"/>
+      <w:bookmarkEnd w:id="12"/>
     </w:p>
     <w:p>
       <w:pPr>
@@ -6447,7 +6523,7 @@
         </w:rPr>
         <w:t xml:space="preserve"> </w:t>
       </w:r>
-      <w:bookmarkStart w:id="12" w:name="_Toc93085875"/>
+      <w:bookmarkStart w:id="13" w:name="_Toc93085875"/>
       <w:r>
         <w:rPr>
           <w:b/>
@@ -6466,7 +6542,7 @@
         </w:rPr>
         <w:t>hập dữ liệu từ file</w:t>
       </w:r>
-      <w:bookmarkEnd w:id="12"/>
+      <w:bookmarkEnd w:id="13"/>
     </w:p>
     <w:p>
       <w:pPr>
@@ -6571,7 +6647,8 @@
         </w:rPr>
         <w:tab/>
       </w:r>
-      <w:bookmarkStart w:id="13" w:name="_Toc93149035"/>
+      <w:bookmarkStart w:id="14" w:name="_Toc93149035"/>
+      <w:bookmarkStart w:id="15" w:name="_Toc93153623"/>
       <w:r>
         <w:rPr>
           <w:rFonts w:ascii="Times New Roman" w:hAnsi="Times New Roman" w:cs="Times New Roman"/>
@@ -6581,7 +6658,8 @@
         </w:rPr>
         <w:t>Hình 2.1 Nhập dữ liệu từ file</w:t>
       </w:r>
-      <w:bookmarkEnd w:id="13"/>
+      <w:bookmarkEnd w:id="14"/>
+      <w:bookmarkEnd w:id="15"/>
       <w:r>
         <w:rPr>
           <w:rFonts w:ascii="Times New Roman" w:hAnsi="Times New Roman" w:cs="Times New Roman"/>
@@ -6898,7 +6976,8 @@
         </w:rPr>
         <w:tab/>
       </w:r>
-      <w:bookmarkStart w:id="14" w:name="_Toc93149036"/>
+      <w:bookmarkStart w:id="16" w:name="_Toc93149036"/>
+      <w:bookmarkStart w:id="17" w:name="_Toc93153624"/>
       <w:r>
         <w:rPr>
           <w:rFonts w:ascii="Times New Roman" w:hAnsi="Times New Roman" w:cs="Times New Roman"/>
@@ -6908,7 +6987,8 @@
         </w:rPr>
         <w:t>Hình 2.2 Nhập sai tên dữ liệu từ file</w:t>
       </w:r>
-      <w:bookmarkEnd w:id="14"/>
+      <w:bookmarkEnd w:id="16"/>
+      <w:bookmarkEnd w:id="17"/>
     </w:p>
     <w:p>
       <w:pPr>
@@ -6957,7 +7037,7 @@
           <w:b/>
         </w:rPr>
       </w:pPr>
-      <w:bookmarkStart w:id="15" w:name="_Toc93085876"/>
+      <w:bookmarkStart w:id="18" w:name="_Toc93085876"/>
       <w:r>
         <w:rPr>
           <w:b/>
@@ -6976,7 +7056,7 @@
         </w:rPr>
         <w:t>n thị thông tin tất cả phòng trọ (Console)</w:t>
       </w:r>
-      <w:bookmarkEnd w:id="15"/>
+      <w:bookmarkEnd w:id="18"/>
     </w:p>
     <w:p>
       <w:pPr>
@@ -7025,11 +7105,10 @@
     </w:p>
     <w:p>
       <w:pPr>
-        <w:spacing w:line="360" w:lineRule="auto"/>
-        <w:ind w:left="720" w:firstLine="720"/>
-        <w:rPr>
-          <w:rFonts w:ascii="Times New Roman" w:hAnsi="Times New Roman" w:cs="Times New Roman"/>
-          <w:i/>
+        <w:pStyle w:val="Caption"/>
+        <w:rPr>
+          <w:rFonts w:ascii="Times New Roman" w:hAnsi="Times New Roman" w:cs="Times New Roman"/>
+          <w:color w:val="auto"/>
           <w:sz w:val="24"/>
           <w:szCs w:val="24"/>
         </w:rPr>
@@ -7037,48 +7116,32 @@
       <w:r>
         <w:rPr>
           <w:rFonts w:ascii="Times New Roman" w:hAnsi="Times New Roman" w:cs="Times New Roman"/>
-          <w:i/>
+          <w:color w:val="auto"/>
           <w:sz w:val="24"/>
           <w:szCs w:val="24"/>
         </w:rPr>
-        <w:t xml:space="preserve">Hình </w:t>
-      </w:r>
-      <w:r>
-        <w:rPr>
-          <w:rFonts w:ascii="Times New Roman" w:hAnsi="Times New Roman" w:cs="Times New Roman"/>
-          <w:i/>
+        <w:tab/>
+      </w:r>
+      <w:r>
+        <w:rPr>
+          <w:rFonts w:ascii="Times New Roman" w:hAnsi="Times New Roman" w:cs="Times New Roman"/>
+          <w:color w:val="auto"/>
           <w:sz w:val="24"/>
           <w:szCs w:val="24"/>
         </w:rPr>
-        <w:t>3</w:t>
-      </w:r>
-      <w:r>
-        <w:rPr>
-          <w:rFonts w:ascii="Times New Roman" w:hAnsi="Times New Roman" w:cs="Times New Roman"/>
-          <w:i/>
+        <w:tab/>
+      </w:r>
+      <w:bookmarkStart w:id="19" w:name="_Toc93153625"/>
+      <w:r>
+        <w:rPr>
+          <w:rFonts w:ascii="Times New Roman" w:hAnsi="Times New Roman" w:cs="Times New Roman"/>
+          <w:color w:val="auto"/>
           <w:sz w:val="24"/>
           <w:szCs w:val="24"/>
         </w:rPr>
-        <w:t>.</w:t>
-      </w:r>
-      <w:r>
-        <w:rPr>
-          <w:rFonts w:ascii="Times New Roman" w:hAnsi="Times New Roman" w:cs="Times New Roman"/>
-          <w:i/>
-          <w:sz w:val="24"/>
-          <w:szCs w:val="24"/>
-        </w:rPr>
-        <w:t>1</w:t>
-      </w:r>
-      <w:r>
-        <w:rPr>
-          <w:rFonts w:ascii="Times New Roman" w:hAnsi="Times New Roman" w:cs="Times New Roman"/>
-          <w:i/>
-          <w:sz w:val="24"/>
-          <w:szCs w:val="24"/>
-        </w:rPr>
-        <w:t xml:space="preserve"> Hiển thị thông tin tất cả phòng trọ (Console)</w:t>
-      </w:r>
+        <w:t>Hình 3.1 Hiển thị thông tin tất cả phòng trọ (Console)</w:t>
+      </w:r>
+      <w:bookmarkEnd w:id="19"/>
     </w:p>
     <w:p>
       <w:pPr>
@@ -7145,7 +7208,7 @@
         </w:rPr>
         <w:t xml:space="preserve"> </w:t>
       </w:r>
-      <w:bookmarkStart w:id="16" w:name="_Toc93085877"/>
+      <w:bookmarkStart w:id="20" w:name="_Toc93085877"/>
       <w:r>
         <w:rPr>
           <w:b/>
@@ -7176,7 +7239,7 @@
         </w:rPr>
         <w:t>(File)</w:t>
       </w:r>
-      <w:bookmarkEnd w:id="16"/>
+      <w:bookmarkEnd w:id="20"/>
     </w:p>
     <w:p/>
     <w:p>
@@ -7262,7 +7325,8 @@
         </w:rPr>
         <w:tab/>
       </w:r>
-      <w:bookmarkStart w:id="17" w:name="_Toc93149037"/>
+      <w:bookmarkStart w:id="21" w:name="_Toc93149037"/>
+      <w:bookmarkStart w:id="22" w:name="_Toc93153626"/>
       <w:r>
         <w:rPr>
           <w:rFonts w:ascii="Times New Roman" w:hAnsi="Times New Roman" w:cs="Times New Roman"/>
@@ -7299,7 +7363,8 @@
         </w:rPr>
         <w:t>1 Thông báo ghi file thành công</w:t>
       </w:r>
-      <w:bookmarkEnd w:id="17"/>
+      <w:bookmarkEnd w:id="21"/>
+      <w:bookmarkEnd w:id="22"/>
     </w:p>
     <w:p>
       <w:pPr>
@@ -7355,14 +7420,14 @@
         </w:rPr>
         <w:t xml:space="preserve"> </w:t>
       </w:r>
-      <w:bookmarkStart w:id="18" w:name="_Toc93085878"/>
+      <w:bookmarkStart w:id="23" w:name="_Toc93085878"/>
       <w:r>
         <w:rPr>
           <w:b/>
         </w:rPr>
         <w:t>Chức năng thêm 1 phòng trọ</w:t>
       </w:r>
-      <w:bookmarkEnd w:id="18"/>
+      <w:bookmarkEnd w:id="23"/>
     </w:p>
     <w:p/>
     <w:p>
@@ -7448,7 +7513,8 @@
         </w:rPr>
         <w:tab/>
       </w:r>
-      <w:bookmarkStart w:id="19" w:name="_Toc93149038"/>
+      <w:bookmarkStart w:id="24" w:name="_Toc93149038"/>
+      <w:bookmarkStart w:id="25" w:name="_Toc93153627"/>
       <w:r>
         <w:rPr>
           <w:rFonts w:ascii="Times New Roman" w:hAnsi="Times New Roman" w:cs="Times New Roman"/>
@@ -7476,7 +7542,8 @@
         </w:rPr>
         <w:t>1 Thêm 1 phòng trọ</w:t>
       </w:r>
-      <w:bookmarkEnd w:id="19"/>
+      <w:bookmarkEnd w:id="24"/>
+      <w:bookmarkEnd w:id="25"/>
     </w:p>
     <w:p>
       <w:pPr>
@@ -7556,7 +7623,7 @@
           <w:sz w:val="28"/>
         </w:rPr>
       </w:pPr>
-      <w:bookmarkStart w:id="20" w:name="_Toc93085879"/>
+      <w:bookmarkStart w:id="26" w:name="_Toc93085879"/>
       <w:r>
         <w:rPr>
           <w:b/>
@@ -7571,7 +7638,7 @@
         </w:rPr>
         <w:t>Chức năng xóa 1 phòng trọ</w:t>
       </w:r>
-      <w:bookmarkEnd w:id="20"/>
+      <w:bookmarkEnd w:id="26"/>
     </w:p>
     <w:p>
       <w:pPr>
@@ -7671,7 +7738,8 @@
         </w:rPr>
         <w:tab/>
       </w:r>
-      <w:bookmarkStart w:id="21" w:name="_Toc93149039"/>
+      <w:bookmarkStart w:id="27" w:name="_Toc93149039"/>
+      <w:bookmarkStart w:id="28" w:name="_Toc93153628"/>
       <w:r>
         <w:rPr>
           <w:rFonts w:ascii="Times New Roman" w:hAnsi="Times New Roman" w:cs="Times New Roman"/>
@@ -7699,7 +7767,8 @@
         </w:rPr>
         <w:t>1 Menu chức năng</w:t>
       </w:r>
-      <w:bookmarkEnd w:id="21"/>
+      <w:bookmarkEnd w:id="27"/>
+      <w:bookmarkEnd w:id="28"/>
     </w:p>
     <w:p>
       <w:pPr>
@@ -7814,7 +7883,8 @@
         </w:rPr>
         <w:tab/>
       </w:r>
-      <w:bookmarkStart w:id="22" w:name="_Toc93149040"/>
+      <w:bookmarkStart w:id="29" w:name="_Toc93149040"/>
+      <w:bookmarkStart w:id="30" w:name="_Toc93153629"/>
       <w:r>
         <w:rPr>
           <w:rFonts w:ascii="Times New Roman" w:hAnsi="Times New Roman" w:cs="Times New Roman"/>
@@ -7842,7 +7912,8 @@
         </w:rPr>
         <w:t>2 Xóa 1 phòng trọ</w:t>
       </w:r>
-      <w:bookmarkEnd w:id="22"/>
+      <w:bookmarkEnd w:id="29"/>
+      <w:bookmarkEnd w:id="30"/>
     </w:p>
     <w:p>
       <w:pPr>
@@ -7954,7 +8025,7 @@
           <w:sz w:val="28"/>
         </w:rPr>
       </w:pPr>
-      <w:bookmarkStart w:id="23" w:name="_Toc93085880"/>
+      <w:bookmarkStart w:id="31" w:name="_Toc93085880"/>
       <w:r>
         <w:rPr>
           <w:b/>
@@ -7981,7 +8052,7 @@
         </w:rPr>
         <w:t>Chức năng phòng trọ có chỉ số điện cao nhất</w:t>
       </w:r>
-      <w:bookmarkEnd w:id="23"/>
+      <w:bookmarkEnd w:id="31"/>
     </w:p>
     <w:p>
       <w:pPr>
@@ -8065,7 +8136,8 @@
         </w:rPr>
         <w:tab/>
       </w:r>
-      <w:bookmarkStart w:id="24" w:name="_Toc93149041"/>
+      <w:bookmarkStart w:id="32" w:name="_Toc93149041"/>
+      <w:bookmarkStart w:id="33" w:name="_Toc93153630"/>
       <w:r>
         <w:rPr>
           <w:rFonts w:ascii="Times New Roman" w:hAnsi="Times New Roman" w:cs="Times New Roman"/>
@@ -8093,7 +8165,8 @@
         </w:rPr>
         <w:t>1 Phòng trọ có chỉ số điện cao nhất</w:t>
       </w:r>
-      <w:bookmarkEnd w:id="24"/>
+      <w:bookmarkEnd w:id="32"/>
+      <w:bookmarkEnd w:id="33"/>
     </w:p>
     <w:p>
       <w:pPr>
@@ -8128,7 +8201,7 @@
           <w:sz w:val="28"/>
         </w:rPr>
       </w:pPr>
-      <w:bookmarkStart w:id="25" w:name="_Toc93085881"/>
+      <w:bookmarkStart w:id="34" w:name="_Toc93085881"/>
       <w:r>
         <w:rPr>
           <w:b/>
@@ -8149,7 +8222,7 @@
         </w:rPr>
         <w:t>Chức năng tìm người trong phòng trọ</w:t>
       </w:r>
-      <w:bookmarkEnd w:id="25"/>
+      <w:bookmarkEnd w:id="34"/>
     </w:p>
     <w:p>
       <w:pPr>
@@ -8234,7 +8307,8 @@
         </w:rPr>
         <w:tab/>
       </w:r>
-      <w:bookmarkStart w:id="26" w:name="_Toc93149042"/>
+      <w:bookmarkStart w:id="35" w:name="_Toc93149042"/>
+      <w:bookmarkStart w:id="36" w:name="_Toc93153631"/>
       <w:r>
         <w:rPr>
           <w:rFonts w:ascii="Times New Roman" w:hAnsi="Times New Roman" w:cs="Times New Roman"/>
@@ -8262,7 +8336,8 @@
         </w:rPr>
         <w:t>1 Tìm người trong phòng trọ</w:t>
       </w:r>
-      <w:bookmarkEnd w:id="26"/>
+      <w:bookmarkEnd w:id="35"/>
+      <w:bookmarkEnd w:id="36"/>
     </w:p>
     <w:p>
       <w:pPr>
@@ -8376,7 +8451,8 @@
         </w:rPr>
         <w:tab/>
       </w:r>
-      <w:bookmarkStart w:id="27" w:name="_Toc93149043"/>
+      <w:bookmarkStart w:id="37" w:name="_Toc93149043"/>
+      <w:bookmarkStart w:id="38" w:name="_Toc93153632"/>
       <w:r>
         <w:rPr>
           <w:rFonts w:ascii="Times New Roman" w:hAnsi="Times New Roman" w:cs="Times New Roman"/>
@@ -8404,7 +8480,8 @@
         </w:rPr>
         <w:t>2 Tìm sai tên người trong phòng trọ</w:t>
       </w:r>
-      <w:bookmarkEnd w:id="27"/>
+      <w:bookmarkEnd w:id="37"/>
+      <w:bookmarkEnd w:id="38"/>
     </w:p>
     <w:p>
       <w:pPr>
@@ -8466,7 +8543,7 @@
           <w:b/>
         </w:rPr>
       </w:pPr>
-      <w:bookmarkStart w:id="28" w:name="_Toc93085882"/>
+      <w:bookmarkStart w:id="39" w:name="_Toc93085882"/>
       <w:r>
         <w:rPr>
           <w:b/>
@@ -8479,7 +8556,7 @@
         </w:rPr>
         <w:t>Chức năng đếm số phòng trọ có đơn giá phòng cao nhất</w:t>
       </w:r>
-      <w:bookmarkEnd w:id="28"/>
+      <w:bookmarkEnd w:id="39"/>
     </w:p>
     <w:p>
       <w:pPr>
@@ -8559,7 +8636,8 @@
         </w:rPr>
         <w:tab/>
       </w:r>
-      <w:bookmarkStart w:id="29" w:name="_Toc93149044"/>
+      <w:bookmarkStart w:id="40" w:name="_Toc93149044"/>
+      <w:bookmarkStart w:id="41" w:name="_Toc93153633"/>
       <w:r>
         <w:rPr>
           <w:rFonts w:ascii="Times New Roman" w:hAnsi="Times New Roman" w:cs="Times New Roman"/>
@@ -8587,7 +8665,8 @@
         </w:rPr>
         <w:t>1 Đếm số phòng trọ có đơn giá phòng cao nhất</w:t>
       </w:r>
-      <w:bookmarkEnd w:id="29"/>
+      <w:bookmarkEnd w:id="40"/>
+      <w:bookmarkEnd w:id="41"/>
     </w:p>
     <w:p>
       <w:pPr>
@@ -8642,7 +8721,7 @@
           <w:b/>
         </w:rPr>
       </w:pPr>
-      <w:bookmarkStart w:id="30" w:name="_Toc93085883"/>
+      <w:bookmarkStart w:id="42" w:name="_Toc93085883"/>
       <w:r>
         <w:rPr>
           <w:b/>
@@ -8662,7 +8741,7 @@
         </w:rPr>
         <w:t>2</w:t>
       </w:r>
-      <w:bookmarkEnd w:id="30"/>
+      <w:bookmarkEnd w:id="42"/>
     </w:p>
     <w:p>
       <w:pPr>
@@ -8742,7 +8821,8 @@
         </w:rPr>
         <w:tab/>
       </w:r>
-      <w:bookmarkStart w:id="31" w:name="_Toc93149045"/>
+      <w:bookmarkStart w:id="43" w:name="_Toc93149045"/>
+      <w:bookmarkStart w:id="44" w:name="_Toc93153634"/>
       <w:r>
         <w:rPr>
           <w:rFonts w:ascii="Times New Roman" w:hAnsi="Times New Roman" w:cs="Times New Roman"/>
@@ -8770,7 +8850,8 @@
         </w:rPr>
         <w:t>1 Đếm số phòng trọ có người thuê có năm sinh &lt; 2002</w:t>
       </w:r>
-      <w:bookmarkEnd w:id="31"/>
+      <w:bookmarkEnd w:id="43"/>
+      <w:bookmarkEnd w:id="44"/>
     </w:p>
     <w:p>
       <w:pPr>
@@ -8805,7 +8886,7 @@
           <w:sz w:val="28"/>
         </w:rPr>
       </w:pPr>
-      <w:bookmarkStart w:id="32" w:name="_Toc93085884"/>
+      <w:bookmarkStart w:id="45" w:name="_Toc93085884"/>
       <w:r>
         <w:rPr>
           <w:b/>
@@ -8820,7 +8901,7 @@
         </w:rPr>
         <w:t>Chức năng tính tổng chỉ số điện</w:t>
       </w:r>
-      <w:bookmarkEnd w:id="32"/>
+      <w:bookmarkEnd w:id="45"/>
     </w:p>
     <w:p>
       <w:pPr>
@@ -8920,7 +9001,8 @@
         </w:rPr>
         <w:tab/>
       </w:r>
-      <w:bookmarkStart w:id="33" w:name="_Toc93149046"/>
+      <w:bookmarkStart w:id="46" w:name="_Toc93149046"/>
+      <w:bookmarkStart w:id="47" w:name="_Toc93153635"/>
       <w:r>
         <w:rPr>
           <w:rFonts w:ascii="Times New Roman" w:hAnsi="Times New Roman" w:cs="Times New Roman"/>
@@ -8948,7 +9030,8 @@
         </w:rPr>
         <w:t>1 Tính tổng chỉ số điện</w:t>
       </w:r>
-      <w:bookmarkEnd w:id="33"/>
+      <w:bookmarkEnd w:id="46"/>
+      <w:bookmarkEnd w:id="47"/>
     </w:p>
     <w:p>
       <w:pPr>
@@ -9010,14 +9093,14 @@
           <w:b/>
         </w:rPr>
       </w:pPr>
-      <w:bookmarkStart w:id="34" w:name="_Toc93085885"/>
+      <w:bookmarkStart w:id="48" w:name="_Toc93085885"/>
       <w:r>
         <w:rPr>
           <w:b/>
         </w:rPr>
         <w:t>2.12 Chức năng BFS nhập từ bàn phím</w:t>
       </w:r>
-      <w:bookmarkEnd w:id="34"/>
+      <w:bookmarkEnd w:id="48"/>
     </w:p>
     <w:p>
       <w:pPr>
@@ -9111,7 +9194,8 @@
         </w:rPr>
         <w:tab/>
       </w:r>
-      <w:bookmarkStart w:id="35" w:name="_Toc93149047"/>
+      <w:bookmarkStart w:id="49" w:name="_Toc93149047"/>
+      <w:bookmarkStart w:id="50" w:name="_Toc93153636"/>
       <w:r>
         <w:rPr>
           <w:rFonts w:ascii="Times New Roman" w:hAnsi="Times New Roman" w:cs="Times New Roman"/>
@@ -9139,7 +9223,8 @@
         </w:rPr>
         <w:t>1 Nhập giá trị kề phòng</w:t>
       </w:r>
-      <w:bookmarkEnd w:id="35"/>
+      <w:bookmarkEnd w:id="49"/>
+      <w:bookmarkEnd w:id="50"/>
     </w:p>
     <w:p>
       <w:pPr>
@@ -9258,7 +9343,8 @@
         </w:rPr>
         <w:tab/>
       </w:r>
-      <w:bookmarkStart w:id="36" w:name="_Toc93149048"/>
+      <w:bookmarkStart w:id="51" w:name="_Toc93149048"/>
+      <w:bookmarkStart w:id="52" w:name="_Toc93153637"/>
       <w:r>
         <w:rPr>
           <w:rFonts w:ascii="Times New Roman" w:hAnsi="Times New Roman" w:cs="Times New Roman"/>
@@ -9286,7 +9372,8 @@
         </w:rPr>
         <w:t>2 Tìm quảng đường và tính độ dài BFS</w:t>
       </w:r>
-      <w:bookmarkEnd w:id="36"/>
+      <w:bookmarkEnd w:id="51"/>
+      <w:bookmarkEnd w:id="52"/>
     </w:p>
     <w:p>
       <w:pPr>
@@ -9394,7 +9481,7 @@
           <w:sz w:val="32"/>
         </w:rPr>
       </w:pPr>
-      <w:bookmarkStart w:id="37" w:name="_Toc93085886"/>
+      <w:bookmarkStart w:id="53" w:name="_Toc93085886"/>
       <w:r>
         <w:rPr>
           <w:sz w:val="32"/>
@@ -9402,7 +9489,7 @@
         <w:lastRenderedPageBreak/>
         <w:t>CHƯƠNG 3: KẾT LUẬN</w:t>
       </w:r>
-      <w:bookmarkEnd w:id="37"/>
+      <w:bookmarkEnd w:id="53"/>
     </w:p>
     <w:p/>
     <w:p>
@@ -9412,14 +9499,14 @@
           <w:b/>
         </w:rPr>
       </w:pPr>
-      <w:bookmarkStart w:id="38" w:name="_Toc93085887"/>
+      <w:bookmarkStart w:id="54" w:name="_Toc93085887"/>
       <w:r>
         <w:rPr>
           <w:b/>
         </w:rPr>
         <w:t>3.1 Những kết quả đạt được</w:t>
       </w:r>
-      <w:bookmarkEnd w:id="38"/>
+      <w:bookmarkEnd w:id="54"/>
     </w:p>
     <w:p>
       <w:pPr>
@@ -9781,14 +9868,14 @@
           <w:b/>
         </w:rPr>
       </w:pPr>
-      <w:bookmarkStart w:id="39" w:name="_Toc93085888"/>
+      <w:bookmarkStart w:id="55" w:name="_Toc93085888"/>
       <w:r>
         <w:rPr>
           <w:b/>
         </w:rPr>
         <w:t>3.2 Ưu điểm</w:t>
       </w:r>
-      <w:bookmarkEnd w:id="39"/>
+      <w:bookmarkEnd w:id="55"/>
     </w:p>
     <w:p>
       <w:pPr>
@@ -9872,14 +9959,14 @@
         </w:rPr>
         <w:t xml:space="preserve"> </w:t>
       </w:r>
-      <w:bookmarkStart w:id="40" w:name="_Toc93085889"/>
+      <w:bookmarkStart w:id="56" w:name="_Toc93085889"/>
       <w:r>
         <w:rPr>
           <w:b/>
         </w:rPr>
         <w:t>Nhược điểm</w:t>
       </w:r>
-      <w:bookmarkEnd w:id="40"/>
+      <w:bookmarkEnd w:id="56"/>
     </w:p>
     <w:p>
       <w:pPr>
@@ -9992,7 +10079,7 @@
           <w:b/>
         </w:rPr>
       </w:pPr>
-      <w:bookmarkStart w:id="41" w:name="_Toc93085890"/>
+      <w:bookmarkStart w:id="57" w:name="_Toc93085890"/>
       <w:r>
         <w:rPr>
           <w:b/>
@@ -10005,7 +10092,7 @@
         </w:rPr>
         <w:t xml:space="preserve"> đề tài</w:t>
       </w:r>
-      <w:bookmarkEnd w:id="41"/>
+      <w:bookmarkEnd w:id="57"/>
     </w:p>
     <w:p>
       <w:pPr>
@@ -10298,13 +10385,21 @@
     <w:p>
       <w:pPr>
         <w:pStyle w:val="Heading1"/>
-      </w:pPr>
-      <w:bookmarkStart w:id="42" w:name="_Toc93085891"/>
-      <w:r>
+        <w:rPr>
+          <w:sz w:val="28"/>
+          <w:szCs w:val="28"/>
+        </w:rPr>
+      </w:pPr>
+      <w:bookmarkStart w:id="58" w:name="_Toc93085891"/>
+      <w:r>
+        <w:rPr>
+          <w:sz w:val="28"/>
+          <w:szCs w:val="28"/>
+        </w:rPr>
         <w:lastRenderedPageBreak/>
         <w:t>TÀI LIỆU THAM KHẢO</w:t>
       </w:r>
-      <w:bookmarkEnd w:id="42"/>
+      <w:bookmarkEnd w:id="58"/>
     </w:p>
     <w:p/>
     <w:p/>
@@ -10336,19 +10431,26 @@
           <w:szCs w:val="26"/>
         </w:rPr>
         <w:tab/>
-        <w:t xml:space="preserve">   Video tham khảo cài đặt queue bằng danh sách đặc. Giáo viên giảng dạy: ThS.NCS. Võ Thị Hồng Tuyết</w:t>
-      </w:r>
-    </w:p>
-    <w:p>
-      <w:pPr>
-        <w:spacing w:line="360" w:lineRule="auto"/>
-        <w:rPr>
-          <w:rFonts w:ascii="Times New Roman" w:hAnsi="Times New Roman" w:cs="Times New Roman"/>
-          <w:color w:val="0563C1" w:themeColor="hyperlink"/>
-          <w:sz w:val="26"/>
-          <w:szCs w:val="26"/>
-        </w:rPr>
-      </w:pPr>
+        <w:t xml:space="preserve">   Video tham khảo cài đặt queue bằng danh sách đặc. ThS.NCS. Võ Thị Hồng Tuyết</w:t>
+      </w:r>
+      <w:r>
+        <w:rPr>
+          <w:rFonts w:ascii="Times New Roman" w:hAnsi="Times New Roman" w:cs="Times New Roman"/>
+          <w:i/>
+          <w:sz w:val="26"/>
+          <w:szCs w:val="26"/>
+        </w:rPr>
+        <w:t>:</w:t>
+      </w:r>
+      <w:r>
+        <w:rPr>
+          <w:rFonts w:ascii="Times New Roman" w:hAnsi="Times New Roman" w:cs="Times New Roman"/>
+          <w:i/>
+          <w:sz w:val="26"/>
+          <w:szCs w:val="26"/>
+        </w:rPr>
+        <w:tab/>
+      </w:r>
       <w:hyperlink r:id="rId26" w:history="1">
         <w:r>
           <w:rPr>
@@ -10357,7 +10459,25 @@
             <w:sz w:val="26"/>
             <w:szCs w:val="26"/>
           </w:rPr>
-          <w:t>https://www.youtube.com/watch?v=IlLDwqOGn8E&amp;ab_channel=VoThiHongTuyet</w:t>
+          <w:t>https://www.youtube.com/watch?v=IlLDwqO</w:t>
+        </w:r>
+        <w:r>
+          <w:rPr>
+            <w:rStyle w:val="Hyperlink"/>
+            <w:rFonts w:ascii="Times New Roman" w:hAnsi="Times New Roman" w:cs="Times New Roman"/>
+            <w:sz w:val="26"/>
+            <w:szCs w:val="26"/>
+          </w:rPr>
+          <w:t>G</w:t>
+        </w:r>
+        <w:r>
+          <w:rPr>
+            <w:rStyle w:val="Hyperlink"/>
+            <w:rFonts w:ascii="Times New Roman" w:hAnsi="Times New Roman" w:cs="Times New Roman"/>
+            <w:sz w:val="26"/>
+            <w:szCs w:val="26"/>
+          </w:rPr>
+          <w:t>n8E&amp;ab_channel=VoThiHongTuyet</w:t>
         </w:r>
       </w:hyperlink>
       <w:r>
@@ -10366,8 +10486,20 @@
           <w:rFonts w:ascii="Times New Roman" w:hAnsi="Times New Roman" w:cs="Times New Roman"/>
           <w:sz w:val="26"/>
           <w:szCs w:val="26"/>
-        </w:rPr>
-        <w:t xml:space="preserve"> </w:t>
+          <w:u w:val="none"/>
+        </w:rPr>
+        <w:t xml:space="preserve">  </w:t>
+      </w:r>
+      <w:r>
+        <w:rPr>
+          <w:rStyle w:val="Hyperlink"/>
+          <w:rFonts w:ascii="Times New Roman" w:hAnsi="Times New Roman" w:cs="Times New Roman"/>
+          <w:color w:val="auto"/>
+          <w:sz w:val="26"/>
+          <w:szCs w:val="26"/>
+          <w:u w:val="none"/>
+        </w:rPr>
+        <w:t>(</w:t>
       </w:r>
       <w:r>
         <w:rPr>
@@ -10376,7 +10508,43 @@
           <w:sz w:val="26"/>
           <w:szCs w:val="26"/>
         </w:rPr>
-        <w:t xml:space="preserve">truy cập ngày </w:t>
+        <w:t>truy cập</w:t>
+      </w:r>
+      <w:r>
+        <w:rPr>
+          <w:rFonts w:ascii="Times New Roman" w:hAnsi="Times New Roman" w:cs="Times New Roman"/>
+          <w:i/>
+          <w:sz w:val="26"/>
+          <w:szCs w:val="26"/>
+        </w:rPr>
+        <w:t xml:space="preserve"> gần nhất</w:t>
+      </w:r>
+      <w:r>
+        <w:rPr>
+          <w:rFonts w:ascii="Times New Roman" w:hAnsi="Times New Roman" w:cs="Times New Roman"/>
+          <w:i/>
+          <w:sz w:val="26"/>
+          <w:szCs w:val="26"/>
+        </w:rPr>
+        <w:t xml:space="preserve"> ngày </w:t>
+      </w:r>
+      <w:r>
+        <w:rPr>
+          <w:rFonts w:ascii="Times New Roman" w:hAnsi="Times New Roman" w:cs="Times New Roman"/>
+          <w:i/>
+          <w:sz w:val="26"/>
+          <w:szCs w:val="26"/>
+        </w:rPr>
+        <w:t>01/01/2022</w:t>
+      </w:r>
+      <w:r>
+        <w:rPr>
+          <w:rFonts w:ascii="Times New Roman" w:hAnsi="Times New Roman" w:cs="Times New Roman"/>
+          <w:i/>
+          <w:sz w:val="26"/>
+          <w:szCs w:val="26"/>
+        </w:rPr>
+        <w:t>)</w:t>
       </w:r>
     </w:p>
     <w:p>
@@ -10407,16 +10575,53 @@
           <w:szCs w:val="26"/>
         </w:rPr>
         <w:tab/>
-        <w:t xml:space="preserve">   Video tham khảo hiển thị đồ thị bằng ma trận kề. Giáo viên giảng dạy: ThS.NCS. Võ Thị Hồng Tuyết</w:t>
-      </w:r>
-    </w:p>
-    <w:p>
-      <w:pPr>
-        <w:spacing w:line="360" w:lineRule="auto"/>
-        <w:rPr>
-          <w:rStyle w:val="Hyperlink"/>
-        </w:rPr>
-      </w:pPr>
+        <w:t xml:space="preserve"> </w:t>
+      </w:r>
+      <w:r>
+        <w:rPr>
+          <w:rFonts w:ascii="Times New Roman" w:hAnsi="Times New Roman" w:cs="Times New Roman"/>
+          <w:i/>
+          <w:sz w:val="26"/>
+          <w:szCs w:val="26"/>
+        </w:rPr>
+        <w:t xml:space="preserve"> Video tham khảo hiển thị đồ thị bằng ma trận kề</w:t>
+      </w:r>
+      <w:r>
+        <w:rPr>
+          <w:rFonts w:ascii="Times New Roman" w:hAnsi="Times New Roman" w:cs="Times New Roman"/>
+          <w:i/>
+          <w:sz w:val="26"/>
+          <w:szCs w:val="26"/>
+        </w:rPr>
+        <w:t xml:space="preserve"> và danh sách kề</w:t>
+      </w:r>
+      <w:r>
+        <w:rPr>
+          <w:rFonts w:ascii="Times New Roman" w:hAnsi="Times New Roman" w:cs="Times New Roman"/>
+          <w:i/>
+          <w:sz w:val="26"/>
+          <w:szCs w:val="26"/>
+        </w:rPr>
+        <w:t>. ThS.NCS. Võ Thị Hồng Tuyết</w:t>
+      </w:r>
+      <w:r>
+        <w:rPr>
+          <w:rFonts w:ascii="Times New Roman" w:hAnsi="Times New Roman" w:cs="Times New Roman"/>
+          <w:i/>
+          <w:sz w:val="26"/>
+          <w:szCs w:val="26"/>
+        </w:rPr>
+        <w:t xml:space="preserve">: </w:t>
+      </w:r>
+      <w:r>
+        <w:rPr>
+          <w:rFonts w:ascii="Times New Roman" w:hAnsi="Times New Roman" w:cs="Times New Roman"/>
+          <w:i/>
+          <w:sz w:val="26"/>
+          <w:szCs w:val="26"/>
+        </w:rPr>
+        <w:tab/>
+      </w:r>
       <w:hyperlink r:id="rId27" w:history="1">
         <w:r>
           <w:rPr>
@@ -10428,19 +10633,62 @@
           <w:t>https://www.youtube.com/watch?v=_TxrWd63EPk&amp;ab_channel=VoThiHongTuyet</w:t>
         </w:r>
       </w:hyperlink>
-    </w:p>
-    <w:p>
-      <w:pPr>
-        <w:spacing w:line="360" w:lineRule="auto"/>
-      </w:pPr>
-      <w:r>
-        <w:rPr>
+      <w:r>
+        <w:rPr>
+          <w:rStyle w:val="Hyperlink"/>
           <w:rFonts w:ascii="Times New Roman" w:hAnsi="Times New Roman" w:cs="Times New Roman"/>
           <w:i/>
-          <w:sz w:val="26"/>
-          <w:szCs w:val="26"/>
-        </w:rPr>
-        <w:t>truy cập ngày</w:t>
+          <w:color w:val="auto"/>
+          <w:sz w:val="26"/>
+          <w:szCs w:val="26"/>
+          <w:u w:val="none"/>
+        </w:rPr>
+        <w:t xml:space="preserve">  (</w:t>
+      </w:r>
+      <w:r>
+        <w:rPr>
+          <w:rFonts w:ascii="Times New Roman" w:hAnsi="Times New Roman" w:cs="Times New Roman"/>
+          <w:i/>
+          <w:sz w:val="26"/>
+          <w:szCs w:val="26"/>
+        </w:rPr>
+        <w:t>truy cập</w:t>
+      </w:r>
+      <w:r>
+        <w:rPr>
+          <w:rFonts w:ascii="Times New Roman" w:hAnsi="Times New Roman" w:cs="Times New Roman"/>
+          <w:i/>
+          <w:sz w:val="26"/>
+          <w:szCs w:val="26"/>
+        </w:rPr>
+        <w:t xml:space="preserve"> gần nhất</w:t>
+      </w:r>
+      <w:r>
+        <w:rPr>
+          <w:rFonts w:ascii="Times New Roman" w:hAnsi="Times New Roman" w:cs="Times New Roman"/>
+          <w:i/>
+          <w:sz w:val="26"/>
+          <w:szCs w:val="26"/>
+        </w:rPr>
+        <w:t xml:space="preserve"> ngày</w:t>
+      </w:r>
+      <w:r>
+        <w:rPr>
+          <w:rFonts w:ascii="Times New Roman" w:hAnsi="Times New Roman" w:cs="Times New Roman"/>
+          <w:i/>
+          <w:sz w:val="26"/>
+          <w:szCs w:val="26"/>
+        </w:rPr>
+        <w:t xml:space="preserve"> 05/01/2022</w:t>
+      </w:r>
+      <w:r>
+        <w:rPr>
+          <w:rFonts w:ascii="Times New Roman" w:hAnsi="Times New Roman" w:cs="Times New Roman"/>
+          <w:i/>
+          <w:sz w:val="26"/>
+          <w:szCs w:val="26"/>
+        </w:rPr>
+        <w:t>)</w:t>
       </w:r>
     </w:p>
     <w:p>
@@ -10471,16 +10719,38 @@
           <w:szCs w:val="26"/>
         </w:rPr>
         <w:tab/>
-        <w:t xml:space="preserve">   Video học lý thuyết buổi 5 môn Cấu trúc dữ liệu và thuật giải 2. Giáo viên giảng dạy: ThS.NCS. Võ Thị Hồng Tuyết</w:t>
+        <w:t xml:space="preserve"> </w:t>
+      </w:r>
+      <w:r>
+        <w:rPr>
+          <w:rFonts w:ascii="Times New Roman" w:hAnsi="Times New Roman" w:cs="Times New Roman"/>
+          <w:i/>
+          <w:sz w:val="26"/>
+          <w:szCs w:val="26"/>
+        </w:rPr>
+        <w:t xml:space="preserve"> Video học lý thuyết buổi 5 môn Cấu trúc dữ liệu và thuật giải 2. ThS.NCS. Võ Thị Hồng Tuyết</w:t>
+      </w:r>
+      <w:r>
+        <w:rPr>
+          <w:rFonts w:ascii="Times New Roman" w:hAnsi="Times New Roman" w:cs="Times New Roman"/>
+          <w:i/>
+          <w:sz w:val="26"/>
+          <w:szCs w:val="26"/>
+        </w:rPr>
+        <w:t>:</w:t>
       </w:r>
     </w:p>
     <w:p>
       <w:pPr>
         <w:spacing w:line="360" w:lineRule="auto"/>
         <w:rPr>
-          <w:rStyle w:val="Hyperlink"/>
-        </w:rPr>
-      </w:pPr>
+          <w:color w:val="0563C1" w:themeColor="hyperlink"/>
+          <w:u w:val="single"/>
+        </w:rPr>
+      </w:pPr>
+      <w:r>
+        <w:tab/>
+      </w:r>
       <w:hyperlink r:id="rId28" w:history="1">
         <w:r>
           <w:rPr>
@@ -10489,14 +10759,37 @@
             <w:sz w:val="26"/>
             <w:szCs w:val="26"/>
           </w:rPr>
-          <w:t>https://www.youtube.com/watch?v=OBIHar99KeE&amp;ab_channel=VoThiHongTuyet</w:t>
+          <w:t>https://www.youtube.com/watch?v=OBIHar99KeE&amp;ab_channel=</w:t>
+        </w:r>
+        <w:r>
+          <w:rPr>
+            <w:rStyle w:val="Hyperlink"/>
+            <w:rFonts w:ascii="Times New Roman" w:hAnsi="Times New Roman" w:cs="Times New Roman"/>
+            <w:sz w:val="26"/>
+            <w:szCs w:val="26"/>
+            <w:u w:val="none"/>
+          </w:rPr>
+          <w:t>VoThiHongTuyet</w:t>
         </w:r>
       </w:hyperlink>
-    </w:p>
-    <w:p>
-      <w:pPr>
-        <w:spacing w:line="360" w:lineRule="auto"/>
-      </w:pPr>
+      <w:r>
+        <w:rPr>
+          <w:rStyle w:val="Hyperlink"/>
+          <w:u w:val="none"/>
+        </w:rPr>
+        <w:t xml:space="preserve">  </w:t>
+      </w:r>
+      <w:r>
+        <w:rPr>
+          <w:rStyle w:val="Hyperlink"/>
+          <w:rFonts w:ascii="Times New Roman" w:hAnsi="Times New Roman" w:cs="Times New Roman"/>
+          <w:color w:val="auto"/>
+          <w:sz w:val="26"/>
+          <w:szCs w:val="26"/>
+          <w:u w:val="none"/>
+        </w:rPr>
+        <w:t>(</w:t>
+      </w:r>
       <w:r>
         <w:rPr>
           <w:rFonts w:ascii="Times New Roman" w:hAnsi="Times New Roman" w:cs="Times New Roman"/>
@@ -10504,7 +10797,52 @@
           <w:sz w:val="26"/>
           <w:szCs w:val="26"/>
         </w:rPr>
-        <w:t>truy cập ngày</w:t>
+        <w:t>truy</w:t>
+      </w:r>
+      <w:r>
+        <w:rPr>
+          <w:rFonts w:ascii="Times New Roman" w:hAnsi="Times New Roman" w:cs="Times New Roman"/>
+          <w:i/>
+          <w:sz w:val="26"/>
+          <w:szCs w:val="26"/>
+        </w:rPr>
+        <w:t xml:space="preserve"> cập</w:t>
+      </w:r>
+      <w:r>
+        <w:rPr>
+          <w:rFonts w:ascii="Times New Roman" w:hAnsi="Times New Roman" w:cs="Times New Roman"/>
+          <w:i/>
+          <w:sz w:val="26"/>
+          <w:szCs w:val="26"/>
+        </w:rPr>
+        <w:t xml:space="preserve"> gần nhất</w:t>
+      </w:r>
+      <w:r>
+        <w:rPr>
+          <w:rFonts w:ascii="Times New Roman" w:hAnsi="Times New Roman" w:cs="Times New Roman"/>
+          <w:i/>
+          <w:sz w:val="26"/>
+          <w:szCs w:val="26"/>
+        </w:rPr>
+        <w:t xml:space="preserve"> ngày</w:t>
+      </w:r>
+      <w:r>
+        <w:rPr>
+          <w:rFonts w:ascii="Times New Roman" w:hAnsi="Times New Roman" w:cs="Times New Roman"/>
+          <w:i/>
+          <w:sz w:val="26"/>
+          <w:szCs w:val="26"/>
+        </w:rPr>
+        <w:t xml:space="preserve"> 10/01/2022</w:t>
+      </w:r>
+      <w:r>
+        <w:rPr>
+          <w:rFonts w:ascii="Times New Roman" w:hAnsi="Times New Roman" w:cs="Times New Roman"/>
+          <w:i/>
+          <w:sz w:val="26"/>
+          <w:szCs w:val="26"/>
+        </w:rPr>
+        <w:t>)</w:t>
       </w:r>
     </w:p>
     <w:p>
@@ -10535,16 +10873,40 @@
           <w:szCs w:val="26"/>
         </w:rPr>
         <w:tab/>
-        <w:t xml:space="preserve">   Video học lý thuyết buổi 6 môn Cấu trúc dữ liệu và thuật giải 2. . Giáo viên giảng dạy: ThS.NCS. Võ Thị Hồng Tuyết</w:t>
-      </w:r>
+        <w:t xml:space="preserve"> </w:t>
+      </w:r>
+      <w:r>
+        <w:rPr>
+          <w:rFonts w:ascii="Times New Roman" w:hAnsi="Times New Roman" w:cs="Times New Roman"/>
+          <w:i/>
+          <w:sz w:val="26"/>
+          <w:szCs w:val="26"/>
+        </w:rPr>
+        <w:t xml:space="preserve"> Video học lý thuyết buổi 6 môn Cấu trúc dữ liệu và thuật giải 2. ThS.NCS. Võ Thị Hồng Tuyết</w:t>
+      </w:r>
+      <w:r>
+        <w:rPr>
+          <w:rFonts w:ascii="Times New Roman" w:hAnsi="Times New Roman" w:cs="Times New Roman"/>
+          <w:i/>
+          <w:sz w:val="26"/>
+          <w:szCs w:val="26"/>
+        </w:rPr>
+        <w:t xml:space="preserve">: </w:t>
+      </w:r>
+      <w:bookmarkStart w:id="59" w:name="_GoBack"/>
+      <w:bookmarkEnd w:id="59"/>
     </w:p>
     <w:p>
       <w:pPr>
         <w:spacing w:line="360" w:lineRule="auto"/>
         <w:rPr>
-          <w:rStyle w:val="Hyperlink"/>
-        </w:rPr>
-      </w:pPr>
+          <w:color w:val="0563C1" w:themeColor="hyperlink"/>
+          <w:u w:val="single"/>
+        </w:rPr>
+      </w:pPr>
+      <w:r>
+        <w:tab/>
+      </w:r>
       <w:hyperlink r:id="rId29" w:history="1">
         <w:r>
           <w:rPr>
@@ -10553,14 +10915,47 @@
             <w:sz w:val="26"/>
             <w:szCs w:val="26"/>
           </w:rPr>
-          <w:t>https://www.youtube.com/watch?v=fvS4p6q83vY&amp;ab_channel=VoThiHongTuyet</w:t>
+          <w:t>https://www.youtube.com/watch?v=fvS4p6q83vY&amp;ab_channel=</w:t>
+        </w:r>
+        <w:r>
+          <w:rPr>
+            <w:rStyle w:val="Hyperlink"/>
+            <w:rFonts w:ascii="Times New Roman" w:hAnsi="Times New Roman" w:cs="Times New Roman"/>
+            <w:sz w:val="26"/>
+            <w:szCs w:val="26"/>
+            <w:u w:val="none"/>
+          </w:rPr>
+          <w:t>VoThiHongTuyet</w:t>
         </w:r>
       </w:hyperlink>
-    </w:p>
-    <w:p>
-      <w:pPr>
-        <w:spacing w:line="360" w:lineRule="auto"/>
-      </w:pPr>
+      <w:r>
+        <w:rPr>
+          <w:rStyle w:val="Hyperlink"/>
+          <w:rFonts w:ascii="Times New Roman" w:hAnsi="Times New Roman" w:cs="Times New Roman"/>
+          <w:sz w:val="26"/>
+          <w:szCs w:val="26"/>
+          <w:u w:val="none"/>
+        </w:rPr>
+        <w:t xml:space="preserve"> </w:t>
+      </w:r>
+      <w:r>
+        <w:rPr>
+          <w:rStyle w:val="Hyperlink"/>
+          <w:u w:val="none"/>
+        </w:rPr>
+        <w:t xml:space="preserve"> </w:t>
+      </w:r>
+      <w:r>
+        <w:rPr>
+          <w:rStyle w:val="Hyperlink"/>
+          <w:rFonts w:ascii="Times New Roman" w:hAnsi="Times New Roman" w:cs="Times New Roman"/>
+          <w:color w:val="auto"/>
+          <w:sz w:val="26"/>
+          <w:szCs w:val="26"/>
+          <w:u w:val="none"/>
+        </w:rPr>
+        <w:t>(</w:t>
+      </w:r>
       <w:r>
         <w:rPr>
           <w:rFonts w:ascii="Times New Roman" w:hAnsi="Times New Roman" w:cs="Times New Roman"/>
@@ -10568,7 +10963,43 @@
           <w:sz w:val="26"/>
           <w:szCs w:val="26"/>
         </w:rPr>
-        <w:t>truy cập ngày</w:t>
+        <w:t>truy</w:t>
+      </w:r>
+      <w:r>
+        <w:rPr>
+          <w:rFonts w:ascii="Times New Roman" w:hAnsi="Times New Roman" w:cs="Times New Roman"/>
+          <w:i/>
+          <w:sz w:val="26"/>
+          <w:szCs w:val="26"/>
+        </w:rPr>
+        <w:t xml:space="preserve"> cập</w:t>
+      </w:r>
+      <w:r>
+        <w:rPr>
+          <w:rFonts w:ascii="Times New Roman" w:hAnsi="Times New Roman" w:cs="Times New Roman"/>
+          <w:i/>
+          <w:sz w:val="26"/>
+          <w:szCs w:val="26"/>
+        </w:rPr>
+        <w:t xml:space="preserve"> gần nhất</w:t>
+      </w:r>
+      <w:r>
+        <w:rPr>
+          <w:rFonts w:ascii="Times New Roman" w:hAnsi="Times New Roman" w:cs="Times New Roman"/>
+          <w:i/>
+          <w:sz w:val="26"/>
+          <w:szCs w:val="26"/>
+        </w:rPr>
+        <w:t xml:space="preserve"> ngày</w:t>
+      </w:r>
+      <w:r>
+        <w:rPr>
+          <w:rFonts w:ascii="Times New Roman" w:hAnsi="Times New Roman" w:cs="Times New Roman"/>
+          <w:i/>
+          <w:sz w:val="26"/>
+          <w:szCs w:val="26"/>
+        </w:rPr>
+        <w:t xml:space="preserve"> 12/01/2022</w:t>
       </w:r>
     </w:p>
     <w:p>
@@ -10680,7 +11111,7 @@
           <w:rPr>
             <w:noProof/>
           </w:rPr>
-          <w:t>12</w:t>
+          <w:t>11</w:t>
         </w:r>
         <w:r>
           <w:rPr>
@@ -15140,7 +15571,7 @@
 </file>
 
 <file path=customXml/itemProps1.xml><?xml version="1.0" encoding="utf-8"?>
-<ds:datastoreItem xmlns:ds="http://schemas.openxmlformats.org/officeDocument/2006/customXml" ds:itemID="{D01E6024-D302-40C1-90A8-FA9BF8188B04}">
+<ds:datastoreItem xmlns:ds="http://schemas.openxmlformats.org/officeDocument/2006/customXml" ds:itemID="{3E96E223-550F-4DCC-9DFE-E265877D4537}">
   <ds:schemaRefs>
     <ds:schemaRef ds:uri="http://schemas.openxmlformats.org/officeDocument/2006/bibliography"/>
   </ds:schemaRefs>

</xml_diff>

<commit_message>
Them mo ta thuat toan vao bao cao
</commit_message>
<xml_diff>
--- a/MauBaoCaoTG2.docx
+++ b/MauBaoCaoTG2.docx
@@ -1,6 +1,6 @@
 
 <file path=word/document.xml><?xml version="1.0" encoding="utf-8"?>
-<w:document xmlns:wpc="http://schemas.microsoft.com/office/word/2010/wordprocessingCanvas" xmlns:mc="http://schemas.openxmlformats.org/markup-compatibility/2006" xmlns:o="urn:schemas-microsoft-com:office:office" xmlns:r="http://schemas.openxmlformats.org/officeDocument/2006/relationships" xmlns:m="http://schemas.openxmlformats.org/officeDocument/2006/math" xmlns:v="urn:schemas-microsoft-com:vml" xmlns:wp14="http://schemas.microsoft.com/office/word/2010/wordprocessingDrawing" xmlns:wp="http://schemas.openxmlformats.org/drawingml/2006/wordprocessingDrawing" xmlns:w10="urn:schemas-microsoft-com:office:word" xmlns:w="http://schemas.openxmlformats.org/wordprocessingml/2006/main" xmlns:w14="http://schemas.microsoft.com/office/word/2010/wordml" xmlns:w15="http://schemas.microsoft.com/office/word/2012/wordml" xmlns:wpg="http://schemas.microsoft.com/office/word/2010/wordprocessingGroup" xmlns:wpi="http://schemas.microsoft.com/office/word/2010/wordprocessingInk" xmlns:wne="http://schemas.microsoft.com/office/word/2006/wordml" xmlns:wps="http://schemas.microsoft.com/office/word/2010/wordprocessingShape" mc:Ignorable="w14 w15 wp14">
+<w:document xmlns:wpc="http://schemas.microsoft.com/office/word/2010/wordprocessingCanvas" xmlns:cx="http://schemas.microsoft.com/office/drawing/2014/chartex" xmlns:cx1="http://schemas.microsoft.com/office/drawing/2015/9/8/chartex" xmlns:cx2="http://schemas.microsoft.com/office/drawing/2015/10/21/chartex" xmlns:cx3="http://schemas.microsoft.com/office/drawing/2016/5/9/chartex" xmlns:cx4="http://schemas.microsoft.com/office/drawing/2016/5/10/chartex" xmlns:cx5="http://schemas.microsoft.com/office/drawing/2016/5/11/chartex" xmlns:cx6="http://schemas.microsoft.com/office/drawing/2016/5/12/chartex" xmlns:cx7="http://schemas.microsoft.com/office/drawing/2016/5/13/chartex" xmlns:cx8="http://schemas.microsoft.com/office/drawing/2016/5/14/chartex" xmlns:mc="http://schemas.openxmlformats.org/markup-compatibility/2006" xmlns:aink="http://schemas.microsoft.com/office/drawing/2016/ink" xmlns:am3d="http://schemas.microsoft.com/office/drawing/2017/model3d" xmlns:o="urn:schemas-microsoft-com:office:office" xmlns:r="http://schemas.openxmlformats.org/officeDocument/2006/relationships" xmlns:m="http://schemas.openxmlformats.org/officeDocument/2006/math" xmlns:v="urn:schemas-microsoft-com:vml" xmlns:wp14="http://schemas.microsoft.com/office/word/2010/wordprocessingDrawing" xmlns:wp="http://schemas.openxmlformats.org/drawingml/2006/wordprocessingDrawing" xmlns:w10="urn:schemas-microsoft-com:office:word" xmlns:w="http://schemas.openxmlformats.org/wordprocessingml/2006/main" xmlns:w14="http://schemas.microsoft.com/office/word/2010/wordml" xmlns:w15="http://schemas.microsoft.com/office/word/2012/wordml" xmlns:w16cid="http://schemas.microsoft.com/office/word/2016/wordml/cid" xmlns:w16se="http://schemas.microsoft.com/office/word/2015/wordml/symex" xmlns:wpg="http://schemas.microsoft.com/office/word/2010/wordprocessingGroup" xmlns:wpi="http://schemas.microsoft.com/office/word/2010/wordprocessingInk" xmlns:wne="http://schemas.microsoft.com/office/word/2006/wordml" xmlns:wps="http://schemas.microsoft.com/office/word/2010/wordprocessingShape" mc:Ignorable="w14 w15 w16se w16cid wp14">
   <w:body>
     <w:p>
       <w:pPr>
@@ -806,18 +806,6 @@
         <w:lastRenderedPageBreak/>
         <w:t>LỜI MỞ ĐẦU</w:t>
       </w:r>
-    </w:p>
-    <w:p>
-      <w:pPr>
-        <w:spacing w:line="360" w:lineRule="auto"/>
-        <w:jc w:val="center"/>
-        <w:rPr>
-          <w:rFonts w:ascii="Times New Roman" w:hAnsi="Times New Roman"/>
-          <w:b/>
-          <w:sz w:val="32"/>
-          <w:szCs w:val="32"/>
-        </w:rPr>
-      </w:pPr>
     </w:p>
     <w:p>
       <w:pPr>
@@ -3418,17 +3406,6 @@
         <w:lastRenderedPageBreak/>
         <w:t>DANH MỤC HÌNH ẢNH</w:t>
       </w:r>
-    </w:p>
-    <w:p>
-      <w:pPr>
-        <w:jc w:val="center"/>
-        <w:rPr>
-          <w:rFonts w:ascii="Times New Roman" w:hAnsi="Times New Roman"/>
-          <w:b/>
-          <w:sz w:val="32"/>
-          <w:szCs w:val="32"/>
-        </w:rPr>
-      </w:pPr>
     </w:p>
     <w:p>
       <w:pPr>
@@ -4239,102 +4216,6 @@
           <w:szCs w:val="26"/>
         </w:rPr>
       </w:pPr>
-      <w:hyperlink w:anchor="_Toc93153629" w:history="1">
-        <w:r>
-          <w:rPr>
-            <w:rStyle w:val="Hyperlink"/>
-            <w:rFonts w:ascii="Times New Roman" w:hAnsi="Times New Roman" w:cs="Times New Roman"/>
-            <w:noProof/>
-            <w:sz w:val="26"/>
-            <w:szCs w:val="26"/>
-          </w:rPr>
-          <w:t>Hình 6.2 Xóa 1 phòng trọ</w:t>
-        </w:r>
-        <w:r>
-          <w:rPr>
-            <w:rFonts w:ascii="Times New Roman" w:hAnsi="Times New Roman" w:cs="Times New Roman"/>
-            <w:noProof/>
-            <w:webHidden/>
-            <w:sz w:val="26"/>
-            <w:szCs w:val="26"/>
-          </w:rPr>
-          <w:tab/>
-        </w:r>
-        <w:r>
-          <w:rPr>
-            <w:rFonts w:ascii="Times New Roman" w:hAnsi="Times New Roman" w:cs="Times New Roman"/>
-            <w:noProof/>
-            <w:webHidden/>
-            <w:sz w:val="26"/>
-            <w:szCs w:val="26"/>
-          </w:rPr>
-          <w:fldChar w:fldCharType="begin"/>
-        </w:r>
-        <w:r>
-          <w:rPr>
-            <w:rFonts w:ascii="Times New Roman" w:hAnsi="Times New Roman" w:cs="Times New Roman"/>
-            <w:noProof/>
-            <w:webHidden/>
-            <w:sz w:val="26"/>
-            <w:szCs w:val="26"/>
-          </w:rPr>
-          <w:instrText xml:space="preserve"> PAGEREF _Toc93153629 \h </w:instrText>
-        </w:r>
-        <w:r>
-          <w:rPr>
-            <w:rFonts w:ascii="Times New Roman" w:hAnsi="Times New Roman" w:cs="Times New Roman"/>
-            <w:noProof/>
-            <w:webHidden/>
-            <w:sz w:val="26"/>
-            <w:szCs w:val="26"/>
-          </w:rPr>
-        </w:r>
-        <w:r>
-          <w:rPr>
-            <w:rFonts w:ascii="Times New Roman" w:hAnsi="Times New Roman" w:cs="Times New Roman"/>
-            <w:noProof/>
-            <w:webHidden/>
-            <w:sz w:val="26"/>
-            <w:szCs w:val="26"/>
-          </w:rPr>
-          <w:fldChar w:fldCharType="separate"/>
-        </w:r>
-        <w:r>
-          <w:rPr>
-            <w:rFonts w:ascii="Times New Roman" w:hAnsi="Times New Roman" w:cs="Times New Roman"/>
-            <w:noProof/>
-            <w:webHidden/>
-            <w:sz w:val="26"/>
-            <w:szCs w:val="26"/>
-          </w:rPr>
-          <w:t>5</w:t>
-        </w:r>
-        <w:r>
-          <w:rPr>
-            <w:rFonts w:ascii="Times New Roman" w:hAnsi="Times New Roman" w:cs="Times New Roman"/>
-            <w:noProof/>
-            <w:webHidden/>
-            <w:sz w:val="26"/>
-            <w:szCs w:val="26"/>
-          </w:rPr>
-          <w:fldChar w:fldCharType="end"/>
-        </w:r>
-      </w:hyperlink>
-    </w:p>
-    <w:p>
-      <w:pPr>
-        <w:pStyle w:val="TableofFigures"/>
-        <w:tabs>
-          <w:tab w:val="right" w:leader="dot" w:pos="9062"/>
-        </w:tabs>
-        <w:spacing w:line="360" w:lineRule="auto"/>
-        <w:rPr>
-          <w:rFonts w:ascii="Times New Roman" w:eastAsiaTheme="minorEastAsia" w:hAnsi="Times New Roman" w:cs="Times New Roman"/>
-          <w:noProof/>
-          <w:sz w:val="26"/>
-          <w:szCs w:val="26"/>
-        </w:rPr>
-      </w:pPr>
       <w:hyperlink w:anchor="_Toc93153630" w:history="1">
         <w:r>
           <w:rPr>
@@ -5206,7 +5087,6 @@
     </w:p>
     <w:p>
       <w:pPr>
-        <w:jc w:val="center"/>
         <w:rPr>
           <w:rFonts w:ascii="Times New Roman" w:hAnsi="Times New Roman"/>
           <w:b/>
@@ -5214,16 +5094,16 @@
           <w:szCs w:val="32"/>
         </w:rPr>
       </w:pPr>
-      <w:r>
+    </w:p>
+    <w:p>
+      <w:pPr>
         <w:rPr>
           <w:rFonts w:ascii="Times New Roman" w:hAnsi="Times New Roman"/>
           <w:b/>
           <w:sz w:val="32"/>
           <w:szCs w:val="32"/>
         </w:rPr>
-        <w:lastRenderedPageBreak/>
-        <w:t>DANH MỤC CÁC TỪ VIẾT TẮT</w:t>
-      </w:r>
+      </w:pPr>
     </w:p>
     <w:p>
       <w:pPr>
@@ -5235,6 +5115,16 @@
           <w:szCs w:val="32"/>
         </w:rPr>
       </w:pPr>
+      <w:r>
+        <w:rPr>
+          <w:rFonts w:ascii="Times New Roman" w:hAnsi="Times New Roman"/>
+          <w:b/>
+          <w:sz w:val="32"/>
+          <w:szCs w:val="32"/>
+        </w:rPr>
+        <w:lastRenderedPageBreak/>
+        <w:t>DANH MỤC CÁC TỪ VIẾT TẮT</w:t>
+      </w:r>
     </w:p>
     <w:tbl>
       <w:tblPr>
@@ -6077,6 +5967,9 @@
         </w:rPr>
         <w:tab/>
       </w:r>
+      <w:bookmarkStart w:id="7" w:name="_Toc93148718"/>
+      <w:bookmarkStart w:id="8" w:name="_Toc93149033"/>
+      <w:bookmarkStart w:id="9" w:name="_Toc93153621"/>
       <w:r>
         <w:rPr>
           <w:rFonts w:ascii="Times New Roman" w:hAnsi="Times New Roman" w:cs="Times New Roman"/>
@@ -6086,9 +5979,6 @@
         </w:rPr>
         <w:tab/>
       </w:r>
-      <w:bookmarkStart w:id="7" w:name="_Toc93148718"/>
-      <w:bookmarkStart w:id="8" w:name="_Toc93149033"/>
-      <w:bookmarkStart w:id="9" w:name="_Toc93153621"/>
       <w:r>
         <w:rPr>
           <w:rFonts w:ascii="Times New Roman" w:hAnsi="Times New Roman" w:cs="Times New Roman"/>
@@ -6292,9 +6182,9 @@
           <w:noProof/>
         </w:rPr>
         <w:drawing>
-          <wp:inline distT="0" distB="0" distL="0" distR="0" wp14:anchorId="4881BA14" wp14:editId="33CC7452">
-            <wp:extent cx="3515216" cy="704948"/>
-            <wp:effectExtent l="0" t="0" r="9525" b="0"/>
+          <wp:inline distT="0" distB="0" distL="0" distR="0" wp14:anchorId="4881BA14" wp14:editId="3A02F185">
+            <wp:extent cx="3817375" cy="765544"/>
+            <wp:effectExtent l="0" t="0" r="0" b="0"/>
             <wp:docPr id="5" name="Picture 5"/>
             <wp:cNvGraphicFramePr>
               <a:graphicFrameLocks xmlns:a="http://schemas.openxmlformats.org/drawingml/2006/main" noChangeAspect="1"/>
@@ -6315,7 +6205,7 @@
                   <pic:spPr>
                     <a:xfrm>
                       <a:off x="0" y="0"/>
-                      <a:ext cx="3515216" cy="704948"/>
+                      <a:ext cx="3880025" cy="778108"/>
                     </a:xfrm>
                     <a:prstGeom prst="rect">
                       <a:avLst/>
@@ -6504,6 +6394,22 @@
         </w:rPr>
         <w:t>.</w:t>
       </w:r>
+      <w:r>
+        <w:rPr>
+          <w:rFonts w:ascii="Times New Roman" w:hAnsi="Times New Roman" w:cs="Times New Roman"/>
+          <w:sz w:val="26"/>
+          <w:szCs w:val="26"/>
+        </w:rPr>
+        <w:t xml:space="preserve"> </w:t>
+      </w:r>
+      <w:r>
+        <w:rPr>
+          <w:rFonts w:ascii="Times New Roman" w:hAnsi="Times New Roman" w:cs="Times New Roman"/>
+          <w:sz w:val="26"/>
+          <w:szCs w:val="26"/>
+        </w:rPr>
+        <w:t>Đồng thời nhóm còn kiểm tra ngày sinh hợp lệ; Họ tên viết hoa chữ đầu; Chỉ số điện nước, đơn giá phòng không âm.</w:t>
+      </w:r>
     </w:p>
     <w:p>
       <w:pPr>
@@ -6521,6 +6427,7 @@
           <w:b/>
           <w:sz w:val="28"/>
         </w:rPr>
+        <w:lastRenderedPageBreak/>
         <w:t xml:space="preserve"> </w:t>
       </w:r>
       <w:bookmarkStart w:id="13" w:name="_Toc93085875"/>
@@ -6543,6 +6450,12 @@
         <w:t>hập dữ liệu từ file</w:t>
       </w:r>
       <w:bookmarkEnd w:id="13"/>
+    </w:p>
+    <w:p>
+      <w:pPr>
+        <w:keepNext/>
+        <w:spacing w:line="360" w:lineRule="auto"/>
+      </w:pPr>
     </w:p>
     <w:p>
       <w:pPr>
@@ -6550,13 +6463,6 @@
         <w:spacing w:line="360" w:lineRule="auto"/>
         <w:ind w:left="1440" w:firstLine="720"/>
       </w:pPr>
-    </w:p>
-    <w:p>
-      <w:pPr>
-        <w:keepNext/>
-        <w:spacing w:line="360" w:lineRule="auto"/>
-        <w:ind w:left="1440" w:firstLine="720"/>
-      </w:pPr>
       <w:r>
         <w:rPr>
           <w:rFonts w:ascii="Times New Roman" w:hAnsi="Times New Roman" w:cs="Times New Roman"/>
@@ -6565,9 +6471,9 @@
           <w:szCs w:val="26"/>
         </w:rPr>
         <w:drawing>
-          <wp:inline distT="0" distB="0" distL="0" distR="0" wp14:anchorId="45974C93" wp14:editId="586174A0">
-            <wp:extent cx="2638793" cy="685896"/>
-            <wp:effectExtent l="0" t="0" r="0" b="0"/>
+          <wp:inline distT="0" distB="0" distL="0" distR="0" wp14:anchorId="45974C93" wp14:editId="418A9C35">
+            <wp:extent cx="2892056" cy="751725"/>
+            <wp:effectExtent l="0" t="0" r="3810" b="0"/>
             <wp:docPr id="2" name="Picture 2"/>
             <wp:cNvGraphicFramePr>
               <a:graphicFrameLocks xmlns:a="http://schemas.openxmlformats.org/drawingml/2006/main" noChangeAspect="1"/>
@@ -6588,7 +6494,7 @@
                   <pic:spPr>
                     <a:xfrm>
                       <a:off x="0" y="0"/>
-                      <a:ext cx="2638793" cy="685896"/>
+                      <a:ext cx="2915987" cy="757945"/>
                     </a:xfrm>
                     <a:prstGeom prst="rect">
                       <a:avLst/>
@@ -6703,7 +6609,6 @@
           <w:sz w:val="26"/>
           <w:szCs w:val="26"/>
         </w:rPr>
-        <w:lastRenderedPageBreak/>
         <w:t>-</w:t>
       </w:r>
       <w:r>
@@ -6809,6 +6714,14 @@
           <w:szCs w:val="26"/>
         </w:rPr>
         <w:t>c đó</w:t>
+      </w:r>
+      <w:r>
+        <w:rPr>
+          <w:rFonts w:ascii="Times New Roman" w:hAnsi="Times New Roman" w:cs="Times New Roman"/>
+          <w:sz w:val="26"/>
+          <w:szCs w:val="26"/>
+        </w:rPr>
+        <w:t>.</w:t>
       </w:r>
     </w:p>
     <w:p>
@@ -6888,6 +6801,14 @@
           <w:szCs w:val="26"/>
         </w:rPr>
         <w:t xml:space="preserve"> thông báo “Nhập file thành công!”</w:t>
+      </w:r>
+      <w:r>
+        <w:rPr>
+          <w:rFonts w:ascii="Times New Roman" w:hAnsi="Times New Roman" w:cs="Times New Roman"/>
+          <w:sz w:val="26"/>
+          <w:szCs w:val="26"/>
+        </w:rPr>
+        <w:t>.</w:t>
       </w:r>
     </w:p>
     <w:p>
@@ -7023,7 +6944,47 @@
           <w:sz w:val="26"/>
           <w:szCs w:val="26"/>
         </w:rPr>
-        <w:t xml:space="preserve"> Nếu nhập tên file không đúng sẽ hiện ra console thông báo: “Thông tin trong file không hợp lệ hoặc File không tông tại!”</w:t>
+        <w:t xml:space="preserve"> Nếu nhập tên file không đúng</w:t>
+      </w:r>
+      <w:r>
+        <w:rPr>
+          <w:rFonts w:ascii="Times New Roman" w:hAnsi="Times New Roman" w:cs="Times New Roman"/>
+          <w:sz w:val="26"/>
+          <w:szCs w:val="26"/>
+        </w:rPr>
+        <w:t xml:space="preserve"> hoặc thông tin phòng trọ sai</w:t>
+      </w:r>
+      <w:r>
+        <w:rPr>
+          <w:rFonts w:ascii="Times New Roman" w:hAnsi="Times New Roman" w:cs="Times New Roman"/>
+          <w:sz w:val="26"/>
+          <w:szCs w:val="26"/>
+        </w:rPr>
+        <w:t xml:space="preserve"> sẽ hiện ra thông báo: “Thông tin trong file không hợp lệ hoặc File không t</w:t>
+      </w:r>
+      <w:r>
+        <w:rPr>
+          <w:rFonts w:ascii="Times New Roman" w:hAnsi="Times New Roman" w:cs="Times New Roman"/>
+          <w:sz w:val="26"/>
+          <w:szCs w:val="26"/>
+        </w:rPr>
+        <w:t>ồn</w:t>
+      </w:r>
+      <w:r>
+        <w:rPr>
+          <w:rFonts w:ascii="Times New Roman" w:hAnsi="Times New Roman" w:cs="Times New Roman"/>
+          <w:sz w:val="26"/>
+          <w:szCs w:val="26"/>
+        </w:rPr>
+        <w:t xml:space="preserve"> tại!”</w:t>
+      </w:r>
+      <w:r>
+        <w:rPr>
+          <w:rFonts w:ascii="Times New Roman" w:hAnsi="Times New Roman" w:cs="Times New Roman"/>
+          <w:sz w:val="26"/>
+          <w:szCs w:val="26"/>
+        </w:rPr>
+        <w:t>.</w:t>
       </w:r>
     </w:p>
     <w:p>
@@ -7042,6 +7003,7 @@
         <w:rPr>
           <w:b/>
         </w:rPr>
+        <w:lastRenderedPageBreak/>
         <w:t>Chức năng hi</w:t>
       </w:r>
       <w:r>
@@ -7139,6 +7101,15 @@
           <w:sz w:val="24"/>
           <w:szCs w:val="24"/>
         </w:rPr>
+        <w:tab/>
+      </w:r>
+      <w:r>
+        <w:rPr>
+          <w:rFonts w:ascii="Times New Roman" w:hAnsi="Times New Roman" w:cs="Times New Roman"/>
+          <w:color w:val="auto"/>
+          <w:sz w:val="24"/>
+          <w:szCs w:val="24"/>
+        </w:rPr>
         <w:t>Hình 3.1 Hiển thị thông tin tất cả phòng trọ (Console)</w:t>
       </w:r>
       <w:bookmarkEnd w:id="19"/>
@@ -7158,7 +7129,6 @@
           <w:rFonts w:ascii="Times New Roman" w:hAnsi="Times New Roman"/>
           <w:sz w:val="26"/>
         </w:rPr>
-        <w:lastRenderedPageBreak/>
         <w:t>-</w:t>
       </w:r>
       <w:r>
@@ -7166,29 +7136,65 @@
           <w:rFonts w:ascii="Times New Roman" w:hAnsi="Times New Roman"/>
           <w:sz w:val="26"/>
         </w:rPr>
-        <w:t xml:space="preserve"> Sau khi nhập thông tin phòng trọ thì toàn bộ thông tin p</w:t>
-      </w:r>
-      <w:r>
-        <w:rPr>
-          <w:rFonts w:ascii="Times New Roman" w:hAnsi="Times New Roman"/>
-          <w:sz w:val="26"/>
-        </w:rPr>
-        <w:t>hòng sẽ sẽ được đưa vào đây khi nào cần biết thông tin gì về khách hàng</w:t>
-      </w:r>
-      <w:r>
-        <w:rPr>
-          <w:rFonts w:ascii="Times New Roman" w:hAnsi="Times New Roman"/>
-          <w:sz w:val="26"/>
-        </w:rPr>
-        <w:t xml:space="preserve"> </w:t>
-      </w:r>
-      <w:r>
-        <w:rPr>
-          <w:rFonts w:ascii="Times New Roman" w:hAnsi="Times New Roman"/>
-          <w:sz w:val="26"/>
-        </w:rPr>
-        <w:t>thì người chủ trọ chỉ cần vào đây để xem</w:t>
-      </w:r>
+        <w:t xml:space="preserve"> Sau khi nhập </w:t>
+      </w:r>
+      <w:r>
+        <w:rPr>
+          <w:rFonts w:ascii="Times New Roman" w:hAnsi="Times New Roman"/>
+          <w:sz w:val="26"/>
+        </w:rPr>
+        <w:t xml:space="preserve">tất cả </w:t>
+      </w:r>
+      <w:r>
+        <w:rPr>
+          <w:rFonts w:ascii="Times New Roman" w:hAnsi="Times New Roman"/>
+          <w:sz w:val="26"/>
+        </w:rPr>
+        <w:t>thông tin phòng trọ</w:t>
+      </w:r>
+      <w:r>
+        <w:rPr>
+          <w:rFonts w:ascii="Times New Roman" w:hAnsi="Times New Roman"/>
+          <w:sz w:val="26"/>
+        </w:rPr>
+        <w:t xml:space="preserve">, chúng ta có thể xem lại thông 1 cách dễ dàng với chức năng </w:t>
+      </w:r>
+      <w:r>
+        <w:rPr>
+          <w:rFonts w:ascii="Times New Roman" w:hAnsi="Times New Roman"/>
+          <w:sz w:val="26"/>
+        </w:rPr>
+        <w:t>hiển thị thông tin tất cả phòng trọ</w:t>
+      </w:r>
+      <w:r>
+        <w:rPr>
+          <w:rFonts w:ascii="Times New Roman" w:hAnsi="Times New Roman"/>
+          <w:sz w:val="26"/>
+        </w:rPr>
+        <w:t>.</w:t>
+      </w:r>
+    </w:p>
+    <w:p>
+      <w:pPr>
+        <w:spacing w:line="360" w:lineRule="auto"/>
+        <w:ind w:firstLine="360"/>
+        <w:jc w:val="both"/>
+        <w:rPr>
+          <w:rFonts w:ascii="Times New Roman" w:hAnsi="Times New Roman"/>
+          <w:sz w:val="26"/>
+        </w:rPr>
+      </w:pPr>
+    </w:p>
+    <w:p>
+      <w:pPr>
+        <w:spacing w:line="360" w:lineRule="auto"/>
+        <w:ind w:firstLine="360"/>
+        <w:jc w:val="both"/>
+        <w:rPr>
+          <w:rFonts w:ascii="Times New Roman" w:hAnsi="Times New Roman"/>
+          <w:sz w:val="26"/>
+        </w:rPr>
+      </w:pPr>
     </w:p>
     <w:p>
       <w:pPr>
@@ -7206,6 +7212,7 @@
           <w:b/>
           <w:sz w:val="28"/>
         </w:rPr>
+        <w:lastRenderedPageBreak/>
         <w:t xml:space="preserve"> </w:t>
       </w:r>
       <w:bookmarkStart w:id="20" w:name="_Toc93085877"/>
@@ -7241,7 +7248,6 @@
       </w:r>
       <w:bookmarkEnd w:id="20"/>
     </w:p>
-    <w:p/>
     <w:p>
       <w:pPr>
         <w:keepNext/>
@@ -7252,9 +7258,9 @@
           <w:noProof/>
         </w:rPr>
         <w:drawing>
-          <wp:inline distT="0" distB="0" distL="0" distR="0" wp14:anchorId="1FCA612A" wp14:editId="31FE518A">
-            <wp:extent cx="3286584" cy="962159"/>
-            <wp:effectExtent l="0" t="0" r="9525" b="9525"/>
+          <wp:inline distT="0" distB="0" distL="0" distR="0" wp14:anchorId="1FCA612A" wp14:editId="083B3383">
+            <wp:extent cx="3595593" cy="1052623"/>
+            <wp:effectExtent l="0" t="0" r="5080" b="0"/>
             <wp:docPr id="16" name="Picture 16"/>
             <wp:cNvGraphicFramePr>
               <a:graphicFrameLocks xmlns:a="http://schemas.openxmlformats.org/drawingml/2006/main" noChangeAspect="1"/>
@@ -7275,7 +7281,7 @@
                   <pic:spPr>
                     <a:xfrm>
                       <a:off x="0" y="0"/>
-                      <a:ext cx="3286584" cy="962159"/>
+                      <a:ext cx="3619760" cy="1059698"/>
                     </a:xfrm>
                     <a:prstGeom prst="rect">
                       <a:avLst/>
@@ -7385,7 +7391,21 @@
           <w:rFonts w:ascii="Times New Roman" w:hAnsi="Times New Roman"/>
           <w:sz w:val="26"/>
         </w:rPr>
-        <w:t xml:space="preserve"> Sau khi nhập thông tin phòng trọ thì toàn bộ thông tin sẽ được</w:t>
+        <w:t xml:space="preserve"> Sau khi nhập thông tin phòng trọ </w:t>
+      </w:r>
+      <w:r>
+        <w:rPr>
+          <w:rFonts w:ascii="Times New Roman" w:hAnsi="Times New Roman"/>
+          <w:sz w:val="26"/>
+        </w:rPr>
+        <w:t xml:space="preserve">từ file </w:t>
+      </w:r>
+      <w:r>
+        <w:rPr>
+          <w:rFonts w:ascii="Times New Roman" w:hAnsi="Times New Roman"/>
+          <w:sz w:val="26"/>
+        </w:rPr>
+        <w:t>thì toàn bộ thông tin sẽ được</w:t>
       </w:r>
       <w:r>
         <w:rPr>
@@ -7399,7 +7419,35 @@
           <w:rFonts w:ascii="Times New Roman" w:hAnsi="Times New Roman"/>
           <w:sz w:val="26"/>
         </w:rPr>
-        <w:t xml:space="preserve"> ghi nhận ghi file thành công và xuất ra ngoài thành một file riêng</w:t>
+        <w:t xml:space="preserve"> ghi nhận và</w:t>
+      </w:r>
+      <w:r>
+        <w:rPr>
+          <w:rFonts w:ascii="Times New Roman" w:hAnsi="Times New Roman"/>
+          <w:sz w:val="26"/>
+        </w:rPr>
+        <w:t xml:space="preserve"> ghi vào</w:t>
+      </w:r>
+      <w:r>
+        <w:rPr>
+          <w:rFonts w:ascii="Times New Roman" w:hAnsi="Times New Roman"/>
+          <w:sz w:val="26"/>
+        </w:rPr>
+        <w:t xml:space="preserve"> một file</w:t>
+      </w:r>
+      <w:r>
+        <w:rPr>
+          <w:rFonts w:ascii="Times New Roman" w:hAnsi="Times New Roman"/>
+          <w:sz w:val="26"/>
+        </w:rPr>
+        <w:t xml:space="preserve"> khác</w:t>
+      </w:r>
+      <w:r>
+        <w:rPr>
+          <w:rFonts w:ascii="Times New Roman" w:hAnsi="Times New Roman"/>
+          <w:sz w:val="26"/>
+        </w:rPr>
+        <w:t>.</w:t>
       </w:r>
     </w:p>
     <w:p>
@@ -7429,7 +7477,6 @@
       </w:r>
       <w:bookmarkEnd w:id="23"/>
     </w:p>
-    <w:p/>
     <w:p>
       <w:pPr>
         <w:keepNext/>
@@ -7504,6 +7551,8 @@
         </w:rPr>
         <w:tab/>
       </w:r>
+      <w:bookmarkStart w:id="24" w:name="_Toc93149038"/>
+      <w:bookmarkStart w:id="25" w:name="_Toc93153627"/>
       <w:r>
         <w:rPr>
           <w:rFonts w:ascii="Times New Roman" w:hAnsi="Times New Roman" w:cs="Times New Roman"/>
@@ -7513,8 +7562,6 @@
         </w:rPr>
         <w:tab/>
       </w:r>
-      <w:bookmarkStart w:id="24" w:name="_Toc93149038"/>
-      <w:bookmarkStart w:id="25" w:name="_Toc93153627"/>
       <w:r>
         <w:rPr>
           <w:rFonts w:ascii="Times New Roman" w:hAnsi="Times New Roman" w:cs="Times New Roman"/>
@@ -7522,7 +7569,7 @@
           <w:sz w:val="24"/>
           <w:szCs w:val="24"/>
         </w:rPr>
-        <w:t xml:space="preserve">Hình </w:t>
+        <w:tab/>
       </w:r>
       <w:r>
         <w:rPr>
@@ -7531,7 +7578,7 @@
           <w:sz w:val="24"/>
           <w:szCs w:val="24"/>
         </w:rPr>
-        <w:t>5.</w:t>
+        <w:t xml:space="preserve">Hình </w:t>
       </w:r>
       <w:r>
         <w:rPr>
@@ -7540,6 +7587,15 @@
           <w:sz w:val="24"/>
           <w:szCs w:val="24"/>
         </w:rPr>
+        <w:t>5.</w:t>
+      </w:r>
+      <w:r>
+        <w:rPr>
+          <w:rFonts w:ascii="Times New Roman" w:hAnsi="Times New Roman" w:cs="Times New Roman"/>
+          <w:color w:val="auto"/>
+          <w:sz w:val="24"/>
+          <w:szCs w:val="24"/>
+        </w:rPr>
         <w:t>1 Thêm 1 phòng trọ</w:t>
       </w:r>
       <w:bookmarkEnd w:id="24"/>
@@ -7548,7 +7604,6 @@
     <w:p>
       <w:pPr>
         <w:spacing w:line="360" w:lineRule="auto"/>
-        <w:ind w:firstLine="426"/>
         <w:rPr>
           <w:rFonts w:ascii="Times New Roman" w:hAnsi="Times New Roman"/>
           <w:sz w:val="26"/>
@@ -7590,76 +7645,251 @@
           <w:sz w:val="26"/>
           <w:szCs w:val="26"/>
         </w:rPr>
-        <w:t xml:space="preserve"> thêm vào </w:t>
+        <w:t xml:space="preserve"> thêm vào</w:t>
+      </w:r>
+      <w:r>
+        <w:rPr>
+          <w:rFonts w:ascii="Times New Roman" w:hAnsi="Times New Roman"/>
+          <w:sz w:val="26"/>
+          <w:szCs w:val="26"/>
+        </w:rPr>
+        <w:t xml:space="preserve">, </w:t>
+      </w:r>
+      <w:r>
+        <w:rPr>
+          <w:rFonts w:ascii="Times New Roman" w:hAnsi="Times New Roman"/>
+          <w:sz w:val="26"/>
+        </w:rPr>
+        <w:t>sau khi nhập xong thông tin phòng trọ sẽ hiện ra thông báo “ Thêm thành công! ”</w:t>
+      </w:r>
+      <w:r>
+        <w:rPr>
+          <w:rFonts w:ascii="Times New Roman" w:hAnsi="Times New Roman"/>
+          <w:sz w:val="26"/>
+        </w:rPr>
+        <w:t>.</w:t>
       </w:r>
     </w:p>
     <w:p>
       <w:pPr>
         <w:spacing w:line="360" w:lineRule="auto"/>
-        <w:rPr>
-          <w:rFonts w:ascii="Times New Roman" w:hAnsi="Times New Roman"/>
-          <w:sz w:val="26"/>
-        </w:rPr>
-      </w:pPr>
+        <w:jc w:val="both"/>
+        <w:rPr>
+          <w:rFonts w:ascii="Times New Roman" w:hAnsi="Times New Roman"/>
+          <w:sz w:val="26"/>
+        </w:rPr>
+      </w:pPr>
+      <w:bookmarkStart w:id="26" w:name="_Hlk93260775"/>
+      <w:bookmarkStart w:id="27" w:name="_Hlk93260787"/>
       <w:r>
         <w:rPr>
           <w:rFonts w:ascii="Times New Roman" w:hAnsi="Times New Roman"/>
         </w:rPr>
         <w:sym w:font="Wingdings" w:char="F0E8"/>
       </w:r>
-      <w:r>
-        <w:rPr>
-          <w:rFonts w:ascii="Times New Roman" w:hAnsi="Times New Roman"/>
-          <w:sz w:val="26"/>
-        </w:rPr>
-        <w:t xml:space="preserve"> Sau khi nhập xong thông tin phòng trọ sẽ hiện ra thông báo “ Thêm thành công! ”</w:t>
-      </w:r>
-    </w:p>
-    <w:p>
-      <w:pPr>
-        <w:pStyle w:val="Heading2"/>
-        <w:rPr>
+      <w:bookmarkEnd w:id="27"/>
+      <w:r>
+        <w:rPr>
+          <w:rFonts w:ascii="Times New Roman" w:hAnsi="Times New Roman"/>
+          <w:sz w:val="26"/>
+        </w:rPr>
+        <w:t xml:space="preserve"> </w:t>
+      </w:r>
+      <w:r>
+        <w:rPr>
+          <w:rFonts w:ascii="Times New Roman" w:hAnsi="Times New Roman"/>
           <w:b/>
-          <w:sz w:val="28"/>
-        </w:rPr>
-      </w:pPr>
-      <w:bookmarkStart w:id="26" w:name="_Toc93085879"/>
-      <w:r>
-        <w:rPr>
-          <w:b/>
-          <w:sz w:val="28"/>
-        </w:rPr>
-        <w:lastRenderedPageBreak/>
-        <w:t xml:space="preserve">2.6 </w:t>
-      </w:r>
-      <w:r>
-        <w:rPr>
-          <w:b/>
-        </w:rPr>
-        <w:t>Chức năng xóa 1 phòng trọ</w:t>
-      </w:r>
-      <w:bookmarkEnd w:id="26"/>
-    </w:p>
-    <w:p>
-      <w:pPr>
-        <w:keepNext/>
-        <w:ind w:firstLine="720"/>
-      </w:pPr>
-    </w:p>
-    <w:p>
-      <w:pPr>
-        <w:keepNext/>
-        <w:ind w:firstLine="720"/>
-      </w:pPr>
-      <w:r>
-        <w:rPr>
-          <w:noProof/>
-        </w:rPr>
+          <w:sz w:val="26"/>
+        </w:rPr>
+        <w:t>Mô tả thuật toán:</w:t>
+      </w:r>
+      <w:r>
+        <w:rPr>
+          <w:rFonts w:ascii="Times New Roman" w:hAnsi="Times New Roman"/>
+          <w:sz w:val="26"/>
+        </w:rPr>
+        <w:t xml:space="preserve"> </w:t>
+      </w:r>
+      <w:r>
+        <w:rPr>
+          <w:rFonts w:ascii="Times New Roman" w:hAnsi="Times New Roman"/>
+          <w:sz w:val="26"/>
+        </w:rPr>
+        <w:t>Nhóm áp dụng phương pháp vòng để thêm các phòng trọ vào hàng đợi.</w:t>
+      </w:r>
+      <w:r>
+        <w:rPr>
+          <w:rFonts w:ascii="Times New Roman" w:hAnsi="Times New Roman"/>
+          <w:sz w:val="26"/>
+        </w:rPr>
+        <w:t xml:space="preserve"> Hoạt động theo cơ chế First In First Out (FIFO), các phần tử được thêm vào sau sẽ xếp sau các phần tử được thêm vào trước.</w:t>
+      </w:r>
+      <w:r>
+        <w:rPr>
+          <w:rFonts w:ascii="Times New Roman" w:hAnsi="Times New Roman"/>
+          <w:sz w:val="26"/>
+        </w:rPr>
+        <w:t xml:space="preserve"> </w:t>
+      </w:r>
+      <w:r>
+        <w:rPr>
+          <w:rFonts w:ascii="Times New Roman" w:hAnsi="Times New Roman"/>
+          <w:sz w:val="26"/>
+        </w:rPr>
+        <w:t>Front là vị trí đầu tiên và rear là vị trí cuối cùng của Queue</w:t>
+      </w:r>
+      <w:r>
+        <w:rPr>
+          <w:rFonts w:ascii="Times New Roman" w:hAnsi="Times New Roman"/>
+          <w:sz w:val="26"/>
+        </w:rPr>
+        <w:t>.</w:t>
+      </w:r>
+      <w:r>
+        <w:rPr>
+          <w:rFonts w:ascii="Times New Roman" w:hAnsi="Times New Roman"/>
+          <w:sz w:val="26"/>
+        </w:rPr>
+        <w:t xml:space="preserve"> </w:t>
+      </w:r>
+      <w:r>
+        <w:rPr>
+          <w:rFonts w:ascii="Times New Roman" w:hAnsi="Times New Roman"/>
+          <w:sz w:val="26"/>
+        </w:rPr>
+        <w:t>Ví dụ:</w:t>
+      </w:r>
+      <w:r>
+        <w:rPr>
+          <w:rFonts w:ascii="Times New Roman" w:hAnsi="Times New Roman"/>
+          <w:sz w:val="26"/>
+        </w:rPr>
+        <w:t xml:space="preserve"> Thêm các phần tử: 7, 5, 9</w:t>
+      </w:r>
+    </w:p>
+    <w:p>
+      <w:pPr>
+        <w:spacing w:line="360" w:lineRule="auto"/>
+        <w:jc w:val="both"/>
+        <w:rPr>
+          <w:rFonts w:ascii="Times New Roman" w:hAnsi="Times New Roman"/>
+          <w:sz w:val="26"/>
+        </w:rPr>
+      </w:pPr>
+      <w:r>
+        <w:rPr>
+          <w:rFonts w:ascii="Times New Roman" w:hAnsi="Times New Roman"/>
+          <w:sz w:val="26"/>
+        </w:rPr>
+        <w:t>Khởi tạo front = rear = -1</w:t>
+      </w:r>
+      <w:r>
+        <w:rPr>
+          <w:rFonts w:ascii="Times New Roman" w:hAnsi="Times New Roman"/>
+          <w:sz w:val="26"/>
+        </w:rPr>
+        <w:t xml:space="preserve">, xét nếu </w:t>
+      </w:r>
+      <w:r>
+        <w:rPr>
+          <w:rFonts w:ascii="Times New Roman" w:hAnsi="Times New Roman"/>
+          <w:sz w:val="26"/>
+        </w:rPr>
+        <w:t>Q</w:t>
+      </w:r>
+      <w:r>
+        <w:rPr>
+          <w:rFonts w:ascii="Times New Roman" w:hAnsi="Times New Roman"/>
+          <w:sz w:val="26"/>
+        </w:rPr>
+        <w:t xml:space="preserve">ueue chưa đầy thì thực hiện các bước sau: Nếu </w:t>
+      </w:r>
+      <w:r>
+        <w:rPr>
+          <w:rFonts w:ascii="Times New Roman" w:hAnsi="Times New Roman"/>
+          <w:sz w:val="26"/>
+        </w:rPr>
+        <w:t>Q</w:t>
+      </w:r>
+      <w:r>
+        <w:rPr>
+          <w:rFonts w:ascii="Times New Roman" w:hAnsi="Times New Roman"/>
+          <w:sz w:val="26"/>
+        </w:rPr>
+        <w:t xml:space="preserve">ueue rỗng thì sẽ cho front = 0, nếu </w:t>
+      </w:r>
+      <w:r>
+        <w:rPr>
+          <w:rFonts w:ascii="Times New Roman" w:hAnsi="Times New Roman"/>
+          <w:sz w:val="26"/>
+        </w:rPr>
+        <w:t>Q</w:t>
+      </w:r>
+      <w:r>
+        <w:rPr>
+          <w:rFonts w:ascii="Times New Roman" w:hAnsi="Times New Roman"/>
+          <w:sz w:val="26"/>
+        </w:rPr>
+        <w:t xml:space="preserve">ueue tràn thì sẽ cho rear quay về -1, sau đó thêm phần tử X vào vị trí </w:t>
+      </w:r>
+      <w:r>
+        <w:rPr>
+          <w:rFonts w:ascii="Times New Roman" w:hAnsi="Times New Roman"/>
+          <w:sz w:val="26"/>
+        </w:rPr>
+        <w:t>Q</w:t>
+      </w:r>
+      <w:r>
+        <w:rPr>
+          <w:rFonts w:ascii="Times New Roman" w:hAnsi="Times New Roman"/>
+          <w:sz w:val="26"/>
+        </w:rPr>
+        <w:t>ueue[++rear]</w:t>
+      </w:r>
+      <w:r>
+        <w:rPr>
+          <w:rFonts w:ascii="Times New Roman" w:hAnsi="Times New Roman"/>
+          <w:sz w:val="26"/>
+        </w:rPr>
+        <w:t xml:space="preserve"> và tăng kích cỡ </w:t>
+      </w:r>
+      <w:r>
+        <w:rPr>
+          <w:rFonts w:ascii="Times New Roman" w:hAnsi="Times New Roman"/>
+          <w:sz w:val="26"/>
+        </w:rPr>
+        <w:t>Q</w:t>
+      </w:r>
+      <w:r>
+        <w:rPr>
+          <w:rFonts w:ascii="Times New Roman" w:hAnsi="Times New Roman"/>
+          <w:sz w:val="26"/>
+        </w:rPr>
+        <w:t>ueue lên 1 đơn vị</w:t>
+      </w:r>
+      <w:r>
+        <w:rPr>
+          <w:rFonts w:ascii="Times New Roman" w:hAnsi="Times New Roman"/>
+          <w:sz w:val="26"/>
+        </w:rPr>
+        <w:t>.</w:t>
+      </w:r>
+    </w:p>
+    <w:p>
+      <w:pPr>
+        <w:spacing w:line="360" w:lineRule="auto"/>
+        <w:jc w:val="center"/>
+        <w:rPr>
+          <w:rFonts w:ascii="Times New Roman" w:hAnsi="Times New Roman"/>
+          <w:sz w:val="26"/>
+        </w:rPr>
+      </w:pPr>
+      <w:r>
         <w:drawing>
-          <wp:inline distT="0" distB="0" distL="0" distR="0" wp14:anchorId="3A827147" wp14:editId="39408790">
-            <wp:extent cx="4867954" cy="2943636"/>
-            <wp:effectExtent l="0" t="0" r="0" b="9525"/>
-            <wp:docPr id="15" name="Picture 15"/>
+          <wp:inline distT="0" distB="0" distL="0" distR="0" wp14:anchorId="2ED4D9EE" wp14:editId="631D7AEE">
+            <wp:extent cx="2679700" cy="659130"/>
+            <wp:effectExtent l="0" t="0" r="6350" b="7620"/>
+            <wp:docPr id="23" name="Picture 23"/>
             <wp:cNvGraphicFramePr>
               <a:graphicFrameLocks xmlns:a="http://schemas.openxmlformats.org/drawingml/2006/main" noChangeAspect="1"/>
             </wp:cNvGraphicFramePr>
@@ -7667,23 +7897,36 @@
               <a:graphicData uri="http://schemas.openxmlformats.org/drawingml/2006/picture">
                 <pic:pic xmlns:pic="http://schemas.openxmlformats.org/drawingml/2006/picture">
                   <pic:nvPicPr>
-                    <pic:cNvPr id="1" name=""/>
-                    <pic:cNvPicPr/>
+                    <pic:cNvPr id="0" name="Picture 5"/>
+                    <pic:cNvPicPr>
+                      <a:picLocks noChangeAspect="1" noChangeArrowheads="1"/>
+                    </pic:cNvPicPr>
                   </pic:nvPicPr>
                   <pic:blipFill>
-                    <a:blip r:embed="rId16"/>
+                    <a:blip r:embed="rId16">
+                      <a:extLst>
+                        <a:ext uri="{28A0092B-C50C-407E-A947-70E740481C1C}">
+                          <a14:useLocalDpi xmlns:a14="http://schemas.microsoft.com/office/drawing/2010/main" val="0"/>
+                        </a:ext>
+                      </a:extLst>
+                    </a:blip>
+                    <a:srcRect/>
                     <a:stretch>
                       <a:fillRect/>
                     </a:stretch>
                   </pic:blipFill>
-                  <pic:spPr>
+                  <pic:spPr bwMode="auto">
                     <a:xfrm>
                       <a:off x="0" y="0"/>
-                      <a:ext cx="4867954" cy="2943636"/>
+                      <a:ext cx="2679700" cy="659130"/>
                     </a:xfrm>
                     <a:prstGeom prst="rect">
                       <a:avLst/>
                     </a:prstGeom>
+                    <a:noFill/>
+                    <a:ln>
+                      <a:noFill/>
+                    </a:ln>
                   </pic:spPr>
                 </pic:pic>
               </a:graphicData>
@@ -7691,120 +7934,70 @@
           </wp:inline>
         </w:drawing>
       </w:r>
-    </w:p>
-    <w:p>
-      <w:pPr>
-        <w:pStyle w:val="Caption"/>
-        <w:rPr>
-          <w:rFonts w:ascii="Times New Roman" w:hAnsi="Times New Roman" w:cs="Times New Roman"/>
-          <w:color w:val="auto"/>
+      <w:r>
+        <w:t xml:space="preserve"> </w:t>
+      </w:r>
+    </w:p>
+    <w:p>
+      <w:pPr>
+        <w:spacing w:line="360" w:lineRule="auto"/>
+        <w:jc w:val="center"/>
+        <w:rPr>
+          <w:rFonts w:ascii="Times New Roman" w:hAnsi="Times New Roman"/>
+          <w:i/>
+          <w:sz w:val="26"/>
+        </w:rPr>
+      </w:pPr>
+      <w:r>
+        <w:rPr>
+          <w:rFonts w:ascii="Times New Roman" w:hAnsi="Times New Roman" w:cs="Times New Roman"/>
+          <w:i/>
           <w:sz w:val="24"/>
           <w:szCs w:val="24"/>
         </w:rPr>
-      </w:pPr>
-      <w:r>
-        <w:rPr>
-          <w:rFonts w:ascii="Times New Roman" w:hAnsi="Times New Roman" w:cs="Times New Roman"/>
-          <w:color w:val="auto"/>
-          <w:sz w:val="24"/>
-          <w:szCs w:val="24"/>
-        </w:rPr>
-        <w:tab/>
-      </w:r>
-      <w:r>
-        <w:rPr>
-          <w:rFonts w:ascii="Times New Roman" w:hAnsi="Times New Roman" w:cs="Times New Roman"/>
-          <w:color w:val="auto"/>
-          <w:sz w:val="24"/>
-          <w:szCs w:val="24"/>
-        </w:rPr>
-        <w:tab/>
-      </w:r>
-      <w:r>
-        <w:rPr>
-          <w:rFonts w:ascii="Times New Roman" w:hAnsi="Times New Roman" w:cs="Times New Roman"/>
-          <w:color w:val="auto"/>
-          <w:sz w:val="24"/>
-          <w:szCs w:val="24"/>
-        </w:rPr>
-        <w:tab/>
-      </w:r>
-      <w:r>
-        <w:rPr>
-          <w:rFonts w:ascii="Times New Roman" w:hAnsi="Times New Roman" w:cs="Times New Roman"/>
-          <w:color w:val="auto"/>
-          <w:sz w:val="24"/>
-          <w:szCs w:val="24"/>
-        </w:rPr>
-        <w:tab/>
-      </w:r>
-      <w:bookmarkStart w:id="27" w:name="_Toc93149039"/>
-      <w:bookmarkStart w:id="28" w:name="_Toc93153628"/>
-      <w:r>
-        <w:rPr>
-          <w:rFonts w:ascii="Times New Roman" w:hAnsi="Times New Roman" w:cs="Times New Roman"/>
-          <w:color w:val="auto"/>
-          <w:sz w:val="24"/>
-          <w:szCs w:val="24"/>
-        </w:rPr>
-        <w:t xml:space="preserve">Hình </w:t>
-      </w:r>
-      <w:r>
-        <w:rPr>
-          <w:rFonts w:ascii="Times New Roman" w:hAnsi="Times New Roman" w:cs="Times New Roman"/>
-          <w:color w:val="auto"/>
-          <w:sz w:val="24"/>
-          <w:szCs w:val="24"/>
-        </w:rPr>
-        <w:t>6.</w:t>
-      </w:r>
-      <w:r>
-        <w:rPr>
-          <w:rFonts w:ascii="Times New Roman" w:hAnsi="Times New Roman" w:cs="Times New Roman"/>
-          <w:color w:val="auto"/>
-          <w:sz w:val="24"/>
-          <w:szCs w:val="24"/>
-        </w:rPr>
-        <w:t>1 Menu chức năng</w:t>
-      </w:r>
-      <w:bookmarkEnd w:id="27"/>
+        <w:t>Hình 5.2 Queue sau khi thêm</w:t>
+      </w:r>
+    </w:p>
+    <w:p>
+      <w:pPr>
+        <w:pStyle w:val="Heading2"/>
+        <w:rPr>
+          <w:b/>
+          <w:sz w:val="28"/>
+        </w:rPr>
+      </w:pPr>
+      <w:bookmarkStart w:id="28" w:name="_Toc93085879"/>
+      <w:bookmarkEnd w:id="26"/>
+      <w:r>
+        <w:rPr>
+          <w:b/>
+          <w:sz w:val="28"/>
+        </w:rPr>
+        <w:lastRenderedPageBreak/>
+        <w:t xml:space="preserve">2.6 </w:t>
+      </w:r>
+      <w:r>
+        <w:rPr>
+          <w:b/>
+        </w:rPr>
+        <w:t>Chức năng xóa 1 phòng trọ</w:t>
+      </w:r>
       <w:bookmarkEnd w:id="28"/>
     </w:p>
     <w:p>
       <w:pPr>
         <w:keepNext/>
-        <w:spacing w:line="360" w:lineRule="auto"/>
-        <w:ind w:left="2160" w:firstLine="720"/>
-        <w:rPr>
-          <w:rFonts w:ascii="Times New Roman" w:hAnsi="Times New Roman" w:cs="Times New Roman"/>
-          <w:sz w:val="24"/>
-          <w:szCs w:val="24"/>
-        </w:rPr>
-      </w:pPr>
-    </w:p>
-    <w:p>
-      <w:pPr>
-        <w:keepNext/>
-        <w:spacing w:line="360" w:lineRule="auto"/>
-        <w:ind w:left="2160" w:firstLine="720"/>
-        <w:rPr>
-          <w:rFonts w:ascii="Times New Roman" w:hAnsi="Times New Roman" w:cs="Times New Roman"/>
-          <w:sz w:val="24"/>
-          <w:szCs w:val="24"/>
-        </w:rPr>
-      </w:pPr>
-      <w:r>
-        <w:rPr>
-          <w:rFonts w:ascii="Times New Roman" w:hAnsi="Times New Roman" w:cs="Times New Roman"/>
+        <w:ind w:firstLine="720"/>
+      </w:pPr>
+      <w:r>
+        <w:rPr>
           <w:noProof/>
-          <w:sz w:val="24"/>
-          <w:szCs w:val="24"/>
         </w:rPr>
         <w:drawing>
-          <wp:inline distT="0" distB="0" distL="0" distR="0" wp14:anchorId="7B9D5FD3" wp14:editId="5F720A8D">
-            <wp:extent cx="1638529" cy="438211"/>
-            <wp:effectExtent l="0" t="0" r="0" b="0"/>
-            <wp:docPr id="12" name="Picture 12"/>
+          <wp:inline distT="0" distB="0" distL="0" distR="0" wp14:anchorId="3A827147" wp14:editId="39408790">
+            <wp:extent cx="4867954" cy="2943636"/>
+            <wp:effectExtent l="0" t="0" r="0" b="9525"/>
+            <wp:docPr id="15" name="Picture 15"/>
             <wp:cNvGraphicFramePr>
               <a:graphicFrameLocks xmlns:a="http://schemas.openxmlformats.org/drawingml/2006/main" noChangeAspect="1"/>
             </wp:cNvGraphicFramePr>
@@ -7824,7 +8017,7 @@
                   <pic:spPr>
                     <a:xfrm>
                       <a:off x="0" y="0"/>
-                      <a:ext cx="1638529" cy="438211"/>
+                      <a:ext cx="4867954" cy="2943636"/>
                     </a:xfrm>
                     <a:prstGeom prst="rect">
                       <a:avLst/>
@@ -7883,8 +8076,8 @@
         </w:rPr>
         <w:tab/>
       </w:r>
-      <w:bookmarkStart w:id="29" w:name="_Toc93149040"/>
-      <w:bookmarkStart w:id="30" w:name="_Toc93153629"/>
+      <w:bookmarkStart w:id="29" w:name="_Toc93149039"/>
+      <w:bookmarkStart w:id="30" w:name="_Toc93153628"/>
       <w:r>
         <w:rPr>
           <w:rFonts w:ascii="Times New Roman" w:hAnsi="Times New Roman" w:cs="Times New Roman"/>
@@ -7892,7 +8085,7 @@
           <w:sz w:val="24"/>
           <w:szCs w:val="24"/>
         </w:rPr>
-        <w:t xml:space="preserve">Hình </w:t>
+        <w:tab/>
       </w:r>
       <w:r>
         <w:rPr>
@@ -7901,7 +8094,7 @@
           <w:sz w:val="24"/>
           <w:szCs w:val="24"/>
         </w:rPr>
-        <w:t>6.</w:t>
+        <w:t xml:space="preserve">Hình </w:t>
       </w:r>
       <w:r>
         <w:rPr>
@@ -7910,7 +8103,16 @@
           <w:sz w:val="24"/>
           <w:szCs w:val="24"/>
         </w:rPr>
-        <w:t>2 Xóa 1 phòng trọ</w:t>
+        <w:t>6.</w:t>
+      </w:r>
+      <w:r>
+        <w:rPr>
+          <w:rFonts w:ascii="Times New Roman" w:hAnsi="Times New Roman" w:cs="Times New Roman"/>
+          <w:color w:val="auto"/>
+          <w:sz w:val="24"/>
+          <w:szCs w:val="24"/>
+        </w:rPr>
+        <w:t>1 Menu chức năng</w:t>
       </w:r>
       <w:bookmarkEnd w:id="29"/>
       <w:bookmarkEnd w:id="30"/>
@@ -8016,6 +8218,198 @@
         </w:rPr>
         <w:t>thông báo: “Xóa thành công!”</w:t>
       </w:r>
+      <w:r>
+        <w:rPr>
+          <w:rFonts w:ascii="Times New Roman" w:hAnsi="Times New Roman"/>
+          <w:sz w:val="26"/>
+        </w:rPr>
+        <w:t>.</w:t>
+      </w:r>
+    </w:p>
+    <w:p>
+      <w:pPr>
+        <w:spacing w:line="360" w:lineRule="auto"/>
+        <w:ind w:firstLine="426"/>
+        <w:jc w:val="both"/>
+        <w:rPr>
+          <w:rFonts w:ascii="Times New Roman" w:hAnsi="Times New Roman"/>
+          <w:sz w:val="26"/>
+        </w:rPr>
+      </w:pPr>
+      <w:bookmarkStart w:id="31" w:name="_Hlk93261900"/>
+      <w:r>
+        <w:rPr>
+          <w:rFonts w:ascii="Times New Roman" w:hAnsi="Times New Roman"/>
+        </w:rPr>
+        <w:sym w:font="Wingdings" w:char="F0E8"/>
+      </w:r>
+      <w:r>
+        <w:rPr>
+          <w:rFonts w:ascii="Times New Roman" w:hAnsi="Times New Roman"/>
+          <w:sz w:val="26"/>
+        </w:rPr>
+        <w:t xml:space="preserve"> </w:t>
+      </w:r>
+      <w:r>
+        <w:rPr>
+          <w:rFonts w:ascii="Times New Roman" w:hAnsi="Times New Roman"/>
+          <w:b/>
+          <w:sz w:val="26"/>
+        </w:rPr>
+        <w:t>Mô tả thuật toán:</w:t>
+      </w:r>
+      <w:r>
+        <w:rPr>
+          <w:rFonts w:ascii="Times New Roman" w:hAnsi="Times New Roman"/>
+          <w:sz w:val="26"/>
+        </w:rPr>
+        <w:t xml:space="preserve"> Nhóm áp dụng phương pháp vòng để</w:t>
+      </w:r>
+      <w:r>
+        <w:rPr>
+          <w:rFonts w:ascii="Times New Roman" w:hAnsi="Times New Roman"/>
+          <w:sz w:val="26"/>
+        </w:rPr>
+        <w:t xml:space="preserve"> xóa</w:t>
+      </w:r>
+      <w:r>
+        <w:rPr>
+          <w:rFonts w:ascii="Times New Roman" w:hAnsi="Times New Roman"/>
+          <w:sz w:val="26"/>
+        </w:rPr>
+        <w:t xml:space="preserve"> các phòng trọ vào hàng đợi. Hoạt động theo cơ chế First In First Out (FIFO), các phần tử được thêm vào </w:t>
+      </w:r>
+      <w:r>
+        <w:rPr>
+          <w:rFonts w:ascii="Times New Roman" w:hAnsi="Times New Roman"/>
+          <w:sz w:val="26"/>
+        </w:rPr>
+        <w:t>đầu tiên sẽ bị xóa đầu tiên</w:t>
+      </w:r>
+      <w:r>
+        <w:rPr>
+          <w:rFonts w:ascii="Times New Roman" w:hAnsi="Times New Roman"/>
+          <w:sz w:val="26"/>
+        </w:rPr>
+        <w:t>.</w:t>
+      </w:r>
+    </w:p>
+    <w:bookmarkEnd w:id="31"/>
+    <w:p>
+      <w:pPr>
+        <w:spacing w:line="360" w:lineRule="auto"/>
+        <w:ind w:firstLine="426"/>
+        <w:jc w:val="both"/>
+        <w:rPr>
+          <w:rFonts w:ascii="Times New Roman" w:hAnsi="Times New Roman"/>
+          <w:sz w:val="26"/>
+        </w:rPr>
+      </w:pPr>
+      <w:r>
+        <w:rPr>
+          <w:rFonts w:ascii="Times New Roman" w:hAnsi="Times New Roman"/>
+          <w:sz w:val="26"/>
+        </w:rPr>
+        <w:t>Nếu</w:t>
+      </w:r>
+      <w:r>
+        <w:rPr>
+          <w:rFonts w:ascii="Times New Roman" w:hAnsi="Times New Roman"/>
+          <w:sz w:val="26"/>
+        </w:rPr>
+        <w:t xml:space="preserve"> Queue </w:t>
+      </w:r>
+      <w:r>
+        <w:rPr>
+          <w:rFonts w:ascii="Times New Roman" w:hAnsi="Times New Roman"/>
+          <w:sz w:val="26"/>
+        </w:rPr>
+        <w:t>không rỗng</w:t>
+      </w:r>
+      <w:r>
+        <w:rPr>
+          <w:rFonts w:ascii="Times New Roman" w:hAnsi="Times New Roman"/>
+          <w:sz w:val="26"/>
+        </w:rPr>
+        <w:t xml:space="preserve"> thì thực hiện các bước sau: Nếu</w:t>
+      </w:r>
+      <w:r>
+        <w:rPr>
+          <w:rFonts w:ascii="Times New Roman" w:hAnsi="Times New Roman"/>
+          <w:sz w:val="26"/>
+        </w:rPr>
+        <w:t xml:space="preserve"> Queue có 1 phần tử thì sẽ cho front = rear = -1</w:t>
+      </w:r>
+      <w:r>
+        <w:rPr>
+          <w:rFonts w:ascii="Times New Roman" w:hAnsi="Times New Roman"/>
+          <w:sz w:val="26"/>
+        </w:rPr>
+        <w:t xml:space="preserve">, </w:t>
+      </w:r>
+      <w:r>
+        <w:rPr>
+          <w:rFonts w:ascii="Times New Roman" w:hAnsi="Times New Roman"/>
+          <w:sz w:val="26"/>
+        </w:rPr>
+        <w:t>ngược lại tăng front lên 1 đơn vị và nếu front bị tràn sẽ</w:t>
+      </w:r>
+      <w:r>
+        <w:rPr>
+          <w:rFonts w:ascii="Times New Roman" w:hAnsi="Times New Roman"/>
+          <w:sz w:val="26"/>
+        </w:rPr>
+        <w:t xml:space="preserve"> </w:t>
+      </w:r>
+      <w:r>
+        <w:rPr>
+          <w:rFonts w:ascii="Times New Roman" w:hAnsi="Times New Roman"/>
+          <w:sz w:val="26"/>
+        </w:rPr>
+        <w:t>cho</w:t>
+      </w:r>
+      <w:r>
+        <w:rPr>
+          <w:rFonts w:ascii="Times New Roman" w:hAnsi="Times New Roman"/>
+          <w:sz w:val="26"/>
+        </w:rPr>
+        <w:t xml:space="preserve"> front</w:t>
+      </w:r>
+      <w:r>
+        <w:rPr>
+          <w:rFonts w:ascii="Times New Roman" w:hAnsi="Times New Roman"/>
+          <w:sz w:val="26"/>
+        </w:rPr>
+        <w:t xml:space="preserve"> quay về 0</w:t>
+      </w:r>
+      <w:r>
+        <w:rPr>
+          <w:rFonts w:ascii="Times New Roman" w:hAnsi="Times New Roman"/>
+          <w:sz w:val="26"/>
+        </w:rPr>
+        <w:t>, sau cùng giảm</w:t>
+      </w:r>
+      <w:r>
+        <w:rPr>
+          <w:rFonts w:ascii="Times New Roman" w:hAnsi="Times New Roman"/>
+          <w:sz w:val="26"/>
+        </w:rPr>
+        <w:t xml:space="preserve"> kích cỡ Queue</w:t>
+      </w:r>
+      <w:r>
+        <w:rPr>
+          <w:rFonts w:ascii="Times New Roman" w:hAnsi="Times New Roman"/>
+          <w:sz w:val="26"/>
+        </w:rPr>
+        <w:t xml:space="preserve"> xuống</w:t>
+      </w:r>
+      <w:r>
+        <w:rPr>
+          <w:rFonts w:ascii="Times New Roman" w:hAnsi="Times New Roman"/>
+          <w:sz w:val="26"/>
+        </w:rPr>
+        <w:t xml:space="preserve"> 1 đơn vị.</w:t>
+      </w:r>
     </w:p>
     <w:p>
       <w:pPr>
@@ -8025,7 +8419,7 @@
           <w:sz w:val="28"/>
         </w:rPr>
       </w:pPr>
-      <w:bookmarkStart w:id="31" w:name="_Toc93085880"/>
+      <w:bookmarkStart w:id="32" w:name="_Toc93085880"/>
       <w:r>
         <w:rPr>
           <w:b/>
@@ -8052,7 +8446,7 @@
         </w:rPr>
         <w:t>Chức năng phòng trọ có chỉ số điện cao nhất</w:t>
       </w:r>
-      <w:bookmarkEnd w:id="31"/>
+      <w:bookmarkEnd w:id="32"/>
     </w:p>
     <w:p>
       <w:pPr>
@@ -8136,8 +8530,8 @@
         </w:rPr>
         <w:tab/>
       </w:r>
-      <w:bookmarkStart w:id="32" w:name="_Toc93149041"/>
-      <w:bookmarkStart w:id="33" w:name="_Toc93153630"/>
+      <w:bookmarkStart w:id="33" w:name="_Toc93149041"/>
+      <w:bookmarkStart w:id="34" w:name="_Toc93153630"/>
       <w:r>
         <w:rPr>
           <w:rFonts w:ascii="Times New Roman" w:hAnsi="Times New Roman" w:cs="Times New Roman"/>
@@ -8145,7 +8539,7 @@
           <w:sz w:val="24"/>
           <w:szCs w:val="24"/>
         </w:rPr>
-        <w:t xml:space="preserve">Hình </w:t>
+        <w:t xml:space="preserve">     </w:t>
       </w:r>
       <w:r>
         <w:rPr>
@@ -8154,7 +8548,7 @@
           <w:sz w:val="24"/>
           <w:szCs w:val="24"/>
         </w:rPr>
-        <w:t>7.</w:t>
+        <w:t xml:space="preserve"> </w:t>
       </w:r>
       <w:r>
         <w:rPr>
@@ -8163,10 +8557,28 @@
           <w:sz w:val="24"/>
           <w:szCs w:val="24"/>
         </w:rPr>
+        <w:t xml:space="preserve">Hình </w:t>
+      </w:r>
+      <w:r>
+        <w:rPr>
+          <w:rFonts w:ascii="Times New Roman" w:hAnsi="Times New Roman" w:cs="Times New Roman"/>
+          <w:color w:val="auto"/>
+          <w:sz w:val="24"/>
+          <w:szCs w:val="24"/>
+        </w:rPr>
+        <w:t>7.</w:t>
+      </w:r>
+      <w:r>
+        <w:rPr>
+          <w:rFonts w:ascii="Times New Roman" w:hAnsi="Times New Roman" w:cs="Times New Roman"/>
+          <w:color w:val="auto"/>
+          <w:sz w:val="24"/>
+          <w:szCs w:val="24"/>
+        </w:rPr>
         <w:t>1 Phòng trọ có chỉ số điện cao nhất</w:t>
       </w:r>
-      <w:bookmarkEnd w:id="32"/>
       <w:bookmarkEnd w:id="33"/>
+      <w:bookmarkEnd w:id="34"/>
     </w:p>
     <w:p>
       <w:pPr>
@@ -8192,6 +8604,13 @@
         </w:rPr>
         <w:t xml:space="preserve"> Tại đây hệ thống sẽ dựa vào thông tin phòng trọ hiện đang có và xuất ra console những phòng trọ có chỉ số điện cao nhất</w:t>
       </w:r>
+      <w:r>
+        <w:rPr>
+          <w:rFonts w:ascii="Times New Roman" w:hAnsi="Times New Roman"/>
+          <w:sz w:val="26"/>
+        </w:rPr>
+        <w:t>.</w:t>
+      </w:r>
     </w:p>
     <w:p>
       <w:pPr>
@@ -8201,7 +8620,7 @@
           <w:sz w:val="28"/>
         </w:rPr>
       </w:pPr>
-      <w:bookmarkStart w:id="34" w:name="_Toc93085881"/>
+      <w:bookmarkStart w:id="35" w:name="_Toc93085881"/>
       <w:r>
         <w:rPr>
           <w:b/>
@@ -8222,7 +8641,7 @@
         </w:rPr>
         <w:t>Chức năng tìm người trong phòng trọ</w:t>
       </w:r>
-      <w:bookmarkEnd w:id="34"/>
+      <w:bookmarkEnd w:id="35"/>
     </w:p>
     <w:p>
       <w:pPr>
@@ -8307,8 +8726,8 @@
         </w:rPr>
         <w:tab/>
       </w:r>
-      <w:bookmarkStart w:id="35" w:name="_Toc93149042"/>
-      <w:bookmarkStart w:id="36" w:name="_Toc93153631"/>
+      <w:bookmarkStart w:id="36" w:name="_Toc93149042"/>
+      <w:bookmarkStart w:id="37" w:name="_Toc93153631"/>
       <w:r>
         <w:rPr>
           <w:rFonts w:ascii="Times New Roman" w:hAnsi="Times New Roman" w:cs="Times New Roman"/>
@@ -8316,7 +8735,7 @@
           <w:sz w:val="24"/>
           <w:szCs w:val="24"/>
         </w:rPr>
-        <w:t xml:space="preserve">Hình </w:t>
+        <w:tab/>
       </w:r>
       <w:r>
         <w:rPr>
@@ -8325,7 +8744,7 @@
           <w:sz w:val="24"/>
           <w:szCs w:val="24"/>
         </w:rPr>
-        <w:t>8.</w:t>
+        <w:t xml:space="preserve">Hình </w:t>
       </w:r>
       <w:r>
         <w:rPr>
@@ -8334,10 +8753,19 @@
           <w:sz w:val="24"/>
           <w:szCs w:val="24"/>
         </w:rPr>
+        <w:t>8.</w:t>
+      </w:r>
+      <w:r>
+        <w:rPr>
+          <w:rFonts w:ascii="Times New Roman" w:hAnsi="Times New Roman" w:cs="Times New Roman"/>
+          <w:color w:val="auto"/>
+          <w:sz w:val="24"/>
+          <w:szCs w:val="24"/>
+        </w:rPr>
         <w:t>1 Tìm người trong phòng trọ</w:t>
       </w:r>
-      <w:bookmarkEnd w:id="35"/>
       <w:bookmarkEnd w:id="36"/>
+      <w:bookmarkEnd w:id="37"/>
     </w:p>
     <w:p>
       <w:pPr>
@@ -8364,6 +8792,13 @@
         </w:rPr>
         <w:t xml:space="preserve"> Khi xảy ra sự cố hay có vấn đề gì của người thuê trọ thì vào đây để tìm thông tin người thuê trọ đó</w:t>
       </w:r>
+      <w:r>
+        <w:rPr>
+          <w:rFonts w:ascii="Times New Roman" w:hAnsi="Times New Roman"/>
+          <w:sz w:val="26"/>
+        </w:rPr>
+        <w:t>.</w:t>
+      </w:r>
     </w:p>
     <w:p>
       <w:pPr>
@@ -8378,9 +8813,9 @@
           <w:sz w:val="26"/>
         </w:rPr>
         <w:drawing>
-          <wp:inline distT="0" distB="0" distL="0" distR="0" wp14:anchorId="3480D8D9" wp14:editId="4E0BD698">
-            <wp:extent cx="2219635" cy="733527"/>
-            <wp:effectExtent l="0" t="0" r="9525" b="9525"/>
+          <wp:inline distT="0" distB="0" distL="0" distR="0" wp14:anchorId="3480D8D9" wp14:editId="6B8D7AE3">
+            <wp:extent cx="2700670" cy="892496"/>
+            <wp:effectExtent l="0" t="0" r="4445" b="3175"/>
             <wp:docPr id="6" name="Picture 6"/>
             <wp:cNvGraphicFramePr>
               <a:graphicFrameLocks xmlns:a="http://schemas.openxmlformats.org/drawingml/2006/main" noChangeAspect="1"/>
@@ -8401,7 +8836,7 @@
                   <pic:spPr>
                     <a:xfrm>
                       <a:off x="0" y="0"/>
-                      <a:ext cx="2219635" cy="733527"/>
+                      <a:ext cx="2726364" cy="900987"/>
                     </a:xfrm>
                     <a:prstGeom prst="rect">
                       <a:avLst/>
@@ -8451,8 +8886,8 @@
         </w:rPr>
         <w:tab/>
       </w:r>
-      <w:bookmarkStart w:id="37" w:name="_Toc93149043"/>
-      <w:bookmarkStart w:id="38" w:name="_Toc93153632"/>
+      <w:bookmarkStart w:id="38" w:name="_Toc93149043"/>
+      <w:bookmarkStart w:id="39" w:name="_Toc93153632"/>
       <w:r>
         <w:rPr>
           <w:rFonts w:ascii="Times New Roman" w:hAnsi="Times New Roman" w:cs="Times New Roman"/>
@@ -8480,8 +8915,8 @@
         </w:rPr>
         <w:t>2 Tìm sai tên người trong phòng trọ</w:t>
       </w:r>
-      <w:bookmarkEnd w:id="37"/>
       <w:bookmarkEnd w:id="38"/>
+      <w:bookmarkEnd w:id="39"/>
     </w:p>
     <w:p>
       <w:pPr>
@@ -8535,6 +8970,13 @@
         </w:rPr>
         <w:t>còn nếu sai thì sẽ hiện thông báo “Không tìm thấy!”</w:t>
       </w:r>
+      <w:r>
+        <w:rPr>
+          <w:rFonts w:ascii="Times New Roman" w:hAnsi="Times New Roman"/>
+          <w:sz w:val="26"/>
+        </w:rPr>
+        <w:t>.</w:t>
+      </w:r>
     </w:p>
     <w:p>
       <w:pPr>
@@ -8543,7 +8985,7 @@
           <w:b/>
         </w:rPr>
       </w:pPr>
-      <w:bookmarkStart w:id="39" w:name="_Toc93085882"/>
+      <w:bookmarkStart w:id="40" w:name="_Toc93085882"/>
       <w:r>
         <w:rPr>
           <w:b/>
@@ -8556,12 +8998,7 @@
         </w:rPr>
         <w:t>Chức năng đếm số phòng trọ có đơn giá phòng cao nhất</w:t>
       </w:r>
-      <w:bookmarkEnd w:id="39"/>
-    </w:p>
-    <w:p>
-      <w:pPr>
-        <w:keepNext/>
-      </w:pPr>
+      <w:bookmarkEnd w:id="40"/>
     </w:p>
     <w:p>
       <w:pPr>
@@ -8636,8 +9073,8 @@
         </w:rPr>
         <w:tab/>
       </w:r>
-      <w:bookmarkStart w:id="40" w:name="_Toc93149044"/>
-      <w:bookmarkStart w:id="41" w:name="_Toc93153633"/>
+      <w:bookmarkStart w:id="41" w:name="_Toc93149044"/>
+      <w:bookmarkStart w:id="42" w:name="_Toc93153633"/>
       <w:r>
         <w:rPr>
           <w:rFonts w:ascii="Times New Roman" w:hAnsi="Times New Roman" w:cs="Times New Roman"/>
@@ -8645,7 +9082,7 @@
           <w:sz w:val="24"/>
           <w:szCs w:val="24"/>
         </w:rPr>
-        <w:t xml:space="preserve">Hình </w:t>
+        <w:tab/>
       </w:r>
       <w:r>
         <w:rPr>
@@ -8654,7 +9091,7 @@
           <w:sz w:val="24"/>
           <w:szCs w:val="24"/>
         </w:rPr>
-        <w:t>9.</w:t>
+        <w:t xml:space="preserve">Hình </w:t>
       </w:r>
       <w:r>
         <w:rPr>
@@ -8663,10 +9100,19 @@
           <w:sz w:val="24"/>
           <w:szCs w:val="24"/>
         </w:rPr>
+        <w:t>9.</w:t>
+      </w:r>
+      <w:r>
+        <w:rPr>
+          <w:rFonts w:ascii="Times New Roman" w:hAnsi="Times New Roman" w:cs="Times New Roman"/>
+          <w:color w:val="auto"/>
+          <w:sz w:val="24"/>
+          <w:szCs w:val="24"/>
+        </w:rPr>
         <w:t>1 Đếm số phòng trọ có đơn giá phòng cao nhất</w:t>
       </w:r>
-      <w:bookmarkEnd w:id="40"/>
       <w:bookmarkEnd w:id="41"/>
+      <w:bookmarkEnd w:id="42"/>
     </w:p>
     <w:p>
       <w:pPr>
@@ -8713,6 +9159,13 @@
         </w:rPr>
         <w:t>i thuê đó</w:t>
       </w:r>
+      <w:r>
+        <w:rPr>
+          <w:rFonts w:ascii="Times New Roman" w:hAnsi="Times New Roman"/>
+          <w:sz w:val="26"/>
+        </w:rPr>
+        <w:t>.</w:t>
+      </w:r>
     </w:p>
     <w:p>
       <w:pPr>
@@ -8721,7 +9174,7 @@
           <w:b/>
         </w:rPr>
       </w:pPr>
-      <w:bookmarkStart w:id="42" w:name="_Toc93085883"/>
+      <w:bookmarkStart w:id="43" w:name="_Toc93085883"/>
       <w:r>
         <w:rPr>
           <w:b/>
@@ -8741,12 +9194,7 @@
         </w:rPr>
         <w:t>2</w:t>
       </w:r>
-      <w:bookmarkEnd w:id="42"/>
-    </w:p>
-    <w:p>
-      <w:pPr>
-        <w:keepNext/>
-      </w:pPr>
+      <w:bookmarkEnd w:id="43"/>
     </w:p>
     <w:p>
       <w:pPr>
@@ -8821,8 +9269,8 @@
         </w:rPr>
         <w:tab/>
       </w:r>
-      <w:bookmarkStart w:id="43" w:name="_Toc93149045"/>
-      <w:bookmarkStart w:id="44" w:name="_Toc93153634"/>
+      <w:bookmarkStart w:id="44" w:name="_Toc93149045"/>
+      <w:bookmarkStart w:id="45" w:name="_Toc93153634"/>
       <w:r>
         <w:rPr>
           <w:rFonts w:ascii="Times New Roman" w:hAnsi="Times New Roman" w:cs="Times New Roman"/>
@@ -8850,8 +9298,8 @@
         </w:rPr>
         <w:t>1 Đếm số phòng trọ có người thuê có năm sinh &lt; 2002</w:t>
       </w:r>
-      <w:bookmarkEnd w:id="43"/>
       <w:bookmarkEnd w:id="44"/>
+      <w:bookmarkEnd w:id="45"/>
     </w:p>
     <w:p>
       <w:pPr>
@@ -8877,6 +9325,13 @@
         </w:rPr>
         <w:t xml:space="preserve"> Dựa vào danh sách thông tin phòng trọ đang hiện có, đếm số phòng trọ có người thuê có năm sinh &lt; 2002 và xuất ra console thông tin người thuê đó</w:t>
       </w:r>
+      <w:r>
+        <w:rPr>
+          <w:rFonts w:ascii="Times New Roman" w:hAnsi="Times New Roman"/>
+          <w:sz w:val="26"/>
+        </w:rPr>
+        <w:t>.</w:t>
+      </w:r>
     </w:p>
     <w:p>
       <w:pPr>
@@ -8886,7 +9341,7 @@
           <w:sz w:val="28"/>
         </w:rPr>
       </w:pPr>
-      <w:bookmarkStart w:id="45" w:name="_Toc93085884"/>
+      <w:bookmarkStart w:id="46" w:name="_Toc93085884"/>
       <w:r>
         <w:rPr>
           <w:b/>
@@ -8901,27 +9356,21 @@
         </w:rPr>
         <w:t>Chức năng tính tổng chỉ số điện</w:t>
       </w:r>
-      <w:bookmarkEnd w:id="45"/>
+      <w:bookmarkEnd w:id="46"/>
     </w:p>
     <w:p>
       <w:pPr>
         <w:keepNext/>
         <w:ind w:left="720" w:firstLine="720"/>
       </w:pPr>
-    </w:p>
-    <w:p>
-      <w:pPr>
-        <w:keepNext/>
-        <w:ind w:left="720" w:firstLine="720"/>
-      </w:pPr>
       <w:r>
         <w:rPr>
           <w:noProof/>
         </w:rPr>
         <w:drawing>
-          <wp:inline distT="0" distB="0" distL="0" distR="0" wp14:anchorId="1C7C9F35" wp14:editId="73F468C7">
-            <wp:extent cx="3200847" cy="1019317"/>
-            <wp:effectExtent l="0" t="0" r="0" b="9525"/>
+          <wp:inline distT="0" distB="0" distL="0" distR="0" wp14:anchorId="1C7C9F35" wp14:editId="539530A4">
+            <wp:extent cx="3772869" cy="1201479"/>
+            <wp:effectExtent l="0" t="0" r="0" b="0"/>
             <wp:docPr id="14" name="Picture 14"/>
             <wp:cNvGraphicFramePr>
               <a:graphicFrameLocks xmlns:a="http://schemas.openxmlformats.org/drawingml/2006/main" noChangeAspect="1"/>
@@ -8942,7 +9391,7 @@
                   <pic:spPr>
                     <a:xfrm>
                       <a:off x="0" y="0"/>
-                      <a:ext cx="3200847" cy="1019317"/>
+                      <a:ext cx="3794217" cy="1208277"/>
                     </a:xfrm>
                     <a:prstGeom prst="rect">
                       <a:avLst/>
@@ -9001,8 +9450,8 @@
         </w:rPr>
         <w:tab/>
       </w:r>
-      <w:bookmarkStart w:id="46" w:name="_Toc93149046"/>
-      <w:bookmarkStart w:id="47" w:name="_Toc93153635"/>
+      <w:bookmarkStart w:id="47" w:name="_Toc93149046"/>
+      <w:bookmarkStart w:id="48" w:name="_Toc93153635"/>
       <w:r>
         <w:rPr>
           <w:rFonts w:ascii="Times New Roman" w:hAnsi="Times New Roman" w:cs="Times New Roman"/>
@@ -9030,8 +9479,8 @@
         </w:rPr>
         <w:t>1 Tính tổng chỉ số điện</w:t>
       </w:r>
-      <w:bookmarkEnd w:id="46"/>
       <w:bookmarkEnd w:id="47"/>
+      <w:bookmarkEnd w:id="48"/>
     </w:p>
     <w:p>
       <w:pPr>
@@ -9085,6 +9534,13 @@
         </w:rPr>
         <w:t xml:space="preserve">tổng chỉ số điện </w:t>
       </w:r>
+      <w:r>
+        <w:rPr>
+          <w:rFonts w:ascii="Times New Roman" w:hAnsi="Times New Roman"/>
+          <w:sz w:val="26"/>
+        </w:rPr>
+        <w:t>.</w:t>
+      </w:r>
     </w:p>
     <w:p>
       <w:pPr>
@@ -9093,14 +9549,14 @@
           <w:b/>
         </w:rPr>
       </w:pPr>
-      <w:bookmarkStart w:id="48" w:name="_Toc93085885"/>
+      <w:bookmarkStart w:id="49" w:name="_Toc93085885"/>
       <w:r>
         <w:rPr>
           <w:b/>
         </w:rPr>
         <w:t>2.12 Chức năng BFS nhập từ bàn phím</w:t>
       </w:r>
-      <w:bookmarkEnd w:id="48"/>
+      <w:bookmarkEnd w:id="49"/>
     </w:p>
     <w:p>
       <w:pPr>
@@ -9112,10 +9568,10 @@
           <w:noProof/>
         </w:rPr>
         <w:drawing>
-          <wp:inline distT="0" distB="0" distL="0" distR="0" wp14:anchorId="026480CD" wp14:editId="64ADD82A">
-            <wp:extent cx="3677163" cy="1457528"/>
-            <wp:effectExtent l="0" t="0" r="0" b="9525"/>
-            <wp:docPr id="18" name="Picture 18"/>
+          <wp:inline distT="0" distB="0" distL="0" distR="0" wp14:anchorId="3C7DE319" wp14:editId="70CF291E">
+            <wp:extent cx="3808487" cy="978195"/>
+            <wp:effectExtent l="0" t="0" r="1905" b="0"/>
+            <wp:docPr id="20" name="Picture 20"/>
             <wp:cNvGraphicFramePr>
               <a:graphicFrameLocks xmlns:a="http://schemas.openxmlformats.org/drawingml/2006/main" noChangeAspect="1"/>
             </wp:cNvGraphicFramePr>
@@ -9123,23 +9579,36 @@
               <a:graphicData uri="http://schemas.openxmlformats.org/drawingml/2006/picture">
                 <pic:pic xmlns:pic="http://schemas.openxmlformats.org/drawingml/2006/picture">
                   <pic:nvPicPr>
-                    <pic:cNvPr id="1" name=""/>
-                    <pic:cNvPicPr/>
+                    <pic:cNvPr id="0" name="Picture 2"/>
+                    <pic:cNvPicPr>
+                      <a:picLocks noChangeAspect="1" noChangeArrowheads="1"/>
+                    </pic:cNvPicPr>
                   </pic:nvPicPr>
                   <pic:blipFill>
-                    <a:blip r:embed="rId24"/>
+                    <a:blip r:embed="rId24">
+                      <a:extLst>
+                        <a:ext uri="{28A0092B-C50C-407E-A947-70E740481C1C}">
+                          <a14:useLocalDpi xmlns:a14="http://schemas.microsoft.com/office/drawing/2010/main" val="0"/>
+                        </a:ext>
+                      </a:extLst>
+                    </a:blip>
+                    <a:srcRect/>
                     <a:stretch>
                       <a:fillRect/>
                     </a:stretch>
                   </pic:blipFill>
-                  <pic:spPr>
+                  <pic:spPr bwMode="auto">
                     <a:xfrm>
                       <a:off x="0" y="0"/>
-                      <a:ext cx="3677163" cy="1457528"/>
+                      <a:ext cx="3848691" cy="988521"/>
                     </a:xfrm>
                     <a:prstGeom prst="rect">
                       <a:avLst/>
                     </a:prstGeom>
+                    <a:noFill/>
+                    <a:ln>
+                      <a:noFill/>
+                    </a:ln>
                   </pic:spPr>
                 </pic:pic>
               </a:graphicData>
@@ -9194,8 +9663,8 @@
         </w:rPr>
         <w:tab/>
       </w:r>
-      <w:bookmarkStart w:id="49" w:name="_Toc93149047"/>
-      <w:bookmarkStart w:id="50" w:name="_Toc93153636"/>
+      <w:bookmarkStart w:id="50" w:name="_Toc93149047"/>
+      <w:bookmarkStart w:id="51" w:name="_Toc93153636"/>
       <w:r>
         <w:rPr>
           <w:rFonts w:ascii="Times New Roman" w:hAnsi="Times New Roman" w:cs="Times New Roman"/>
@@ -9223,8 +9692,8 @@
         </w:rPr>
         <w:t>1 Nhập giá trị kề phòng</w:t>
       </w:r>
-      <w:bookmarkEnd w:id="49"/>
       <w:bookmarkEnd w:id="50"/>
+      <w:bookmarkEnd w:id="51"/>
     </w:p>
     <w:p>
       <w:pPr>
@@ -9241,7 +9710,6 @@
           <w:rFonts w:ascii="Times New Roman" w:hAnsi="Times New Roman"/>
           <w:sz w:val="26"/>
         </w:rPr>
-        <w:lastRenderedPageBreak/>
         <w:t>-</w:t>
       </w:r>
       <w:r>
@@ -9250,6 +9718,13 @@
           <w:sz w:val="26"/>
         </w:rPr>
         <w:t xml:space="preserve"> Sau khi đã nhập dữ liệu từ bàn phím trước đó thì vào đây console sẽ hiện ra số lượng phòng đã nhập và yêu cầu người dùng nhập các giá trị kề phòng </w:t>
+      </w:r>
+      <w:r>
+        <w:rPr>
+          <w:rFonts w:ascii="Times New Roman" w:hAnsi="Times New Roman"/>
+          <w:sz w:val="26"/>
+        </w:rPr>
+        <w:t>.</w:t>
       </w:r>
     </w:p>
     <w:p>
@@ -9257,23 +9732,16 @@
         <w:keepNext/>
         <w:spacing w:line="360" w:lineRule="auto"/>
       </w:pPr>
-    </w:p>
-    <w:p>
-      <w:pPr>
-        <w:keepNext/>
-        <w:spacing w:line="360" w:lineRule="auto"/>
-      </w:pPr>
-      <w:r>
-        <w:rPr>
-          <w:rFonts w:ascii="Times New Roman" w:hAnsi="Times New Roman"/>
+      <w:r>
+        <w:rPr>
           <w:noProof/>
-          <w:sz w:val="26"/>
-        </w:rPr>
+        </w:rPr>
+        <w:lastRenderedPageBreak/>
         <w:drawing>
-          <wp:inline distT="0" distB="0" distL="0" distR="0" wp14:anchorId="7C4ABD17" wp14:editId="5A451989">
-            <wp:extent cx="5430008" cy="2495898"/>
-            <wp:effectExtent l="0" t="0" r="0" b="0"/>
-            <wp:docPr id="19" name="Picture 19"/>
+          <wp:inline distT="0" distB="0" distL="0" distR="0" wp14:anchorId="7DF95232" wp14:editId="0902E3CE">
+            <wp:extent cx="5709684" cy="2106025"/>
+            <wp:effectExtent l="0" t="0" r="5715" b="8890"/>
+            <wp:docPr id="21" name="Picture 21"/>
             <wp:cNvGraphicFramePr>
               <a:graphicFrameLocks xmlns:a="http://schemas.openxmlformats.org/drawingml/2006/main" noChangeAspect="1"/>
             </wp:cNvGraphicFramePr>
@@ -9281,23 +9749,36 @@
               <a:graphicData uri="http://schemas.openxmlformats.org/drawingml/2006/picture">
                 <pic:pic xmlns:pic="http://schemas.openxmlformats.org/drawingml/2006/picture">
                   <pic:nvPicPr>
-                    <pic:cNvPr id="1" name=""/>
-                    <pic:cNvPicPr/>
+                    <pic:cNvPr id="0" name="Picture 3"/>
+                    <pic:cNvPicPr>
+                      <a:picLocks noChangeAspect="1" noChangeArrowheads="1"/>
+                    </pic:cNvPicPr>
                   </pic:nvPicPr>
                   <pic:blipFill>
-                    <a:blip r:embed="rId25"/>
+                    <a:blip r:embed="rId25">
+                      <a:extLst>
+                        <a:ext uri="{28A0092B-C50C-407E-A947-70E740481C1C}">
+                          <a14:useLocalDpi xmlns:a14="http://schemas.microsoft.com/office/drawing/2010/main" val="0"/>
+                        </a:ext>
+                      </a:extLst>
+                    </a:blip>
+                    <a:srcRect/>
                     <a:stretch>
                       <a:fillRect/>
                     </a:stretch>
                   </pic:blipFill>
-                  <pic:spPr>
+                  <pic:spPr bwMode="auto">
                     <a:xfrm>
                       <a:off x="0" y="0"/>
-                      <a:ext cx="5430008" cy="2495898"/>
+                      <a:ext cx="5759664" cy="2124460"/>
                     </a:xfrm>
                     <a:prstGeom prst="rect">
                       <a:avLst/>
                     </a:prstGeom>
+                    <a:noFill/>
+                    <a:ln>
+                      <a:noFill/>
+                    </a:ln>
                   </pic:spPr>
                 </pic:pic>
               </a:graphicData>
@@ -9343,8 +9824,8 @@
         </w:rPr>
         <w:tab/>
       </w:r>
-      <w:bookmarkStart w:id="51" w:name="_Toc93149048"/>
-      <w:bookmarkStart w:id="52" w:name="_Toc93153637"/>
+      <w:bookmarkStart w:id="52" w:name="_Toc93149048"/>
+      <w:bookmarkStart w:id="53" w:name="_Toc93153637"/>
       <w:r>
         <w:rPr>
           <w:rFonts w:ascii="Times New Roman" w:hAnsi="Times New Roman" w:cs="Times New Roman"/>
@@ -9372,8 +9853,8 @@
         </w:rPr>
         <w:t>2 Tìm quảng đường và tính độ dài BFS</w:t>
       </w:r>
-      <w:bookmarkEnd w:id="51"/>
       <w:bookmarkEnd w:id="52"/>
+      <w:bookmarkEnd w:id="53"/>
     </w:p>
     <w:p>
       <w:pPr>
@@ -9427,6 +9908,27 @@
         </w:rPr>
         <w:t>ng đường đã tìm được</w:t>
       </w:r>
+      <w:r>
+        <w:rPr>
+          <w:rFonts w:ascii="Times New Roman" w:hAnsi="Times New Roman"/>
+          <w:sz w:val="26"/>
+        </w:rPr>
+        <w:t>.</w:t>
+      </w:r>
+      <w:r>
+        <w:rPr>
+          <w:rFonts w:ascii="Times New Roman" w:hAnsi="Times New Roman"/>
+          <w:sz w:val="26"/>
+        </w:rPr>
+        <w:t xml:space="preserve"> </w:t>
+      </w:r>
+      <w:r>
+        <w:rPr>
+          <w:rFonts w:ascii="Times New Roman" w:hAnsi="Times New Roman"/>
+          <w:sz w:val="26"/>
+        </w:rPr>
+        <w:t>Nếu người dùng muốn tiếp tục tìm đường đi thì bấm phím bất kì còn ngược lại muốn dừng thì bấm phím 0.</w:t>
+      </w:r>
     </w:p>
     <w:p>
       <w:pPr>
@@ -9447,66 +9949,151 @@
       <w:r>
         <w:rPr>
           <w:rFonts w:ascii="Times New Roman" w:hAnsi="Times New Roman"/>
+          <w:sz w:val="26"/>
         </w:rPr>
         <w:t xml:space="preserve"> </w:t>
       </w:r>
       <w:r>
         <w:rPr>
           <w:rFonts w:ascii="Times New Roman" w:hAnsi="Times New Roman"/>
-          <w:sz w:val="26"/>
-        </w:rPr>
-        <w:t>Nếu người dùng muốn tiếp tục tìm đường đi thì bấm phím bất kì còn ngược lại muốn dừng thì bấm phím 0</w:t>
-      </w:r>
-    </w:p>
-    <w:p/>
-    <w:p>
-      <w:pPr>
-        <w:pStyle w:val="Heading2"/>
-        <w:rPr>
           <w:b/>
-        </w:rPr>
-      </w:pPr>
-      <w:r>
-        <w:rPr>
-          <w:b/>
-        </w:rPr>
-        <w:br w:type="page"/>
-      </w:r>
-    </w:p>
-    <w:p>
-      <w:pPr>
-        <w:pStyle w:val="Heading1"/>
-        <w:jc w:val="center"/>
-        <w:rPr>
-          <w:sz w:val="32"/>
-        </w:rPr>
-      </w:pPr>
-      <w:bookmarkStart w:id="53" w:name="_Toc93085886"/>
-      <w:r>
-        <w:rPr>
-          <w:sz w:val="32"/>
-        </w:rPr>
-        <w:lastRenderedPageBreak/>
-        <w:t>CHƯƠNG 3: KẾT LUẬN</w:t>
-      </w:r>
-      <w:bookmarkEnd w:id="53"/>
-    </w:p>
-    <w:p/>
-    <w:p>
-      <w:pPr>
-        <w:pStyle w:val="Heading2"/>
-        <w:rPr>
-          <w:b/>
-        </w:rPr>
-      </w:pPr>
-      <w:bookmarkStart w:id="54" w:name="_Toc93085887"/>
-      <w:r>
-        <w:rPr>
-          <w:b/>
-        </w:rPr>
-        <w:t>3.1 Những kết quả đạt được</w:t>
-      </w:r>
-      <w:bookmarkEnd w:id="54"/>
+          <w:sz w:val="26"/>
+        </w:rPr>
+        <w:t>Mô tả thuật toán:</w:t>
+      </w:r>
+      <w:r>
+        <w:rPr>
+          <w:rFonts w:ascii="Times New Roman" w:hAnsi="Times New Roman"/>
+          <w:sz w:val="26"/>
+        </w:rPr>
+        <w:t xml:space="preserve"> </w:t>
+      </w:r>
+      <w:r>
+        <w:rPr>
+          <w:rFonts w:ascii="Times New Roman" w:hAnsi="Times New Roman"/>
+          <w:sz w:val="26"/>
+        </w:rPr>
+        <w:t>Tạo mảng C</w:t>
+      </w:r>
+      <w:r>
+        <w:rPr>
+          <w:rFonts w:ascii="Times New Roman" w:hAnsi="Times New Roman"/>
+          <w:sz w:val="26"/>
+        </w:rPr>
+        <w:t>[MAX] là mảng chứa đỉnh chưa xét</w:t>
+      </w:r>
+      <w:r>
+        <w:rPr>
+          <w:rFonts w:ascii="Times New Roman" w:hAnsi="Times New Roman"/>
+          <w:sz w:val="26"/>
+        </w:rPr>
+        <w:t>;</w:t>
+      </w:r>
+      <w:r>
+        <w:rPr>
+          <w:rFonts w:ascii="Times New Roman" w:hAnsi="Times New Roman"/>
+          <w:sz w:val="26"/>
+        </w:rPr>
+        <w:t xml:space="preserve"> </w:t>
+      </w:r>
+      <w:r>
+        <w:rPr>
+          <w:rFonts w:ascii="Times New Roman" w:hAnsi="Times New Roman"/>
+          <w:sz w:val="26"/>
+        </w:rPr>
+        <w:t xml:space="preserve">mảng </w:t>
+      </w:r>
+      <w:r>
+        <w:rPr>
+          <w:rFonts w:ascii="Times New Roman" w:hAnsi="Times New Roman"/>
+          <w:sz w:val="26"/>
+        </w:rPr>
+        <w:t>D</w:t>
+      </w:r>
+      <w:r>
+        <w:rPr>
+          <w:rFonts w:ascii="Times New Roman" w:hAnsi="Times New Roman"/>
+          <w:sz w:val="26"/>
+        </w:rPr>
+        <w:t xml:space="preserve">[MAX] là mảng </w:t>
+      </w:r>
+      <w:r>
+        <w:rPr>
+          <w:rFonts w:ascii="Times New Roman" w:hAnsi="Times New Roman"/>
+          <w:sz w:val="26"/>
+        </w:rPr>
+        <w:t>trọng số</w:t>
+      </w:r>
+      <w:r>
+        <w:rPr>
+          <w:rFonts w:ascii="Times New Roman" w:hAnsi="Times New Roman"/>
+          <w:sz w:val="26"/>
+        </w:rPr>
+        <w:t>;</w:t>
+      </w:r>
+      <w:r>
+        <w:rPr>
+          <w:rFonts w:ascii="Times New Roman" w:hAnsi="Times New Roman"/>
+          <w:sz w:val="26"/>
+        </w:rPr>
+        <w:t xml:space="preserve"> </w:t>
+      </w:r>
+      <w:r>
+        <w:rPr>
+          <w:rFonts w:ascii="Times New Roman" w:hAnsi="Times New Roman"/>
+          <w:sz w:val="26"/>
+        </w:rPr>
+        <w:t xml:space="preserve">mảng </w:t>
+      </w:r>
+      <w:r>
+        <w:rPr>
+          <w:rFonts w:ascii="Times New Roman" w:hAnsi="Times New Roman"/>
+          <w:sz w:val="26"/>
+        </w:rPr>
+        <w:t>bfs</w:t>
+      </w:r>
+      <w:r>
+        <w:rPr>
+          <w:rFonts w:ascii="Times New Roman" w:hAnsi="Times New Roman"/>
+          <w:sz w:val="26"/>
+        </w:rPr>
+        <w:t>[MAX] là mảng</w:t>
+      </w:r>
+      <w:r>
+        <w:rPr>
+          <w:rFonts w:ascii="Times New Roman" w:hAnsi="Times New Roman"/>
+          <w:sz w:val="26"/>
+        </w:rPr>
+        <w:t xml:space="preserve"> lưu các</w:t>
+      </w:r>
+      <w:r>
+        <w:rPr>
+          <w:rFonts w:ascii="Times New Roman" w:hAnsi="Times New Roman"/>
+          <w:sz w:val="26"/>
+        </w:rPr>
+        <w:t xml:space="preserve"> đỉnh</w:t>
+      </w:r>
+      <w:r>
+        <w:rPr>
+          <w:rFonts w:ascii="Times New Roman" w:hAnsi="Times New Roman"/>
+          <w:sz w:val="26"/>
+        </w:rPr>
+        <w:t xml:space="preserve"> đã duyệt</w:t>
+      </w:r>
+      <w:r>
+        <w:rPr>
+          <w:rFonts w:ascii="Times New Roman" w:hAnsi="Times New Roman"/>
+          <w:sz w:val="26"/>
+        </w:rPr>
+        <w:t>; s là đỉnh bắt đầu và e là đỉnh kết thúc.</w:t>
+      </w:r>
+      <w:r>
+        <w:rPr>
+          <w:rFonts w:ascii="Times New Roman" w:hAnsi="Times New Roman"/>
+          <w:sz w:val="26"/>
+        </w:rPr>
+        <w:t xml:space="preserve"> </w:t>
+      </w:r>
     </w:p>
     <w:p>
       <w:pPr>
@@ -9514,6 +10101,227 @@
         <w:ind w:firstLine="426"/>
         <w:jc w:val="both"/>
         <w:rPr>
+          <w:rFonts w:ascii="Times New Roman" w:hAnsi="Times New Roman"/>
+          <w:sz w:val="26"/>
+        </w:rPr>
+      </w:pPr>
+      <w:r>
+        <w:rPr>
+          <w:rFonts w:ascii="Times New Roman" w:hAnsi="Times New Roman"/>
+          <w:sz w:val="26"/>
+        </w:rPr>
+        <w:t>Đầu tiên khởi tạo các đỉnh chưa xét, quy định 1 là chưa xét, 0 là đã xét.</w:t>
+      </w:r>
+      <w:r>
+        <w:rPr>
+          <w:rFonts w:ascii="Times New Roman" w:hAnsi="Times New Roman"/>
+          <w:sz w:val="26"/>
+        </w:rPr>
+        <w:t xml:space="preserve"> Sau đó khởi tạo Queue</w:t>
+      </w:r>
+      <w:r>
+        <w:rPr>
+          <w:rFonts w:ascii="Times New Roman" w:hAnsi="Times New Roman"/>
+          <w:sz w:val="26"/>
+        </w:rPr>
+        <w:t>,</w:t>
+      </w:r>
+      <w:r>
+        <w:rPr>
+          <w:rFonts w:ascii="Times New Roman" w:hAnsi="Times New Roman"/>
+          <w:sz w:val="26"/>
+        </w:rPr>
+        <w:t xml:space="preserve"> push</w:t>
+      </w:r>
+      <w:r>
+        <w:rPr>
+          <w:rFonts w:ascii="Times New Roman" w:hAnsi="Times New Roman"/>
+          <w:sz w:val="26"/>
+        </w:rPr>
+        <w:t>(s)</w:t>
+      </w:r>
+      <w:r>
+        <w:rPr>
+          <w:rFonts w:ascii="Times New Roman" w:hAnsi="Times New Roman"/>
+          <w:sz w:val="26"/>
+        </w:rPr>
+        <w:t xml:space="preserve"> và đánh dấu đỉnh s đã được xét</w:t>
+      </w:r>
+      <w:r>
+        <w:rPr>
+          <w:rFonts w:ascii="Times New Roman" w:hAnsi="Times New Roman"/>
+          <w:sz w:val="26"/>
+        </w:rPr>
+        <w:t>.</w:t>
+      </w:r>
+      <w:r>
+        <w:rPr>
+          <w:rFonts w:ascii="Times New Roman" w:hAnsi="Times New Roman"/>
+          <w:sz w:val="26"/>
+        </w:rPr>
+        <w:t xml:space="preserve"> Trong khi Queue chưa rỗng</w:t>
+      </w:r>
+      <w:r>
+        <w:rPr>
+          <w:rFonts w:ascii="Times New Roman" w:hAnsi="Times New Roman"/>
+          <w:sz w:val="26"/>
+        </w:rPr>
+        <w:t xml:space="preserve"> thì lấy ra</w:t>
+      </w:r>
+      <w:r>
+        <w:rPr>
+          <w:rFonts w:ascii="Times New Roman" w:hAnsi="Times New Roman"/>
+          <w:sz w:val="26"/>
+        </w:rPr>
+        <w:t xml:space="preserve"> 1 đỉnh </w:t>
+      </w:r>
+      <w:r>
+        <w:rPr>
+          <w:rFonts w:ascii="Times New Roman" w:hAnsi="Times New Roman"/>
+          <w:sz w:val="26"/>
+        </w:rPr>
+        <w:t xml:space="preserve">p </w:t>
+      </w:r>
+      <w:r>
+        <w:rPr>
+          <w:rFonts w:ascii="Times New Roman" w:hAnsi="Times New Roman"/>
+          <w:sz w:val="26"/>
+        </w:rPr>
+        <w:t xml:space="preserve">để xét, đồng thời thêm đỉnh </w:t>
+      </w:r>
+      <w:r>
+        <w:rPr>
+          <w:rFonts w:ascii="Times New Roman" w:hAnsi="Times New Roman"/>
+          <w:sz w:val="26"/>
+        </w:rPr>
+        <w:t xml:space="preserve">p </w:t>
+      </w:r>
+      <w:r>
+        <w:rPr>
+          <w:rFonts w:ascii="Times New Roman" w:hAnsi="Times New Roman"/>
+          <w:sz w:val="26"/>
+        </w:rPr>
+        <w:t>này vào mảng bfs.</w:t>
+      </w:r>
+      <w:r>
+        <w:rPr>
+          <w:rFonts w:ascii="Times New Roman" w:hAnsi="Times New Roman"/>
+          <w:sz w:val="26"/>
+        </w:rPr>
+        <w:t xml:space="preserve"> Xét các đỉnh kề trong nhánh của đỉnh p</w:t>
+      </w:r>
+      <w:r>
+        <w:rPr>
+          <w:rFonts w:ascii="Times New Roman" w:hAnsi="Times New Roman"/>
+          <w:sz w:val="26"/>
+        </w:rPr>
+        <w:t xml:space="preserve">, nếu đỉnh </w:t>
+      </w:r>
+      <w:r>
+        <w:rPr>
+          <w:rFonts w:ascii="Times New Roman" w:hAnsi="Times New Roman"/>
+          <w:sz w:val="26"/>
+        </w:rPr>
+        <w:t xml:space="preserve">w </w:t>
+      </w:r>
+      <w:r>
+        <w:rPr>
+          <w:rFonts w:ascii="Times New Roman" w:hAnsi="Times New Roman"/>
+          <w:sz w:val="26"/>
+        </w:rPr>
+        <w:t>chưa được xét thì sẽ push</w:t>
+      </w:r>
+      <w:r>
+        <w:rPr>
+          <w:rFonts w:ascii="Times New Roman" w:hAnsi="Times New Roman"/>
+          <w:sz w:val="26"/>
+        </w:rPr>
+        <w:t>(w)</w:t>
+      </w:r>
+      <w:r>
+        <w:rPr>
+          <w:rFonts w:ascii="Times New Roman" w:hAnsi="Times New Roman"/>
+          <w:sz w:val="26"/>
+        </w:rPr>
+        <w:t xml:space="preserve"> vào Queue</w:t>
+      </w:r>
+      <w:r>
+        <w:rPr>
+          <w:rFonts w:ascii="Times New Roman" w:hAnsi="Times New Roman"/>
+          <w:sz w:val="26"/>
+        </w:rPr>
+        <w:t>, đồng thời</w:t>
+      </w:r>
+      <w:r>
+        <w:rPr>
+          <w:rFonts w:ascii="Times New Roman" w:hAnsi="Times New Roman"/>
+          <w:sz w:val="26"/>
+        </w:rPr>
+        <w:t xml:space="preserve"> đánh dấu đỉnh w đã xét và cộng trọng số vào mảng D. Nếu</w:t>
+      </w:r>
+      <w:r>
+        <w:rPr>
+          <w:rFonts w:ascii="Times New Roman" w:hAnsi="Times New Roman"/>
+          <w:sz w:val="26"/>
+        </w:rPr>
+        <w:t xml:space="preserve"> đỉnh đang xét p bằng đỉnh kết thúc e thì dừng.</w:t>
+      </w:r>
+    </w:p>
+    <w:p/>
+    <w:p>
+      <w:pPr>
+        <w:pStyle w:val="Heading2"/>
+        <w:rPr>
+          <w:b/>
+        </w:rPr>
+      </w:pPr>
+      <w:r>
+        <w:rPr>
+          <w:b/>
+        </w:rPr>
+        <w:br w:type="page"/>
+      </w:r>
+    </w:p>
+    <w:p>
+      <w:pPr>
+        <w:pStyle w:val="Heading1"/>
+        <w:jc w:val="center"/>
+        <w:rPr>
+          <w:sz w:val="32"/>
+        </w:rPr>
+      </w:pPr>
+      <w:bookmarkStart w:id="54" w:name="_Toc93085886"/>
+      <w:r>
+        <w:rPr>
+          <w:sz w:val="32"/>
+        </w:rPr>
+        <w:lastRenderedPageBreak/>
+        <w:t>CHƯƠNG 3: KẾT LUẬN</w:t>
+      </w:r>
+      <w:bookmarkEnd w:id="54"/>
+    </w:p>
+    <w:p>
+      <w:pPr>
+        <w:pStyle w:val="Heading2"/>
+        <w:rPr>
+          <w:b/>
+        </w:rPr>
+      </w:pPr>
+      <w:bookmarkStart w:id="55" w:name="_Toc93085887"/>
+      <w:r>
+        <w:rPr>
+          <w:b/>
+        </w:rPr>
+        <w:t>3.1 Những kết quả đạt được</w:t>
+      </w:r>
+      <w:bookmarkEnd w:id="55"/>
+    </w:p>
+    <w:p>
+      <w:pPr>
+        <w:spacing w:line="360" w:lineRule="auto"/>
+        <w:ind w:firstLine="426"/>
+        <w:jc w:val="both"/>
+        <w:rPr>
           <w:rFonts w:ascii="Times New Roman" w:hAnsi="Times New Roman" w:cs="Times New Roman"/>
           <w:sz w:val="26"/>
           <w:szCs w:val="26"/>
@@ -9868,14 +10676,14 @@
           <w:b/>
         </w:rPr>
       </w:pPr>
-      <w:bookmarkStart w:id="55" w:name="_Toc93085888"/>
+      <w:bookmarkStart w:id="56" w:name="_Toc93085888"/>
       <w:r>
         <w:rPr>
           <w:b/>
         </w:rPr>
         <w:t>3.2 Ưu điểm</w:t>
       </w:r>
-      <w:bookmarkEnd w:id="55"/>
+      <w:bookmarkEnd w:id="56"/>
     </w:p>
     <w:p>
       <w:pPr>
@@ -9959,14 +10767,14 @@
         </w:rPr>
         <w:t xml:space="preserve"> </w:t>
       </w:r>
-      <w:bookmarkStart w:id="56" w:name="_Toc93085889"/>
+      <w:bookmarkStart w:id="57" w:name="_Toc93085889"/>
       <w:r>
         <w:rPr>
           <w:b/>
         </w:rPr>
         <w:t>Nhược điểm</w:t>
       </w:r>
-      <w:bookmarkEnd w:id="56"/>
+      <w:bookmarkEnd w:id="57"/>
     </w:p>
     <w:p>
       <w:pPr>
@@ -10079,7 +10887,7 @@
           <w:b/>
         </w:rPr>
       </w:pPr>
-      <w:bookmarkStart w:id="57" w:name="_Toc93085890"/>
+      <w:bookmarkStart w:id="58" w:name="_Toc93085890"/>
       <w:r>
         <w:rPr>
           <w:b/>
@@ -10092,7 +10900,7 @@
         </w:rPr>
         <w:t xml:space="preserve"> đề tài</w:t>
       </w:r>
-      <w:bookmarkEnd w:id="57"/>
+      <w:bookmarkEnd w:id="58"/>
     </w:p>
     <w:p>
       <w:pPr>
@@ -10106,281 +10914,16 @@
           <w:sz w:val="26"/>
           <w:szCs w:val="26"/>
         </w:rPr>
-        <w:t xml:space="preserve">Trong tương lai nhóm sẽ tiếp tục nghiên cứu và phát triển, cập nhật chức năng mới cho chương trình ví dụ như chức năng quản lý việc đóng tiền trọ của từng phòng </w:t>
-      </w:r>
-      <w:r>
-        <w:rPr>
-          <w:rFonts w:ascii="Times New Roman" w:hAnsi="Times New Roman" w:cs="Times New Roman"/>
-          <w:sz w:val="26"/>
-          <w:szCs w:val="26"/>
-        </w:rPr>
-        <w:lastRenderedPageBreak/>
-        <w:t>trọ. Nhóm luôn phấn đấu và phát triển chương trình ngày càng tốt hơn, nhiều chức năng hơn nữa để đáp ứng nhu cầu của người dùng.</w:t>
-      </w:r>
-    </w:p>
-    <w:p>
-      <w:pPr>
-        <w:spacing w:line="360" w:lineRule="auto"/>
-        <w:jc w:val="both"/>
-        <w:rPr>
-          <w:rFonts w:ascii="Times New Roman" w:hAnsi="Times New Roman"/>
-          <w:b/>
-          <w:sz w:val="26"/>
-          <w:szCs w:val="32"/>
-        </w:rPr>
-      </w:pPr>
-    </w:p>
-    <w:p>
-      <w:pPr>
-        <w:spacing w:line="360" w:lineRule="auto"/>
-        <w:jc w:val="both"/>
-        <w:rPr>
-          <w:rFonts w:ascii="Times New Roman" w:hAnsi="Times New Roman"/>
-          <w:b/>
-          <w:sz w:val="26"/>
-          <w:szCs w:val="32"/>
-        </w:rPr>
-      </w:pPr>
-    </w:p>
-    <w:p>
-      <w:pPr>
-        <w:spacing w:line="360" w:lineRule="auto"/>
-        <w:jc w:val="both"/>
-        <w:rPr>
-          <w:rFonts w:ascii="Times New Roman" w:hAnsi="Times New Roman"/>
-          <w:b/>
-          <w:sz w:val="26"/>
-          <w:szCs w:val="32"/>
-        </w:rPr>
-      </w:pPr>
-    </w:p>
-    <w:p>
-      <w:pPr>
-        <w:spacing w:line="360" w:lineRule="auto"/>
-        <w:jc w:val="both"/>
-        <w:rPr>
-          <w:rFonts w:ascii="Times New Roman" w:hAnsi="Times New Roman"/>
-          <w:b/>
-          <w:sz w:val="26"/>
-          <w:szCs w:val="32"/>
-        </w:rPr>
-      </w:pPr>
-    </w:p>
-    <w:p>
-      <w:pPr>
-        <w:spacing w:line="360" w:lineRule="auto"/>
-        <w:jc w:val="both"/>
-        <w:rPr>
-          <w:rFonts w:ascii="Times New Roman" w:hAnsi="Times New Roman"/>
-          <w:b/>
-          <w:sz w:val="26"/>
-          <w:szCs w:val="32"/>
-        </w:rPr>
-      </w:pPr>
-    </w:p>
-    <w:p>
-      <w:pPr>
-        <w:spacing w:line="360" w:lineRule="auto"/>
-        <w:jc w:val="both"/>
-        <w:rPr>
-          <w:rFonts w:ascii="Times New Roman" w:hAnsi="Times New Roman"/>
-          <w:b/>
-          <w:sz w:val="26"/>
-          <w:szCs w:val="32"/>
-        </w:rPr>
-      </w:pPr>
-    </w:p>
-    <w:p>
-      <w:pPr>
-        <w:spacing w:line="360" w:lineRule="auto"/>
-        <w:jc w:val="both"/>
-        <w:rPr>
-          <w:rFonts w:ascii="Times New Roman" w:hAnsi="Times New Roman"/>
-          <w:b/>
-          <w:sz w:val="26"/>
-          <w:szCs w:val="32"/>
-        </w:rPr>
-      </w:pPr>
-    </w:p>
-    <w:p>
-      <w:pPr>
-        <w:spacing w:line="360" w:lineRule="auto"/>
-        <w:jc w:val="both"/>
-        <w:rPr>
-          <w:rFonts w:ascii="Times New Roman" w:hAnsi="Times New Roman"/>
-          <w:b/>
-          <w:sz w:val="26"/>
-          <w:szCs w:val="32"/>
-        </w:rPr>
-      </w:pPr>
-    </w:p>
-    <w:p>
-      <w:pPr>
-        <w:spacing w:line="360" w:lineRule="auto"/>
-        <w:jc w:val="both"/>
-        <w:rPr>
-          <w:rFonts w:ascii="Times New Roman" w:hAnsi="Times New Roman"/>
-          <w:b/>
-          <w:sz w:val="26"/>
-          <w:szCs w:val="32"/>
-        </w:rPr>
-      </w:pPr>
-    </w:p>
-    <w:p>
-      <w:pPr>
-        <w:spacing w:line="360" w:lineRule="auto"/>
-        <w:jc w:val="both"/>
-        <w:rPr>
-          <w:rFonts w:ascii="Times New Roman" w:hAnsi="Times New Roman"/>
-          <w:b/>
-          <w:sz w:val="26"/>
-          <w:szCs w:val="32"/>
-        </w:rPr>
-      </w:pPr>
-    </w:p>
-    <w:p>
-      <w:pPr>
-        <w:spacing w:line="360" w:lineRule="auto"/>
-        <w:jc w:val="both"/>
-        <w:rPr>
-          <w:rFonts w:ascii="Times New Roman" w:hAnsi="Times New Roman"/>
-          <w:b/>
-          <w:sz w:val="26"/>
-          <w:szCs w:val="32"/>
-        </w:rPr>
-      </w:pPr>
-    </w:p>
-    <w:p>
-      <w:pPr>
-        <w:spacing w:line="360" w:lineRule="auto"/>
-        <w:jc w:val="both"/>
-        <w:rPr>
-          <w:rFonts w:ascii="Times New Roman" w:hAnsi="Times New Roman"/>
-          <w:b/>
-          <w:sz w:val="26"/>
-          <w:szCs w:val="32"/>
-        </w:rPr>
-      </w:pPr>
-    </w:p>
-    <w:p>
-      <w:pPr>
-        <w:spacing w:line="360" w:lineRule="auto"/>
-        <w:jc w:val="both"/>
-        <w:rPr>
-          <w:rFonts w:ascii="Times New Roman" w:hAnsi="Times New Roman"/>
-          <w:b/>
-          <w:sz w:val="26"/>
-          <w:szCs w:val="32"/>
-        </w:rPr>
-      </w:pPr>
-    </w:p>
-    <w:p>
-      <w:pPr>
-        <w:spacing w:line="360" w:lineRule="auto"/>
-        <w:jc w:val="both"/>
-        <w:rPr>
-          <w:rFonts w:ascii="Times New Roman" w:hAnsi="Times New Roman"/>
-          <w:b/>
-          <w:sz w:val="26"/>
-          <w:szCs w:val="32"/>
-        </w:rPr>
-      </w:pPr>
-    </w:p>
-    <w:p>
-      <w:pPr>
-        <w:spacing w:line="360" w:lineRule="auto"/>
-        <w:jc w:val="both"/>
-        <w:rPr>
-          <w:rFonts w:ascii="Times New Roman" w:hAnsi="Times New Roman"/>
-          <w:b/>
-          <w:sz w:val="26"/>
-          <w:szCs w:val="32"/>
-        </w:rPr>
-      </w:pPr>
-    </w:p>
-    <w:p>
-      <w:pPr>
-        <w:spacing w:line="360" w:lineRule="auto"/>
-        <w:jc w:val="both"/>
-        <w:rPr>
-          <w:rFonts w:ascii="Times New Roman" w:hAnsi="Times New Roman"/>
-          <w:b/>
-          <w:sz w:val="26"/>
-          <w:szCs w:val="32"/>
-        </w:rPr>
-      </w:pPr>
-    </w:p>
-    <w:p>
-      <w:pPr>
-        <w:spacing w:line="360" w:lineRule="auto"/>
-        <w:jc w:val="both"/>
-        <w:rPr>
-          <w:rFonts w:ascii="Times New Roman" w:hAnsi="Times New Roman"/>
-          <w:b/>
-          <w:sz w:val="26"/>
-          <w:szCs w:val="32"/>
-        </w:rPr>
-      </w:pPr>
-    </w:p>
-    <w:p>
-      <w:pPr>
-        <w:spacing w:line="360" w:lineRule="auto"/>
-        <w:jc w:val="both"/>
-        <w:rPr>
-          <w:rFonts w:ascii="Times New Roman" w:hAnsi="Times New Roman"/>
-          <w:b/>
-          <w:sz w:val="26"/>
-          <w:szCs w:val="32"/>
-        </w:rPr>
-      </w:pPr>
-    </w:p>
-    <w:p>
-      <w:pPr>
-        <w:spacing w:line="360" w:lineRule="auto"/>
-        <w:jc w:val="both"/>
-        <w:rPr>
-          <w:rFonts w:ascii="Times New Roman" w:hAnsi="Times New Roman"/>
-          <w:b/>
-          <w:sz w:val="26"/>
-          <w:szCs w:val="32"/>
-        </w:rPr>
-      </w:pPr>
-    </w:p>
-    <w:p>
-      <w:pPr>
-        <w:spacing w:line="360" w:lineRule="auto"/>
-        <w:jc w:val="both"/>
-        <w:rPr>
-          <w:rFonts w:ascii="Times New Roman" w:hAnsi="Times New Roman"/>
-          <w:b/>
-          <w:sz w:val="26"/>
-          <w:szCs w:val="32"/>
-        </w:rPr>
-      </w:pPr>
-    </w:p>
-    <w:p>
-      <w:pPr>
-        <w:spacing w:line="360" w:lineRule="auto"/>
-        <w:jc w:val="both"/>
-        <w:rPr>
-          <w:rFonts w:ascii="Times New Roman" w:hAnsi="Times New Roman"/>
-          <w:b/>
-          <w:sz w:val="26"/>
-          <w:szCs w:val="32"/>
-        </w:rPr>
-      </w:pPr>
-    </w:p>
-    <w:p>
-      <w:pPr>
-        <w:spacing w:line="360" w:lineRule="auto"/>
-        <w:jc w:val="both"/>
-        <w:rPr>
-          <w:rFonts w:ascii="Times New Roman" w:hAnsi="Times New Roman"/>
-          <w:b/>
-          <w:sz w:val="26"/>
-          <w:szCs w:val="32"/>
-        </w:rPr>
-      </w:pPr>
+        <w:t>Trong tương lai nhóm sẽ tiếp tục nghiên cứu và phát triển, cập nhật chức năng mới cho chương trình ví dụ như chức năng quản lý việc đóng tiền trọ của từng phòng trọ. Nhóm luôn phấn đấu và phát triển chương trình ngày càng tốt hơn, nhiều chức năng hơn nữa để đáp ứng nhu cầu của người dùng</w:t>
+      </w:r>
+      <w:r>
+        <w:rPr>
+          <w:rFonts w:ascii="Times New Roman" w:hAnsi="Times New Roman" w:cs="Times New Roman"/>
+          <w:sz w:val="26"/>
+          <w:szCs w:val="26"/>
+        </w:rPr>
+        <w:t>.</w:t>
+      </w:r>
     </w:p>
     <w:p>
       <w:pPr>
@@ -10390,7 +10933,7 @@
           <w:szCs w:val="28"/>
         </w:rPr>
       </w:pPr>
-      <w:bookmarkStart w:id="58" w:name="_Toc93085891"/>
+      <w:bookmarkStart w:id="59" w:name="_Toc93085891"/>
       <w:r>
         <w:rPr>
           <w:sz w:val="28"/>
@@ -10399,10 +10942,8 @@
         <w:lastRenderedPageBreak/>
         <w:t>TÀI LIỆU THAM KHẢO</w:t>
       </w:r>
-      <w:bookmarkEnd w:id="58"/>
-    </w:p>
-    <w:p/>
-    <w:p/>
+      <w:bookmarkEnd w:id="59"/>
+    </w:p>
     <w:p>
       <w:pPr>
         <w:spacing w:line="360" w:lineRule="auto"/>
@@ -10459,25 +11000,7 @@
             <w:sz w:val="26"/>
             <w:szCs w:val="26"/>
           </w:rPr>
-          <w:t>https://www.youtube.com/watch?v=IlLDwqO</w:t>
-        </w:r>
-        <w:r>
-          <w:rPr>
-            <w:rStyle w:val="Hyperlink"/>
-            <w:rFonts w:ascii="Times New Roman" w:hAnsi="Times New Roman" w:cs="Times New Roman"/>
-            <w:sz w:val="26"/>
-            <w:szCs w:val="26"/>
-          </w:rPr>
-          <w:t>G</w:t>
-        </w:r>
-        <w:r>
-          <w:rPr>
-            <w:rStyle w:val="Hyperlink"/>
-            <w:rFonts w:ascii="Times New Roman" w:hAnsi="Times New Roman" w:cs="Times New Roman"/>
-            <w:sz w:val="26"/>
-            <w:szCs w:val="26"/>
-          </w:rPr>
-          <w:t>n8E&amp;ab_channel=VoThiHongTuyet</w:t>
+          <w:t>https://www.youtube.com/watch?v=IlLDwqOGn8E&amp;ab_channel=VoThiHongTuyet</w:t>
         </w:r>
       </w:hyperlink>
       <w:r>
@@ -10893,8 +11416,6 @@
         </w:rPr>
         <w:t xml:space="preserve">: </w:t>
       </w:r>
-      <w:bookmarkStart w:id="59" w:name="_GoBack"/>
-      <w:bookmarkEnd w:id="59"/>
     </w:p>
     <w:p>
       <w:pPr>
@@ -11001,6 +11522,17 @@
         </w:rPr>
         <w:t xml:space="preserve"> 12/01/2022</w:t>
       </w:r>
+      <w:r>
+        <w:rPr>
+          <w:rFonts w:ascii="Times New Roman" w:hAnsi="Times New Roman" w:cs="Times New Roman"/>
+          <w:i/>
+          <w:sz w:val="26"/>
+          <w:szCs w:val="26"/>
+        </w:rPr>
+        <w:t>)</w:t>
+      </w:r>
+      <w:bookmarkStart w:id="60" w:name="_GoBack"/>
+      <w:bookmarkEnd w:id="60"/>
     </w:p>
     <w:p>
       <w:pPr>
@@ -11053,7 +11585,7 @@
 </file>
 
 <file path=word/endnotes.xml><?xml version="1.0" encoding="utf-8"?>
-<w:endnotes xmlns:wpc="http://schemas.microsoft.com/office/word/2010/wordprocessingCanvas" xmlns:mc="http://schemas.openxmlformats.org/markup-compatibility/2006" xmlns:o="urn:schemas-microsoft-com:office:office" xmlns:r="http://schemas.openxmlformats.org/officeDocument/2006/relationships" xmlns:m="http://schemas.openxmlformats.org/officeDocument/2006/math" xmlns:v="urn:schemas-microsoft-com:vml" xmlns:wp14="http://schemas.microsoft.com/office/word/2010/wordprocessingDrawing" xmlns:wp="http://schemas.openxmlformats.org/drawingml/2006/wordprocessingDrawing" xmlns:w10="urn:schemas-microsoft-com:office:word" xmlns:w="http://schemas.openxmlformats.org/wordprocessingml/2006/main" xmlns:w14="http://schemas.microsoft.com/office/word/2010/wordml" xmlns:w15="http://schemas.microsoft.com/office/word/2012/wordml" xmlns:wpg="http://schemas.microsoft.com/office/word/2010/wordprocessingGroup" xmlns:wpi="http://schemas.microsoft.com/office/word/2010/wordprocessingInk" xmlns:wne="http://schemas.microsoft.com/office/word/2006/wordml" xmlns:wps="http://schemas.microsoft.com/office/word/2010/wordprocessingShape" mc:Ignorable="w14 w15 wp14">
+<w:endnotes xmlns:wpc="http://schemas.microsoft.com/office/word/2010/wordprocessingCanvas" xmlns:cx="http://schemas.microsoft.com/office/drawing/2014/chartex" xmlns:cx1="http://schemas.microsoft.com/office/drawing/2015/9/8/chartex" xmlns:cx2="http://schemas.microsoft.com/office/drawing/2015/10/21/chartex" xmlns:cx3="http://schemas.microsoft.com/office/drawing/2016/5/9/chartex" xmlns:cx4="http://schemas.microsoft.com/office/drawing/2016/5/10/chartex" xmlns:cx5="http://schemas.microsoft.com/office/drawing/2016/5/11/chartex" xmlns:cx6="http://schemas.microsoft.com/office/drawing/2016/5/12/chartex" xmlns:cx7="http://schemas.microsoft.com/office/drawing/2016/5/13/chartex" xmlns:cx8="http://schemas.microsoft.com/office/drawing/2016/5/14/chartex" xmlns:mc="http://schemas.openxmlformats.org/markup-compatibility/2006" xmlns:aink="http://schemas.microsoft.com/office/drawing/2016/ink" xmlns:am3d="http://schemas.microsoft.com/office/drawing/2017/model3d" xmlns:o="urn:schemas-microsoft-com:office:office" xmlns:r="http://schemas.openxmlformats.org/officeDocument/2006/relationships" xmlns:m="http://schemas.openxmlformats.org/officeDocument/2006/math" xmlns:v="urn:schemas-microsoft-com:vml" xmlns:wp14="http://schemas.microsoft.com/office/word/2010/wordprocessingDrawing" xmlns:wp="http://schemas.openxmlformats.org/drawingml/2006/wordprocessingDrawing" xmlns:w10="urn:schemas-microsoft-com:office:word" xmlns:w="http://schemas.openxmlformats.org/wordprocessingml/2006/main" xmlns:w14="http://schemas.microsoft.com/office/word/2010/wordml" xmlns:w15="http://schemas.microsoft.com/office/word/2012/wordml" xmlns:w16cid="http://schemas.microsoft.com/office/word/2016/wordml/cid" xmlns:w16se="http://schemas.microsoft.com/office/word/2015/wordml/symex" xmlns:wpg="http://schemas.microsoft.com/office/word/2010/wordprocessingGroup" xmlns:wpi="http://schemas.microsoft.com/office/word/2010/wordprocessingInk" xmlns:wne="http://schemas.microsoft.com/office/word/2006/wordml" xmlns:wps="http://schemas.microsoft.com/office/word/2010/wordprocessingShape" mc:Ignorable="w14 w15 w16se w16cid wp14">
   <w:endnote w:type="separator" w:id="-1">
     <w:p>
       <w:pPr>
@@ -11078,7 +11610,7 @@
 </file>
 
 <file path=word/footer1.xml><?xml version="1.0" encoding="utf-8"?>
-<w:ftr xmlns:wpc="http://schemas.microsoft.com/office/word/2010/wordprocessingCanvas" xmlns:mc="http://schemas.openxmlformats.org/markup-compatibility/2006" xmlns:o="urn:schemas-microsoft-com:office:office" xmlns:r="http://schemas.openxmlformats.org/officeDocument/2006/relationships" xmlns:m="http://schemas.openxmlformats.org/officeDocument/2006/math" xmlns:v="urn:schemas-microsoft-com:vml" xmlns:wp14="http://schemas.microsoft.com/office/word/2010/wordprocessingDrawing" xmlns:wp="http://schemas.openxmlformats.org/drawingml/2006/wordprocessingDrawing" xmlns:w10="urn:schemas-microsoft-com:office:word" xmlns:w="http://schemas.openxmlformats.org/wordprocessingml/2006/main" xmlns:w14="http://schemas.microsoft.com/office/word/2010/wordml" xmlns:w15="http://schemas.microsoft.com/office/word/2012/wordml" xmlns:wpg="http://schemas.microsoft.com/office/word/2010/wordprocessingGroup" xmlns:wpi="http://schemas.microsoft.com/office/word/2010/wordprocessingInk" xmlns:wne="http://schemas.microsoft.com/office/word/2006/wordml" xmlns:wps="http://schemas.microsoft.com/office/word/2010/wordprocessingShape" mc:Ignorable="w14 w15 wp14">
+<w:ftr xmlns:wpc="http://schemas.microsoft.com/office/word/2010/wordprocessingCanvas" xmlns:cx="http://schemas.microsoft.com/office/drawing/2014/chartex" xmlns:cx1="http://schemas.microsoft.com/office/drawing/2015/9/8/chartex" xmlns:cx2="http://schemas.microsoft.com/office/drawing/2015/10/21/chartex" xmlns:cx3="http://schemas.microsoft.com/office/drawing/2016/5/9/chartex" xmlns:cx4="http://schemas.microsoft.com/office/drawing/2016/5/10/chartex" xmlns:cx5="http://schemas.microsoft.com/office/drawing/2016/5/11/chartex" xmlns:cx6="http://schemas.microsoft.com/office/drawing/2016/5/12/chartex" xmlns:cx7="http://schemas.microsoft.com/office/drawing/2016/5/13/chartex" xmlns:cx8="http://schemas.microsoft.com/office/drawing/2016/5/14/chartex" xmlns:mc="http://schemas.openxmlformats.org/markup-compatibility/2006" xmlns:aink="http://schemas.microsoft.com/office/drawing/2016/ink" xmlns:am3d="http://schemas.microsoft.com/office/drawing/2017/model3d" xmlns:o="urn:schemas-microsoft-com:office:office" xmlns:r="http://schemas.openxmlformats.org/officeDocument/2006/relationships" xmlns:m="http://schemas.openxmlformats.org/officeDocument/2006/math" xmlns:v="urn:schemas-microsoft-com:vml" xmlns:wp14="http://schemas.microsoft.com/office/word/2010/wordprocessingDrawing" xmlns:wp="http://schemas.openxmlformats.org/drawingml/2006/wordprocessingDrawing" xmlns:w10="urn:schemas-microsoft-com:office:word" xmlns:w="http://schemas.openxmlformats.org/wordprocessingml/2006/main" xmlns:w14="http://schemas.microsoft.com/office/word/2010/wordml" xmlns:w15="http://schemas.microsoft.com/office/word/2012/wordml" xmlns:w16cid="http://schemas.microsoft.com/office/word/2016/wordml/cid" xmlns:w16se="http://schemas.microsoft.com/office/word/2015/wordml/symex" xmlns:wpg="http://schemas.microsoft.com/office/word/2010/wordprocessingGroup" xmlns:wpi="http://schemas.microsoft.com/office/word/2010/wordprocessingInk" xmlns:wne="http://schemas.microsoft.com/office/word/2006/wordml" xmlns:wps="http://schemas.microsoft.com/office/word/2010/wordprocessingShape" mc:Ignorable="w14 w15 w16se w16cid wp14">
   <w:sdt>
     <w:sdtPr>
       <w:id w:val="-810782668"/>
@@ -11131,7 +11663,7 @@
 </file>
 
 <file path=word/footnotes.xml><?xml version="1.0" encoding="utf-8"?>
-<w:footnotes xmlns:wpc="http://schemas.microsoft.com/office/word/2010/wordprocessingCanvas" xmlns:mc="http://schemas.openxmlformats.org/markup-compatibility/2006" xmlns:o="urn:schemas-microsoft-com:office:office" xmlns:r="http://schemas.openxmlformats.org/officeDocument/2006/relationships" xmlns:m="http://schemas.openxmlformats.org/officeDocument/2006/math" xmlns:v="urn:schemas-microsoft-com:vml" xmlns:wp14="http://schemas.microsoft.com/office/word/2010/wordprocessingDrawing" xmlns:wp="http://schemas.openxmlformats.org/drawingml/2006/wordprocessingDrawing" xmlns:w10="urn:schemas-microsoft-com:office:word" xmlns:w="http://schemas.openxmlformats.org/wordprocessingml/2006/main" xmlns:w14="http://schemas.microsoft.com/office/word/2010/wordml" xmlns:w15="http://schemas.microsoft.com/office/word/2012/wordml" xmlns:wpg="http://schemas.microsoft.com/office/word/2010/wordprocessingGroup" xmlns:wpi="http://schemas.microsoft.com/office/word/2010/wordprocessingInk" xmlns:wne="http://schemas.microsoft.com/office/word/2006/wordml" xmlns:wps="http://schemas.microsoft.com/office/word/2010/wordprocessingShape" mc:Ignorable="w14 w15 wp14">
+<w:footnotes xmlns:wpc="http://schemas.microsoft.com/office/word/2010/wordprocessingCanvas" xmlns:cx="http://schemas.microsoft.com/office/drawing/2014/chartex" xmlns:cx1="http://schemas.microsoft.com/office/drawing/2015/9/8/chartex" xmlns:cx2="http://schemas.microsoft.com/office/drawing/2015/10/21/chartex" xmlns:cx3="http://schemas.microsoft.com/office/drawing/2016/5/9/chartex" xmlns:cx4="http://schemas.microsoft.com/office/drawing/2016/5/10/chartex" xmlns:cx5="http://schemas.microsoft.com/office/drawing/2016/5/11/chartex" xmlns:cx6="http://schemas.microsoft.com/office/drawing/2016/5/12/chartex" xmlns:cx7="http://schemas.microsoft.com/office/drawing/2016/5/13/chartex" xmlns:cx8="http://schemas.microsoft.com/office/drawing/2016/5/14/chartex" xmlns:mc="http://schemas.openxmlformats.org/markup-compatibility/2006" xmlns:aink="http://schemas.microsoft.com/office/drawing/2016/ink" xmlns:am3d="http://schemas.microsoft.com/office/drawing/2017/model3d" xmlns:o="urn:schemas-microsoft-com:office:office" xmlns:r="http://schemas.openxmlformats.org/officeDocument/2006/relationships" xmlns:m="http://schemas.openxmlformats.org/officeDocument/2006/math" xmlns:v="urn:schemas-microsoft-com:vml" xmlns:wp14="http://schemas.microsoft.com/office/word/2010/wordprocessingDrawing" xmlns:wp="http://schemas.openxmlformats.org/drawingml/2006/wordprocessingDrawing" xmlns:w10="urn:schemas-microsoft-com:office:word" xmlns:w="http://schemas.openxmlformats.org/wordprocessingml/2006/main" xmlns:w14="http://schemas.microsoft.com/office/word/2010/wordml" xmlns:w15="http://schemas.microsoft.com/office/word/2012/wordml" xmlns:w16cid="http://schemas.microsoft.com/office/word/2016/wordml/cid" xmlns:w16se="http://schemas.microsoft.com/office/word/2015/wordml/symex" xmlns:wpg="http://schemas.microsoft.com/office/word/2010/wordprocessingGroup" xmlns:wpi="http://schemas.microsoft.com/office/word/2010/wordprocessingInk" xmlns:wne="http://schemas.microsoft.com/office/word/2006/wordml" xmlns:wps="http://schemas.microsoft.com/office/word/2010/wordprocessingShape" mc:Ignorable="w14 w15 w16se w16cid wp14">
   <w:footnote w:type="separator" w:id="-1">
     <w:p>
       <w:pPr>
@@ -11156,8 +11688,8 @@
 </file>
 
 <file path=word/numbering.xml><?xml version="1.0" encoding="utf-8"?>
-<w:numbering xmlns:wpc="http://schemas.microsoft.com/office/word/2010/wordprocessingCanvas" xmlns:mc="http://schemas.openxmlformats.org/markup-compatibility/2006" xmlns:o="urn:schemas-microsoft-com:office:office" xmlns:r="http://schemas.openxmlformats.org/officeDocument/2006/relationships" xmlns:m="http://schemas.openxmlformats.org/officeDocument/2006/math" xmlns:v="urn:schemas-microsoft-com:vml" xmlns:wp14="http://schemas.microsoft.com/office/word/2010/wordprocessingDrawing" xmlns:wp="http://schemas.openxmlformats.org/drawingml/2006/wordprocessingDrawing" xmlns:w10="urn:schemas-microsoft-com:office:word" xmlns:w="http://schemas.openxmlformats.org/wordprocessingml/2006/main" xmlns:w14="http://schemas.microsoft.com/office/word/2010/wordml" xmlns:w15="http://schemas.microsoft.com/office/word/2012/wordml" xmlns:wpg="http://schemas.microsoft.com/office/word/2010/wordprocessingGroup" xmlns:wpi="http://schemas.microsoft.com/office/word/2010/wordprocessingInk" xmlns:wne="http://schemas.microsoft.com/office/word/2006/wordml" xmlns:wps="http://schemas.microsoft.com/office/word/2010/wordprocessingShape" mc:Ignorable="w14 w15 wp14">
-  <w:abstractNum w:abstractNumId="0">
+<w:numbering xmlns:wpc="http://schemas.microsoft.com/office/word/2010/wordprocessingCanvas" xmlns:cx="http://schemas.microsoft.com/office/drawing/2014/chartex" xmlns:cx1="http://schemas.microsoft.com/office/drawing/2015/9/8/chartex" xmlns:cx2="http://schemas.microsoft.com/office/drawing/2015/10/21/chartex" xmlns:cx3="http://schemas.microsoft.com/office/drawing/2016/5/9/chartex" xmlns:cx4="http://schemas.microsoft.com/office/drawing/2016/5/10/chartex" xmlns:cx5="http://schemas.microsoft.com/office/drawing/2016/5/11/chartex" xmlns:cx6="http://schemas.microsoft.com/office/drawing/2016/5/12/chartex" xmlns:cx7="http://schemas.microsoft.com/office/drawing/2016/5/13/chartex" xmlns:cx8="http://schemas.microsoft.com/office/drawing/2016/5/14/chartex" xmlns:mc="http://schemas.openxmlformats.org/markup-compatibility/2006" xmlns:aink="http://schemas.microsoft.com/office/drawing/2016/ink" xmlns:am3d="http://schemas.microsoft.com/office/drawing/2017/model3d" xmlns:o="urn:schemas-microsoft-com:office:office" xmlns:r="http://schemas.openxmlformats.org/officeDocument/2006/relationships" xmlns:m="http://schemas.openxmlformats.org/officeDocument/2006/math" xmlns:v="urn:schemas-microsoft-com:vml" xmlns:wp14="http://schemas.microsoft.com/office/word/2010/wordprocessingDrawing" xmlns:wp="http://schemas.openxmlformats.org/drawingml/2006/wordprocessingDrawing" xmlns:w10="urn:schemas-microsoft-com:office:word" xmlns:w="http://schemas.openxmlformats.org/wordprocessingml/2006/main" xmlns:w14="http://schemas.microsoft.com/office/word/2010/wordml" xmlns:w15="http://schemas.microsoft.com/office/word/2012/wordml" xmlns:w16cid="http://schemas.microsoft.com/office/word/2016/wordml/cid" xmlns:w16se="http://schemas.microsoft.com/office/word/2015/wordml/symex" xmlns:wpg="http://schemas.microsoft.com/office/word/2010/wordprocessingGroup" xmlns:wpi="http://schemas.microsoft.com/office/word/2010/wordprocessingInk" xmlns:wne="http://schemas.microsoft.com/office/word/2006/wordml" xmlns:wps="http://schemas.microsoft.com/office/word/2010/wordprocessingShape" mc:Ignorable="w14 w15 w16se w16cid wp14">
+  <w:abstractNum w:abstractNumId="0" w15:restartNumberingAfterBreak="0">
     <w:nsid w:val="00336585"/>
     <w:multiLevelType w:val="multilevel"/>
     <w:tmpl w:val="EBC20502"/>
@@ -11279,7 +11811,7 @@
       </w:rPr>
     </w:lvl>
   </w:abstractNum>
-  <w:abstractNum w:abstractNumId="1">
+  <w:abstractNum w:abstractNumId="1" w15:restartNumberingAfterBreak="0">
     <w:nsid w:val="0294205F"/>
     <w:multiLevelType w:val="hybridMultilevel"/>
     <w:tmpl w:val="DD12A3AC"/>
@@ -11392,7 +11924,7 @@
       </w:rPr>
     </w:lvl>
   </w:abstractNum>
-  <w:abstractNum w:abstractNumId="2">
+  <w:abstractNum w:abstractNumId="2" w15:restartNumberingAfterBreak="0">
     <w:nsid w:val="042A5BFF"/>
     <w:multiLevelType w:val="hybridMultilevel"/>
     <w:tmpl w:val="1C8EC136"/>
@@ -11478,7 +12010,7 @@
       </w:pPr>
     </w:lvl>
   </w:abstractNum>
-  <w:abstractNum w:abstractNumId="3">
+  <w:abstractNum w:abstractNumId="3" w15:restartNumberingAfterBreak="0">
     <w:nsid w:val="049276CC"/>
     <w:multiLevelType w:val="hybridMultilevel"/>
     <w:tmpl w:val="D49299AE"/>
@@ -11590,7 +12122,7 @@
       </w:rPr>
     </w:lvl>
   </w:abstractNum>
-  <w:abstractNum w:abstractNumId="4">
+  <w:abstractNum w:abstractNumId="4" w15:restartNumberingAfterBreak="0">
     <w:nsid w:val="14E427C1"/>
     <w:multiLevelType w:val="hybridMultilevel"/>
     <w:tmpl w:val="87E0418C"/>
@@ -11703,7 +12235,7 @@
       </w:rPr>
     </w:lvl>
   </w:abstractNum>
-  <w:abstractNum w:abstractNumId="5">
+  <w:abstractNum w:abstractNumId="5" w15:restartNumberingAfterBreak="0">
     <w:nsid w:val="15EC39D3"/>
     <w:multiLevelType w:val="hybridMultilevel"/>
     <w:tmpl w:val="45E6DA3E"/>
@@ -11815,7 +12347,7 @@
       </w:rPr>
     </w:lvl>
   </w:abstractNum>
-  <w:abstractNum w:abstractNumId="6">
+  <w:abstractNum w:abstractNumId="6" w15:restartNumberingAfterBreak="0">
     <w:nsid w:val="1AC476B8"/>
     <w:multiLevelType w:val="hybridMultilevel"/>
     <w:tmpl w:val="9F341A50"/>
@@ -11901,7 +12433,7 @@
       </w:pPr>
     </w:lvl>
   </w:abstractNum>
-  <w:abstractNum w:abstractNumId="7">
+  <w:abstractNum w:abstractNumId="7" w15:restartNumberingAfterBreak="0">
     <w:nsid w:val="1DF451E1"/>
     <w:multiLevelType w:val="hybridMultilevel"/>
     <w:tmpl w:val="153AB07C"/>
@@ -12014,7 +12546,7 @@
       </w:rPr>
     </w:lvl>
   </w:abstractNum>
-  <w:abstractNum w:abstractNumId="8">
+  <w:abstractNum w:abstractNumId="8" w15:restartNumberingAfterBreak="0">
     <w:nsid w:val="215E513F"/>
     <w:multiLevelType w:val="hybridMultilevel"/>
     <w:tmpl w:val="76309E24"/>
@@ -12127,7 +12659,7 @@
       </w:rPr>
     </w:lvl>
   </w:abstractNum>
-  <w:abstractNum w:abstractNumId="9">
+  <w:abstractNum w:abstractNumId="9" w15:restartNumberingAfterBreak="0">
     <w:nsid w:val="28434CFA"/>
     <w:multiLevelType w:val="hybridMultilevel"/>
     <w:tmpl w:val="251C1336"/>
@@ -12240,7 +12772,7 @@
       </w:rPr>
     </w:lvl>
   </w:abstractNum>
-  <w:abstractNum w:abstractNumId="10">
+  <w:abstractNum w:abstractNumId="10" w15:restartNumberingAfterBreak="0">
     <w:nsid w:val="305203DE"/>
     <w:multiLevelType w:val="hybridMultilevel"/>
     <w:tmpl w:val="BCEE667E"/>
@@ -12354,7 +12886,7 @@
       </w:rPr>
     </w:lvl>
   </w:abstractNum>
-  <w:abstractNum w:abstractNumId="11">
+  <w:abstractNum w:abstractNumId="11" w15:restartNumberingAfterBreak="0">
     <w:nsid w:val="3065601B"/>
     <w:multiLevelType w:val="multilevel"/>
     <w:tmpl w:val="570820C4"/>
@@ -12467,7 +12999,7 @@
       </w:rPr>
     </w:lvl>
   </w:abstractNum>
-  <w:abstractNum w:abstractNumId="12">
+  <w:abstractNum w:abstractNumId="12" w15:restartNumberingAfterBreak="0">
     <w:nsid w:val="34916DDB"/>
     <w:multiLevelType w:val="multilevel"/>
     <w:tmpl w:val="570820C4"/>
@@ -12580,7 +13112,7 @@
       </w:rPr>
     </w:lvl>
   </w:abstractNum>
-  <w:abstractNum w:abstractNumId="13">
+  <w:abstractNum w:abstractNumId="13" w15:restartNumberingAfterBreak="0">
     <w:nsid w:val="3DD84C02"/>
     <w:multiLevelType w:val="multilevel"/>
     <w:tmpl w:val="570820C4"/>
@@ -12693,7 +13225,7 @@
       </w:rPr>
     </w:lvl>
   </w:abstractNum>
-  <w:abstractNum w:abstractNumId="14">
+  <w:abstractNum w:abstractNumId="14" w15:restartNumberingAfterBreak="0">
     <w:nsid w:val="3F600B9C"/>
     <w:multiLevelType w:val="hybridMultilevel"/>
     <w:tmpl w:val="87E8355A"/>
@@ -12805,7 +13337,7 @@
       </w:rPr>
     </w:lvl>
   </w:abstractNum>
-  <w:abstractNum w:abstractNumId="15">
+  <w:abstractNum w:abstractNumId="15" w15:restartNumberingAfterBreak="0">
     <w:nsid w:val="3F6661E3"/>
     <w:multiLevelType w:val="hybridMultilevel"/>
     <w:tmpl w:val="AD2CEB44"/>
@@ -12918,7 +13450,7 @@
       </w:rPr>
     </w:lvl>
   </w:abstractNum>
-  <w:abstractNum w:abstractNumId="16">
+  <w:abstractNum w:abstractNumId="16" w15:restartNumberingAfterBreak="0">
     <w:nsid w:val="3FED282D"/>
     <w:multiLevelType w:val="multilevel"/>
     <w:tmpl w:val="E020A5E6"/>
@@ -13040,7 +13572,7 @@
       </w:rPr>
     </w:lvl>
   </w:abstractNum>
-  <w:abstractNum w:abstractNumId="17">
+  <w:abstractNum w:abstractNumId="17" w15:restartNumberingAfterBreak="0">
     <w:nsid w:val="4BD7442C"/>
     <w:multiLevelType w:val="hybridMultilevel"/>
     <w:tmpl w:val="8BEA261C"/>
@@ -13153,7 +13685,7 @@
       </w:rPr>
     </w:lvl>
   </w:abstractNum>
-  <w:abstractNum w:abstractNumId="18">
+  <w:abstractNum w:abstractNumId="18" w15:restartNumberingAfterBreak="0">
     <w:nsid w:val="4F721277"/>
     <w:multiLevelType w:val="hybridMultilevel"/>
     <w:tmpl w:val="CE7C1CB6"/>
@@ -13265,7 +13797,7 @@
       </w:rPr>
     </w:lvl>
   </w:abstractNum>
-  <w:abstractNum w:abstractNumId="19">
+  <w:abstractNum w:abstractNumId="19" w15:restartNumberingAfterBreak="0">
     <w:nsid w:val="53C33637"/>
     <w:multiLevelType w:val="hybridMultilevel"/>
     <w:tmpl w:val="A0B26DB0"/>
@@ -13377,7 +13909,7 @@
       </w:rPr>
     </w:lvl>
   </w:abstractNum>
-  <w:abstractNum w:abstractNumId="20">
+  <w:abstractNum w:abstractNumId="20" w15:restartNumberingAfterBreak="0">
     <w:nsid w:val="555270F0"/>
     <w:multiLevelType w:val="hybridMultilevel"/>
     <w:tmpl w:val="C9486870"/>
@@ -13492,7 +14024,7 @@
       </w:rPr>
     </w:lvl>
   </w:abstractNum>
-  <w:abstractNum w:abstractNumId="21">
+  <w:abstractNum w:abstractNumId="21" w15:restartNumberingAfterBreak="0">
     <w:nsid w:val="59723564"/>
     <w:multiLevelType w:val="multilevel"/>
     <w:tmpl w:val="D0E20FE2"/>
@@ -13614,7 +14146,7 @@
       </w:rPr>
     </w:lvl>
   </w:abstractNum>
-  <w:abstractNum w:abstractNumId="22">
+  <w:abstractNum w:abstractNumId="22" w15:restartNumberingAfterBreak="0">
     <w:nsid w:val="5BE530CF"/>
     <w:multiLevelType w:val="hybridMultilevel"/>
     <w:tmpl w:val="487E8AA2"/>
@@ -13727,7 +14259,7 @@
       </w:rPr>
     </w:lvl>
   </w:abstractNum>
-  <w:abstractNum w:abstractNumId="23">
+  <w:abstractNum w:abstractNumId="23" w15:restartNumberingAfterBreak="0">
     <w:nsid w:val="5F807BBE"/>
     <w:multiLevelType w:val="hybridMultilevel"/>
     <w:tmpl w:val="1F44FE52"/>
@@ -13840,7 +14372,7 @@
       </w:rPr>
     </w:lvl>
   </w:abstractNum>
-  <w:abstractNum w:abstractNumId="24">
+  <w:abstractNum w:abstractNumId="24" w15:restartNumberingAfterBreak="0">
     <w:nsid w:val="5F8A7C6E"/>
     <w:multiLevelType w:val="hybridMultilevel"/>
     <w:tmpl w:val="244E1EF2"/>
@@ -13953,7 +14485,7 @@
       </w:rPr>
     </w:lvl>
   </w:abstractNum>
-  <w:abstractNum w:abstractNumId="25">
+  <w:abstractNum w:abstractNumId="25" w15:restartNumberingAfterBreak="0">
     <w:nsid w:val="5FA9296D"/>
     <w:multiLevelType w:val="multilevel"/>
     <w:tmpl w:val="FBD2387E"/>
@@ -14066,7 +14598,7 @@
       </w:rPr>
     </w:lvl>
   </w:abstractNum>
-  <w:abstractNum w:abstractNumId="26">
+  <w:abstractNum w:abstractNumId="26" w15:restartNumberingAfterBreak="0">
     <w:nsid w:val="69651C90"/>
     <w:multiLevelType w:val="multilevel"/>
     <w:tmpl w:val="570820C4"/>
@@ -14179,7 +14711,7 @@
       </w:rPr>
     </w:lvl>
   </w:abstractNum>
-  <w:abstractNum w:abstractNumId="27">
+  <w:abstractNum w:abstractNumId="27" w15:restartNumberingAfterBreak="0">
     <w:nsid w:val="6B64252D"/>
     <w:multiLevelType w:val="hybridMultilevel"/>
     <w:tmpl w:val="E3388246"/>
@@ -14292,7 +14824,7 @@
       </w:rPr>
     </w:lvl>
   </w:abstractNum>
-  <w:abstractNum w:abstractNumId="28">
+  <w:abstractNum w:abstractNumId="28" w15:restartNumberingAfterBreak="0">
     <w:nsid w:val="740238D7"/>
     <w:multiLevelType w:val="hybridMultilevel"/>
     <w:tmpl w:val="6D12AE4E"/>
@@ -14404,7 +14936,7 @@
       </w:rPr>
     </w:lvl>
   </w:abstractNum>
-  <w:abstractNum w:abstractNumId="29">
+  <w:abstractNum w:abstractNumId="29" w15:restartNumberingAfterBreak="0">
     <w:nsid w:val="7DD77C77"/>
     <w:multiLevelType w:val="hybridMultilevel"/>
     <w:tmpl w:val="62EEE168"/>
@@ -14611,7 +15143,7 @@
 </file>
 
 <file path=word/styles.xml><?xml version="1.0" encoding="utf-8"?>
-<w:styles xmlns:mc="http://schemas.openxmlformats.org/markup-compatibility/2006" xmlns:r="http://schemas.openxmlformats.org/officeDocument/2006/relationships" xmlns:w="http://schemas.openxmlformats.org/wordprocessingml/2006/main" xmlns:w14="http://schemas.microsoft.com/office/word/2010/wordml" xmlns:w15="http://schemas.microsoft.com/office/word/2012/wordml" mc:Ignorable="w14 w15">
+<w:styles xmlns:mc="http://schemas.openxmlformats.org/markup-compatibility/2006" xmlns:r="http://schemas.openxmlformats.org/officeDocument/2006/relationships" xmlns:w="http://schemas.openxmlformats.org/wordprocessingml/2006/main" xmlns:w14="http://schemas.microsoft.com/office/word/2010/wordml" xmlns:w15="http://schemas.microsoft.com/office/word/2012/wordml" xmlns:w16cid="http://schemas.microsoft.com/office/word/2016/wordml/cid" xmlns:w16se="http://schemas.microsoft.com/office/word/2015/wordml/symex" mc:Ignorable="w14 w15 w16se w16cid">
   <w:docDefaults>
     <w:rPrDefault>
       <w:rPr>
@@ -14627,7 +15159,7 @@
       </w:pPr>
     </w:pPrDefault>
   </w:docDefaults>
-  <w:latentStyles w:defLockedState="0" w:defUIPriority="99" w:defSemiHidden="0" w:defUnhideWhenUsed="0" w:defQFormat="0" w:count="371">
+  <w:latentStyles w:defLockedState="0" w:defUIPriority="99" w:defSemiHidden="0" w:defUnhideWhenUsed="0" w:defQFormat="0" w:count="375">
     <w:lsdException w:name="Normal" w:uiPriority="0" w:qFormat="1"/>
     <w:lsdException w:name="heading 1" w:uiPriority="9" w:qFormat="1"/>
     <w:lsdException w:name="heading 2" w:semiHidden="1" w:uiPriority="9" w:unhideWhenUsed="1" w:qFormat="1"/>
@@ -14999,6 +15531,10 @@
     <w:lsdException w:name="List Table 5 Dark Accent 6" w:uiPriority="50"/>
     <w:lsdException w:name="List Table 6 Colorful Accent 6" w:uiPriority="51"/>
     <w:lsdException w:name="List Table 7 Colorful Accent 6" w:uiPriority="52"/>
+    <w:lsdException w:name="Mention" w:semiHidden="1" w:unhideWhenUsed="1"/>
+    <w:lsdException w:name="Smart Hyperlink" w:semiHidden="1" w:unhideWhenUsed="1"/>
+    <w:lsdException w:name="Hashtag" w:semiHidden="1" w:unhideWhenUsed="1"/>
+    <w:lsdException w:name="Unresolved Mention" w:semiHidden="1" w:unhideWhenUsed="1"/>
   </w:latentStyles>
   <w:style w:type="paragraph" w:default="1" w:styleId="Normal">
     <w:name w:val="Normal"/>
@@ -15231,7 +15767,6 @@
       <w:spacing w:after="0" w:line="240" w:lineRule="auto"/>
     </w:pPr>
     <w:tblPr>
-      <w:tblInd w:w="0" w:type="dxa"/>
       <w:tblBorders>
         <w:top w:val="single" w:sz="4" w:space="0" w:color="auto"/>
         <w:left w:val="single" w:sz="4" w:space="0" w:color="auto"/>
@@ -15240,16 +15775,10 @@
         <w:insideH w:val="single" w:sz="4" w:space="0" w:color="auto"/>
         <w:insideV w:val="single" w:sz="4" w:space="0" w:color="auto"/>
       </w:tblBorders>
-      <w:tblCellMar>
-        <w:top w:w="0" w:type="dxa"/>
-        <w:left w:w="108" w:type="dxa"/>
-        <w:bottom w:w="0" w:type="dxa"/>
-        <w:right w:w="108" w:type="dxa"/>
-      </w:tblCellMar>
     </w:tblPr>
   </w:style>
-  <w:style w:type="character" w:customStyle="1" w:styleId="UnresolvedMention">
-    <w:name w:val="Unresolved Mention"/>
+  <w:style w:type="character" w:customStyle="1" w:styleId="UnresolvedMention1">
+    <w:name w:val="Unresolved Mention1"/>
     <w:basedOn w:val="DefaultParagraphFont"/>
     <w:uiPriority w:val="99"/>
     <w:semiHidden/>
@@ -15571,7 +16100,7 @@
 </file>
 
 <file path=customXml/itemProps1.xml><?xml version="1.0" encoding="utf-8"?>
-<ds:datastoreItem xmlns:ds="http://schemas.openxmlformats.org/officeDocument/2006/customXml" ds:itemID="{3E96E223-550F-4DCC-9DFE-E265877D4537}">
+<ds:datastoreItem xmlns:ds="http://schemas.openxmlformats.org/officeDocument/2006/customXml" ds:itemID="{5D2136CF-3241-4FA2-B2A3-D95BC0B45CDF}">
   <ds:schemaRefs>
     <ds:schemaRef ds:uri="http://schemas.openxmlformats.org/officeDocument/2006/bibliography"/>
   </ds:schemaRefs>

</xml_diff>

<commit_message>
Edit PPTX, Word, C++
</commit_message>
<xml_diff>
--- a/MauBaoCaoTG2.docx
+++ b/MauBaoCaoTG2.docx
@@ -1,6 +1,6 @@
 
 <file path=word/document.xml><?xml version="1.0" encoding="utf-8"?>
-<w:document xmlns:wpc="http://schemas.microsoft.com/office/word/2010/wordprocessingCanvas" xmlns:mc="http://schemas.openxmlformats.org/markup-compatibility/2006" xmlns:o="urn:schemas-microsoft-com:office:office" xmlns:r="http://schemas.openxmlformats.org/officeDocument/2006/relationships" xmlns:m="http://schemas.openxmlformats.org/officeDocument/2006/math" xmlns:v="urn:schemas-microsoft-com:vml" xmlns:wp14="http://schemas.microsoft.com/office/word/2010/wordprocessingDrawing" xmlns:wp="http://schemas.openxmlformats.org/drawingml/2006/wordprocessingDrawing" xmlns:w10="urn:schemas-microsoft-com:office:word" xmlns:w="http://schemas.openxmlformats.org/wordprocessingml/2006/main" xmlns:w14="http://schemas.microsoft.com/office/word/2010/wordml" xmlns:w15="http://schemas.microsoft.com/office/word/2012/wordml" xmlns:wpg="http://schemas.microsoft.com/office/word/2010/wordprocessingGroup" xmlns:wpi="http://schemas.microsoft.com/office/word/2010/wordprocessingInk" xmlns:wne="http://schemas.microsoft.com/office/word/2006/wordml" xmlns:wps="http://schemas.microsoft.com/office/word/2010/wordprocessingShape" mc:Ignorable="w14 w15 wp14">
+<w:document xmlns:wpc="http://schemas.microsoft.com/office/word/2010/wordprocessingCanvas" xmlns:cx="http://schemas.microsoft.com/office/drawing/2014/chartex" xmlns:cx1="http://schemas.microsoft.com/office/drawing/2015/9/8/chartex" xmlns:cx2="http://schemas.microsoft.com/office/drawing/2015/10/21/chartex" xmlns:cx3="http://schemas.microsoft.com/office/drawing/2016/5/9/chartex" xmlns:cx4="http://schemas.microsoft.com/office/drawing/2016/5/10/chartex" xmlns:cx5="http://schemas.microsoft.com/office/drawing/2016/5/11/chartex" xmlns:cx6="http://schemas.microsoft.com/office/drawing/2016/5/12/chartex" xmlns:cx7="http://schemas.microsoft.com/office/drawing/2016/5/13/chartex" xmlns:cx8="http://schemas.microsoft.com/office/drawing/2016/5/14/chartex" xmlns:mc="http://schemas.openxmlformats.org/markup-compatibility/2006" xmlns:aink="http://schemas.microsoft.com/office/drawing/2016/ink" xmlns:am3d="http://schemas.microsoft.com/office/drawing/2017/model3d" xmlns:o="urn:schemas-microsoft-com:office:office" xmlns:r="http://schemas.openxmlformats.org/officeDocument/2006/relationships" xmlns:m="http://schemas.openxmlformats.org/officeDocument/2006/math" xmlns:v="urn:schemas-microsoft-com:vml" xmlns:wp14="http://schemas.microsoft.com/office/word/2010/wordprocessingDrawing" xmlns:wp="http://schemas.openxmlformats.org/drawingml/2006/wordprocessingDrawing" xmlns:w10="urn:schemas-microsoft-com:office:word" xmlns:w="http://schemas.openxmlformats.org/wordprocessingml/2006/main" xmlns:w14="http://schemas.microsoft.com/office/word/2010/wordml" xmlns:w15="http://schemas.microsoft.com/office/word/2012/wordml" xmlns:w16cid="http://schemas.microsoft.com/office/word/2016/wordml/cid" xmlns:w16se="http://schemas.microsoft.com/office/word/2015/wordml/symex" xmlns:wpg="http://schemas.microsoft.com/office/word/2010/wordprocessingGroup" xmlns:wpi="http://schemas.microsoft.com/office/word/2010/wordprocessingInk" xmlns:wne="http://schemas.microsoft.com/office/word/2006/wordml" xmlns:wps="http://schemas.microsoft.com/office/word/2010/wordprocessingShape" mc:Ignorable="w14 w15 w16se w16cid wp14">
   <w:body>
     <w:p>
       <w:pPr>
@@ -442,6 +442,51 @@
         </w:rPr>
         <w:t>2. Liên Tú Nhi - 1951012086</w:t>
       </w:r>
+      <w:r>
+        <w:rPr>
+          <w:rFonts w:ascii="Times New Roman" w:hAnsi="Times New Roman" w:cs="Times New Roman"/>
+          <w:b/>
+          <w:sz w:val="26"/>
+          <w:szCs w:val="26"/>
+        </w:rPr>
+        <w:tab/>
+      </w:r>
+      <w:r>
+        <w:rPr>
+          <w:rFonts w:ascii="Times New Roman" w:hAnsi="Times New Roman" w:cs="Times New Roman"/>
+          <w:b/>
+          <w:sz w:val="26"/>
+          <w:szCs w:val="26"/>
+        </w:rPr>
+        <w:tab/>
+      </w:r>
+      <w:r>
+        <w:rPr>
+          <w:rFonts w:ascii="Times New Roman" w:hAnsi="Times New Roman" w:cs="Times New Roman"/>
+          <w:b/>
+          <w:sz w:val="26"/>
+          <w:szCs w:val="26"/>
+        </w:rPr>
+        <w:tab/>
+      </w:r>
+      <w:r>
+        <w:rPr>
+          <w:rFonts w:ascii="Times New Roman" w:hAnsi="Times New Roman" w:cs="Times New Roman"/>
+          <w:b/>
+          <w:sz w:val="26"/>
+          <w:szCs w:val="26"/>
+        </w:rPr>
+        <w:t xml:space="preserve">     </w:t>
+      </w:r>
+      <w:r>
+        <w:rPr>
+          <w:rFonts w:ascii="Times New Roman" w:hAnsi="Times New Roman" w:cs="Times New Roman"/>
+          <w:b/>
+          <w:sz w:val="26"/>
+          <w:szCs w:val="26"/>
+        </w:rPr>
+        <w:t xml:space="preserve"> </w:t>
+      </w:r>
     </w:p>
     <w:p>
       <w:pPr>
@@ -497,25 +542,61 @@
           <w:sz w:val="26"/>
           <w:szCs w:val="26"/>
         </w:rPr>
-        <w:t xml:space="preserve">     </w:t>
-      </w:r>
-      <w:r>
-        <w:rPr>
-          <w:rFonts w:ascii="Times New Roman" w:hAnsi="Times New Roman" w:cs="Times New Roman"/>
-          <w:b/>
-          <w:sz w:val="26"/>
-          <w:szCs w:val="26"/>
-        </w:rPr>
-        <w:t xml:space="preserve"> </w:t>
-      </w:r>
-      <w:r>
-        <w:rPr>
-          <w:rFonts w:ascii="Times New Roman" w:hAnsi="Times New Roman" w:cs="Times New Roman"/>
-          <w:b/>
-          <w:sz w:val="26"/>
-          <w:szCs w:val="26"/>
-        </w:rPr>
-        <w:t>3. Phạm Hoàng Nhật Thanh - 2051012108</w:t>
+        <w:t xml:space="preserve">  </w:t>
+      </w:r>
+      <w:r>
+        <w:rPr>
+          <w:rFonts w:ascii="Times New Roman" w:hAnsi="Times New Roman" w:cs="Times New Roman"/>
+          <w:b/>
+          <w:sz w:val="26"/>
+          <w:szCs w:val="26"/>
+        </w:rPr>
+        <w:t xml:space="preserve">  </w:t>
+      </w:r>
+      <w:r>
+        <w:rPr>
+          <w:rFonts w:ascii="Times New Roman" w:hAnsi="Times New Roman" w:cs="Times New Roman"/>
+          <w:b/>
+          <w:sz w:val="26"/>
+          <w:szCs w:val="26"/>
+        </w:rPr>
+        <w:t xml:space="preserve">  </w:t>
+      </w:r>
+      <w:r>
+        <w:rPr>
+          <w:rFonts w:ascii="Times New Roman" w:hAnsi="Times New Roman" w:cs="Times New Roman"/>
+          <w:b/>
+          <w:sz w:val="26"/>
+          <w:szCs w:val="26"/>
+        </w:rPr>
+        <w:t>3</w:t>
+      </w:r>
+      <w:r>
+        <w:rPr>
+          <w:rFonts w:ascii="Times New Roman" w:hAnsi="Times New Roman" w:cs="Times New Roman"/>
+          <w:b/>
+          <w:sz w:val="26"/>
+          <w:szCs w:val="26"/>
+        </w:rPr>
+        <w:t xml:space="preserve">. Nguyễn Võ Văn Thiện </w:t>
+      </w:r>
+      <w:r>
+        <w:rPr>
+          <w:rFonts w:ascii="Times New Roman" w:hAnsi="Times New Roman" w:cs="Times New Roman"/>
+          <w:b/>
+          <w:sz w:val="26"/>
+          <w:szCs w:val="26"/>
+        </w:rPr>
+        <w:t>–</w:t>
+      </w:r>
+      <w:r>
+        <w:rPr>
+          <w:rFonts w:ascii="Times New Roman" w:hAnsi="Times New Roman" w:cs="Times New Roman"/>
+          <w:b/>
+          <w:sz w:val="26"/>
+          <w:szCs w:val="26"/>
+        </w:rPr>
+        <w:t xml:space="preserve"> 1951012130</w:t>
       </w:r>
     </w:p>
     <w:p>
@@ -536,15 +617,6 @@
           <w:sz w:val="26"/>
           <w:szCs w:val="26"/>
         </w:rPr>
-        <w:t xml:space="preserve">      </w:t>
-      </w:r>
-      <w:r>
-        <w:rPr>
-          <w:rFonts w:ascii="Times New Roman" w:hAnsi="Times New Roman" w:cs="Times New Roman"/>
-          <w:b/>
-          <w:sz w:val="26"/>
-          <w:szCs w:val="26"/>
-        </w:rPr>
         <w:tab/>
       </w:r>
       <w:r>
@@ -572,34 +644,17 @@
           <w:sz w:val="26"/>
           <w:szCs w:val="26"/>
         </w:rPr>
-        <w:t xml:space="preserve">  </w:t>
-      </w:r>
-      <w:r>
-        <w:rPr>
-          <w:rFonts w:ascii="Times New Roman" w:hAnsi="Times New Roman" w:cs="Times New Roman"/>
-          <w:b/>
-          <w:sz w:val="26"/>
-          <w:szCs w:val="26"/>
-        </w:rPr>
-        <w:t xml:space="preserve">  </w:t>
-      </w:r>
-      <w:r>
-        <w:rPr>
-          <w:rFonts w:ascii="Times New Roman" w:hAnsi="Times New Roman" w:cs="Times New Roman"/>
-          <w:b/>
-          <w:sz w:val="26"/>
-          <w:szCs w:val="26"/>
-        </w:rPr>
-        <w:t xml:space="preserve">  </w:t>
-      </w:r>
-      <w:r>
-        <w:rPr>
-          <w:rFonts w:ascii="Times New Roman" w:hAnsi="Times New Roman" w:cs="Times New Roman"/>
-          <w:b/>
-          <w:sz w:val="26"/>
-          <w:szCs w:val="26"/>
-        </w:rPr>
-        <w:t>4. Nguyễn Võ Văn Thiện - 1951012130</w:t>
+        <w:tab/>
+        <w:t xml:space="preserve">      4. </w:t>
+      </w:r>
+      <w:r>
+        <w:rPr>
+          <w:rFonts w:ascii="Times New Roman" w:hAnsi="Times New Roman" w:cs="Times New Roman"/>
+          <w:b/>
+          <w:sz w:val="26"/>
+          <w:szCs w:val="26"/>
+        </w:rPr>
+        <w:t>Phạm Hoàng Nhật Thanh - 2051012108</w:t>
       </w:r>
     </w:p>
     <w:p>
@@ -733,6 +788,15 @@
           <w:szCs w:val="26"/>
         </w:rPr>
         <w:t xml:space="preserve"> </w:t>
+      </w:r>
+      <w:r>
+        <w:rPr>
+          <w:rFonts w:ascii="Times New Roman" w:hAnsi="Times New Roman" w:cs="Times New Roman"/>
+          <w:b/>
+          <w:sz w:val="26"/>
+          <w:szCs w:val="26"/>
+        </w:rPr>
+        <w:t xml:space="preserve">ThS. </w:t>
       </w:r>
       <w:r>
         <w:rPr>
@@ -3409,17 +3473,6 @@
     </w:p>
     <w:p>
       <w:pPr>
-        <w:jc w:val="center"/>
-        <w:rPr>
-          <w:rFonts w:ascii="Times New Roman" w:hAnsi="Times New Roman"/>
-          <w:b/>
-          <w:sz w:val="32"/>
-          <w:szCs w:val="32"/>
-        </w:rPr>
-      </w:pPr>
-    </w:p>
-    <w:p>
-      <w:pPr>
         <w:pStyle w:val="TableofFigures"/>
         <w:tabs>
           <w:tab w:val="right" w:leader="dot" w:pos="9062"/>
@@ -3459,7 +3512,7 @@
         </w:rPr>
         <w:fldChar w:fldCharType="separate"/>
       </w:r>
-      <w:hyperlink w:anchor="_Toc93427771" w:history="1">
+      <w:hyperlink w:anchor="_Toc93153621" w:history="1">
         <w:r>
           <w:rPr>
             <w:rStyle w:val="Hyperlink"/>
@@ -3498,7 +3551,7 @@
             <w:sz w:val="26"/>
             <w:szCs w:val="26"/>
           </w:rPr>
-          <w:instrText xml:space="preserve"> PAGEREF _Toc93427771 \h </w:instrText>
+          <w:instrText xml:space="preserve"> PAGEREF _Toc93153621 \h </w:instrText>
         </w:r>
         <w:r>
           <w:rPr>
@@ -3555,7 +3608,7 @@
           <w:szCs w:val="26"/>
         </w:rPr>
       </w:pPr>
-      <w:hyperlink w:anchor="_Toc93427772" w:history="1">
+      <w:hyperlink w:anchor="_Toc93153622" w:history="1">
         <w:r>
           <w:rPr>
             <w:rStyle w:val="Hyperlink"/>
@@ -3594,7 +3647,7 @@
             <w:sz w:val="26"/>
             <w:szCs w:val="26"/>
           </w:rPr>
-          <w:instrText xml:space="preserve"> PAGEREF _Toc93427772 \h </w:instrText>
+          <w:instrText xml:space="preserve"> PAGEREF _Toc93153622 \h </w:instrText>
         </w:r>
         <w:r>
           <w:rPr>
@@ -3651,7 +3704,7 @@
           <w:szCs w:val="26"/>
         </w:rPr>
       </w:pPr>
-      <w:hyperlink w:anchor="_Toc93427773" w:history="1">
+      <w:hyperlink w:anchor="_Toc93153623" w:history="1">
         <w:r>
           <w:rPr>
             <w:rStyle w:val="Hyperlink"/>
@@ -3690,7 +3743,103 @@
             <w:sz w:val="26"/>
             <w:szCs w:val="26"/>
           </w:rPr>
-          <w:instrText xml:space="preserve"> PAGEREF _Toc93427773 \h </w:instrText>
+          <w:instrText xml:space="preserve"> PAGEREF _Toc93153623 \h </w:instrText>
+        </w:r>
+        <w:r>
+          <w:rPr>
+            <w:rFonts w:ascii="Times New Roman" w:hAnsi="Times New Roman" w:cs="Times New Roman"/>
+            <w:noProof/>
+            <w:webHidden/>
+            <w:sz w:val="26"/>
+            <w:szCs w:val="26"/>
+          </w:rPr>
+        </w:r>
+        <w:r>
+          <w:rPr>
+            <w:rFonts w:ascii="Times New Roman" w:hAnsi="Times New Roman" w:cs="Times New Roman"/>
+            <w:noProof/>
+            <w:webHidden/>
+            <w:sz w:val="26"/>
+            <w:szCs w:val="26"/>
+          </w:rPr>
+          <w:fldChar w:fldCharType="separate"/>
+        </w:r>
+        <w:r>
+          <w:rPr>
+            <w:rFonts w:ascii="Times New Roman" w:hAnsi="Times New Roman" w:cs="Times New Roman"/>
+            <w:noProof/>
+            <w:webHidden/>
+            <w:sz w:val="26"/>
+            <w:szCs w:val="26"/>
+          </w:rPr>
+          <w:t>2</w:t>
+        </w:r>
+        <w:r>
+          <w:rPr>
+            <w:rFonts w:ascii="Times New Roman" w:hAnsi="Times New Roman" w:cs="Times New Roman"/>
+            <w:noProof/>
+            <w:webHidden/>
+            <w:sz w:val="26"/>
+            <w:szCs w:val="26"/>
+          </w:rPr>
+          <w:fldChar w:fldCharType="end"/>
+        </w:r>
+      </w:hyperlink>
+    </w:p>
+    <w:p>
+      <w:pPr>
+        <w:pStyle w:val="TableofFigures"/>
+        <w:tabs>
+          <w:tab w:val="right" w:leader="dot" w:pos="9062"/>
+        </w:tabs>
+        <w:spacing w:line="360" w:lineRule="auto"/>
+        <w:rPr>
+          <w:rFonts w:ascii="Times New Roman" w:eastAsiaTheme="minorEastAsia" w:hAnsi="Times New Roman" w:cs="Times New Roman"/>
+          <w:noProof/>
+          <w:sz w:val="26"/>
+          <w:szCs w:val="26"/>
+        </w:rPr>
+      </w:pPr>
+      <w:hyperlink w:anchor="_Toc93153624" w:history="1">
+        <w:r>
+          <w:rPr>
+            <w:rStyle w:val="Hyperlink"/>
+            <w:rFonts w:ascii="Times New Roman" w:hAnsi="Times New Roman" w:cs="Times New Roman"/>
+            <w:noProof/>
+            <w:sz w:val="26"/>
+            <w:szCs w:val="26"/>
+          </w:rPr>
+          <w:t>Hình 2.2 Nhập sai tên dữ liệu từ file</w:t>
+        </w:r>
+        <w:r>
+          <w:rPr>
+            <w:rFonts w:ascii="Times New Roman" w:hAnsi="Times New Roman" w:cs="Times New Roman"/>
+            <w:noProof/>
+            <w:webHidden/>
+            <w:sz w:val="26"/>
+            <w:szCs w:val="26"/>
+          </w:rPr>
+          <w:tab/>
+        </w:r>
+        <w:r>
+          <w:rPr>
+            <w:rFonts w:ascii="Times New Roman" w:hAnsi="Times New Roman" w:cs="Times New Roman"/>
+            <w:noProof/>
+            <w:webHidden/>
+            <w:sz w:val="26"/>
+            <w:szCs w:val="26"/>
+          </w:rPr>
+          <w:fldChar w:fldCharType="begin"/>
+        </w:r>
+        <w:r>
+          <w:rPr>
+            <w:rFonts w:ascii="Times New Roman" w:hAnsi="Times New Roman" w:cs="Times New Roman"/>
+            <w:noProof/>
+            <w:webHidden/>
+            <w:sz w:val="26"/>
+            <w:szCs w:val="26"/>
+          </w:rPr>
+          <w:instrText xml:space="preserve"> PAGEREF _Toc93153624 \h </w:instrText>
         </w:r>
         <w:r>
           <w:rPr>
@@ -3747,7 +3896,7 @@
           <w:szCs w:val="26"/>
         </w:rPr>
       </w:pPr>
-      <w:hyperlink w:anchor="_Toc93427774" w:history="1">
+      <w:hyperlink w:anchor="_Toc93153625" w:history="1">
         <w:r>
           <w:rPr>
             <w:rStyle w:val="Hyperlink"/>
@@ -3756,7 +3905,7 @@
             <w:sz w:val="26"/>
             <w:szCs w:val="26"/>
           </w:rPr>
-          <w:t>Hình 2.2 Nhập sai tên dữ liệu từ file</w:t>
+          <w:t>Hình 3.1 Hiển thị thông tin tất cả phòng trọ (Console)</w:t>
         </w:r>
         <w:r>
           <w:rPr>
@@ -3786,7 +3935,7 @@
             <w:sz w:val="26"/>
             <w:szCs w:val="26"/>
           </w:rPr>
-          <w:instrText xml:space="preserve"> PAGEREF _Toc93427774 \h </w:instrText>
+          <w:instrText xml:space="preserve"> PAGEREF _Toc93153625 \h </w:instrText>
         </w:r>
         <w:r>
           <w:rPr>
@@ -3843,7 +3992,7 @@
           <w:szCs w:val="26"/>
         </w:rPr>
       </w:pPr>
-      <w:hyperlink w:anchor="_Toc93427775" w:history="1">
+      <w:hyperlink w:anchor="_Toc93153626" w:history="1">
         <w:r>
           <w:rPr>
             <w:rStyle w:val="Hyperlink"/>
@@ -3852,7 +4001,7 @@
             <w:sz w:val="26"/>
             <w:szCs w:val="26"/>
           </w:rPr>
-          <w:t>Hình 3.1 Hiển thị thông tin tất cả phòng trọ (Console)</w:t>
+          <w:t>Hình 4.1 Thông báo ghi file thành công</w:t>
         </w:r>
         <w:r>
           <w:rPr>
@@ -3882,7 +4031,7 @@
             <w:sz w:val="26"/>
             <w:szCs w:val="26"/>
           </w:rPr>
-          <w:instrText xml:space="preserve"> PAGEREF _Toc93427775 \h </w:instrText>
+          <w:instrText xml:space="preserve"> PAGEREF _Toc93153626 \h </w:instrText>
         </w:r>
         <w:r>
           <w:rPr>
@@ -3939,7 +4088,7 @@
           <w:szCs w:val="26"/>
         </w:rPr>
       </w:pPr>
-      <w:hyperlink w:anchor="_Toc93427776" w:history="1">
+      <w:hyperlink w:anchor="_Toc93153627" w:history="1">
         <w:r>
           <w:rPr>
             <w:rStyle w:val="Hyperlink"/>
@@ -3948,7 +4097,7 @@
             <w:sz w:val="26"/>
             <w:szCs w:val="26"/>
           </w:rPr>
-          <w:t>Hình 4.1 Thông báo ghi file thành công</w:t>
+          <w:t>Hình 5.1 Thêm 1 phòng trọ</w:t>
         </w:r>
         <w:r>
           <w:rPr>
@@ -3978,7 +4127,103 @@
             <w:sz w:val="26"/>
             <w:szCs w:val="26"/>
           </w:rPr>
-          <w:instrText xml:space="preserve"> PAGEREF _Toc93427776 \h </w:instrText>
+          <w:instrText xml:space="preserve"> PAGEREF _Toc93153627 \h </w:instrText>
+        </w:r>
+        <w:r>
+          <w:rPr>
+            <w:rFonts w:ascii="Times New Roman" w:hAnsi="Times New Roman" w:cs="Times New Roman"/>
+            <w:noProof/>
+            <w:webHidden/>
+            <w:sz w:val="26"/>
+            <w:szCs w:val="26"/>
+          </w:rPr>
+        </w:r>
+        <w:r>
+          <w:rPr>
+            <w:rFonts w:ascii="Times New Roman" w:hAnsi="Times New Roman" w:cs="Times New Roman"/>
+            <w:noProof/>
+            <w:webHidden/>
+            <w:sz w:val="26"/>
+            <w:szCs w:val="26"/>
+          </w:rPr>
+          <w:fldChar w:fldCharType="separate"/>
+        </w:r>
+        <w:r>
+          <w:rPr>
+            <w:rFonts w:ascii="Times New Roman" w:hAnsi="Times New Roman" w:cs="Times New Roman"/>
+            <w:noProof/>
+            <w:webHidden/>
+            <w:sz w:val="26"/>
+            <w:szCs w:val="26"/>
+          </w:rPr>
+          <w:t>4</w:t>
+        </w:r>
+        <w:r>
+          <w:rPr>
+            <w:rFonts w:ascii="Times New Roman" w:hAnsi="Times New Roman" w:cs="Times New Roman"/>
+            <w:noProof/>
+            <w:webHidden/>
+            <w:sz w:val="26"/>
+            <w:szCs w:val="26"/>
+          </w:rPr>
+          <w:fldChar w:fldCharType="end"/>
+        </w:r>
+      </w:hyperlink>
+    </w:p>
+    <w:p>
+      <w:pPr>
+        <w:pStyle w:val="TableofFigures"/>
+        <w:tabs>
+          <w:tab w:val="right" w:leader="dot" w:pos="9062"/>
+        </w:tabs>
+        <w:spacing w:line="360" w:lineRule="auto"/>
+        <w:rPr>
+          <w:rFonts w:ascii="Times New Roman" w:eastAsiaTheme="minorEastAsia" w:hAnsi="Times New Roman" w:cs="Times New Roman"/>
+          <w:noProof/>
+          <w:sz w:val="26"/>
+          <w:szCs w:val="26"/>
+        </w:rPr>
+      </w:pPr>
+      <w:hyperlink w:anchor="_Toc93153628" w:history="1">
+        <w:r>
+          <w:rPr>
+            <w:rStyle w:val="Hyperlink"/>
+            <w:rFonts w:ascii="Times New Roman" w:hAnsi="Times New Roman" w:cs="Times New Roman"/>
+            <w:noProof/>
+            <w:sz w:val="26"/>
+            <w:szCs w:val="26"/>
+          </w:rPr>
+          <w:t>Hình 6.1 Menu chức năng</w:t>
+        </w:r>
+        <w:r>
+          <w:rPr>
+            <w:rFonts w:ascii="Times New Roman" w:hAnsi="Times New Roman" w:cs="Times New Roman"/>
+            <w:noProof/>
+            <w:webHidden/>
+            <w:sz w:val="26"/>
+            <w:szCs w:val="26"/>
+          </w:rPr>
+          <w:tab/>
+        </w:r>
+        <w:r>
+          <w:rPr>
+            <w:rFonts w:ascii="Times New Roman" w:hAnsi="Times New Roman" w:cs="Times New Roman"/>
+            <w:noProof/>
+            <w:webHidden/>
+            <w:sz w:val="26"/>
+            <w:szCs w:val="26"/>
+          </w:rPr>
+          <w:fldChar w:fldCharType="begin"/>
+        </w:r>
+        <w:r>
+          <w:rPr>
+            <w:rFonts w:ascii="Times New Roman" w:hAnsi="Times New Roman" w:cs="Times New Roman"/>
+            <w:noProof/>
+            <w:webHidden/>
+            <w:sz w:val="26"/>
+            <w:szCs w:val="26"/>
+          </w:rPr>
+          <w:instrText xml:space="preserve"> PAGEREF _Toc93153628 \h </w:instrText>
         </w:r>
         <w:r>
           <w:rPr>
@@ -4035,7 +4280,7 @@
           <w:szCs w:val="26"/>
         </w:rPr>
       </w:pPr>
-      <w:hyperlink w:anchor="_Toc93427777" w:history="1">
+      <w:hyperlink w:anchor="_Toc93153630" w:history="1">
         <w:r>
           <w:rPr>
             <w:rStyle w:val="Hyperlink"/>
@@ -4044,7 +4289,7 @@
             <w:sz w:val="26"/>
             <w:szCs w:val="26"/>
           </w:rPr>
-          <w:t>Hình 5.1 Thêm 1 phòng trọ</w:t>
+          <w:t>Hình 7.1 Phòng trọ có chỉ số điện cao nhất</w:t>
         </w:r>
         <w:r>
           <w:rPr>
@@ -4074,103 +4319,7 @@
             <w:sz w:val="26"/>
             <w:szCs w:val="26"/>
           </w:rPr>
-          <w:instrText xml:space="preserve"> PAGEREF _Toc93427777 \h </w:instrText>
-        </w:r>
-        <w:r>
-          <w:rPr>
-            <w:rFonts w:ascii="Times New Roman" w:hAnsi="Times New Roman" w:cs="Times New Roman"/>
-            <w:noProof/>
-            <w:webHidden/>
-            <w:sz w:val="26"/>
-            <w:szCs w:val="26"/>
-          </w:rPr>
-        </w:r>
-        <w:r>
-          <w:rPr>
-            <w:rFonts w:ascii="Times New Roman" w:hAnsi="Times New Roman" w:cs="Times New Roman"/>
-            <w:noProof/>
-            <w:webHidden/>
-            <w:sz w:val="26"/>
-            <w:szCs w:val="26"/>
-          </w:rPr>
-          <w:fldChar w:fldCharType="separate"/>
-        </w:r>
-        <w:r>
-          <w:rPr>
-            <w:rFonts w:ascii="Times New Roman" w:hAnsi="Times New Roman" w:cs="Times New Roman"/>
-            <w:noProof/>
-            <w:webHidden/>
-            <w:sz w:val="26"/>
-            <w:szCs w:val="26"/>
-          </w:rPr>
-          <w:t>5</w:t>
-        </w:r>
-        <w:r>
-          <w:rPr>
-            <w:rFonts w:ascii="Times New Roman" w:hAnsi="Times New Roman" w:cs="Times New Roman"/>
-            <w:noProof/>
-            <w:webHidden/>
-            <w:sz w:val="26"/>
-            <w:szCs w:val="26"/>
-          </w:rPr>
-          <w:fldChar w:fldCharType="end"/>
-        </w:r>
-      </w:hyperlink>
-    </w:p>
-    <w:p>
-      <w:pPr>
-        <w:pStyle w:val="TableofFigures"/>
-        <w:tabs>
-          <w:tab w:val="right" w:leader="dot" w:pos="9062"/>
-        </w:tabs>
-        <w:spacing w:line="360" w:lineRule="auto"/>
-        <w:rPr>
-          <w:rFonts w:ascii="Times New Roman" w:eastAsiaTheme="minorEastAsia" w:hAnsi="Times New Roman" w:cs="Times New Roman"/>
-          <w:noProof/>
-          <w:sz w:val="26"/>
-          <w:szCs w:val="26"/>
-        </w:rPr>
-      </w:pPr>
-      <w:hyperlink w:anchor="_Toc93427778" w:history="1">
-        <w:r>
-          <w:rPr>
-            <w:rStyle w:val="Hyperlink"/>
-            <w:rFonts w:ascii="Times New Roman" w:hAnsi="Times New Roman" w:cs="Times New Roman"/>
-            <w:noProof/>
-            <w:sz w:val="26"/>
-            <w:szCs w:val="26"/>
-          </w:rPr>
-          <w:t>Hình 6.1 Menu chức năng</w:t>
-        </w:r>
-        <w:r>
-          <w:rPr>
-            <w:rFonts w:ascii="Times New Roman" w:hAnsi="Times New Roman" w:cs="Times New Roman"/>
-            <w:noProof/>
-            <w:webHidden/>
-            <w:sz w:val="26"/>
-            <w:szCs w:val="26"/>
-          </w:rPr>
-          <w:tab/>
-        </w:r>
-        <w:r>
-          <w:rPr>
-            <w:rFonts w:ascii="Times New Roman" w:hAnsi="Times New Roman" w:cs="Times New Roman"/>
-            <w:noProof/>
-            <w:webHidden/>
-            <w:sz w:val="26"/>
-            <w:szCs w:val="26"/>
-          </w:rPr>
-          <w:fldChar w:fldCharType="begin"/>
-        </w:r>
-        <w:r>
-          <w:rPr>
-            <w:rFonts w:ascii="Times New Roman" w:hAnsi="Times New Roman" w:cs="Times New Roman"/>
-            <w:noProof/>
-            <w:webHidden/>
-            <w:sz w:val="26"/>
-            <w:szCs w:val="26"/>
-          </w:rPr>
-          <w:instrText xml:space="preserve"> PAGEREF _Toc93427778 \h </w:instrText>
+          <w:instrText xml:space="preserve"> PAGEREF _Toc93153630 \h </w:instrText>
         </w:r>
         <w:r>
           <w:rPr>
@@ -4227,7 +4376,7 @@
           <w:szCs w:val="26"/>
         </w:rPr>
       </w:pPr>
-      <w:hyperlink w:anchor="_Toc93427779" w:history="1">
+      <w:hyperlink w:anchor="_Toc93153631" w:history="1">
         <w:r>
           <w:rPr>
             <w:rStyle w:val="Hyperlink"/>
@@ -4236,7 +4385,7 @@
             <w:sz w:val="26"/>
             <w:szCs w:val="26"/>
           </w:rPr>
-          <w:t>Hình 6.2 Xóa 1 phòng trọ thành công</w:t>
+          <w:t>Hình 8.1 Tìm người trong phòng trọ</w:t>
         </w:r>
         <w:r>
           <w:rPr>
@@ -4266,7 +4415,7 @@
             <w:sz w:val="26"/>
             <w:szCs w:val="26"/>
           </w:rPr>
-          <w:instrText xml:space="preserve"> PAGEREF _Toc93427779 \h </w:instrText>
+          <w:instrText xml:space="preserve"> PAGEREF _Toc93153631 \h </w:instrText>
         </w:r>
         <w:r>
           <w:rPr>
@@ -4323,7 +4472,7 @@
           <w:szCs w:val="26"/>
         </w:rPr>
       </w:pPr>
-      <w:hyperlink w:anchor="_Toc93427780" w:history="1">
+      <w:hyperlink w:anchor="_Toc93153632" w:history="1">
         <w:r>
           <w:rPr>
             <w:rStyle w:val="Hyperlink"/>
@@ -4332,7 +4481,7 @@
             <w:sz w:val="26"/>
             <w:szCs w:val="26"/>
           </w:rPr>
-          <w:t>Hình 7.1 Phòng trọ có chỉ số điện cao nhất</w:t>
+          <w:t>Hình 8.2 Tìm sai tên người trong phòng trọ</w:t>
         </w:r>
         <w:r>
           <w:rPr>
@@ -4362,7 +4511,7 @@
             <w:sz w:val="26"/>
             <w:szCs w:val="26"/>
           </w:rPr>
-          <w:instrText xml:space="preserve"> PAGEREF _Toc93427780 \h </w:instrText>
+          <w:instrText xml:space="preserve"> PAGEREF _Toc93153632 \h </w:instrText>
         </w:r>
         <w:r>
           <w:rPr>
@@ -4419,7 +4568,7 @@
           <w:szCs w:val="26"/>
         </w:rPr>
       </w:pPr>
-      <w:hyperlink w:anchor="_Toc93427781" w:history="1">
+      <w:hyperlink w:anchor="_Toc93153633" w:history="1">
         <w:r>
           <w:rPr>
             <w:rStyle w:val="Hyperlink"/>
@@ -4428,7 +4577,7 @@
             <w:sz w:val="26"/>
             <w:szCs w:val="26"/>
           </w:rPr>
-          <w:t>Hình 8.1 Tìm người trong phòng trọ</w:t>
+          <w:t>Hình 9.1 Đếm số phòng trọ có đơn giá phòng cao nhất</w:t>
         </w:r>
         <w:r>
           <w:rPr>
@@ -4458,7 +4607,7 @@
             <w:sz w:val="26"/>
             <w:szCs w:val="26"/>
           </w:rPr>
-          <w:instrText xml:space="preserve"> PAGEREF _Toc93427781 \h </w:instrText>
+          <w:instrText xml:space="preserve"> PAGEREF _Toc93153633 \h </w:instrText>
         </w:r>
         <w:r>
           <w:rPr>
@@ -4515,7 +4664,7 @@
           <w:szCs w:val="26"/>
         </w:rPr>
       </w:pPr>
-      <w:hyperlink w:anchor="_Toc93427782" w:history="1">
+      <w:hyperlink w:anchor="_Toc93153634" w:history="1">
         <w:r>
           <w:rPr>
             <w:rStyle w:val="Hyperlink"/>
@@ -4524,7 +4673,17 @@
             <w:sz w:val="26"/>
             <w:szCs w:val="26"/>
           </w:rPr>
-          <w:t>Hình 8.2 Tìm sai tên người trong phòng trọ</w:t>
+          <w:t xml:space="preserve">Hình 10.1 Đếm số phòng trọ có người thuê có năm sinh &lt; </w:t>
+        </w:r>
+        <w:r>
+          <w:rPr>
+            <w:rStyle w:val="Hyperlink"/>
+            <w:rFonts w:ascii="Times New Roman" w:hAnsi="Times New Roman" w:cs="Times New Roman"/>
+            <w:noProof/>
+            <w:sz w:val="26"/>
+            <w:szCs w:val="26"/>
+          </w:rPr>
+          <w:t>X</w:t>
         </w:r>
         <w:r>
           <w:rPr>
@@ -4554,7 +4713,7 @@
             <w:sz w:val="26"/>
             <w:szCs w:val="26"/>
           </w:rPr>
-          <w:instrText xml:space="preserve"> PAGEREF _Toc93427782 \h </w:instrText>
+          <w:instrText xml:space="preserve"> PAGEREF _Toc93153634 \h </w:instrText>
         </w:r>
         <w:r>
           <w:rPr>
@@ -4611,7 +4770,7 @@
           <w:szCs w:val="26"/>
         </w:rPr>
       </w:pPr>
-      <w:hyperlink w:anchor="_Toc93427783" w:history="1">
+      <w:hyperlink w:anchor="_Toc93153635" w:history="1">
         <w:r>
           <w:rPr>
             <w:rStyle w:val="Hyperlink"/>
@@ -4620,7 +4779,7 @@
             <w:sz w:val="26"/>
             <w:szCs w:val="26"/>
           </w:rPr>
-          <w:t>Hình 9.1 Đếm số phòng trọ có đơn giá phòng cao nhất</w:t>
+          <w:t>Hình 11.1 Tính tổng chỉ số điện</w:t>
         </w:r>
         <w:r>
           <w:rPr>
@@ -4650,7 +4809,7 @@
             <w:sz w:val="26"/>
             <w:szCs w:val="26"/>
           </w:rPr>
-          <w:instrText xml:space="preserve"> PAGEREF _Toc93427783 \h </w:instrText>
+          <w:instrText xml:space="preserve"> PAGEREF _Toc93153635 \h </w:instrText>
         </w:r>
         <w:r>
           <w:rPr>
@@ -4707,7 +4866,7 @@
           <w:szCs w:val="26"/>
         </w:rPr>
       </w:pPr>
-      <w:hyperlink w:anchor="_Toc93427784" w:history="1">
+      <w:hyperlink w:anchor="_Toc93153636" w:history="1">
         <w:r>
           <w:rPr>
             <w:rStyle w:val="Hyperlink"/>
@@ -4716,7 +4875,7 @@
             <w:sz w:val="26"/>
             <w:szCs w:val="26"/>
           </w:rPr>
-          <w:t>Hình 10.1 Đếm số phòng trọ có người thuê có năm sinh &lt; 2002</w:t>
+          <w:t>Hình 12.1 Nhập giá trị kề phòng</w:t>
         </w:r>
         <w:r>
           <w:rPr>
@@ -4746,7 +4905,103 @@
             <w:sz w:val="26"/>
             <w:szCs w:val="26"/>
           </w:rPr>
-          <w:instrText xml:space="preserve"> PAGEREF _Toc93427784 \h </w:instrText>
+          <w:instrText xml:space="preserve"> PAGEREF _Toc93153636 \h </w:instrText>
+        </w:r>
+        <w:r>
+          <w:rPr>
+            <w:rFonts w:ascii="Times New Roman" w:hAnsi="Times New Roman" w:cs="Times New Roman"/>
+            <w:noProof/>
+            <w:webHidden/>
+            <w:sz w:val="26"/>
+            <w:szCs w:val="26"/>
+          </w:rPr>
+        </w:r>
+        <w:r>
+          <w:rPr>
+            <w:rFonts w:ascii="Times New Roman" w:hAnsi="Times New Roman" w:cs="Times New Roman"/>
+            <w:noProof/>
+            <w:webHidden/>
+            <w:sz w:val="26"/>
+            <w:szCs w:val="26"/>
+          </w:rPr>
+          <w:fldChar w:fldCharType="separate"/>
+        </w:r>
+        <w:r>
+          <w:rPr>
+            <w:rFonts w:ascii="Times New Roman" w:hAnsi="Times New Roman" w:cs="Times New Roman"/>
+            <w:noProof/>
+            <w:webHidden/>
+            <w:sz w:val="26"/>
+            <w:szCs w:val="26"/>
+          </w:rPr>
+          <w:t>8</w:t>
+        </w:r>
+        <w:r>
+          <w:rPr>
+            <w:rFonts w:ascii="Times New Roman" w:hAnsi="Times New Roman" w:cs="Times New Roman"/>
+            <w:noProof/>
+            <w:webHidden/>
+            <w:sz w:val="26"/>
+            <w:szCs w:val="26"/>
+          </w:rPr>
+          <w:fldChar w:fldCharType="end"/>
+        </w:r>
+      </w:hyperlink>
+    </w:p>
+    <w:p>
+      <w:pPr>
+        <w:pStyle w:val="TableofFigures"/>
+        <w:tabs>
+          <w:tab w:val="right" w:leader="dot" w:pos="9062"/>
+        </w:tabs>
+        <w:spacing w:line="360" w:lineRule="auto"/>
+        <w:rPr>
+          <w:rFonts w:ascii="Times New Roman" w:eastAsiaTheme="minorEastAsia" w:hAnsi="Times New Roman" w:cs="Times New Roman"/>
+          <w:noProof/>
+          <w:sz w:val="26"/>
+          <w:szCs w:val="26"/>
+        </w:rPr>
+      </w:pPr>
+      <w:hyperlink w:anchor="_Toc93153637" w:history="1">
+        <w:r>
+          <w:rPr>
+            <w:rStyle w:val="Hyperlink"/>
+            <w:rFonts w:ascii="Times New Roman" w:hAnsi="Times New Roman" w:cs="Times New Roman"/>
+            <w:noProof/>
+            <w:sz w:val="26"/>
+            <w:szCs w:val="26"/>
+          </w:rPr>
+          <w:t>Hình 12.2 Tìm quảng đường và tính độ dài BFS</w:t>
+        </w:r>
+        <w:r>
+          <w:rPr>
+            <w:rFonts w:ascii="Times New Roman" w:hAnsi="Times New Roman" w:cs="Times New Roman"/>
+            <w:noProof/>
+            <w:webHidden/>
+            <w:sz w:val="26"/>
+            <w:szCs w:val="26"/>
+          </w:rPr>
+          <w:tab/>
+        </w:r>
+        <w:r>
+          <w:rPr>
+            <w:rFonts w:ascii="Times New Roman" w:hAnsi="Times New Roman" w:cs="Times New Roman"/>
+            <w:noProof/>
+            <w:webHidden/>
+            <w:sz w:val="26"/>
+            <w:szCs w:val="26"/>
+          </w:rPr>
+          <w:fldChar w:fldCharType="begin"/>
+        </w:r>
+        <w:r>
+          <w:rPr>
+            <w:rFonts w:ascii="Times New Roman" w:hAnsi="Times New Roman" w:cs="Times New Roman"/>
+            <w:noProof/>
+            <w:webHidden/>
+            <w:sz w:val="26"/>
+            <w:szCs w:val="26"/>
+          </w:rPr>
+          <w:instrText xml:space="preserve"> PAGEREF _Toc93153637 \h </w:instrText>
         </w:r>
         <w:r>
           <w:rPr>
@@ -4791,292 +5046,6 @@
     </w:p>
     <w:p>
       <w:pPr>
-        <w:pStyle w:val="TableofFigures"/>
-        <w:tabs>
-          <w:tab w:val="right" w:leader="dot" w:pos="9062"/>
-        </w:tabs>
-        <w:spacing w:line="360" w:lineRule="auto"/>
-        <w:rPr>
-          <w:rFonts w:ascii="Times New Roman" w:eastAsiaTheme="minorEastAsia" w:hAnsi="Times New Roman" w:cs="Times New Roman"/>
-          <w:noProof/>
-          <w:sz w:val="26"/>
-          <w:szCs w:val="26"/>
-        </w:rPr>
-      </w:pPr>
-      <w:hyperlink w:anchor="_Toc93427785" w:history="1">
-        <w:r>
-          <w:rPr>
-            <w:rStyle w:val="Hyperlink"/>
-            <w:rFonts w:ascii="Times New Roman" w:hAnsi="Times New Roman" w:cs="Times New Roman"/>
-            <w:noProof/>
-            <w:sz w:val="26"/>
-            <w:szCs w:val="26"/>
-          </w:rPr>
-          <w:t>Hình 11.1 Tính tổng chỉ số điện</w:t>
-        </w:r>
-        <w:r>
-          <w:rPr>
-            <w:rFonts w:ascii="Times New Roman" w:hAnsi="Times New Roman" w:cs="Times New Roman"/>
-            <w:noProof/>
-            <w:webHidden/>
-            <w:sz w:val="26"/>
-            <w:szCs w:val="26"/>
-          </w:rPr>
-          <w:tab/>
-        </w:r>
-        <w:r>
-          <w:rPr>
-            <w:rFonts w:ascii="Times New Roman" w:hAnsi="Times New Roman" w:cs="Times New Roman"/>
-            <w:noProof/>
-            <w:webHidden/>
-            <w:sz w:val="26"/>
-            <w:szCs w:val="26"/>
-          </w:rPr>
-          <w:fldChar w:fldCharType="begin"/>
-        </w:r>
-        <w:r>
-          <w:rPr>
-            <w:rFonts w:ascii="Times New Roman" w:hAnsi="Times New Roman" w:cs="Times New Roman"/>
-            <w:noProof/>
-            <w:webHidden/>
-            <w:sz w:val="26"/>
-            <w:szCs w:val="26"/>
-          </w:rPr>
-          <w:instrText xml:space="preserve"> PAGEREF _Toc93427785 \h </w:instrText>
-        </w:r>
-        <w:r>
-          <w:rPr>
-            <w:rFonts w:ascii="Times New Roman" w:hAnsi="Times New Roman" w:cs="Times New Roman"/>
-            <w:noProof/>
-            <w:webHidden/>
-            <w:sz w:val="26"/>
-            <w:szCs w:val="26"/>
-          </w:rPr>
-        </w:r>
-        <w:r>
-          <w:rPr>
-            <w:rFonts w:ascii="Times New Roman" w:hAnsi="Times New Roman" w:cs="Times New Roman"/>
-            <w:noProof/>
-            <w:webHidden/>
-            <w:sz w:val="26"/>
-            <w:szCs w:val="26"/>
-          </w:rPr>
-          <w:fldChar w:fldCharType="separate"/>
-        </w:r>
-        <w:r>
-          <w:rPr>
-            <w:rFonts w:ascii="Times New Roman" w:hAnsi="Times New Roman" w:cs="Times New Roman"/>
-            <w:noProof/>
-            <w:webHidden/>
-            <w:sz w:val="26"/>
-            <w:szCs w:val="26"/>
-          </w:rPr>
-          <w:t>9</w:t>
-        </w:r>
-        <w:r>
-          <w:rPr>
-            <w:rFonts w:ascii="Times New Roman" w:hAnsi="Times New Roman" w:cs="Times New Roman"/>
-            <w:noProof/>
-            <w:webHidden/>
-            <w:sz w:val="26"/>
-            <w:szCs w:val="26"/>
-          </w:rPr>
-          <w:fldChar w:fldCharType="end"/>
-        </w:r>
-      </w:hyperlink>
-    </w:p>
-    <w:p>
-      <w:pPr>
-        <w:pStyle w:val="TableofFigures"/>
-        <w:tabs>
-          <w:tab w:val="right" w:leader="dot" w:pos="9062"/>
-        </w:tabs>
-        <w:spacing w:line="360" w:lineRule="auto"/>
-        <w:rPr>
-          <w:rFonts w:ascii="Times New Roman" w:eastAsiaTheme="minorEastAsia" w:hAnsi="Times New Roman" w:cs="Times New Roman"/>
-          <w:noProof/>
-          <w:sz w:val="26"/>
-          <w:szCs w:val="26"/>
-        </w:rPr>
-      </w:pPr>
-      <w:hyperlink w:anchor="_Toc93427786" w:history="1">
-        <w:r>
-          <w:rPr>
-            <w:rStyle w:val="Hyperlink"/>
-            <w:rFonts w:ascii="Times New Roman" w:hAnsi="Times New Roman" w:cs="Times New Roman"/>
-            <w:noProof/>
-            <w:sz w:val="26"/>
-            <w:szCs w:val="26"/>
-          </w:rPr>
-          <w:t>Hình 12.1 Nhập giá trị kề phòng</w:t>
-        </w:r>
-        <w:r>
-          <w:rPr>
-            <w:rFonts w:ascii="Times New Roman" w:hAnsi="Times New Roman" w:cs="Times New Roman"/>
-            <w:noProof/>
-            <w:webHidden/>
-            <w:sz w:val="26"/>
-            <w:szCs w:val="26"/>
-          </w:rPr>
-          <w:tab/>
-        </w:r>
-        <w:r>
-          <w:rPr>
-            <w:rFonts w:ascii="Times New Roman" w:hAnsi="Times New Roman" w:cs="Times New Roman"/>
-            <w:noProof/>
-            <w:webHidden/>
-            <w:sz w:val="26"/>
-            <w:szCs w:val="26"/>
-          </w:rPr>
-          <w:fldChar w:fldCharType="begin"/>
-        </w:r>
-        <w:r>
-          <w:rPr>
-            <w:rFonts w:ascii="Times New Roman" w:hAnsi="Times New Roman" w:cs="Times New Roman"/>
-            <w:noProof/>
-            <w:webHidden/>
-            <w:sz w:val="26"/>
-            <w:szCs w:val="26"/>
-          </w:rPr>
-          <w:instrText xml:space="preserve"> PAGEREF _Toc93427786 \h </w:instrText>
-        </w:r>
-        <w:r>
-          <w:rPr>
-            <w:rFonts w:ascii="Times New Roman" w:hAnsi="Times New Roman" w:cs="Times New Roman"/>
-            <w:noProof/>
-            <w:webHidden/>
-            <w:sz w:val="26"/>
-            <w:szCs w:val="26"/>
-          </w:rPr>
-        </w:r>
-        <w:r>
-          <w:rPr>
-            <w:rFonts w:ascii="Times New Roman" w:hAnsi="Times New Roman" w:cs="Times New Roman"/>
-            <w:noProof/>
-            <w:webHidden/>
-            <w:sz w:val="26"/>
-            <w:szCs w:val="26"/>
-          </w:rPr>
-          <w:fldChar w:fldCharType="separate"/>
-        </w:r>
-        <w:r>
-          <w:rPr>
-            <w:rFonts w:ascii="Times New Roman" w:hAnsi="Times New Roman" w:cs="Times New Roman"/>
-            <w:noProof/>
-            <w:webHidden/>
-            <w:sz w:val="26"/>
-            <w:szCs w:val="26"/>
-          </w:rPr>
-          <w:t>9</w:t>
-        </w:r>
-        <w:r>
-          <w:rPr>
-            <w:rFonts w:ascii="Times New Roman" w:hAnsi="Times New Roman" w:cs="Times New Roman"/>
-            <w:noProof/>
-            <w:webHidden/>
-            <w:sz w:val="26"/>
-            <w:szCs w:val="26"/>
-          </w:rPr>
-          <w:fldChar w:fldCharType="end"/>
-        </w:r>
-      </w:hyperlink>
-    </w:p>
-    <w:p>
-      <w:pPr>
-        <w:pStyle w:val="TableofFigures"/>
-        <w:tabs>
-          <w:tab w:val="right" w:leader="dot" w:pos="9062"/>
-        </w:tabs>
-        <w:spacing w:line="360" w:lineRule="auto"/>
-        <w:rPr>
-          <w:rFonts w:eastAsiaTheme="minorEastAsia"/>
-          <w:noProof/>
-        </w:rPr>
-      </w:pPr>
-      <w:hyperlink w:anchor="_Toc93427787" w:history="1">
-        <w:r>
-          <w:rPr>
-            <w:rStyle w:val="Hyperlink"/>
-            <w:rFonts w:ascii="Times New Roman" w:hAnsi="Times New Roman" w:cs="Times New Roman"/>
-            <w:noProof/>
-            <w:sz w:val="26"/>
-            <w:szCs w:val="26"/>
-          </w:rPr>
-          <w:t>Hình 12.2 Tìm quảng đường và tính độ dài BFS</w:t>
-        </w:r>
-        <w:r>
-          <w:rPr>
-            <w:rFonts w:ascii="Times New Roman" w:hAnsi="Times New Roman" w:cs="Times New Roman"/>
-            <w:noProof/>
-            <w:webHidden/>
-            <w:sz w:val="26"/>
-            <w:szCs w:val="26"/>
-          </w:rPr>
-          <w:tab/>
-        </w:r>
-        <w:r>
-          <w:rPr>
-            <w:rFonts w:ascii="Times New Roman" w:hAnsi="Times New Roman" w:cs="Times New Roman"/>
-            <w:noProof/>
-            <w:webHidden/>
-            <w:sz w:val="26"/>
-            <w:szCs w:val="26"/>
-          </w:rPr>
-          <w:fldChar w:fldCharType="begin"/>
-        </w:r>
-        <w:r>
-          <w:rPr>
-            <w:rFonts w:ascii="Times New Roman" w:hAnsi="Times New Roman" w:cs="Times New Roman"/>
-            <w:noProof/>
-            <w:webHidden/>
-            <w:sz w:val="26"/>
-            <w:szCs w:val="26"/>
-          </w:rPr>
-          <w:instrText xml:space="preserve"> PAGEREF _Toc93427787 \h </w:instrText>
-        </w:r>
-        <w:r>
-          <w:rPr>
-            <w:rFonts w:ascii="Times New Roman" w:hAnsi="Times New Roman" w:cs="Times New Roman"/>
-            <w:noProof/>
-            <w:webHidden/>
-            <w:sz w:val="26"/>
-            <w:szCs w:val="26"/>
-          </w:rPr>
-        </w:r>
-        <w:r>
-          <w:rPr>
-            <w:rFonts w:ascii="Times New Roman" w:hAnsi="Times New Roman" w:cs="Times New Roman"/>
-            <w:noProof/>
-            <w:webHidden/>
-            <w:sz w:val="26"/>
-            <w:szCs w:val="26"/>
-          </w:rPr>
-          <w:fldChar w:fldCharType="separate"/>
-        </w:r>
-        <w:r>
-          <w:rPr>
-            <w:rFonts w:ascii="Times New Roman" w:hAnsi="Times New Roman" w:cs="Times New Roman"/>
-            <w:noProof/>
-            <w:webHidden/>
-            <w:sz w:val="26"/>
-            <w:szCs w:val="26"/>
-          </w:rPr>
-          <w:t>10</w:t>
-        </w:r>
-        <w:r>
-          <w:rPr>
-            <w:rFonts w:ascii="Times New Roman" w:hAnsi="Times New Roman" w:cs="Times New Roman"/>
-            <w:noProof/>
-            <w:webHidden/>
-            <w:sz w:val="26"/>
-            <w:szCs w:val="26"/>
-          </w:rPr>
-          <w:fldChar w:fldCharType="end"/>
-        </w:r>
-      </w:hyperlink>
-    </w:p>
-    <w:p>
-      <w:pPr>
         <w:spacing w:line="360" w:lineRule="auto"/>
         <w:jc w:val="center"/>
         <w:rPr>
@@ -5227,21 +5196,9 @@
           <w:sz w:val="32"/>
           <w:szCs w:val="32"/>
         </w:rPr>
+        <w:lastRenderedPageBreak/>
         <w:t>DANH MỤC CÁC TỪ VIẾT TẮT</w:t>
       </w:r>
-    </w:p>
-    <w:p>
-      <w:pPr>
-        <w:jc w:val="center"/>
-        <w:rPr>
-          <w:rFonts w:ascii="Times New Roman" w:hAnsi="Times New Roman"/>
-          <w:b/>
-          <w:sz w:val="32"/>
-          <w:szCs w:val="32"/>
-        </w:rPr>
-      </w:pPr>
-      <w:bookmarkStart w:id="0" w:name="_GoBack"/>
-      <w:bookmarkEnd w:id="0"/>
     </w:p>
     <w:tbl>
       <w:tblPr>
@@ -5537,7 +5494,7 @@
           <w:sz w:val="32"/>
         </w:rPr>
       </w:pPr>
-      <w:bookmarkStart w:id="1" w:name="_Toc93085868"/>
+      <w:bookmarkStart w:id="0" w:name="_Toc93085868"/>
       <w:r>
         <w:rPr>
           <w:sz w:val="32"/>
@@ -5545,7 +5502,7 @@
         <w:lastRenderedPageBreak/>
         <w:t>CHƯƠNG 1: GIỚI THIỆU</w:t>
       </w:r>
-      <w:bookmarkEnd w:id="1"/>
+      <w:bookmarkEnd w:id="0"/>
     </w:p>
     <w:p/>
     <w:p>
@@ -5559,14 +5516,14 @@
           <w:b/>
         </w:rPr>
       </w:pPr>
-      <w:bookmarkStart w:id="2" w:name="_Toc93085869"/>
+      <w:bookmarkStart w:id="1" w:name="_Toc93085869"/>
       <w:r>
         <w:rPr>
           <w:b/>
         </w:rPr>
         <w:t>Giới thiệu đề tài</w:t>
       </w:r>
-      <w:bookmarkEnd w:id="2"/>
+      <w:bookmarkEnd w:id="1"/>
     </w:p>
     <w:p>
       <w:pPr>
@@ -5639,7 +5596,7 @@
           <w:b/>
         </w:rPr>
       </w:pPr>
-      <w:bookmarkStart w:id="3" w:name="_Toc93085870"/>
+      <w:bookmarkStart w:id="2" w:name="_Toc93085870"/>
       <w:r>
         <w:rPr>
           <w:b/>
@@ -5652,7 +5609,7 @@
         </w:rPr>
         <w:t>Mục tiêu đề tài</w:t>
       </w:r>
-      <w:bookmarkEnd w:id="3"/>
+      <w:bookmarkEnd w:id="2"/>
     </w:p>
     <w:p>
       <w:pPr>
@@ -5707,7 +5664,7 @@
           <w:b/>
         </w:rPr>
       </w:pPr>
-      <w:bookmarkStart w:id="4" w:name="_Toc93085871"/>
+      <w:bookmarkStart w:id="3" w:name="_Toc93085871"/>
       <w:r>
         <w:rPr>
           <w:b/>
@@ -5720,7 +5677,7 @@
         </w:rPr>
         <w:t>Giới hạn đề tài</w:t>
       </w:r>
-      <w:bookmarkEnd w:id="4"/>
+      <w:bookmarkEnd w:id="3"/>
     </w:p>
     <w:p>
       <w:pPr>
@@ -5814,14 +5771,14 @@
         </w:rPr>
         <w:t xml:space="preserve"> </w:t>
       </w:r>
-      <w:bookmarkStart w:id="5" w:name="_Toc93085872"/>
+      <w:bookmarkStart w:id="4" w:name="_Toc93085872"/>
       <w:r>
         <w:rPr>
           <w:b/>
         </w:rPr>
         <w:t>Bố cục báo cáo</w:t>
       </w:r>
-      <w:bookmarkEnd w:id="5"/>
+      <w:bookmarkEnd w:id="4"/>
     </w:p>
     <w:p>
       <w:pPr>
@@ -5946,7 +5903,7 @@
           <w:sz w:val="32"/>
         </w:rPr>
       </w:pPr>
-      <w:bookmarkStart w:id="6" w:name="_Toc93085873"/>
+      <w:bookmarkStart w:id="5" w:name="_Toc93085873"/>
       <w:r>
         <w:rPr>
           <w:sz w:val="32"/>
@@ -5960,7 +5917,7 @@
         </w:rPr>
         <w:t>XÂY DỰNG ỨNG DỤNG CHỨA THÔNG TIN NHÀ TRỌ VỚI C/C++</w:t>
       </w:r>
-      <w:bookmarkEnd w:id="6"/>
+      <w:bookmarkEnd w:id="5"/>
     </w:p>
     <w:p/>
     <w:p>
@@ -5981,7 +5938,7 @@
         </w:rPr>
         <w:t xml:space="preserve"> </w:t>
       </w:r>
-      <w:bookmarkStart w:id="7" w:name="_Toc93085874"/>
+      <w:bookmarkStart w:id="6" w:name="_Toc93085874"/>
       <w:r>
         <w:rPr>
           <w:b/>
@@ -6000,7 +5957,7 @@
         </w:rPr>
         <w:t>hập dữ liệu từ bàn phím</w:t>
       </w:r>
-      <w:bookmarkEnd w:id="7"/>
+      <w:bookmarkEnd w:id="6"/>
     </w:p>
     <w:p>
       <w:pPr>
@@ -6084,8 +6041,9 @@
         </w:rPr>
         <w:tab/>
       </w:r>
-      <w:bookmarkStart w:id="8" w:name="_Toc93148718"/>
-      <w:bookmarkStart w:id="9" w:name="_Toc93149033"/>
+      <w:bookmarkStart w:id="7" w:name="_Toc93148718"/>
+      <w:bookmarkStart w:id="8" w:name="_Toc93149033"/>
+      <w:bookmarkStart w:id="9" w:name="_Toc93153621"/>
       <w:r>
         <w:rPr>
           <w:rFonts w:ascii="Times New Roman" w:hAnsi="Times New Roman" w:cs="Times New Roman"/>
@@ -6095,7 +6053,6 @@
         </w:rPr>
         <w:tab/>
       </w:r>
-      <w:bookmarkStart w:id="10" w:name="_Toc93427771"/>
       <w:r>
         <w:rPr>
           <w:rFonts w:ascii="Times New Roman" w:hAnsi="Times New Roman" w:cs="Times New Roman"/>
@@ -6178,9 +6135,9 @@
         </w:rPr>
         <w:t xml:space="preserve"> Nhập dữ liệu từ bàn phím</w:t>
       </w:r>
+      <w:bookmarkEnd w:id="7"/>
       <w:bookmarkEnd w:id="8"/>
       <w:bookmarkEnd w:id="9"/>
-      <w:bookmarkEnd w:id="10"/>
     </w:p>
     <w:p>
       <w:pPr>
@@ -6372,9 +6329,9 @@
         </w:rPr>
         <w:tab/>
       </w:r>
-      <w:bookmarkStart w:id="11" w:name="_Toc93148719"/>
-      <w:bookmarkStart w:id="12" w:name="_Toc93149034"/>
-      <w:bookmarkStart w:id="13" w:name="_Toc93427772"/>
+      <w:bookmarkStart w:id="10" w:name="_Toc93148719"/>
+      <w:bookmarkStart w:id="11" w:name="_Toc93149034"/>
+      <w:bookmarkStart w:id="12" w:name="_Toc93153622"/>
       <w:r>
         <w:rPr>
           <w:rFonts w:ascii="Times New Roman" w:hAnsi="Times New Roman" w:cs="Times New Roman"/>
@@ -6448,9 +6405,9 @@
         </w:rPr>
         <w:t xml:space="preserve"> Nhập sai số lượng phòng trọ cho phép</w:t>
       </w:r>
+      <w:bookmarkEnd w:id="10"/>
       <w:bookmarkEnd w:id="11"/>
       <w:bookmarkEnd w:id="12"/>
-      <w:bookmarkEnd w:id="13"/>
     </w:p>
     <w:p>
       <w:pPr>
@@ -6547,7 +6504,7 @@
         <w:lastRenderedPageBreak/>
         <w:t xml:space="preserve"> </w:t>
       </w:r>
-      <w:bookmarkStart w:id="14" w:name="_Toc93085875"/>
+      <w:bookmarkStart w:id="13" w:name="_Toc93085875"/>
       <w:r>
         <w:rPr>
           <w:b/>
@@ -6566,7 +6523,7 @@
         </w:rPr>
         <w:t>hập dữ liệu từ file</w:t>
       </w:r>
-      <w:bookmarkEnd w:id="14"/>
+      <w:bookmarkEnd w:id="13"/>
     </w:p>
     <w:p>
       <w:pPr>
@@ -6670,8 +6627,8 @@
         </w:rPr>
         <w:tab/>
       </w:r>
-      <w:bookmarkStart w:id="15" w:name="_Toc93149035"/>
-      <w:bookmarkStart w:id="16" w:name="_Toc93427773"/>
+      <w:bookmarkStart w:id="14" w:name="_Toc93149035"/>
+      <w:bookmarkStart w:id="15" w:name="_Toc93153623"/>
       <w:r>
         <w:rPr>
           <w:rFonts w:ascii="Times New Roman" w:hAnsi="Times New Roman" w:cs="Times New Roman"/>
@@ -6681,8 +6638,8 @@
         </w:rPr>
         <w:t>Hình 2.1 Nhập dữ liệu từ file</w:t>
       </w:r>
+      <w:bookmarkEnd w:id="14"/>
       <w:bookmarkEnd w:id="15"/>
-      <w:bookmarkEnd w:id="16"/>
       <w:r>
         <w:rPr>
           <w:rFonts w:ascii="Times New Roman" w:hAnsi="Times New Roman" w:cs="Times New Roman"/>
@@ -7014,8 +6971,8 @@
         </w:rPr>
         <w:tab/>
       </w:r>
-      <w:bookmarkStart w:id="17" w:name="_Toc93149036"/>
-      <w:bookmarkStart w:id="18" w:name="_Toc93427774"/>
+      <w:bookmarkStart w:id="16" w:name="_Toc93149036"/>
+      <w:bookmarkStart w:id="17" w:name="_Toc93153624"/>
       <w:r>
         <w:rPr>
           <w:rFonts w:ascii="Times New Roman" w:hAnsi="Times New Roman" w:cs="Times New Roman"/>
@@ -7025,8 +6982,8 @@
         </w:rPr>
         <w:t>Hình 2.2 Nhập sai tên dữ liệu từ file</w:t>
       </w:r>
+      <w:bookmarkEnd w:id="16"/>
       <w:bookmarkEnd w:id="17"/>
-      <w:bookmarkEnd w:id="18"/>
     </w:p>
     <w:p>
       <w:pPr>
@@ -7115,7 +7072,7 @@
           <w:b/>
         </w:rPr>
       </w:pPr>
-      <w:bookmarkStart w:id="19" w:name="_Toc93085876"/>
+      <w:bookmarkStart w:id="18" w:name="_Toc93085876"/>
       <w:r>
         <w:rPr>
           <w:b/>
@@ -7135,7 +7092,7 @@
         </w:rPr>
         <w:t>n thị thông tin tất cả phòng trọ (Console)</w:t>
       </w:r>
-      <w:bookmarkEnd w:id="19"/>
+      <w:bookmarkEnd w:id="18"/>
     </w:p>
     <w:p>
       <w:pPr>
@@ -7210,6 +7167,7 @@
         </w:rPr>
         <w:tab/>
       </w:r>
+      <w:bookmarkStart w:id="19" w:name="_Toc93153625"/>
       <w:r>
         <w:rPr>
           <w:rFonts w:ascii="Times New Roman" w:hAnsi="Times New Roman" w:cs="Times New Roman"/>
@@ -7219,7 +7177,6 @@
         </w:rPr>
         <w:tab/>
       </w:r>
-      <w:bookmarkStart w:id="20" w:name="_Toc93427775"/>
       <w:r>
         <w:rPr>
           <w:rFonts w:ascii="Times New Roman" w:hAnsi="Times New Roman" w:cs="Times New Roman"/>
@@ -7229,7 +7186,7 @@
         </w:rPr>
         <w:t>Hình 3.1 Hiển thị thông tin tất cả phòng trọ (Console)</w:t>
       </w:r>
-      <w:bookmarkEnd w:id="20"/>
+      <w:bookmarkEnd w:id="19"/>
     </w:p>
     <w:p>
       <w:pPr>
@@ -7332,7 +7289,7 @@
         <w:lastRenderedPageBreak/>
         <w:t xml:space="preserve"> </w:t>
       </w:r>
-      <w:bookmarkStart w:id="21" w:name="_Toc93085877"/>
+      <w:bookmarkStart w:id="20" w:name="_Toc93085877"/>
       <w:r>
         <w:rPr>
           <w:b/>
@@ -7363,7 +7320,7 @@
         </w:rPr>
         <w:t>(File)</w:t>
       </w:r>
-      <w:bookmarkEnd w:id="21"/>
+      <w:bookmarkEnd w:id="20"/>
     </w:p>
     <w:p>
       <w:pPr>
@@ -7448,8 +7405,8 @@
         </w:rPr>
         <w:tab/>
       </w:r>
-      <w:bookmarkStart w:id="22" w:name="_Toc93149037"/>
-      <w:bookmarkStart w:id="23" w:name="_Toc93427776"/>
+      <w:bookmarkStart w:id="21" w:name="_Toc93149037"/>
+      <w:bookmarkStart w:id="22" w:name="_Toc93153626"/>
       <w:r>
         <w:rPr>
           <w:rFonts w:ascii="Times New Roman" w:hAnsi="Times New Roman" w:cs="Times New Roman"/>
@@ -7486,8 +7443,8 @@
         </w:rPr>
         <w:t>1 Thông báo ghi file thành công</w:t>
       </w:r>
+      <w:bookmarkEnd w:id="21"/>
       <w:bookmarkEnd w:id="22"/>
-      <w:bookmarkEnd w:id="23"/>
     </w:p>
     <w:p>
       <w:pPr>
@@ -7585,14 +7542,14 @@
         </w:rPr>
         <w:t xml:space="preserve"> </w:t>
       </w:r>
-      <w:bookmarkStart w:id="24" w:name="_Toc93085878"/>
+      <w:bookmarkStart w:id="23" w:name="_Toc93085878"/>
       <w:r>
         <w:rPr>
           <w:b/>
         </w:rPr>
         <w:t>Chức năng thêm 1 phòng trọ</w:t>
       </w:r>
-      <w:bookmarkEnd w:id="24"/>
+      <w:bookmarkEnd w:id="23"/>
     </w:p>
     <w:p>
       <w:pPr>
@@ -7668,7 +7625,8 @@
         </w:rPr>
         <w:tab/>
       </w:r>
-      <w:bookmarkStart w:id="25" w:name="_Toc93149038"/>
+      <w:bookmarkStart w:id="24" w:name="_Toc93149038"/>
+      <w:bookmarkStart w:id="25" w:name="_Toc93153627"/>
       <w:r>
         <w:rPr>
           <w:rFonts w:ascii="Times New Roman" w:hAnsi="Times New Roman" w:cs="Times New Roman"/>
@@ -7687,7 +7645,6 @@
         </w:rPr>
         <w:tab/>
       </w:r>
-      <w:bookmarkStart w:id="26" w:name="_Toc93427777"/>
       <w:r>
         <w:rPr>
           <w:rFonts w:ascii="Times New Roman" w:hAnsi="Times New Roman" w:cs="Times New Roman"/>
@@ -7715,8 +7672,8 @@
         </w:rPr>
         <w:t>1 Thêm 1 phòng trọ</w:t>
       </w:r>
+      <w:bookmarkEnd w:id="24"/>
       <w:bookmarkEnd w:id="25"/>
-      <w:bookmarkEnd w:id="26"/>
     </w:p>
     <w:p>
       <w:pPr>
@@ -7796,15 +7753,15 @@
           <w:sz w:val="26"/>
         </w:rPr>
       </w:pPr>
-      <w:bookmarkStart w:id="27" w:name="_Hlk93260787"/>
-      <w:bookmarkStart w:id="28" w:name="_Hlk93260775"/>
+      <w:bookmarkStart w:id="26" w:name="_Hlk93260787"/>
+      <w:bookmarkStart w:id="27" w:name="_Hlk93260775"/>
       <w:r>
         <w:rPr>
           <w:rFonts w:ascii="Times New Roman" w:hAnsi="Times New Roman"/>
         </w:rPr>
         <w:sym w:font="Wingdings" w:char="F0E8"/>
       </w:r>
-      <w:bookmarkEnd w:id="27"/>
+      <w:bookmarkEnd w:id="26"/>
       <w:r>
         <w:rPr>
           <w:rFonts w:ascii="Times New Roman" w:hAnsi="Times New Roman"/>
@@ -8086,8 +8043,8 @@
           <w:sz w:val="28"/>
         </w:rPr>
       </w:pPr>
-      <w:bookmarkStart w:id="29" w:name="_Toc93085879"/>
-      <w:bookmarkEnd w:id="28"/>
+      <w:bookmarkStart w:id="28" w:name="_Toc93085879"/>
+      <w:bookmarkEnd w:id="27"/>
       <w:r>
         <w:rPr>
           <w:b/>
@@ -8102,7 +8059,7 @@
         </w:rPr>
         <w:t>Chức năng xóa 1 phòng trọ</w:t>
       </w:r>
-      <w:bookmarkEnd w:id="29"/>
+      <w:bookmarkEnd w:id="28"/>
     </w:p>
     <w:p>
       <w:pPr>
@@ -8196,7 +8153,8 @@
         </w:rPr>
         <w:tab/>
       </w:r>
-      <w:bookmarkStart w:id="30" w:name="_Toc93149039"/>
+      <w:bookmarkStart w:id="29" w:name="_Toc93149039"/>
+      <w:bookmarkStart w:id="30" w:name="_Toc93153628"/>
       <w:r>
         <w:rPr>
           <w:rFonts w:ascii="Times New Roman" w:hAnsi="Times New Roman" w:cs="Times New Roman"/>
@@ -8206,7 +8164,6 @@
         </w:rPr>
         <w:tab/>
       </w:r>
-      <w:bookmarkStart w:id="31" w:name="_Toc93427778"/>
       <w:r>
         <w:rPr>
           <w:rFonts w:ascii="Times New Roman" w:hAnsi="Times New Roman" w:cs="Times New Roman"/>
@@ -8234,28 +8191,353 @@
         </w:rPr>
         <w:t>1 Menu chức năng</w:t>
       </w:r>
+      <w:bookmarkEnd w:id="29"/>
       <w:bookmarkEnd w:id="30"/>
-      <w:bookmarkEnd w:id="31"/>
+    </w:p>
+    <w:p>
+      <w:pPr>
+        <w:spacing w:line="360" w:lineRule="auto"/>
+        <w:ind w:firstLine="426"/>
+        <w:jc w:val="both"/>
+        <w:rPr>
+          <w:rFonts w:ascii="Times New Roman" w:hAnsi="Times New Roman"/>
+          <w:sz w:val="26"/>
+        </w:rPr>
+      </w:pPr>
+      <w:r>
+        <w:rPr>
+          <w:rFonts w:ascii="Times New Roman" w:hAnsi="Times New Roman"/>
+          <w:sz w:val="26"/>
+        </w:rPr>
+        <w:t>-</w:t>
+      </w:r>
+      <w:r>
+        <w:rPr>
+          <w:rFonts w:ascii="Times New Roman" w:hAnsi="Times New Roman"/>
+          <w:sz w:val="26"/>
+        </w:rPr>
+        <w:t xml:space="preserve"> </w:t>
+      </w:r>
+      <w:r>
+        <w:rPr>
+          <w:rFonts w:ascii="Times New Roman" w:hAnsi="Times New Roman"/>
+          <w:sz w:val="26"/>
+        </w:rPr>
+        <w:t>Sau khi thêm 1 phòng trọ mà chủ trọ muốn xóa phòng trọ đã thêm trước đó thì c</w:t>
+      </w:r>
+      <w:r>
+        <w:rPr>
+          <w:rFonts w:ascii="Times New Roman" w:hAnsi="Times New Roman"/>
+          <w:sz w:val="26"/>
+        </w:rPr>
+        <w:t xml:space="preserve">họn chức năng xóa </w:t>
+      </w:r>
+      <w:r>
+        <w:rPr>
+          <w:rFonts w:ascii="Times New Roman" w:hAnsi="Times New Roman"/>
+          <w:sz w:val="26"/>
+        </w:rPr>
+        <w:t xml:space="preserve">1 </w:t>
+      </w:r>
+      <w:r>
+        <w:rPr>
+          <w:rFonts w:ascii="Times New Roman" w:hAnsi="Times New Roman"/>
+          <w:sz w:val="26"/>
+        </w:rPr>
+        <w:t>phòng trọ trong menu</w:t>
+      </w:r>
+      <w:r>
+        <w:rPr>
+          <w:rFonts w:ascii="Times New Roman" w:hAnsi="Times New Roman"/>
+          <w:sz w:val="26"/>
+        </w:rPr>
+        <w:t xml:space="preserve"> chức năng</w:t>
+      </w:r>
+      <w:r>
+        <w:rPr>
+          <w:rFonts w:ascii="Times New Roman" w:hAnsi="Times New Roman"/>
+          <w:sz w:val="26"/>
+        </w:rPr>
+        <w:t xml:space="preserve"> để</w:t>
+      </w:r>
+      <w:r>
+        <w:rPr>
+          <w:rFonts w:ascii="Times New Roman" w:hAnsi="Times New Roman"/>
+          <w:sz w:val="26"/>
+        </w:rPr>
+        <w:t xml:space="preserve"> xóa</w:t>
+      </w:r>
+      <w:r>
+        <w:rPr>
+          <w:rFonts w:ascii="Times New Roman" w:hAnsi="Times New Roman"/>
+          <w:sz w:val="26"/>
+        </w:rPr>
+        <w:t xml:space="preserve"> và </w:t>
+      </w:r>
+      <w:r>
+        <w:rPr>
+          <w:rFonts w:ascii="Times New Roman" w:hAnsi="Times New Roman"/>
+          <w:sz w:val="26"/>
+        </w:rPr>
+        <w:t xml:space="preserve">hệ thống sẽ hiện ra </w:t>
+      </w:r>
+      <w:r>
+        <w:rPr>
+          <w:rFonts w:ascii="Times New Roman" w:hAnsi="Times New Roman"/>
+          <w:sz w:val="26"/>
+        </w:rPr>
+        <w:t xml:space="preserve">console </w:t>
+      </w:r>
+      <w:r>
+        <w:rPr>
+          <w:rFonts w:ascii="Times New Roman" w:hAnsi="Times New Roman"/>
+          <w:sz w:val="26"/>
+        </w:rPr>
+        <w:t>thông báo: “Xóa thành công!”</w:t>
+      </w:r>
+      <w:r>
+        <w:rPr>
+          <w:rFonts w:ascii="Times New Roman" w:hAnsi="Times New Roman"/>
+          <w:sz w:val="26"/>
+        </w:rPr>
+        <w:t>.</w:t>
+      </w:r>
+    </w:p>
+    <w:p>
+      <w:pPr>
+        <w:spacing w:line="360" w:lineRule="auto"/>
+        <w:ind w:firstLine="426"/>
+        <w:jc w:val="both"/>
+        <w:rPr>
+          <w:rFonts w:ascii="Times New Roman" w:hAnsi="Times New Roman"/>
+          <w:sz w:val="26"/>
+        </w:rPr>
+      </w:pPr>
+      <w:bookmarkStart w:id="31" w:name="_Hlk93261900"/>
+      <w:r>
+        <w:rPr>
+          <w:rFonts w:ascii="Times New Roman" w:hAnsi="Times New Roman"/>
+        </w:rPr>
+        <w:sym w:font="Wingdings" w:char="F0E8"/>
+      </w:r>
+      <w:r>
+        <w:rPr>
+          <w:rFonts w:ascii="Times New Roman" w:hAnsi="Times New Roman"/>
+          <w:sz w:val="26"/>
+        </w:rPr>
+        <w:t xml:space="preserve"> </w:t>
+      </w:r>
+      <w:r>
+        <w:rPr>
+          <w:rFonts w:ascii="Times New Roman" w:hAnsi="Times New Roman"/>
+          <w:b/>
+          <w:sz w:val="26"/>
+        </w:rPr>
+        <w:t>Mô tả thuật toán:</w:t>
+      </w:r>
+      <w:r>
+        <w:rPr>
+          <w:rFonts w:ascii="Times New Roman" w:hAnsi="Times New Roman"/>
+          <w:sz w:val="26"/>
+        </w:rPr>
+        <w:t xml:space="preserve"> Nhóm áp dụng phương pháp vòng để</w:t>
+      </w:r>
+      <w:r>
+        <w:rPr>
+          <w:rFonts w:ascii="Times New Roman" w:hAnsi="Times New Roman"/>
+          <w:sz w:val="26"/>
+        </w:rPr>
+        <w:t xml:space="preserve"> xóa</w:t>
+      </w:r>
+      <w:r>
+        <w:rPr>
+          <w:rFonts w:ascii="Times New Roman" w:hAnsi="Times New Roman"/>
+          <w:sz w:val="26"/>
+        </w:rPr>
+        <w:t xml:space="preserve"> các phòng trọ vào hàng đợi. Hoạt động theo cơ chế First In First Out (FIFO), các phần tử được thêm vào </w:t>
+      </w:r>
+      <w:r>
+        <w:rPr>
+          <w:rFonts w:ascii="Times New Roman" w:hAnsi="Times New Roman"/>
+          <w:sz w:val="26"/>
+        </w:rPr>
+        <w:t>đầu tiên sẽ bị xóa đầu tiên</w:t>
+      </w:r>
+      <w:r>
+        <w:rPr>
+          <w:rFonts w:ascii="Times New Roman" w:hAnsi="Times New Roman"/>
+          <w:sz w:val="26"/>
+        </w:rPr>
+        <w:t>.</w:t>
+      </w:r>
+    </w:p>
+    <w:bookmarkEnd w:id="31"/>
+    <w:p>
+      <w:pPr>
+        <w:spacing w:line="360" w:lineRule="auto"/>
+        <w:ind w:firstLine="426"/>
+        <w:jc w:val="both"/>
+        <w:rPr>
+          <w:rFonts w:ascii="Times New Roman" w:hAnsi="Times New Roman"/>
+          <w:sz w:val="26"/>
+        </w:rPr>
+      </w:pPr>
+      <w:r>
+        <w:rPr>
+          <w:rFonts w:ascii="Times New Roman" w:hAnsi="Times New Roman"/>
+          <w:sz w:val="26"/>
+        </w:rPr>
+        <w:t>Nếu</w:t>
+      </w:r>
+      <w:r>
+        <w:rPr>
+          <w:rFonts w:ascii="Times New Roman" w:hAnsi="Times New Roman"/>
+          <w:sz w:val="26"/>
+        </w:rPr>
+        <w:t xml:space="preserve"> Queue </w:t>
+      </w:r>
+      <w:r>
+        <w:rPr>
+          <w:rFonts w:ascii="Times New Roman" w:hAnsi="Times New Roman"/>
+          <w:sz w:val="26"/>
+        </w:rPr>
+        <w:t>không rỗng</w:t>
+      </w:r>
+      <w:r>
+        <w:rPr>
+          <w:rFonts w:ascii="Times New Roman" w:hAnsi="Times New Roman"/>
+          <w:sz w:val="26"/>
+        </w:rPr>
+        <w:t xml:space="preserve"> thì thực hiện các bước sau: Nếu</w:t>
+      </w:r>
+      <w:r>
+        <w:rPr>
+          <w:rFonts w:ascii="Times New Roman" w:hAnsi="Times New Roman"/>
+          <w:sz w:val="26"/>
+        </w:rPr>
+        <w:t xml:space="preserve"> Queue có 1 phần tử thì sẽ cho front = rear = -1</w:t>
+      </w:r>
+      <w:r>
+        <w:rPr>
+          <w:rFonts w:ascii="Times New Roman" w:hAnsi="Times New Roman"/>
+          <w:sz w:val="26"/>
+        </w:rPr>
+        <w:t xml:space="preserve">, </w:t>
+      </w:r>
+      <w:r>
+        <w:rPr>
+          <w:rFonts w:ascii="Times New Roman" w:hAnsi="Times New Roman"/>
+          <w:sz w:val="26"/>
+        </w:rPr>
+        <w:t>ngược lại tăng front lên 1 đơn vị và nếu front bị tràn sẽ</w:t>
+      </w:r>
+      <w:r>
+        <w:rPr>
+          <w:rFonts w:ascii="Times New Roman" w:hAnsi="Times New Roman"/>
+          <w:sz w:val="26"/>
+        </w:rPr>
+        <w:t xml:space="preserve"> </w:t>
+      </w:r>
+      <w:r>
+        <w:rPr>
+          <w:rFonts w:ascii="Times New Roman" w:hAnsi="Times New Roman"/>
+          <w:sz w:val="26"/>
+        </w:rPr>
+        <w:t>cho</w:t>
+      </w:r>
+      <w:r>
+        <w:rPr>
+          <w:rFonts w:ascii="Times New Roman" w:hAnsi="Times New Roman"/>
+          <w:sz w:val="26"/>
+        </w:rPr>
+        <w:t xml:space="preserve"> front</w:t>
+      </w:r>
+      <w:r>
+        <w:rPr>
+          <w:rFonts w:ascii="Times New Roman" w:hAnsi="Times New Roman"/>
+          <w:sz w:val="26"/>
+        </w:rPr>
+        <w:t xml:space="preserve"> quay về 0</w:t>
+      </w:r>
+      <w:r>
+        <w:rPr>
+          <w:rFonts w:ascii="Times New Roman" w:hAnsi="Times New Roman"/>
+          <w:sz w:val="26"/>
+        </w:rPr>
+        <w:t>, sau cùng giảm</w:t>
+      </w:r>
+      <w:r>
+        <w:rPr>
+          <w:rFonts w:ascii="Times New Roman" w:hAnsi="Times New Roman"/>
+          <w:sz w:val="26"/>
+        </w:rPr>
+        <w:t xml:space="preserve"> kích cỡ Queue</w:t>
+      </w:r>
+      <w:r>
+        <w:rPr>
+          <w:rFonts w:ascii="Times New Roman" w:hAnsi="Times New Roman"/>
+          <w:sz w:val="26"/>
+        </w:rPr>
+        <w:t xml:space="preserve"> xuống</w:t>
+      </w:r>
+      <w:r>
+        <w:rPr>
+          <w:rFonts w:ascii="Times New Roman" w:hAnsi="Times New Roman"/>
+          <w:sz w:val="26"/>
+        </w:rPr>
+        <w:t xml:space="preserve"> 1 đơn vị.</w:t>
+      </w:r>
+    </w:p>
+    <w:p>
+      <w:pPr>
+        <w:pStyle w:val="Heading2"/>
+        <w:rPr>
+          <w:b/>
+          <w:sz w:val="28"/>
+        </w:rPr>
+      </w:pPr>
+      <w:bookmarkStart w:id="32" w:name="_Toc93085880"/>
+      <w:r>
+        <w:rPr>
+          <w:b/>
+          <w:sz w:val="28"/>
+        </w:rPr>
+        <w:lastRenderedPageBreak/>
+        <w:t>2.</w:t>
+      </w:r>
+      <w:r>
+        <w:rPr>
+          <w:b/>
+        </w:rPr>
+        <w:t>7</w:t>
+      </w:r>
+      <w:r>
+        <w:rPr>
+          <w:b/>
+        </w:rPr>
+        <w:t xml:space="preserve"> </w:t>
+      </w:r>
+      <w:r>
+        <w:rPr>
+          <w:b/>
+        </w:rPr>
+        <w:t>Chức năng phòng trọ có chỉ số điện cao nhất</w:t>
+      </w:r>
+      <w:bookmarkEnd w:id="32"/>
     </w:p>
     <w:p>
       <w:pPr>
         <w:keepNext/>
       </w:pPr>
       <w:r>
-        <w:tab/>
-      </w:r>
-      <w:r>
-        <w:tab/>
-      </w:r>
-      <w:r>
-        <w:tab/>
-      </w:r>
-      <w:r>
+        <w:rPr>
+          <w:noProof/>
+        </w:rPr>
         <w:drawing>
-          <wp:inline distT="0" distB="0" distL="0" distR="0" wp14:anchorId="1AB1B866" wp14:editId="2EFBE9A9">
-            <wp:extent cx="3162741" cy="1095528"/>
+          <wp:inline distT="0" distB="0" distL="0" distR="0" wp14:anchorId="350BA874" wp14:editId="1B4A2CD4">
+            <wp:extent cx="5563376" cy="4220164"/>
             <wp:effectExtent l="0" t="0" r="0" b="9525"/>
-            <wp:docPr id="12" name="Picture 12"/>
+            <wp:docPr id="13" name="Picture 13"/>
             <wp:cNvGraphicFramePr>
               <a:graphicFrameLocks xmlns:a="http://schemas.openxmlformats.org/drawingml/2006/main" noChangeAspect="1"/>
             </wp:cNvGraphicFramePr>
@@ -8275,7 +8557,7 @@
                   <pic:spPr>
                     <a:xfrm>
                       <a:off x="0" y="0"/>
-                      <a:ext cx="3162741" cy="1095528"/>
+                      <a:ext cx="5563376" cy="4220164"/>
                     </a:xfrm>
                     <a:prstGeom prst="rect">
                       <a:avLst/>
@@ -8325,6 +8607,8 @@
         </w:rPr>
         <w:tab/>
       </w:r>
+      <w:bookmarkStart w:id="33" w:name="_Toc93149041"/>
+      <w:bookmarkStart w:id="34" w:name="_Toc93153630"/>
       <w:r>
         <w:rPr>
           <w:rFonts w:ascii="Times New Roman" w:hAnsi="Times New Roman" w:cs="Times New Roman"/>
@@ -8332,9 +8616,8 @@
           <w:sz w:val="24"/>
           <w:szCs w:val="24"/>
         </w:rPr>
-        <w:tab/>
-      </w:r>
-      <w:bookmarkStart w:id="32" w:name="_Toc93427779"/>
+        <w:t xml:space="preserve">     </w:t>
+      </w:r>
       <w:r>
         <w:rPr>
           <w:rFonts w:ascii="Times New Roman" w:hAnsi="Times New Roman" w:cs="Times New Roman"/>
@@ -8342,9 +8625,37 @@
           <w:sz w:val="24"/>
           <w:szCs w:val="24"/>
         </w:rPr>
-        <w:t>Hình 6.2 Xóa 1 phòng trọ thành công</w:t>
-      </w:r>
-      <w:bookmarkEnd w:id="32"/>
+        <w:t xml:space="preserve"> </w:t>
+      </w:r>
+      <w:r>
+        <w:rPr>
+          <w:rFonts w:ascii="Times New Roman" w:hAnsi="Times New Roman" w:cs="Times New Roman"/>
+          <w:color w:val="auto"/>
+          <w:sz w:val="24"/>
+          <w:szCs w:val="24"/>
+        </w:rPr>
+        <w:t xml:space="preserve">Hình </w:t>
+      </w:r>
+      <w:r>
+        <w:rPr>
+          <w:rFonts w:ascii="Times New Roman" w:hAnsi="Times New Roman" w:cs="Times New Roman"/>
+          <w:color w:val="auto"/>
+          <w:sz w:val="24"/>
+          <w:szCs w:val="24"/>
+        </w:rPr>
+        <w:t>7.</w:t>
+      </w:r>
+      <w:r>
+        <w:rPr>
+          <w:rFonts w:ascii="Times New Roman" w:hAnsi="Times New Roman" w:cs="Times New Roman"/>
+          <w:color w:val="auto"/>
+          <w:sz w:val="24"/>
+          <w:szCs w:val="24"/>
+        </w:rPr>
+        <w:t>1 Phòng trọ có chỉ số điện cao nhất</w:t>
+      </w:r>
+      <w:bookmarkEnd w:id="33"/>
+      <w:bookmarkEnd w:id="34"/>
     </w:p>
     <w:p>
       <w:pPr>
@@ -8368,328 +8679,61 @@
           <w:rFonts w:ascii="Times New Roman" w:hAnsi="Times New Roman"/>
           <w:sz w:val="26"/>
         </w:rPr>
+        <w:t xml:space="preserve"> Tại đây hệ thống sẽ dựa vào thông tin phòng trọ hiện đang có và xuất ra console những phòng trọ có chỉ số điện cao nhất</w:t>
+      </w:r>
+      <w:r>
+        <w:rPr>
+          <w:rFonts w:ascii="Times New Roman" w:hAnsi="Times New Roman"/>
+          <w:sz w:val="26"/>
+        </w:rPr>
+        <w:t>.</w:t>
+      </w:r>
+    </w:p>
+    <w:p>
+      <w:pPr>
+        <w:pStyle w:val="Heading2"/>
+        <w:rPr>
+          <w:b/>
+          <w:sz w:val="28"/>
+        </w:rPr>
+      </w:pPr>
+      <w:bookmarkStart w:id="35" w:name="_Toc93085881"/>
+      <w:r>
+        <w:rPr>
+          <w:b/>
+          <w:sz w:val="28"/>
+        </w:rPr>
+        <w:t>2.8</w:t>
+      </w:r>
+      <w:r>
+        <w:rPr>
+          <w:b/>
+          <w:sz w:val="28"/>
+        </w:rPr>
         <w:t xml:space="preserve"> </w:t>
       </w:r>
       <w:r>
         <w:rPr>
-          <w:rFonts w:ascii="Times New Roman" w:hAnsi="Times New Roman"/>
-          <w:sz w:val="26"/>
-        </w:rPr>
-        <w:t>Sau khi thêm 1 phòng trọ mà chủ trọ muốn xóa phòng trọ đã thêm trước đó thì c</w:t>
-      </w:r>
-      <w:r>
-        <w:rPr>
-          <w:rFonts w:ascii="Times New Roman" w:hAnsi="Times New Roman"/>
-          <w:sz w:val="26"/>
-        </w:rPr>
-        <w:t xml:space="preserve">họn chức năng xóa </w:t>
-      </w:r>
-      <w:r>
-        <w:rPr>
-          <w:rFonts w:ascii="Times New Roman" w:hAnsi="Times New Roman"/>
-          <w:sz w:val="26"/>
-        </w:rPr>
-        <w:t xml:space="preserve">1 </w:t>
-      </w:r>
-      <w:r>
-        <w:rPr>
-          <w:rFonts w:ascii="Times New Roman" w:hAnsi="Times New Roman"/>
-          <w:sz w:val="26"/>
-        </w:rPr>
-        <w:t>phòng trọ trong menu</w:t>
-      </w:r>
-      <w:r>
-        <w:rPr>
-          <w:rFonts w:ascii="Times New Roman" w:hAnsi="Times New Roman"/>
-          <w:sz w:val="26"/>
-        </w:rPr>
-        <w:t xml:space="preserve"> chức năng</w:t>
-      </w:r>
-      <w:r>
-        <w:rPr>
-          <w:rFonts w:ascii="Times New Roman" w:hAnsi="Times New Roman"/>
-          <w:sz w:val="26"/>
-        </w:rPr>
-        <w:t xml:space="preserve"> để</w:t>
-      </w:r>
-      <w:r>
-        <w:rPr>
-          <w:rFonts w:ascii="Times New Roman" w:hAnsi="Times New Roman"/>
-          <w:sz w:val="26"/>
-        </w:rPr>
-        <w:t xml:space="preserve"> xóa</w:t>
-      </w:r>
-      <w:r>
-        <w:rPr>
-          <w:rFonts w:ascii="Times New Roman" w:hAnsi="Times New Roman"/>
-          <w:sz w:val="26"/>
-        </w:rPr>
-        <w:t xml:space="preserve"> và </w:t>
-      </w:r>
-      <w:r>
-        <w:rPr>
-          <w:rFonts w:ascii="Times New Roman" w:hAnsi="Times New Roman"/>
-          <w:sz w:val="26"/>
-        </w:rPr>
-        <w:t xml:space="preserve">hệ thống sẽ hiện ra </w:t>
-      </w:r>
-      <w:r>
-        <w:rPr>
-          <w:rFonts w:ascii="Times New Roman" w:hAnsi="Times New Roman"/>
-          <w:sz w:val="26"/>
-        </w:rPr>
-        <w:t xml:space="preserve">console </w:t>
-      </w:r>
-      <w:r>
-        <w:rPr>
-          <w:rFonts w:ascii="Times New Roman" w:hAnsi="Times New Roman"/>
-          <w:sz w:val="26"/>
-        </w:rPr>
-        <w:t>thông báo: “Xóa thành công!”</w:t>
-      </w:r>
-      <w:r>
-        <w:rPr>
-          <w:rFonts w:ascii="Times New Roman" w:hAnsi="Times New Roman"/>
-          <w:sz w:val="26"/>
-        </w:rPr>
-        <w:t>.</w:t>
-      </w:r>
-    </w:p>
-    <w:p>
-      <w:pPr>
+          <w:b/>
+        </w:rPr>
+        <w:t>Chức năng tìm người trong phòng trọ</w:t>
+      </w:r>
+      <w:bookmarkEnd w:id="35"/>
+    </w:p>
+    <w:p>
+      <w:pPr>
+        <w:keepNext/>
         <w:spacing w:line="360" w:lineRule="auto"/>
-        <w:ind w:firstLine="426"/>
-        <w:jc w:val="both"/>
-        <w:rPr>
-          <w:rFonts w:ascii="Times New Roman" w:hAnsi="Times New Roman"/>
-          <w:sz w:val="26"/>
-        </w:rPr>
-      </w:pPr>
-      <w:bookmarkStart w:id="33" w:name="_Hlk93261900"/>
-      <w:r>
-        <w:rPr>
-          <w:rFonts w:ascii="Times New Roman" w:hAnsi="Times New Roman"/>
-        </w:rPr>
-        <w:sym w:font="Wingdings" w:char="F0E8"/>
-      </w:r>
-      <w:r>
-        <w:rPr>
-          <w:rFonts w:ascii="Times New Roman" w:hAnsi="Times New Roman"/>
-          <w:sz w:val="26"/>
-        </w:rPr>
-        <w:t xml:space="preserve"> </w:t>
-      </w:r>
-      <w:r>
-        <w:rPr>
-          <w:rFonts w:ascii="Times New Roman" w:hAnsi="Times New Roman"/>
-          <w:b/>
-          <w:sz w:val="26"/>
-        </w:rPr>
-        <w:t>Mô tả thuật toán:</w:t>
-      </w:r>
-      <w:r>
-        <w:rPr>
-          <w:rFonts w:ascii="Times New Roman" w:hAnsi="Times New Roman"/>
-          <w:sz w:val="26"/>
-        </w:rPr>
-        <w:t xml:space="preserve"> Nhóm áp dụng phương pháp vòng để</w:t>
-      </w:r>
-      <w:r>
-        <w:rPr>
-          <w:rFonts w:ascii="Times New Roman" w:hAnsi="Times New Roman"/>
-          <w:sz w:val="26"/>
-        </w:rPr>
-        <w:t xml:space="preserve"> xóa</w:t>
-      </w:r>
-      <w:r>
-        <w:rPr>
-          <w:rFonts w:ascii="Times New Roman" w:hAnsi="Times New Roman"/>
-          <w:sz w:val="26"/>
-        </w:rPr>
-        <w:t xml:space="preserve"> các phòng trọ vào hàng đợi. Hoạt động theo cơ chế First In First Out (FIFO), các phần tử được thêm vào </w:t>
-      </w:r>
-      <w:r>
-        <w:rPr>
-          <w:rFonts w:ascii="Times New Roman" w:hAnsi="Times New Roman"/>
-          <w:sz w:val="26"/>
-        </w:rPr>
-        <w:t>đầu tiên sẽ bị xóa đầu tiên</w:t>
-      </w:r>
-      <w:r>
-        <w:rPr>
-          <w:rFonts w:ascii="Times New Roman" w:hAnsi="Times New Roman"/>
-          <w:sz w:val="26"/>
-        </w:rPr>
-        <w:t>.</w:t>
-      </w:r>
-    </w:p>
-    <w:bookmarkEnd w:id="33"/>
-    <w:p>
-      <w:pPr>
-        <w:spacing w:line="360" w:lineRule="auto"/>
-        <w:ind w:firstLine="426"/>
-        <w:jc w:val="both"/>
-        <w:rPr>
-          <w:rFonts w:ascii="Times New Roman" w:hAnsi="Times New Roman"/>
-          <w:sz w:val="26"/>
-        </w:rPr>
-      </w:pPr>
-      <w:r>
-        <w:rPr>
-          <w:rFonts w:ascii="Times New Roman" w:hAnsi="Times New Roman"/>
-          <w:sz w:val="26"/>
-        </w:rPr>
-        <w:t>Nếu</w:t>
-      </w:r>
-      <w:r>
-        <w:rPr>
-          <w:rFonts w:ascii="Times New Roman" w:hAnsi="Times New Roman"/>
-          <w:sz w:val="26"/>
-        </w:rPr>
-        <w:t xml:space="preserve"> Queue </w:t>
-      </w:r>
-      <w:r>
-        <w:rPr>
-          <w:rFonts w:ascii="Times New Roman" w:hAnsi="Times New Roman"/>
-          <w:sz w:val="26"/>
-        </w:rPr>
-        <w:t>không rỗng</w:t>
-      </w:r>
-      <w:r>
-        <w:rPr>
-          <w:rFonts w:ascii="Times New Roman" w:hAnsi="Times New Roman"/>
-          <w:sz w:val="26"/>
-        </w:rPr>
-        <w:t xml:space="preserve"> thì thực hiện các bước sau: Nếu</w:t>
-      </w:r>
-      <w:r>
-        <w:rPr>
-          <w:rFonts w:ascii="Times New Roman" w:hAnsi="Times New Roman"/>
-          <w:sz w:val="26"/>
-        </w:rPr>
-        <w:t xml:space="preserve"> Queue có 1 phần tử thì sẽ cho front = rear = -1</w:t>
-      </w:r>
-      <w:r>
-        <w:rPr>
-          <w:rFonts w:ascii="Times New Roman" w:hAnsi="Times New Roman"/>
-          <w:sz w:val="26"/>
-        </w:rPr>
-        <w:t xml:space="preserve">, </w:t>
-      </w:r>
-      <w:r>
-        <w:rPr>
-          <w:rFonts w:ascii="Times New Roman" w:hAnsi="Times New Roman"/>
-          <w:sz w:val="26"/>
-        </w:rPr>
-        <w:t>ngược lại tăng front lên 1 đơn vị và nếu front bị tràn sẽ</w:t>
-      </w:r>
-      <w:r>
-        <w:rPr>
-          <w:rFonts w:ascii="Times New Roman" w:hAnsi="Times New Roman"/>
-          <w:sz w:val="26"/>
-        </w:rPr>
-        <w:t xml:space="preserve"> </w:t>
-      </w:r>
-      <w:r>
-        <w:rPr>
-          <w:rFonts w:ascii="Times New Roman" w:hAnsi="Times New Roman"/>
-          <w:sz w:val="26"/>
-        </w:rPr>
-        <w:t>cho</w:t>
-      </w:r>
-      <w:r>
-        <w:rPr>
-          <w:rFonts w:ascii="Times New Roman" w:hAnsi="Times New Roman"/>
-          <w:sz w:val="26"/>
-        </w:rPr>
-        <w:t xml:space="preserve"> front</w:t>
-      </w:r>
-      <w:r>
-        <w:rPr>
-          <w:rFonts w:ascii="Times New Roman" w:hAnsi="Times New Roman"/>
-          <w:sz w:val="26"/>
-        </w:rPr>
-        <w:t xml:space="preserve"> quay về 0</w:t>
-      </w:r>
-      <w:r>
-        <w:rPr>
-          <w:rFonts w:ascii="Times New Roman" w:hAnsi="Times New Roman"/>
-          <w:sz w:val="26"/>
-        </w:rPr>
-        <w:t>, sau cùng giảm</w:t>
-      </w:r>
-      <w:r>
-        <w:rPr>
-          <w:rFonts w:ascii="Times New Roman" w:hAnsi="Times New Roman"/>
-          <w:sz w:val="26"/>
-        </w:rPr>
-        <w:t xml:space="preserve"> kích cỡ Queue</w:t>
-      </w:r>
-      <w:r>
-        <w:rPr>
-          <w:rFonts w:ascii="Times New Roman" w:hAnsi="Times New Roman"/>
-          <w:sz w:val="26"/>
-        </w:rPr>
-        <w:t xml:space="preserve"> xuống</w:t>
-      </w:r>
-      <w:r>
-        <w:rPr>
-          <w:rFonts w:ascii="Times New Roman" w:hAnsi="Times New Roman"/>
-          <w:sz w:val="26"/>
-        </w:rPr>
-        <w:t xml:space="preserve"> 1 đơn vị.</w:t>
-      </w:r>
-    </w:p>
-    <w:p>
-      <w:pPr>
-        <w:pStyle w:val="Heading2"/>
-        <w:rPr>
-          <w:b/>
-          <w:sz w:val="28"/>
-        </w:rPr>
-      </w:pPr>
-      <w:bookmarkStart w:id="34" w:name="_Toc93085880"/>
-      <w:r>
-        <w:rPr>
-          <w:b/>
-          <w:sz w:val="28"/>
-        </w:rPr>
-        <w:lastRenderedPageBreak/>
-        <w:t>2.</w:t>
-      </w:r>
-      <w:r>
-        <w:rPr>
-          <w:b/>
-        </w:rPr>
-        <w:t>7</w:t>
-      </w:r>
-      <w:r>
-        <w:rPr>
-          <w:b/>
-        </w:rPr>
-        <w:t xml:space="preserve"> </w:t>
-      </w:r>
-      <w:r>
-        <w:rPr>
-          <w:b/>
-        </w:rPr>
-        <w:t>Chức năng phòng trọ có chỉ số điện cao nhất</w:t>
-      </w:r>
-      <w:bookmarkEnd w:id="34"/>
-    </w:p>
-    <w:p>
-      <w:pPr>
-        <w:keepNext/>
       </w:pPr>
       <w:r>
         <w:rPr>
           <w:noProof/>
         </w:rPr>
         <w:drawing>
-          <wp:inline distT="0" distB="0" distL="0" distR="0" wp14:anchorId="350BA874" wp14:editId="1B4A2CD4">
-            <wp:extent cx="5563376" cy="4220164"/>
+          <wp:inline distT="0" distB="0" distL="0" distR="0" wp14:anchorId="07A68DD2" wp14:editId="1B9B6BBC">
+            <wp:extent cx="5468113" cy="2448267"/>
             <wp:effectExtent l="0" t="0" r="0" b="9525"/>
-            <wp:docPr id="13" name="Picture 13"/>
+            <wp:docPr id="3" name="Picture 3"/>
             <wp:cNvGraphicFramePr>
               <a:graphicFrameLocks xmlns:a="http://schemas.openxmlformats.org/drawingml/2006/main" noChangeAspect="1"/>
             </wp:cNvGraphicFramePr>
@@ -8709,7 +8753,7 @@
                   <pic:spPr>
                     <a:xfrm>
                       <a:off x="0" y="0"/>
-                      <a:ext cx="5563376" cy="4220164"/>
+                      <a:ext cx="5468113" cy="2448267"/>
                     </a:xfrm>
                     <a:prstGeom prst="rect">
                       <a:avLst/>
@@ -8759,7 +8803,8 @@
         </w:rPr>
         <w:tab/>
       </w:r>
-      <w:bookmarkStart w:id="35" w:name="_Toc93149041"/>
+      <w:bookmarkStart w:id="36" w:name="_Toc93149042"/>
+      <w:bookmarkStart w:id="37" w:name="_Toc93153631"/>
       <w:r>
         <w:rPr>
           <w:rFonts w:ascii="Times New Roman" w:hAnsi="Times New Roman" w:cs="Times New Roman"/>
@@ -8767,7 +8812,7 @@
           <w:sz w:val="24"/>
           <w:szCs w:val="24"/>
         </w:rPr>
-        <w:t xml:space="preserve">     </w:t>
+        <w:tab/>
       </w:r>
       <w:r>
         <w:rPr>
@@ -8776,9 +8821,8 @@
           <w:sz w:val="24"/>
           <w:szCs w:val="24"/>
         </w:rPr>
-        <w:t xml:space="preserve"> </w:t>
-      </w:r>
-      <w:bookmarkStart w:id="36" w:name="_Toc93427780"/>
+        <w:t xml:space="preserve">Hình </w:t>
+      </w:r>
       <w:r>
         <w:rPr>
           <w:rFonts w:ascii="Times New Roman" w:hAnsi="Times New Roman" w:cs="Times New Roman"/>
@@ -8786,7 +8830,7 @@
           <w:sz w:val="24"/>
           <w:szCs w:val="24"/>
         </w:rPr>
-        <w:t xml:space="preserve">Hình </w:t>
+        <w:t>8.</w:t>
       </w:r>
       <w:r>
         <w:rPr>
@@ -8795,19 +8839,10 @@
           <w:sz w:val="24"/>
           <w:szCs w:val="24"/>
         </w:rPr>
-        <w:t>7.</w:t>
-      </w:r>
-      <w:r>
-        <w:rPr>
-          <w:rFonts w:ascii="Times New Roman" w:hAnsi="Times New Roman" w:cs="Times New Roman"/>
-          <w:color w:val="auto"/>
-          <w:sz w:val="24"/>
-          <w:szCs w:val="24"/>
-        </w:rPr>
-        <w:t>1 Phòng trọ có chỉ số điện cao nhất</w:t>
-      </w:r>
-      <w:bookmarkEnd w:id="35"/>
+        <w:t>1 Tìm người trong phòng trọ</w:t>
+      </w:r>
       <w:bookmarkEnd w:id="36"/>
+      <w:bookmarkEnd w:id="37"/>
     </w:p>
     <w:p>
       <w:pPr>
@@ -8824,6 +8859,7 @@
           <w:rFonts w:ascii="Times New Roman" w:hAnsi="Times New Roman"/>
           <w:sz w:val="26"/>
         </w:rPr>
+        <w:lastRenderedPageBreak/>
         <w:t>-</w:t>
       </w:r>
       <w:r>
@@ -8831,7 +8867,7 @@
           <w:rFonts w:ascii="Times New Roman" w:hAnsi="Times New Roman"/>
           <w:sz w:val="26"/>
         </w:rPr>
-        <w:t xml:space="preserve"> Tại đây hệ thống sẽ dựa vào thông tin phòng trọ hiện đang có và xuất ra console những phòng trọ có chỉ số điện cao nhất</w:t>
+        <w:t xml:space="preserve"> Khi xảy ra sự cố hay có vấn đề gì của người thuê trọ thì vào đây để tìm thông tin người thuê trọ đó</w:t>
       </w:r>
       <w:r>
         <w:rPr>
@@ -8840,52 +8876,24 @@
         </w:rPr>
         <w:t>.</w:t>
       </w:r>
-    </w:p>
-    <w:p>
-      <w:pPr>
-        <w:pStyle w:val="Heading2"/>
-        <w:rPr>
-          <w:b/>
-          <w:sz w:val="28"/>
-        </w:rPr>
-      </w:pPr>
-      <w:bookmarkStart w:id="37" w:name="_Toc93085881"/>
-      <w:r>
-        <w:rPr>
-          <w:b/>
-          <w:sz w:val="28"/>
-        </w:rPr>
-        <w:t>2.8</w:t>
-      </w:r>
-      <w:r>
-        <w:rPr>
-          <w:b/>
-          <w:sz w:val="28"/>
-        </w:rPr>
-        <w:t xml:space="preserve"> </w:t>
-      </w:r>
-      <w:r>
-        <w:rPr>
-          <w:b/>
-        </w:rPr>
-        <w:t>Chức năng tìm người trong phòng trọ</w:t>
-      </w:r>
-      <w:bookmarkEnd w:id="37"/>
     </w:p>
     <w:p>
       <w:pPr>
         <w:keepNext/>
         <w:spacing w:line="360" w:lineRule="auto"/>
-      </w:pPr>
-      <w:r>
-        <w:rPr>
+        <w:ind w:left="1440" w:firstLine="720"/>
+      </w:pPr>
+      <w:r>
+        <w:rPr>
+          <w:rFonts w:ascii="Times New Roman" w:hAnsi="Times New Roman"/>
           <w:noProof/>
+          <w:sz w:val="26"/>
         </w:rPr>
         <w:drawing>
-          <wp:inline distT="0" distB="0" distL="0" distR="0" wp14:anchorId="07A68DD2" wp14:editId="1B9B6BBC">
-            <wp:extent cx="5468113" cy="2448267"/>
-            <wp:effectExtent l="0" t="0" r="0" b="9525"/>
-            <wp:docPr id="3" name="Picture 3"/>
+          <wp:inline distT="0" distB="0" distL="0" distR="0" wp14:anchorId="3480D8D9" wp14:editId="6B8D7AE3">
+            <wp:extent cx="2700670" cy="892496"/>
+            <wp:effectExtent l="0" t="0" r="4445" b="3175"/>
+            <wp:docPr id="6" name="Picture 6"/>
             <wp:cNvGraphicFramePr>
               <a:graphicFrameLocks xmlns:a="http://schemas.openxmlformats.org/drawingml/2006/main" noChangeAspect="1"/>
             </wp:cNvGraphicFramePr>
@@ -8905,7 +8913,7 @@
                   <pic:spPr>
                     <a:xfrm>
                       <a:off x="0" y="0"/>
-                      <a:ext cx="5468113" cy="2448267"/>
+                      <a:ext cx="2726364" cy="900987"/>
                     </a:xfrm>
                     <a:prstGeom prst="rect">
                       <a:avLst/>
@@ -8955,7 +8963,8 @@
         </w:rPr>
         <w:tab/>
       </w:r>
-      <w:bookmarkStart w:id="38" w:name="_Toc93149042"/>
+      <w:bookmarkStart w:id="38" w:name="_Toc93149043"/>
+      <w:bookmarkStart w:id="39" w:name="_Toc93153632"/>
       <w:r>
         <w:rPr>
           <w:rFonts w:ascii="Times New Roman" w:hAnsi="Times New Roman" w:cs="Times New Roman"/>
@@ -8963,9 +8972,8 @@
           <w:sz w:val="24"/>
           <w:szCs w:val="24"/>
         </w:rPr>
-        <w:tab/>
-      </w:r>
-      <w:bookmarkStart w:id="39" w:name="_Toc93427781"/>
+        <w:t xml:space="preserve">Hình </w:t>
+      </w:r>
       <w:r>
         <w:rPr>
           <w:rFonts w:ascii="Times New Roman" w:hAnsi="Times New Roman" w:cs="Times New Roman"/>
@@ -8973,7 +8981,7 @@
           <w:sz w:val="24"/>
           <w:szCs w:val="24"/>
         </w:rPr>
-        <w:t xml:space="preserve">Hình </w:t>
+        <w:t>8.</w:t>
       </w:r>
       <w:r>
         <w:rPr>
@@ -8982,16 +8990,7 @@
           <w:sz w:val="24"/>
           <w:szCs w:val="24"/>
         </w:rPr>
-        <w:t>8.</w:t>
-      </w:r>
-      <w:r>
-        <w:rPr>
-          <w:rFonts w:ascii="Times New Roman" w:hAnsi="Times New Roman" w:cs="Times New Roman"/>
-          <w:color w:val="auto"/>
-          <w:sz w:val="24"/>
-          <w:szCs w:val="24"/>
-        </w:rPr>
-        <w:t>1 Tìm người trong phòng trọ</w:t>
+        <w:t>2 Tìm sai tên người trong phòng trọ</w:t>
       </w:r>
       <w:bookmarkEnd w:id="38"/>
       <w:bookmarkEnd w:id="39"/>
@@ -9011,7 +9010,6 @@
           <w:rFonts w:ascii="Times New Roman" w:hAnsi="Times New Roman"/>
           <w:sz w:val="26"/>
         </w:rPr>
-        <w:lastRenderedPageBreak/>
         <w:t>-</w:t>
       </w:r>
       <w:r>
@@ -9019,7 +9017,35 @@
           <w:rFonts w:ascii="Times New Roman" w:hAnsi="Times New Roman"/>
           <w:sz w:val="26"/>
         </w:rPr>
-        <w:t xml:space="preserve"> Khi xảy ra sự cố hay có vấn đề gì của người thuê trọ thì vào đây để tìm thông tin người thuê trọ đó</w:t>
+        <w:t xml:space="preserve"> Nhập tên người thuê trọ cần tìm, nếu đúng tên thì hệ thống sẽ hiện ra </w:t>
+      </w:r>
+      <w:r>
+        <w:rPr>
+          <w:rFonts w:ascii="Times New Roman" w:hAnsi="Times New Roman"/>
+          <w:sz w:val="26"/>
+        </w:rPr>
+        <w:t xml:space="preserve">console </w:t>
+      </w:r>
+      <w:r>
+        <w:rPr>
+          <w:rFonts w:ascii="Times New Roman" w:hAnsi="Times New Roman"/>
+          <w:sz w:val="26"/>
+        </w:rPr>
+        <w:t xml:space="preserve">thông tin </w:t>
+      </w:r>
+      <w:r>
+        <w:rPr>
+          <w:rFonts w:ascii="Times New Roman" w:hAnsi="Times New Roman"/>
+          <w:sz w:val="26"/>
+        </w:rPr>
+        <w:t xml:space="preserve">của người thuê </w:t>
+      </w:r>
+      <w:r>
+        <w:rPr>
+          <w:rFonts w:ascii="Times New Roman" w:hAnsi="Times New Roman"/>
+          <w:sz w:val="26"/>
+        </w:rPr>
+        <w:t>còn nếu sai thì sẽ hiện thông báo “Không tìm thấy!”</w:t>
       </w:r>
       <w:r>
         <w:rPr>
@@ -9031,21 +9057,39 @@
     </w:p>
     <w:p>
       <w:pPr>
+        <w:pStyle w:val="Heading2"/>
+        <w:rPr>
+          <w:b/>
+        </w:rPr>
+      </w:pPr>
+      <w:bookmarkStart w:id="40" w:name="_Toc93085882"/>
+      <w:r>
+        <w:rPr>
+          <w:b/>
+        </w:rPr>
+        <w:t xml:space="preserve">2.9 </w:t>
+      </w:r>
+      <w:r>
+        <w:rPr>
+          <w:b/>
+        </w:rPr>
+        <w:t>Chức năng đếm số phòng trọ có đơn giá phòng cao nhất</w:t>
+      </w:r>
+      <w:bookmarkEnd w:id="40"/>
+    </w:p>
+    <w:p>
+      <w:pPr>
         <w:keepNext/>
-        <w:spacing w:line="360" w:lineRule="auto"/>
-        <w:ind w:left="1440" w:firstLine="720"/>
-      </w:pPr>
-      <w:r>
-        <w:rPr>
-          <w:rFonts w:ascii="Times New Roman" w:hAnsi="Times New Roman"/>
+      </w:pPr>
+      <w:r>
+        <w:rPr>
           <w:noProof/>
-          <w:sz w:val="26"/>
         </w:rPr>
         <w:drawing>
-          <wp:inline distT="0" distB="0" distL="0" distR="0" wp14:anchorId="3480D8D9" wp14:editId="6B8D7AE3">
-            <wp:extent cx="2700670" cy="892496"/>
-            <wp:effectExtent l="0" t="0" r="4445" b="3175"/>
-            <wp:docPr id="6" name="Picture 6"/>
+          <wp:inline distT="0" distB="0" distL="0" distR="0" wp14:anchorId="37347649" wp14:editId="72AAAC07">
+            <wp:extent cx="5760720" cy="2407920"/>
+            <wp:effectExtent l="0" t="0" r="0" b="0"/>
+            <wp:docPr id="9" name="Picture 9"/>
             <wp:cNvGraphicFramePr>
               <a:graphicFrameLocks xmlns:a="http://schemas.openxmlformats.org/drawingml/2006/main" noChangeAspect="1"/>
             </wp:cNvGraphicFramePr>
@@ -9065,202 +9109,6 @@
                   <pic:spPr>
                     <a:xfrm>
                       <a:off x="0" y="0"/>
-                      <a:ext cx="2726364" cy="900987"/>
-                    </a:xfrm>
-                    <a:prstGeom prst="rect">
-                      <a:avLst/>
-                    </a:prstGeom>
-                  </pic:spPr>
-                </pic:pic>
-              </a:graphicData>
-            </a:graphic>
-          </wp:inline>
-        </w:drawing>
-      </w:r>
-    </w:p>
-    <w:p>
-      <w:pPr>
-        <w:pStyle w:val="Caption"/>
-        <w:rPr>
-          <w:rFonts w:ascii="Times New Roman" w:hAnsi="Times New Roman" w:cs="Times New Roman"/>
-          <w:color w:val="auto"/>
-          <w:sz w:val="24"/>
-          <w:szCs w:val="24"/>
-        </w:rPr>
-      </w:pPr>
-      <w:r>
-        <w:rPr>
-          <w:rFonts w:ascii="Times New Roman" w:hAnsi="Times New Roman" w:cs="Times New Roman"/>
-          <w:color w:val="auto"/>
-          <w:sz w:val="24"/>
-          <w:szCs w:val="24"/>
-        </w:rPr>
-        <w:tab/>
-      </w:r>
-      <w:r>
-        <w:rPr>
-          <w:rFonts w:ascii="Times New Roman" w:hAnsi="Times New Roman" w:cs="Times New Roman"/>
-          <w:color w:val="auto"/>
-          <w:sz w:val="24"/>
-          <w:szCs w:val="24"/>
-        </w:rPr>
-        <w:tab/>
-      </w:r>
-      <w:r>
-        <w:rPr>
-          <w:rFonts w:ascii="Times New Roman" w:hAnsi="Times New Roman" w:cs="Times New Roman"/>
-          <w:color w:val="auto"/>
-          <w:sz w:val="24"/>
-          <w:szCs w:val="24"/>
-        </w:rPr>
-        <w:tab/>
-      </w:r>
-      <w:bookmarkStart w:id="40" w:name="_Toc93149043"/>
-      <w:bookmarkStart w:id="41" w:name="_Toc93427782"/>
-      <w:r>
-        <w:rPr>
-          <w:rFonts w:ascii="Times New Roman" w:hAnsi="Times New Roman" w:cs="Times New Roman"/>
-          <w:color w:val="auto"/>
-          <w:sz w:val="24"/>
-          <w:szCs w:val="24"/>
-        </w:rPr>
-        <w:t xml:space="preserve">Hình </w:t>
-      </w:r>
-      <w:r>
-        <w:rPr>
-          <w:rFonts w:ascii="Times New Roman" w:hAnsi="Times New Roman" w:cs="Times New Roman"/>
-          <w:color w:val="auto"/>
-          <w:sz w:val="24"/>
-          <w:szCs w:val="24"/>
-        </w:rPr>
-        <w:t>8.</w:t>
-      </w:r>
-      <w:r>
-        <w:rPr>
-          <w:rFonts w:ascii="Times New Roman" w:hAnsi="Times New Roman" w:cs="Times New Roman"/>
-          <w:color w:val="auto"/>
-          <w:sz w:val="24"/>
-          <w:szCs w:val="24"/>
-        </w:rPr>
-        <w:t>2 Tìm sai tên người trong phòng trọ</w:t>
-      </w:r>
-      <w:bookmarkEnd w:id="40"/>
-      <w:bookmarkEnd w:id="41"/>
-    </w:p>
-    <w:p>
-      <w:pPr>
-        <w:spacing w:line="360" w:lineRule="auto"/>
-        <w:ind w:firstLine="426"/>
-        <w:jc w:val="both"/>
-        <w:rPr>
-          <w:rFonts w:ascii="Times New Roman" w:hAnsi="Times New Roman"/>
-          <w:sz w:val="26"/>
-        </w:rPr>
-      </w:pPr>
-      <w:r>
-        <w:rPr>
-          <w:rFonts w:ascii="Times New Roman" w:hAnsi="Times New Roman"/>
-          <w:sz w:val="26"/>
-        </w:rPr>
-        <w:t>-</w:t>
-      </w:r>
-      <w:r>
-        <w:rPr>
-          <w:rFonts w:ascii="Times New Roman" w:hAnsi="Times New Roman"/>
-          <w:sz w:val="26"/>
-        </w:rPr>
-        <w:t xml:space="preserve"> Nhập tên người thuê trọ cần tìm, nếu đúng tên thì hệ thống sẽ hiện ra </w:t>
-      </w:r>
-      <w:r>
-        <w:rPr>
-          <w:rFonts w:ascii="Times New Roman" w:hAnsi="Times New Roman"/>
-          <w:sz w:val="26"/>
-        </w:rPr>
-        <w:t xml:space="preserve">console </w:t>
-      </w:r>
-      <w:r>
-        <w:rPr>
-          <w:rFonts w:ascii="Times New Roman" w:hAnsi="Times New Roman"/>
-          <w:sz w:val="26"/>
-        </w:rPr>
-        <w:t xml:space="preserve">thông tin </w:t>
-      </w:r>
-      <w:r>
-        <w:rPr>
-          <w:rFonts w:ascii="Times New Roman" w:hAnsi="Times New Roman"/>
-          <w:sz w:val="26"/>
-        </w:rPr>
-        <w:t xml:space="preserve">của người thuê </w:t>
-      </w:r>
-      <w:r>
-        <w:rPr>
-          <w:rFonts w:ascii="Times New Roman" w:hAnsi="Times New Roman"/>
-          <w:sz w:val="26"/>
-        </w:rPr>
-        <w:t>còn nếu sai thì sẽ hiện thông báo “Không tìm thấy!”</w:t>
-      </w:r>
-      <w:r>
-        <w:rPr>
-          <w:rFonts w:ascii="Times New Roman" w:hAnsi="Times New Roman"/>
-          <w:sz w:val="26"/>
-        </w:rPr>
-        <w:t>.</w:t>
-      </w:r>
-    </w:p>
-    <w:p>
-      <w:pPr>
-        <w:pStyle w:val="Heading2"/>
-        <w:rPr>
-          <w:b/>
-        </w:rPr>
-      </w:pPr>
-      <w:bookmarkStart w:id="42" w:name="_Toc93085882"/>
-      <w:r>
-        <w:rPr>
-          <w:b/>
-        </w:rPr>
-        <w:t xml:space="preserve">2.9 </w:t>
-      </w:r>
-      <w:r>
-        <w:rPr>
-          <w:b/>
-        </w:rPr>
-        <w:t>Chức năng đếm số phòng trọ có đơn giá phòng cao nhất</w:t>
-      </w:r>
-      <w:bookmarkEnd w:id="42"/>
-    </w:p>
-    <w:p>
-      <w:pPr>
-        <w:keepNext/>
-      </w:pPr>
-      <w:r>
-        <w:rPr>
-          <w:noProof/>
-        </w:rPr>
-        <w:drawing>
-          <wp:inline distT="0" distB="0" distL="0" distR="0" wp14:anchorId="37347649" wp14:editId="72AAAC07">
-            <wp:extent cx="5760720" cy="2407920"/>
-            <wp:effectExtent l="0" t="0" r="0" b="0"/>
-            <wp:docPr id="9" name="Picture 9"/>
-            <wp:cNvGraphicFramePr>
-              <a:graphicFrameLocks xmlns:a="http://schemas.openxmlformats.org/drawingml/2006/main" noChangeAspect="1"/>
-            </wp:cNvGraphicFramePr>
-            <a:graphic xmlns:a="http://schemas.openxmlformats.org/drawingml/2006/main">
-              <a:graphicData uri="http://schemas.openxmlformats.org/drawingml/2006/picture">
-                <pic:pic xmlns:pic="http://schemas.openxmlformats.org/drawingml/2006/picture">
-                  <pic:nvPicPr>
-                    <pic:cNvPr id="1" name=""/>
-                    <pic:cNvPicPr/>
-                  </pic:nvPicPr>
-                  <pic:blipFill>
-                    <a:blip r:embed="rId22"/>
-                    <a:stretch>
-                      <a:fillRect/>
-                    </a:stretch>
-                  </pic:blipFill>
-                  <pic:spPr>
-                    <a:xfrm>
-                      <a:off x="0" y="0"/>
                       <a:ext cx="5760720" cy="2407920"/>
                     </a:xfrm>
                     <a:prstGeom prst="rect">
@@ -9302,7 +9150,8 @@
         </w:rPr>
         <w:tab/>
       </w:r>
-      <w:bookmarkStart w:id="43" w:name="_Toc93149044"/>
+      <w:bookmarkStart w:id="41" w:name="_Toc93149044"/>
+      <w:bookmarkStart w:id="42" w:name="_Toc93153633"/>
       <w:r>
         <w:rPr>
           <w:rFonts w:ascii="Times New Roman" w:hAnsi="Times New Roman" w:cs="Times New Roman"/>
@@ -9312,7 +9161,6 @@
         </w:rPr>
         <w:tab/>
       </w:r>
-      <w:bookmarkStart w:id="44" w:name="_Toc93427783"/>
       <w:r>
         <w:rPr>
           <w:rFonts w:ascii="Times New Roman" w:hAnsi="Times New Roman" w:cs="Times New Roman"/>
@@ -9340,8 +9188,8 @@
         </w:rPr>
         <w:t>1 Đếm số phòng trọ có đơn giá phòng cao nhất</w:t>
       </w:r>
-      <w:bookmarkEnd w:id="43"/>
-      <w:bookmarkEnd w:id="44"/>
+      <w:bookmarkEnd w:id="41"/>
+      <w:bookmarkEnd w:id="42"/>
     </w:p>
     <w:p>
       <w:pPr>
@@ -9403,7 +9251,7 @@
           <w:b/>
         </w:rPr>
       </w:pPr>
-      <w:bookmarkStart w:id="45" w:name="_Toc93085883"/>
+      <w:bookmarkStart w:id="43" w:name="_Toc93085883"/>
       <w:r>
         <w:rPr>
           <w:b/>
@@ -9415,29 +9263,215 @@
         <w:rPr>
           <w:b/>
         </w:rPr>
-        <w:t>Chức năng đếm số phòng trọ có người thuê có năm sinh &lt; 200</w:t>
-      </w:r>
-      <w:r>
-        <w:rPr>
-          <w:b/>
-        </w:rPr>
-        <w:t>2</w:t>
+        <w:t xml:space="preserve">Chức năng đếm số phòng trọ có người thuê có năm sinh &lt; </w:t>
+      </w:r>
+      <w:bookmarkEnd w:id="43"/>
+      <w:r>
+        <w:rPr>
+          <w:b/>
+        </w:rPr>
+        <w:t>X (X &gt;= 1900)</w:t>
+      </w:r>
+    </w:p>
+    <w:p>
+      <w:pPr>
+        <w:keepNext/>
+        <w:jc w:val="center"/>
+      </w:pPr>
+      <w:bookmarkStart w:id="44" w:name="_GoBack"/>
+      <w:r>
+        <w:drawing>
+          <wp:inline distT="0" distB="0" distL="0" distR="0" wp14:anchorId="2504F690" wp14:editId="2726F1F4">
+            <wp:extent cx="4524375" cy="2202800"/>
+            <wp:effectExtent l="0" t="0" r="0" b="7620"/>
+            <wp:docPr id="12" name="Picture 2">
+              <a:extLst xmlns:a="http://schemas.openxmlformats.org/drawingml/2006/main">
+                <a:ext uri="{FF2B5EF4-FFF2-40B4-BE49-F238E27FC236}">
+                  <a16:creationId xmlns:a16="http://schemas.microsoft.com/office/drawing/2014/main" id="{D6D8C574-9743-4DB3-AFAA-539B00BA5714}"/>
+                </a:ext>
+              </a:extLst>
+            </wp:docPr>
+            <wp:cNvGraphicFramePr>
+              <a:graphicFrameLocks xmlns:a="http://schemas.openxmlformats.org/drawingml/2006/main" noChangeAspect="1"/>
+            </wp:cNvGraphicFramePr>
+            <a:graphic xmlns:a="http://schemas.openxmlformats.org/drawingml/2006/main">
+              <a:graphicData uri="http://schemas.openxmlformats.org/drawingml/2006/picture">
+                <pic:pic xmlns:pic="http://schemas.openxmlformats.org/drawingml/2006/picture">
+                  <pic:nvPicPr>
+                    <pic:cNvPr id="3" name="Picture 2">
+                      <a:extLst>
+                        <a:ext uri="{FF2B5EF4-FFF2-40B4-BE49-F238E27FC236}">
+                          <a16:creationId xmlns:a16="http://schemas.microsoft.com/office/drawing/2014/main" id="{D6D8C574-9743-4DB3-AFAA-539B00BA5714}"/>
+                        </a:ext>
+                      </a:extLst>
+                    </pic:cNvPr>
+                    <pic:cNvPicPr>
+                      <a:picLocks noChangeAspect="1"/>
+                    </pic:cNvPicPr>
+                  </pic:nvPicPr>
+                  <pic:blipFill>
+                    <a:blip r:embed="rId22"/>
+                    <a:stretch>
+                      <a:fillRect/>
+                    </a:stretch>
+                  </pic:blipFill>
+                  <pic:spPr>
+                    <a:xfrm>
+                      <a:off x="0" y="0"/>
+                      <a:ext cx="4534341" cy="2207652"/>
+                    </a:xfrm>
+                    <a:prstGeom prst="rect">
+                      <a:avLst/>
+                    </a:prstGeom>
+                  </pic:spPr>
+                </pic:pic>
+              </a:graphicData>
+            </a:graphic>
+          </wp:inline>
+        </w:drawing>
+      </w:r>
+      <w:bookmarkEnd w:id="44"/>
+    </w:p>
+    <w:p>
+      <w:pPr>
+        <w:pStyle w:val="Caption"/>
+        <w:rPr>
+          <w:rFonts w:ascii="Times New Roman" w:hAnsi="Times New Roman" w:cs="Times New Roman"/>
+          <w:color w:val="auto"/>
+          <w:sz w:val="24"/>
+          <w:szCs w:val="24"/>
+        </w:rPr>
+      </w:pPr>
+      <w:r>
+        <w:rPr>
+          <w:rFonts w:ascii="Times New Roman" w:hAnsi="Times New Roman" w:cs="Times New Roman"/>
+          <w:color w:val="auto"/>
+          <w:sz w:val="24"/>
+          <w:szCs w:val="24"/>
+        </w:rPr>
+        <w:tab/>
+      </w:r>
+      <w:r>
+        <w:rPr>
+          <w:rFonts w:ascii="Times New Roman" w:hAnsi="Times New Roman" w:cs="Times New Roman"/>
+          <w:color w:val="auto"/>
+          <w:sz w:val="24"/>
+          <w:szCs w:val="24"/>
+        </w:rPr>
+        <w:tab/>
+      </w:r>
+      <w:bookmarkStart w:id="45" w:name="_Toc93149045"/>
+      <w:bookmarkStart w:id="46" w:name="_Toc93153634"/>
+      <w:r>
+        <w:rPr>
+          <w:rFonts w:ascii="Times New Roman" w:hAnsi="Times New Roman" w:cs="Times New Roman"/>
+          <w:color w:val="auto"/>
+          <w:sz w:val="24"/>
+          <w:szCs w:val="24"/>
+        </w:rPr>
+        <w:t xml:space="preserve">Hình </w:t>
+      </w:r>
+      <w:r>
+        <w:rPr>
+          <w:rFonts w:ascii="Times New Roman" w:hAnsi="Times New Roman" w:cs="Times New Roman"/>
+          <w:color w:val="auto"/>
+          <w:sz w:val="24"/>
+          <w:szCs w:val="24"/>
+        </w:rPr>
+        <w:t>10.</w:t>
+      </w:r>
+      <w:r>
+        <w:rPr>
+          <w:rFonts w:ascii="Times New Roman" w:hAnsi="Times New Roman" w:cs="Times New Roman"/>
+          <w:color w:val="auto"/>
+          <w:sz w:val="24"/>
+          <w:szCs w:val="24"/>
+        </w:rPr>
+        <w:t xml:space="preserve">1 Đếm số phòng trọ có người thuê có năm sinh &lt; </w:t>
       </w:r>
       <w:bookmarkEnd w:id="45"/>
+      <w:bookmarkEnd w:id="46"/>
+      <w:r>
+        <w:rPr>
+          <w:rFonts w:ascii="Times New Roman" w:hAnsi="Times New Roman" w:cs="Times New Roman"/>
+          <w:color w:val="auto"/>
+          <w:sz w:val="24"/>
+          <w:szCs w:val="24"/>
+        </w:rPr>
+        <w:t>X</w:t>
+      </w:r>
+    </w:p>
+    <w:p>
+      <w:pPr>
+        <w:spacing w:line="360" w:lineRule="auto"/>
+        <w:ind w:firstLine="426"/>
+        <w:jc w:val="both"/>
+        <w:rPr>
+          <w:rFonts w:ascii="Times New Roman" w:hAnsi="Times New Roman"/>
+          <w:sz w:val="26"/>
+        </w:rPr>
+      </w:pPr>
+      <w:r>
+        <w:rPr>
+          <w:rFonts w:ascii="Times New Roman" w:hAnsi="Times New Roman"/>
+          <w:sz w:val="26"/>
+        </w:rPr>
+        <w:t>-</w:t>
+      </w:r>
+      <w:r>
+        <w:rPr>
+          <w:rFonts w:ascii="Times New Roman" w:hAnsi="Times New Roman"/>
+          <w:sz w:val="26"/>
+        </w:rPr>
+        <w:t xml:space="preserve"> Dựa vào danh sách thông tin phòng trọ đang hiện có, </w:t>
+      </w:r>
+      <w:r>
+        <w:rPr>
+          <w:rFonts w:ascii="Times New Roman" w:hAnsi="Times New Roman"/>
+          <w:sz w:val="26"/>
+        </w:rPr>
+        <w:t>cho người dùng nhập năm sinh và đếm số lượng phòng trọ có người thuê có năm sinh nhỏ hơn năm sinh đã nhập.</w:t>
+      </w:r>
+    </w:p>
+    <w:p>
+      <w:pPr>
+        <w:pStyle w:val="Heading2"/>
+        <w:rPr>
+          <w:b/>
+          <w:sz w:val="28"/>
+        </w:rPr>
+      </w:pPr>
+      <w:bookmarkStart w:id="47" w:name="_Toc93085884"/>
+      <w:r>
+        <w:rPr>
+          <w:b/>
+          <w:sz w:val="28"/>
+        </w:rPr>
+        <w:t xml:space="preserve">2.11 </w:t>
+      </w:r>
+      <w:r>
+        <w:rPr>
+          <w:b/>
+          <w:sz w:val="28"/>
+        </w:rPr>
+        <w:t>Chức năng tính tổng chỉ số điện</w:t>
+      </w:r>
+      <w:bookmarkEnd w:id="47"/>
     </w:p>
     <w:p>
       <w:pPr>
         <w:keepNext/>
+        <w:ind w:left="720" w:firstLine="720"/>
       </w:pPr>
       <w:r>
         <w:rPr>
           <w:noProof/>
         </w:rPr>
         <w:drawing>
-          <wp:inline distT="0" distB="0" distL="0" distR="0" wp14:anchorId="18967CC2" wp14:editId="603CEDD3">
-            <wp:extent cx="5410955" cy="2467319"/>
-            <wp:effectExtent l="0" t="0" r="0" b="9525"/>
-            <wp:docPr id="11" name="Picture 11"/>
+          <wp:inline distT="0" distB="0" distL="0" distR="0" wp14:anchorId="1C7C9F35" wp14:editId="539530A4">
+            <wp:extent cx="3772869" cy="1201479"/>
+            <wp:effectExtent l="0" t="0" r="0" b="0"/>
+            <wp:docPr id="14" name="Picture 14"/>
             <wp:cNvGraphicFramePr>
               <a:graphicFrameLocks xmlns:a="http://schemas.openxmlformats.org/drawingml/2006/main" noChangeAspect="1"/>
             </wp:cNvGraphicFramePr>
@@ -9457,169 +9491,6 @@
                   <pic:spPr>
                     <a:xfrm>
                       <a:off x="0" y="0"/>
-                      <a:ext cx="5410955" cy="2467319"/>
-                    </a:xfrm>
-                    <a:prstGeom prst="rect">
-                      <a:avLst/>
-                    </a:prstGeom>
-                  </pic:spPr>
-                </pic:pic>
-              </a:graphicData>
-            </a:graphic>
-          </wp:inline>
-        </w:drawing>
-      </w:r>
-    </w:p>
-    <w:p>
-      <w:pPr>
-        <w:pStyle w:val="Caption"/>
-        <w:rPr>
-          <w:rFonts w:ascii="Times New Roman" w:hAnsi="Times New Roman" w:cs="Times New Roman"/>
-          <w:color w:val="auto"/>
-          <w:sz w:val="24"/>
-          <w:szCs w:val="24"/>
-        </w:rPr>
-      </w:pPr>
-      <w:r>
-        <w:rPr>
-          <w:rFonts w:ascii="Times New Roman" w:hAnsi="Times New Roman" w:cs="Times New Roman"/>
-          <w:color w:val="auto"/>
-          <w:sz w:val="24"/>
-          <w:szCs w:val="24"/>
-        </w:rPr>
-        <w:tab/>
-      </w:r>
-      <w:r>
-        <w:rPr>
-          <w:rFonts w:ascii="Times New Roman" w:hAnsi="Times New Roman" w:cs="Times New Roman"/>
-          <w:color w:val="auto"/>
-          <w:sz w:val="24"/>
-          <w:szCs w:val="24"/>
-        </w:rPr>
-        <w:tab/>
-      </w:r>
-      <w:bookmarkStart w:id="46" w:name="_Toc93149045"/>
-      <w:bookmarkStart w:id="47" w:name="_Toc93427784"/>
-      <w:r>
-        <w:rPr>
-          <w:rFonts w:ascii="Times New Roman" w:hAnsi="Times New Roman" w:cs="Times New Roman"/>
-          <w:color w:val="auto"/>
-          <w:sz w:val="24"/>
-          <w:szCs w:val="24"/>
-        </w:rPr>
-        <w:t xml:space="preserve">Hình </w:t>
-      </w:r>
-      <w:r>
-        <w:rPr>
-          <w:rFonts w:ascii="Times New Roman" w:hAnsi="Times New Roman" w:cs="Times New Roman"/>
-          <w:color w:val="auto"/>
-          <w:sz w:val="24"/>
-          <w:szCs w:val="24"/>
-        </w:rPr>
-        <w:t>10.</w:t>
-      </w:r>
-      <w:r>
-        <w:rPr>
-          <w:rFonts w:ascii="Times New Roman" w:hAnsi="Times New Roman" w:cs="Times New Roman"/>
-          <w:color w:val="auto"/>
-          <w:sz w:val="24"/>
-          <w:szCs w:val="24"/>
-        </w:rPr>
-        <w:t>1 Đếm số phòng trọ có người thuê có năm sinh &lt; 2002</w:t>
-      </w:r>
-      <w:bookmarkEnd w:id="46"/>
-      <w:bookmarkEnd w:id="47"/>
-    </w:p>
-    <w:p>
-      <w:pPr>
-        <w:spacing w:line="360" w:lineRule="auto"/>
-        <w:ind w:firstLine="426"/>
-        <w:jc w:val="both"/>
-        <w:rPr>
-          <w:rFonts w:ascii="Times New Roman" w:hAnsi="Times New Roman"/>
-          <w:sz w:val="26"/>
-        </w:rPr>
-      </w:pPr>
-      <w:r>
-        <w:rPr>
-          <w:rFonts w:ascii="Times New Roman" w:hAnsi="Times New Roman"/>
-          <w:sz w:val="26"/>
-        </w:rPr>
-        <w:t>-</w:t>
-      </w:r>
-      <w:r>
-        <w:rPr>
-          <w:rFonts w:ascii="Times New Roman" w:hAnsi="Times New Roman"/>
-          <w:sz w:val="26"/>
-        </w:rPr>
-        <w:t xml:space="preserve"> Dựa vào danh sách thông tin phòng trọ đang hiện có, đếm số phòng trọ có người thuê có năm sinh &lt; 2002 và xuất ra console thông tin người thuê đó</w:t>
-      </w:r>
-      <w:r>
-        <w:rPr>
-          <w:rFonts w:ascii="Times New Roman" w:hAnsi="Times New Roman"/>
-          <w:sz w:val="26"/>
-        </w:rPr>
-        <w:t>.</w:t>
-      </w:r>
-    </w:p>
-    <w:p>
-      <w:pPr>
-        <w:pStyle w:val="Heading2"/>
-        <w:rPr>
-          <w:b/>
-          <w:sz w:val="28"/>
-        </w:rPr>
-      </w:pPr>
-      <w:bookmarkStart w:id="48" w:name="_Toc93085884"/>
-      <w:r>
-        <w:rPr>
-          <w:b/>
-          <w:sz w:val="28"/>
-        </w:rPr>
-        <w:t xml:space="preserve">2.11 </w:t>
-      </w:r>
-      <w:r>
-        <w:rPr>
-          <w:b/>
-          <w:sz w:val="28"/>
-        </w:rPr>
-        <w:t>Chức năng tính tổng chỉ số điện</w:t>
-      </w:r>
-      <w:bookmarkEnd w:id="48"/>
-    </w:p>
-    <w:p>
-      <w:pPr>
-        <w:keepNext/>
-        <w:ind w:left="720" w:firstLine="720"/>
-      </w:pPr>
-      <w:r>
-        <w:rPr>
-          <w:noProof/>
-        </w:rPr>
-        <w:drawing>
-          <wp:inline distT="0" distB="0" distL="0" distR="0" wp14:anchorId="1C7C9F35" wp14:editId="539530A4">
-            <wp:extent cx="3772869" cy="1201479"/>
-            <wp:effectExtent l="0" t="0" r="0" b="0"/>
-            <wp:docPr id="14" name="Picture 14"/>
-            <wp:cNvGraphicFramePr>
-              <a:graphicFrameLocks xmlns:a="http://schemas.openxmlformats.org/drawingml/2006/main" noChangeAspect="1"/>
-            </wp:cNvGraphicFramePr>
-            <a:graphic xmlns:a="http://schemas.openxmlformats.org/drawingml/2006/main">
-              <a:graphicData uri="http://schemas.openxmlformats.org/drawingml/2006/picture">
-                <pic:pic xmlns:pic="http://schemas.openxmlformats.org/drawingml/2006/picture">
-                  <pic:nvPicPr>
-                    <pic:cNvPr id="1" name=""/>
-                    <pic:cNvPicPr/>
-                  </pic:nvPicPr>
-                  <pic:blipFill>
-                    <a:blip r:embed="rId24"/>
-                    <a:stretch>
-                      <a:fillRect/>
-                    </a:stretch>
-                  </pic:blipFill>
-                  <pic:spPr>
-                    <a:xfrm>
-                      <a:off x="0" y="0"/>
                       <a:ext cx="3794217" cy="1208277"/>
                     </a:xfrm>
                     <a:prstGeom prst="rect">
@@ -9679,8 +9550,8 @@
         </w:rPr>
         <w:tab/>
       </w:r>
-      <w:bookmarkStart w:id="49" w:name="_Toc93149046"/>
-      <w:bookmarkStart w:id="50" w:name="_Toc93427785"/>
+      <w:bookmarkStart w:id="48" w:name="_Toc93149046"/>
+      <w:bookmarkStart w:id="49" w:name="_Toc93153635"/>
       <w:r>
         <w:rPr>
           <w:rFonts w:ascii="Times New Roman" w:hAnsi="Times New Roman" w:cs="Times New Roman"/>
@@ -9708,8 +9579,8 @@
         </w:rPr>
         <w:t>1 Tính tổng chỉ số điện</w:t>
       </w:r>
+      <w:bookmarkEnd w:id="48"/>
       <w:bookmarkEnd w:id="49"/>
-      <w:bookmarkEnd w:id="50"/>
     </w:p>
     <w:p>
       <w:pPr>
@@ -9778,14 +9649,14 @@
           <w:b/>
         </w:rPr>
       </w:pPr>
-      <w:bookmarkStart w:id="51" w:name="_Toc93085885"/>
+      <w:bookmarkStart w:id="50" w:name="_Toc93085885"/>
       <w:r>
         <w:rPr>
           <w:b/>
         </w:rPr>
         <w:t>2.12 Chức năng BFS nhập từ bàn phím</w:t>
       </w:r>
-      <w:bookmarkEnd w:id="51"/>
+      <w:bookmarkEnd w:id="50"/>
     </w:p>
     <w:p>
       <w:pPr>
@@ -9814,7 +9685,7 @@
                     </pic:cNvPicPr>
                   </pic:nvPicPr>
                   <pic:blipFill>
-                    <a:blip r:embed="rId25">
+                    <a:blip r:embed="rId24">
                       <a:extLst>
                         <a:ext uri="{28A0092B-C50C-407E-A947-70E740481C1C}">
                           <a14:useLocalDpi xmlns:a14="http://schemas.microsoft.com/office/drawing/2010/main" val="0"/>
@@ -9892,8 +9763,8 @@
         </w:rPr>
         <w:tab/>
       </w:r>
-      <w:bookmarkStart w:id="52" w:name="_Toc93149047"/>
-      <w:bookmarkStart w:id="53" w:name="_Toc93427786"/>
+      <w:bookmarkStart w:id="51" w:name="_Toc93149047"/>
+      <w:bookmarkStart w:id="52" w:name="_Toc93153636"/>
       <w:r>
         <w:rPr>
           <w:rFonts w:ascii="Times New Roman" w:hAnsi="Times New Roman" w:cs="Times New Roman"/>
@@ -9921,8 +9792,8 @@
         </w:rPr>
         <w:t>1 Nhập giá trị kề phòng</w:t>
       </w:r>
+      <w:bookmarkEnd w:id="51"/>
       <w:bookmarkEnd w:id="52"/>
-      <w:bookmarkEnd w:id="53"/>
     </w:p>
     <w:p>
       <w:pPr>
@@ -9984,7 +9855,7 @@
                     </pic:cNvPicPr>
                   </pic:nvPicPr>
                   <pic:blipFill>
-                    <a:blip r:embed="rId26">
+                    <a:blip r:embed="rId25">
                       <a:extLst>
                         <a:ext uri="{28A0092B-C50C-407E-A947-70E740481C1C}">
                           <a14:useLocalDpi xmlns:a14="http://schemas.microsoft.com/office/drawing/2010/main" val="0"/>
@@ -10053,8 +9924,8 @@
         </w:rPr>
         <w:tab/>
       </w:r>
-      <w:bookmarkStart w:id="54" w:name="_Toc93149048"/>
-      <w:bookmarkStart w:id="55" w:name="_Toc93427787"/>
+      <w:bookmarkStart w:id="53" w:name="_Toc93149048"/>
+      <w:bookmarkStart w:id="54" w:name="_Toc93153637"/>
       <w:r>
         <w:rPr>
           <w:rFonts w:ascii="Times New Roman" w:hAnsi="Times New Roman" w:cs="Times New Roman"/>
@@ -10082,8 +9953,8 @@
         </w:rPr>
         <w:t>2 Tìm quảng đường và tính độ dài BFS</w:t>
       </w:r>
+      <w:bookmarkEnd w:id="53"/>
       <w:bookmarkEnd w:id="54"/>
-      <w:bookmarkEnd w:id="55"/>
     </w:p>
     <w:p>
       <w:pPr>
@@ -10470,7 +10341,7 @@
           <w:sz w:val="32"/>
         </w:rPr>
       </w:pPr>
-      <w:bookmarkStart w:id="56" w:name="_Toc93085886"/>
+      <w:bookmarkStart w:id="55" w:name="_Toc93085886"/>
       <w:r>
         <w:rPr>
           <w:sz w:val="32"/>
@@ -10478,23 +10349,23 @@
         <w:lastRenderedPageBreak/>
         <w:t>CHƯƠNG 3: KẾT LUẬN</w:t>
       </w:r>
+      <w:bookmarkEnd w:id="55"/>
+    </w:p>
+    <w:p>
+      <w:pPr>
+        <w:pStyle w:val="Heading2"/>
+        <w:rPr>
+          <w:b/>
+        </w:rPr>
+      </w:pPr>
+      <w:bookmarkStart w:id="56" w:name="_Toc93085887"/>
+      <w:r>
+        <w:rPr>
+          <w:b/>
+        </w:rPr>
+        <w:t>3.1 Những kết quả đạt được</w:t>
+      </w:r>
       <w:bookmarkEnd w:id="56"/>
-    </w:p>
-    <w:p>
-      <w:pPr>
-        <w:pStyle w:val="Heading2"/>
-        <w:rPr>
-          <w:b/>
-        </w:rPr>
-      </w:pPr>
-      <w:bookmarkStart w:id="57" w:name="_Toc93085887"/>
-      <w:r>
-        <w:rPr>
-          <w:b/>
-        </w:rPr>
-        <w:t>3.1 Những kết quả đạt được</w:t>
-      </w:r>
-      <w:bookmarkEnd w:id="57"/>
     </w:p>
     <w:p>
       <w:pPr>
@@ -10856,14 +10727,14 @@
           <w:b/>
         </w:rPr>
       </w:pPr>
-      <w:bookmarkStart w:id="58" w:name="_Toc93085888"/>
+      <w:bookmarkStart w:id="57" w:name="_Toc93085888"/>
       <w:r>
         <w:rPr>
           <w:b/>
         </w:rPr>
         <w:t>3.2 Ưu điểm</w:t>
       </w:r>
-      <w:bookmarkEnd w:id="58"/>
+      <w:bookmarkEnd w:id="57"/>
     </w:p>
     <w:p>
       <w:pPr>
@@ -10947,14 +10818,14 @@
         </w:rPr>
         <w:t xml:space="preserve"> </w:t>
       </w:r>
-      <w:bookmarkStart w:id="59" w:name="_Toc93085889"/>
+      <w:bookmarkStart w:id="58" w:name="_Toc93085889"/>
       <w:r>
         <w:rPr>
           <w:b/>
         </w:rPr>
         <w:t>Nhược điểm</w:t>
       </w:r>
-      <w:bookmarkEnd w:id="59"/>
+      <w:bookmarkEnd w:id="58"/>
     </w:p>
     <w:p>
       <w:pPr>
@@ -11067,7 +10938,7 @@
           <w:b/>
         </w:rPr>
       </w:pPr>
-      <w:bookmarkStart w:id="60" w:name="_Toc93085890"/>
+      <w:bookmarkStart w:id="59" w:name="_Toc93085890"/>
       <w:r>
         <w:rPr>
           <w:b/>
@@ -11080,7 +10951,7 @@
         </w:rPr>
         <w:t xml:space="preserve"> đề tài</w:t>
       </w:r>
-      <w:bookmarkEnd w:id="60"/>
+      <w:bookmarkEnd w:id="59"/>
     </w:p>
     <w:p>
       <w:pPr>
@@ -11113,7 +10984,7 @@
           <w:szCs w:val="28"/>
         </w:rPr>
       </w:pPr>
-      <w:bookmarkStart w:id="61" w:name="_Toc93085891"/>
+      <w:bookmarkStart w:id="60" w:name="_Toc93085891"/>
       <w:r>
         <w:rPr>
           <w:sz w:val="28"/>
@@ -11122,7 +10993,7 @@
         <w:lastRenderedPageBreak/>
         <w:t>TÀI LIỆU THAM KHẢO</w:t>
       </w:r>
-      <w:bookmarkEnd w:id="61"/>
+      <w:bookmarkEnd w:id="60"/>
     </w:p>
     <w:p>
       <w:pPr>
@@ -11172,7 +11043,7 @@
         </w:rPr>
         <w:tab/>
       </w:r>
-      <w:hyperlink r:id="rId27" w:history="1">
+      <w:hyperlink r:id="rId26" w:history="1">
         <w:r>
           <w:rPr>
             <w:rStyle w:val="Hyperlink"/>
@@ -11325,7 +11196,7 @@
         </w:rPr>
         <w:tab/>
       </w:r>
-      <w:hyperlink r:id="rId28" w:history="1">
+      <w:hyperlink r:id="rId27" w:history="1">
         <w:r>
           <w:rPr>
             <w:rStyle w:val="Hyperlink"/>
@@ -11454,7 +11325,7 @@
       <w:r>
         <w:tab/>
       </w:r>
-      <w:hyperlink r:id="rId29" w:history="1">
+      <w:hyperlink r:id="rId28" w:history="1">
         <w:r>
           <w:rPr>
             <w:rStyle w:val="Hyperlink"/>
@@ -11608,7 +11479,7 @@
       <w:r>
         <w:tab/>
       </w:r>
-      <w:hyperlink r:id="rId30" w:history="1">
+      <w:hyperlink r:id="rId29" w:history="1">
         <w:r>
           <w:rPr>
             <w:rStyle w:val="Hyperlink"/>
@@ -11750,7 +11621,7 @@
       </w:pPr>
     </w:p>
     <w:sectPr>
-      <w:footerReference w:type="default" r:id="rId31"/>
+      <w:footerReference w:type="default" r:id="rId30"/>
       <w:type w:val="continuous"/>
       <w:pgSz w:w="11907" w:h="16839" w:code="9"/>
       <w:pgMar w:top="1134" w:right="1134" w:bottom="1134" w:left="1701" w:header="720" w:footer="720" w:gutter="0"/>
@@ -11763,7 +11634,7 @@
 </file>
 
 <file path=word/endnotes.xml><?xml version="1.0" encoding="utf-8"?>
-<w:endnotes xmlns:wpc="http://schemas.microsoft.com/office/word/2010/wordprocessingCanvas" xmlns:mc="http://schemas.openxmlformats.org/markup-compatibility/2006" xmlns:o="urn:schemas-microsoft-com:office:office" xmlns:r="http://schemas.openxmlformats.org/officeDocument/2006/relationships" xmlns:m="http://schemas.openxmlformats.org/officeDocument/2006/math" xmlns:v="urn:schemas-microsoft-com:vml" xmlns:wp14="http://schemas.microsoft.com/office/word/2010/wordprocessingDrawing" xmlns:wp="http://schemas.openxmlformats.org/drawingml/2006/wordprocessingDrawing" xmlns:w10="urn:schemas-microsoft-com:office:word" xmlns:w="http://schemas.openxmlformats.org/wordprocessingml/2006/main" xmlns:w14="http://schemas.microsoft.com/office/word/2010/wordml" xmlns:w15="http://schemas.microsoft.com/office/word/2012/wordml" xmlns:wpg="http://schemas.microsoft.com/office/word/2010/wordprocessingGroup" xmlns:wpi="http://schemas.microsoft.com/office/word/2010/wordprocessingInk" xmlns:wne="http://schemas.microsoft.com/office/word/2006/wordml" xmlns:wps="http://schemas.microsoft.com/office/word/2010/wordprocessingShape" mc:Ignorable="w14 w15 wp14">
+<w:endnotes xmlns:wpc="http://schemas.microsoft.com/office/word/2010/wordprocessingCanvas" xmlns:cx="http://schemas.microsoft.com/office/drawing/2014/chartex" xmlns:cx1="http://schemas.microsoft.com/office/drawing/2015/9/8/chartex" xmlns:cx2="http://schemas.microsoft.com/office/drawing/2015/10/21/chartex" xmlns:cx3="http://schemas.microsoft.com/office/drawing/2016/5/9/chartex" xmlns:cx4="http://schemas.microsoft.com/office/drawing/2016/5/10/chartex" xmlns:cx5="http://schemas.microsoft.com/office/drawing/2016/5/11/chartex" xmlns:cx6="http://schemas.microsoft.com/office/drawing/2016/5/12/chartex" xmlns:cx7="http://schemas.microsoft.com/office/drawing/2016/5/13/chartex" xmlns:cx8="http://schemas.microsoft.com/office/drawing/2016/5/14/chartex" xmlns:mc="http://schemas.openxmlformats.org/markup-compatibility/2006" xmlns:aink="http://schemas.microsoft.com/office/drawing/2016/ink" xmlns:am3d="http://schemas.microsoft.com/office/drawing/2017/model3d" xmlns:o="urn:schemas-microsoft-com:office:office" xmlns:r="http://schemas.openxmlformats.org/officeDocument/2006/relationships" xmlns:m="http://schemas.openxmlformats.org/officeDocument/2006/math" xmlns:v="urn:schemas-microsoft-com:vml" xmlns:wp14="http://schemas.microsoft.com/office/word/2010/wordprocessingDrawing" xmlns:wp="http://schemas.openxmlformats.org/drawingml/2006/wordprocessingDrawing" xmlns:w10="urn:schemas-microsoft-com:office:word" xmlns:w="http://schemas.openxmlformats.org/wordprocessingml/2006/main" xmlns:w14="http://schemas.microsoft.com/office/word/2010/wordml" xmlns:w15="http://schemas.microsoft.com/office/word/2012/wordml" xmlns:w16cid="http://schemas.microsoft.com/office/word/2016/wordml/cid" xmlns:w16se="http://schemas.microsoft.com/office/word/2015/wordml/symex" xmlns:wpg="http://schemas.microsoft.com/office/word/2010/wordprocessingGroup" xmlns:wpi="http://schemas.microsoft.com/office/word/2010/wordprocessingInk" xmlns:wne="http://schemas.microsoft.com/office/word/2006/wordml" xmlns:wps="http://schemas.microsoft.com/office/word/2010/wordprocessingShape" mc:Ignorable="w14 w15 w16se w16cid wp14">
   <w:endnote w:type="separator" w:id="-1">
     <w:p>
       <w:pPr>
@@ -11788,7 +11659,7 @@
 </file>
 
 <file path=word/footer1.xml><?xml version="1.0" encoding="utf-8"?>
-<w:ftr xmlns:wpc="http://schemas.microsoft.com/office/word/2010/wordprocessingCanvas" xmlns:mc="http://schemas.openxmlformats.org/markup-compatibility/2006" xmlns:o="urn:schemas-microsoft-com:office:office" xmlns:r="http://schemas.openxmlformats.org/officeDocument/2006/relationships" xmlns:m="http://schemas.openxmlformats.org/officeDocument/2006/math" xmlns:v="urn:schemas-microsoft-com:vml" xmlns:wp14="http://schemas.microsoft.com/office/word/2010/wordprocessingDrawing" xmlns:wp="http://schemas.openxmlformats.org/drawingml/2006/wordprocessingDrawing" xmlns:w10="urn:schemas-microsoft-com:office:word" xmlns:w="http://schemas.openxmlformats.org/wordprocessingml/2006/main" xmlns:w14="http://schemas.microsoft.com/office/word/2010/wordml" xmlns:w15="http://schemas.microsoft.com/office/word/2012/wordml" xmlns:wpg="http://schemas.microsoft.com/office/word/2010/wordprocessingGroup" xmlns:wpi="http://schemas.microsoft.com/office/word/2010/wordprocessingInk" xmlns:wne="http://schemas.microsoft.com/office/word/2006/wordml" xmlns:wps="http://schemas.microsoft.com/office/word/2010/wordprocessingShape" mc:Ignorable="w14 w15 wp14">
+<w:ftr xmlns:wpc="http://schemas.microsoft.com/office/word/2010/wordprocessingCanvas" xmlns:cx="http://schemas.microsoft.com/office/drawing/2014/chartex" xmlns:cx1="http://schemas.microsoft.com/office/drawing/2015/9/8/chartex" xmlns:cx2="http://schemas.microsoft.com/office/drawing/2015/10/21/chartex" xmlns:cx3="http://schemas.microsoft.com/office/drawing/2016/5/9/chartex" xmlns:cx4="http://schemas.microsoft.com/office/drawing/2016/5/10/chartex" xmlns:cx5="http://schemas.microsoft.com/office/drawing/2016/5/11/chartex" xmlns:cx6="http://schemas.microsoft.com/office/drawing/2016/5/12/chartex" xmlns:cx7="http://schemas.microsoft.com/office/drawing/2016/5/13/chartex" xmlns:cx8="http://schemas.microsoft.com/office/drawing/2016/5/14/chartex" xmlns:mc="http://schemas.openxmlformats.org/markup-compatibility/2006" xmlns:aink="http://schemas.microsoft.com/office/drawing/2016/ink" xmlns:am3d="http://schemas.microsoft.com/office/drawing/2017/model3d" xmlns:o="urn:schemas-microsoft-com:office:office" xmlns:r="http://schemas.openxmlformats.org/officeDocument/2006/relationships" xmlns:m="http://schemas.openxmlformats.org/officeDocument/2006/math" xmlns:v="urn:schemas-microsoft-com:vml" xmlns:wp14="http://schemas.microsoft.com/office/word/2010/wordprocessingDrawing" xmlns:wp="http://schemas.openxmlformats.org/drawingml/2006/wordprocessingDrawing" xmlns:w10="urn:schemas-microsoft-com:office:word" xmlns:w="http://schemas.openxmlformats.org/wordprocessingml/2006/main" xmlns:w14="http://schemas.microsoft.com/office/word/2010/wordml" xmlns:w15="http://schemas.microsoft.com/office/word/2012/wordml" xmlns:w16cid="http://schemas.microsoft.com/office/word/2016/wordml/cid" xmlns:w16se="http://schemas.microsoft.com/office/word/2015/wordml/symex" xmlns:wpg="http://schemas.microsoft.com/office/word/2010/wordprocessingGroup" xmlns:wpi="http://schemas.microsoft.com/office/word/2010/wordprocessingInk" xmlns:wne="http://schemas.microsoft.com/office/word/2006/wordml" xmlns:wps="http://schemas.microsoft.com/office/word/2010/wordprocessingShape" mc:Ignorable="w14 w15 w16se w16cid wp14">
   <w:sdt>
     <w:sdtPr>
       <w:id w:val="-810782668"/>
@@ -11821,7 +11692,7 @@
           <w:rPr>
             <w:noProof/>
           </w:rPr>
-          <w:t>12</w:t>
+          <w:t>11</w:t>
         </w:r>
         <w:r>
           <w:rPr>
@@ -11841,7 +11712,7 @@
 </file>
 
 <file path=word/footnotes.xml><?xml version="1.0" encoding="utf-8"?>
-<w:footnotes xmlns:wpc="http://schemas.microsoft.com/office/word/2010/wordprocessingCanvas" xmlns:mc="http://schemas.openxmlformats.org/markup-compatibility/2006" xmlns:o="urn:schemas-microsoft-com:office:office" xmlns:r="http://schemas.openxmlformats.org/officeDocument/2006/relationships" xmlns:m="http://schemas.openxmlformats.org/officeDocument/2006/math" xmlns:v="urn:schemas-microsoft-com:vml" xmlns:wp14="http://schemas.microsoft.com/office/word/2010/wordprocessingDrawing" xmlns:wp="http://schemas.openxmlformats.org/drawingml/2006/wordprocessingDrawing" xmlns:w10="urn:schemas-microsoft-com:office:word" xmlns:w="http://schemas.openxmlformats.org/wordprocessingml/2006/main" xmlns:w14="http://schemas.microsoft.com/office/word/2010/wordml" xmlns:w15="http://schemas.microsoft.com/office/word/2012/wordml" xmlns:wpg="http://schemas.microsoft.com/office/word/2010/wordprocessingGroup" xmlns:wpi="http://schemas.microsoft.com/office/word/2010/wordprocessingInk" xmlns:wne="http://schemas.microsoft.com/office/word/2006/wordml" xmlns:wps="http://schemas.microsoft.com/office/word/2010/wordprocessingShape" mc:Ignorable="w14 w15 wp14">
+<w:footnotes xmlns:wpc="http://schemas.microsoft.com/office/word/2010/wordprocessingCanvas" xmlns:cx="http://schemas.microsoft.com/office/drawing/2014/chartex" xmlns:cx1="http://schemas.microsoft.com/office/drawing/2015/9/8/chartex" xmlns:cx2="http://schemas.microsoft.com/office/drawing/2015/10/21/chartex" xmlns:cx3="http://schemas.microsoft.com/office/drawing/2016/5/9/chartex" xmlns:cx4="http://schemas.microsoft.com/office/drawing/2016/5/10/chartex" xmlns:cx5="http://schemas.microsoft.com/office/drawing/2016/5/11/chartex" xmlns:cx6="http://schemas.microsoft.com/office/drawing/2016/5/12/chartex" xmlns:cx7="http://schemas.microsoft.com/office/drawing/2016/5/13/chartex" xmlns:cx8="http://schemas.microsoft.com/office/drawing/2016/5/14/chartex" xmlns:mc="http://schemas.openxmlformats.org/markup-compatibility/2006" xmlns:aink="http://schemas.microsoft.com/office/drawing/2016/ink" xmlns:am3d="http://schemas.microsoft.com/office/drawing/2017/model3d" xmlns:o="urn:schemas-microsoft-com:office:office" xmlns:r="http://schemas.openxmlformats.org/officeDocument/2006/relationships" xmlns:m="http://schemas.openxmlformats.org/officeDocument/2006/math" xmlns:v="urn:schemas-microsoft-com:vml" xmlns:wp14="http://schemas.microsoft.com/office/word/2010/wordprocessingDrawing" xmlns:wp="http://schemas.openxmlformats.org/drawingml/2006/wordprocessingDrawing" xmlns:w10="urn:schemas-microsoft-com:office:word" xmlns:w="http://schemas.openxmlformats.org/wordprocessingml/2006/main" xmlns:w14="http://schemas.microsoft.com/office/word/2010/wordml" xmlns:w15="http://schemas.microsoft.com/office/word/2012/wordml" xmlns:w16cid="http://schemas.microsoft.com/office/word/2016/wordml/cid" xmlns:w16se="http://schemas.microsoft.com/office/word/2015/wordml/symex" xmlns:wpg="http://schemas.microsoft.com/office/word/2010/wordprocessingGroup" xmlns:wpi="http://schemas.microsoft.com/office/word/2010/wordprocessingInk" xmlns:wne="http://schemas.microsoft.com/office/word/2006/wordml" xmlns:wps="http://schemas.microsoft.com/office/word/2010/wordprocessingShape" mc:Ignorable="w14 w15 w16se w16cid wp14">
   <w:footnote w:type="separator" w:id="-1">
     <w:p>
       <w:pPr>
@@ -11866,8 +11737,8 @@
 </file>
 
 <file path=word/numbering.xml><?xml version="1.0" encoding="utf-8"?>
-<w:numbering xmlns:wpc="http://schemas.microsoft.com/office/word/2010/wordprocessingCanvas" xmlns:mc="http://schemas.openxmlformats.org/markup-compatibility/2006" xmlns:o="urn:schemas-microsoft-com:office:office" xmlns:r="http://schemas.openxmlformats.org/officeDocument/2006/relationships" xmlns:m="http://schemas.openxmlformats.org/officeDocument/2006/math" xmlns:v="urn:schemas-microsoft-com:vml" xmlns:wp14="http://schemas.microsoft.com/office/word/2010/wordprocessingDrawing" xmlns:wp="http://schemas.openxmlformats.org/drawingml/2006/wordprocessingDrawing" xmlns:w10="urn:schemas-microsoft-com:office:word" xmlns:w="http://schemas.openxmlformats.org/wordprocessingml/2006/main" xmlns:w14="http://schemas.microsoft.com/office/word/2010/wordml" xmlns:w15="http://schemas.microsoft.com/office/word/2012/wordml" xmlns:wpg="http://schemas.microsoft.com/office/word/2010/wordprocessingGroup" xmlns:wpi="http://schemas.microsoft.com/office/word/2010/wordprocessingInk" xmlns:wne="http://schemas.microsoft.com/office/word/2006/wordml" xmlns:wps="http://schemas.microsoft.com/office/word/2010/wordprocessingShape" mc:Ignorable="w14 w15 wp14">
-  <w:abstractNum w:abstractNumId="0">
+<w:numbering xmlns:wpc="http://schemas.microsoft.com/office/word/2010/wordprocessingCanvas" xmlns:cx="http://schemas.microsoft.com/office/drawing/2014/chartex" xmlns:cx1="http://schemas.microsoft.com/office/drawing/2015/9/8/chartex" xmlns:cx2="http://schemas.microsoft.com/office/drawing/2015/10/21/chartex" xmlns:cx3="http://schemas.microsoft.com/office/drawing/2016/5/9/chartex" xmlns:cx4="http://schemas.microsoft.com/office/drawing/2016/5/10/chartex" xmlns:cx5="http://schemas.microsoft.com/office/drawing/2016/5/11/chartex" xmlns:cx6="http://schemas.microsoft.com/office/drawing/2016/5/12/chartex" xmlns:cx7="http://schemas.microsoft.com/office/drawing/2016/5/13/chartex" xmlns:cx8="http://schemas.microsoft.com/office/drawing/2016/5/14/chartex" xmlns:mc="http://schemas.openxmlformats.org/markup-compatibility/2006" xmlns:aink="http://schemas.microsoft.com/office/drawing/2016/ink" xmlns:am3d="http://schemas.microsoft.com/office/drawing/2017/model3d" xmlns:o="urn:schemas-microsoft-com:office:office" xmlns:r="http://schemas.openxmlformats.org/officeDocument/2006/relationships" xmlns:m="http://schemas.openxmlformats.org/officeDocument/2006/math" xmlns:v="urn:schemas-microsoft-com:vml" xmlns:wp14="http://schemas.microsoft.com/office/word/2010/wordprocessingDrawing" xmlns:wp="http://schemas.openxmlformats.org/drawingml/2006/wordprocessingDrawing" xmlns:w10="urn:schemas-microsoft-com:office:word" xmlns:w="http://schemas.openxmlformats.org/wordprocessingml/2006/main" xmlns:w14="http://schemas.microsoft.com/office/word/2010/wordml" xmlns:w15="http://schemas.microsoft.com/office/word/2012/wordml" xmlns:w16cid="http://schemas.microsoft.com/office/word/2016/wordml/cid" xmlns:w16se="http://schemas.microsoft.com/office/word/2015/wordml/symex" xmlns:wpg="http://schemas.microsoft.com/office/word/2010/wordprocessingGroup" xmlns:wpi="http://schemas.microsoft.com/office/word/2010/wordprocessingInk" xmlns:wne="http://schemas.microsoft.com/office/word/2006/wordml" xmlns:wps="http://schemas.microsoft.com/office/word/2010/wordprocessingShape" mc:Ignorable="w14 w15 w16se w16cid wp14">
+  <w:abstractNum w:abstractNumId="0" w15:restartNumberingAfterBreak="0">
     <w:nsid w:val="00336585"/>
     <w:multiLevelType w:val="multilevel"/>
     <w:tmpl w:val="EBC20502"/>
@@ -11989,7 +11860,7 @@
       </w:rPr>
     </w:lvl>
   </w:abstractNum>
-  <w:abstractNum w:abstractNumId="1">
+  <w:abstractNum w:abstractNumId="1" w15:restartNumberingAfterBreak="0">
     <w:nsid w:val="0294205F"/>
     <w:multiLevelType w:val="hybridMultilevel"/>
     <w:tmpl w:val="DD12A3AC"/>
@@ -12102,7 +11973,7 @@
       </w:rPr>
     </w:lvl>
   </w:abstractNum>
-  <w:abstractNum w:abstractNumId="2">
+  <w:abstractNum w:abstractNumId="2" w15:restartNumberingAfterBreak="0">
     <w:nsid w:val="042A5BFF"/>
     <w:multiLevelType w:val="hybridMultilevel"/>
     <w:tmpl w:val="1C8EC136"/>
@@ -12188,7 +12059,7 @@
       </w:pPr>
     </w:lvl>
   </w:abstractNum>
-  <w:abstractNum w:abstractNumId="3">
+  <w:abstractNum w:abstractNumId="3" w15:restartNumberingAfterBreak="0">
     <w:nsid w:val="049276CC"/>
     <w:multiLevelType w:val="hybridMultilevel"/>
     <w:tmpl w:val="D49299AE"/>
@@ -12300,7 +12171,7 @@
       </w:rPr>
     </w:lvl>
   </w:abstractNum>
-  <w:abstractNum w:abstractNumId="4">
+  <w:abstractNum w:abstractNumId="4" w15:restartNumberingAfterBreak="0">
     <w:nsid w:val="14E427C1"/>
     <w:multiLevelType w:val="hybridMultilevel"/>
     <w:tmpl w:val="87E0418C"/>
@@ -12413,7 +12284,7 @@
       </w:rPr>
     </w:lvl>
   </w:abstractNum>
-  <w:abstractNum w:abstractNumId="5">
+  <w:abstractNum w:abstractNumId="5" w15:restartNumberingAfterBreak="0">
     <w:nsid w:val="15EC39D3"/>
     <w:multiLevelType w:val="hybridMultilevel"/>
     <w:tmpl w:val="45E6DA3E"/>
@@ -12525,7 +12396,7 @@
       </w:rPr>
     </w:lvl>
   </w:abstractNum>
-  <w:abstractNum w:abstractNumId="6">
+  <w:abstractNum w:abstractNumId="6" w15:restartNumberingAfterBreak="0">
     <w:nsid w:val="1AC476B8"/>
     <w:multiLevelType w:val="hybridMultilevel"/>
     <w:tmpl w:val="9F341A50"/>
@@ -12611,7 +12482,7 @@
       </w:pPr>
     </w:lvl>
   </w:abstractNum>
-  <w:abstractNum w:abstractNumId="7">
+  <w:abstractNum w:abstractNumId="7" w15:restartNumberingAfterBreak="0">
     <w:nsid w:val="1DF451E1"/>
     <w:multiLevelType w:val="hybridMultilevel"/>
     <w:tmpl w:val="153AB07C"/>
@@ -12724,7 +12595,7 @@
       </w:rPr>
     </w:lvl>
   </w:abstractNum>
-  <w:abstractNum w:abstractNumId="8">
+  <w:abstractNum w:abstractNumId="8" w15:restartNumberingAfterBreak="0">
     <w:nsid w:val="215E513F"/>
     <w:multiLevelType w:val="hybridMultilevel"/>
     <w:tmpl w:val="76309E24"/>
@@ -12837,7 +12708,7 @@
       </w:rPr>
     </w:lvl>
   </w:abstractNum>
-  <w:abstractNum w:abstractNumId="9">
+  <w:abstractNum w:abstractNumId="9" w15:restartNumberingAfterBreak="0">
     <w:nsid w:val="28434CFA"/>
     <w:multiLevelType w:val="hybridMultilevel"/>
     <w:tmpl w:val="251C1336"/>
@@ -12950,7 +12821,7 @@
       </w:rPr>
     </w:lvl>
   </w:abstractNum>
-  <w:abstractNum w:abstractNumId="10">
+  <w:abstractNum w:abstractNumId="10" w15:restartNumberingAfterBreak="0">
     <w:nsid w:val="305203DE"/>
     <w:multiLevelType w:val="hybridMultilevel"/>
     <w:tmpl w:val="BCEE667E"/>
@@ -13064,7 +12935,7 @@
       </w:rPr>
     </w:lvl>
   </w:abstractNum>
-  <w:abstractNum w:abstractNumId="11">
+  <w:abstractNum w:abstractNumId="11" w15:restartNumberingAfterBreak="0">
     <w:nsid w:val="3065601B"/>
     <w:multiLevelType w:val="multilevel"/>
     <w:tmpl w:val="570820C4"/>
@@ -13177,7 +13048,7 @@
       </w:rPr>
     </w:lvl>
   </w:abstractNum>
-  <w:abstractNum w:abstractNumId="12">
+  <w:abstractNum w:abstractNumId="12" w15:restartNumberingAfterBreak="0">
     <w:nsid w:val="34916DDB"/>
     <w:multiLevelType w:val="multilevel"/>
     <w:tmpl w:val="570820C4"/>
@@ -13290,7 +13161,7 @@
       </w:rPr>
     </w:lvl>
   </w:abstractNum>
-  <w:abstractNum w:abstractNumId="13">
+  <w:abstractNum w:abstractNumId="13" w15:restartNumberingAfterBreak="0">
     <w:nsid w:val="3DD84C02"/>
     <w:multiLevelType w:val="multilevel"/>
     <w:tmpl w:val="570820C4"/>
@@ -13403,7 +13274,7 @@
       </w:rPr>
     </w:lvl>
   </w:abstractNum>
-  <w:abstractNum w:abstractNumId="14">
+  <w:abstractNum w:abstractNumId="14" w15:restartNumberingAfterBreak="0">
     <w:nsid w:val="3F600B9C"/>
     <w:multiLevelType w:val="hybridMultilevel"/>
     <w:tmpl w:val="87E8355A"/>
@@ -13515,7 +13386,7 @@
       </w:rPr>
     </w:lvl>
   </w:abstractNum>
-  <w:abstractNum w:abstractNumId="15">
+  <w:abstractNum w:abstractNumId="15" w15:restartNumberingAfterBreak="0">
     <w:nsid w:val="3F6661E3"/>
     <w:multiLevelType w:val="hybridMultilevel"/>
     <w:tmpl w:val="AD2CEB44"/>
@@ -13628,7 +13499,7 @@
       </w:rPr>
     </w:lvl>
   </w:abstractNum>
-  <w:abstractNum w:abstractNumId="16">
+  <w:abstractNum w:abstractNumId="16" w15:restartNumberingAfterBreak="0">
     <w:nsid w:val="3FED282D"/>
     <w:multiLevelType w:val="multilevel"/>
     <w:tmpl w:val="E020A5E6"/>
@@ -13750,7 +13621,7 @@
       </w:rPr>
     </w:lvl>
   </w:abstractNum>
-  <w:abstractNum w:abstractNumId="17">
+  <w:abstractNum w:abstractNumId="17" w15:restartNumberingAfterBreak="0">
     <w:nsid w:val="4BD7442C"/>
     <w:multiLevelType w:val="hybridMultilevel"/>
     <w:tmpl w:val="8BEA261C"/>
@@ -13863,7 +13734,7 @@
       </w:rPr>
     </w:lvl>
   </w:abstractNum>
-  <w:abstractNum w:abstractNumId="18">
+  <w:abstractNum w:abstractNumId="18" w15:restartNumberingAfterBreak="0">
     <w:nsid w:val="4F721277"/>
     <w:multiLevelType w:val="hybridMultilevel"/>
     <w:tmpl w:val="CE7C1CB6"/>
@@ -13975,7 +13846,7 @@
       </w:rPr>
     </w:lvl>
   </w:abstractNum>
-  <w:abstractNum w:abstractNumId="19">
+  <w:abstractNum w:abstractNumId="19" w15:restartNumberingAfterBreak="0">
     <w:nsid w:val="53C33637"/>
     <w:multiLevelType w:val="hybridMultilevel"/>
     <w:tmpl w:val="A0B26DB0"/>
@@ -14087,7 +13958,7 @@
       </w:rPr>
     </w:lvl>
   </w:abstractNum>
-  <w:abstractNum w:abstractNumId="20">
+  <w:abstractNum w:abstractNumId="20" w15:restartNumberingAfterBreak="0">
     <w:nsid w:val="555270F0"/>
     <w:multiLevelType w:val="hybridMultilevel"/>
     <w:tmpl w:val="C9486870"/>
@@ -14202,7 +14073,7 @@
       </w:rPr>
     </w:lvl>
   </w:abstractNum>
-  <w:abstractNum w:abstractNumId="21">
+  <w:abstractNum w:abstractNumId="21" w15:restartNumberingAfterBreak="0">
     <w:nsid w:val="59723564"/>
     <w:multiLevelType w:val="multilevel"/>
     <w:tmpl w:val="D0E20FE2"/>
@@ -14324,7 +14195,7 @@
       </w:rPr>
     </w:lvl>
   </w:abstractNum>
-  <w:abstractNum w:abstractNumId="22">
+  <w:abstractNum w:abstractNumId="22" w15:restartNumberingAfterBreak="0">
     <w:nsid w:val="5BE530CF"/>
     <w:multiLevelType w:val="hybridMultilevel"/>
     <w:tmpl w:val="487E8AA2"/>
@@ -14437,7 +14308,7 @@
       </w:rPr>
     </w:lvl>
   </w:abstractNum>
-  <w:abstractNum w:abstractNumId="23">
+  <w:abstractNum w:abstractNumId="23" w15:restartNumberingAfterBreak="0">
     <w:nsid w:val="5F807BBE"/>
     <w:multiLevelType w:val="hybridMultilevel"/>
     <w:tmpl w:val="1F44FE52"/>
@@ -14550,7 +14421,7 @@
       </w:rPr>
     </w:lvl>
   </w:abstractNum>
-  <w:abstractNum w:abstractNumId="24">
+  <w:abstractNum w:abstractNumId="24" w15:restartNumberingAfterBreak="0">
     <w:nsid w:val="5F8A7C6E"/>
     <w:multiLevelType w:val="hybridMultilevel"/>
     <w:tmpl w:val="244E1EF2"/>
@@ -14663,7 +14534,7 @@
       </w:rPr>
     </w:lvl>
   </w:abstractNum>
-  <w:abstractNum w:abstractNumId="25">
+  <w:abstractNum w:abstractNumId="25" w15:restartNumberingAfterBreak="0">
     <w:nsid w:val="5FA9296D"/>
     <w:multiLevelType w:val="multilevel"/>
     <w:tmpl w:val="FBD2387E"/>
@@ -14776,7 +14647,7 @@
       </w:rPr>
     </w:lvl>
   </w:abstractNum>
-  <w:abstractNum w:abstractNumId="26">
+  <w:abstractNum w:abstractNumId="26" w15:restartNumberingAfterBreak="0">
     <w:nsid w:val="69651C90"/>
     <w:multiLevelType w:val="multilevel"/>
     <w:tmpl w:val="570820C4"/>
@@ -14889,7 +14760,7 @@
       </w:rPr>
     </w:lvl>
   </w:abstractNum>
-  <w:abstractNum w:abstractNumId="27">
+  <w:abstractNum w:abstractNumId="27" w15:restartNumberingAfterBreak="0">
     <w:nsid w:val="6B64252D"/>
     <w:multiLevelType w:val="hybridMultilevel"/>
     <w:tmpl w:val="E3388246"/>
@@ -15002,7 +14873,7 @@
       </w:rPr>
     </w:lvl>
   </w:abstractNum>
-  <w:abstractNum w:abstractNumId="28">
+  <w:abstractNum w:abstractNumId="28" w15:restartNumberingAfterBreak="0">
     <w:nsid w:val="740238D7"/>
     <w:multiLevelType w:val="hybridMultilevel"/>
     <w:tmpl w:val="6D12AE4E"/>
@@ -15114,7 +14985,7 @@
       </w:rPr>
     </w:lvl>
   </w:abstractNum>
-  <w:abstractNum w:abstractNumId="29">
+  <w:abstractNum w:abstractNumId="29" w15:restartNumberingAfterBreak="0">
     <w:nsid w:val="7DD77C77"/>
     <w:multiLevelType w:val="hybridMultilevel"/>
     <w:tmpl w:val="62EEE168"/>
@@ -15321,7 +15192,7 @@
 </file>
 
 <file path=word/styles.xml><?xml version="1.0" encoding="utf-8"?>
-<w:styles xmlns:mc="http://schemas.openxmlformats.org/markup-compatibility/2006" xmlns:r="http://schemas.openxmlformats.org/officeDocument/2006/relationships" xmlns:w="http://schemas.openxmlformats.org/wordprocessingml/2006/main" xmlns:w14="http://schemas.microsoft.com/office/word/2010/wordml" xmlns:w15="http://schemas.microsoft.com/office/word/2012/wordml" mc:Ignorable="w14 w15">
+<w:styles xmlns:mc="http://schemas.openxmlformats.org/markup-compatibility/2006" xmlns:r="http://schemas.openxmlformats.org/officeDocument/2006/relationships" xmlns:w="http://schemas.openxmlformats.org/wordprocessingml/2006/main" xmlns:w14="http://schemas.microsoft.com/office/word/2010/wordml" xmlns:w15="http://schemas.microsoft.com/office/word/2012/wordml" xmlns:w16cid="http://schemas.microsoft.com/office/word/2016/wordml/cid" xmlns:w16se="http://schemas.microsoft.com/office/word/2015/wordml/symex" mc:Ignorable="w14 w15 w16se w16cid">
   <w:docDefaults>
     <w:rPrDefault>
       <w:rPr>
@@ -15337,7 +15208,7 @@
       </w:pPr>
     </w:pPrDefault>
   </w:docDefaults>
-  <w:latentStyles w:defLockedState="0" w:defUIPriority="99" w:defSemiHidden="0" w:defUnhideWhenUsed="0" w:defQFormat="0" w:count="371">
+  <w:latentStyles w:defLockedState="0" w:defUIPriority="99" w:defSemiHidden="0" w:defUnhideWhenUsed="0" w:defQFormat="0" w:count="375">
     <w:lsdException w:name="Normal" w:uiPriority="0" w:qFormat="1"/>
     <w:lsdException w:name="heading 1" w:uiPriority="9" w:qFormat="1"/>
     <w:lsdException w:name="heading 2" w:semiHidden="1" w:uiPriority="9" w:unhideWhenUsed="1" w:qFormat="1"/>
@@ -15709,6 +15580,10 @@
     <w:lsdException w:name="List Table 5 Dark Accent 6" w:uiPriority="50"/>
     <w:lsdException w:name="List Table 6 Colorful Accent 6" w:uiPriority="51"/>
     <w:lsdException w:name="List Table 7 Colorful Accent 6" w:uiPriority="52"/>
+    <w:lsdException w:name="Mention" w:semiHidden="1" w:unhideWhenUsed="1"/>
+    <w:lsdException w:name="Smart Hyperlink" w:semiHidden="1" w:unhideWhenUsed="1"/>
+    <w:lsdException w:name="Hashtag" w:semiHidden="1" w:unhideWhenUsed="1"/>
+    <w:lsdException w:name="Unresolved Mention" w:semiHidden="1" w:unhideWhenUsed="1"/>
   </w:latentStyles>
   <w:style w:type="paragraph" w:default="1" w:styleId="Normal">
     <w:name w:val="Normal"/>
@@ -15760,7 +15635,6 @@
   <w:style w:type="character" w:default="1" w:styleId="DefaultParagraphFont">
     <w:name w:val="Default Paragraph Font"/>
     <w:uiPriority w:val="1"/>
-    <w:semiHidden/>
     <w:unhideWhenUsed/>
   </w:style>
   <w:style w:type="table" w:default="1" w:styleId="TableNormal">
@@ -15941,7 +15815,6 @@
       <w:spacing w:after="0" w:line="240" w:lineRule="auto"/>
     </w:pPr>
     <w:tblPr>
-      <w:tblInd w:w="0" w:type="dxa"/>
       <w:tblBorders>
         <w:top w:val="single" w:sz="4" w:space="0" w:color="auto"/>
         <w:left w:val="single" w:sz="4" w:space="0" w:color="auto"/>
@@ -15950,12 +15823,6 @@
         <w:insideH w:val="single" w:sz="4" w:space="0" w:color="auto"/>
         <w:insideV w:val="single" w:sz="4" w:space="0" w:color="auto"/>
       </w:tblBorders>
-      <w:tblCellMar>
-        <w:top w:w="0" w:type="dxa"/>
-        <w:left w:w="108" w:type="dxa"/>
-        <w:bottom w:w="0" w:type="dxa"/>
-        <w:right w:w="108" w:type="dxa"/>
-      </w:tblCellMar>
     </w:tblPr>
   </w:style>
   <w:style w:type="character" w:customStyle="1" w:styleId="UnresolvedMention1">
@@ -16281,7 +16148,7 @@
 </file>
 
 <file path=customXml/itemProps1.xml><?xml version="1.0" encoding="utf-8"?>
-<ds:datastoreItem xmlns:ds="http://schemas.openxmlformats.org/officeDocument/2006/customXml" ds:itemID="{14EE5C67-363C-40C6-BB80-57584D73E5A7}">
+<ds:datastoreItem xmlns:ds="http://schemas.openxmlformats.org/officeDocument/2006/customXml" ds:itemID="{0993CD53-EAC9-4083-A998-A3E0D1F90044}">
   <ds:schemaRefs>
     <ds:schemaRef ds:uri="http://schemas.openxmlformats.org/officeDocument/2006/bibliography"/>
   </ds:schemaRefs>

</xml_diff>